<commit_message>
Updating docu with respect to previous commit
</commit_message>
<xml_diff>
--- a/doc/Wasa_Documentation.docx
+++ b/doc/Wasa_Documentation.docx
@@ -244,7 +244,7 @@
           <w:sz w:val="28"/>
           <w:szCs w:val="28"/>
         </w:rPr>
-        <w:t>2</w:t>
+        <w:t>10</w:t>
       </w:r>
       <w:r>
         <w:rPr>
@@ -252,7 +252,7 @@
           <w:sz w:val="28"/>
           <w:szCs w:val="28"/>
         </w:rPr>
-        <w:t>4</w:t>
+        <w:t>.</w:t>
       </w:r>
       <w:r>
         <w:rPr>
@@ -260,7 +260,7 @@
           <w:sz w:val="28"/>
           <w:szCs w:val="28"/>
         </w:rPr>
-        <w:t>.</w:t>
+        <w:t>10</w:t>
       </w:r>
       <w:r>
         <w:rPr>
@@ -268,7 +268,7 @@
           <w:sz w:val="28"/>
           <w:szCs w:val="28"/>
         </w:rPr>
-        <w:t>4</w:t>
+        <w:t>.</w:t>
       </w:r>
       <w:r>
         <w:rPr>
@@ -276,15 +276,20 @@
           <w:sz w:val="28"/>
           <w:szCs w:val="28"/>
         </w:rPr>
-        <w:t>.</w:t>
-      </w:r>
+        <w:t>2017</w:t>
+      </w:r>
+    </w:p>
+    <w:p>
+      <w:pPr>
+        <w:jc w:val="center"/>
+      </w:pPr>
       <w:r>
         <w:rPr>
           <w:b/>
           <w:sz w:val="28"/>
           <w:szCs w:val="28"/>
         </w:rPr>
-        <w:t>201</w:t>
+        <w:t xml:space="preserve">WASA-SED rev. </w:t>
       </w:r>
       <w:r>
         <w:rPr>
@@ -292,36 +297,7 @@
           <w:sz w:val="28"/>
           <w:szCs w:val="28"/>
         </w:rPr>
-        <w:t>7</w:t>
-      </w:r>
-    </w:p>
-    <w:p>
-      <w:pPr>
-        <w:jc w:val="center"/>
-      </w:pPr>
-      <w:r>
-        <w:rPr>
-          <w:b/>
-          <w:sz w:val="28"/>
-          <w:szCs w:val="28"/>
-        </w:rPr>
-        <w:t xml:space="preserve">WASA-SED rev. </w:t>
-      </w:r>
-      <w:r>
-        <w:rPr>
-          <w:b/>
-          <w:sz w:val="28"/>
-          <w:szCs w:val="28"/>
-        </w:rPr>
-        <w:t>22</w:t>
-      </w:r>
-      <w:r>
-        <w:rPr>
-          <w:b/>
-          <w:sz w:val="28"/>
-          <w:szCs w:val="28"/>
-        </w:rPr>
-        <w:t>4</w:t>
+        <w:t>224</w:t>
       </w:r>
     </w:p>
     <w:p>
@@ -908,16 +884,16 @@
         <w:jc w:val="left"/>
         <w:rPr>
           <w:sz w:val="24"/>
-        </w:rPr>
-      </w:pPr>
-      <w:proofErr w:type="gramStart"/>
+          <w:lang w:val="de-DE"/>
+        </w:rPr>
+      </w:pPr>
       <w:r>
         <w:rPr>
           <w:sz w:val="24"/>
+          <w:lang w:val="de-DE"/>
         </w:rPr>
         <w:t>For the original WASA code: Andreas Güntner, Geoforschungszentrum Potsdam, Telegrafenberg, 14473 Potsdam, Germany.</w:t>
       </w:r>
-      <w:proofErr w:type="gramEnd"/>
     </w:p>
     <w:p>
       <w:pPr>
@@ -1237,19 +1213,7 @@
           <w:rPr>
             <w:rStyle w:val="Verzeichnissprung"/>
           </w:rPr>
-          <w:t xml:space="preserve"> Input D</w:t>
-        </w:r>
-        <w:r>
-          <w:rPr>
-            <w:rStyle w:val="Verzeichnissprung"/>
-          </w:rPr>
-          <w:t>a</w:t>
-        </w:r>
-        <w:r>
-          <w:rPr>
-            <w:rStyle w:val="Verzeichnissprung"/>
-          </w:rPr>
-          <w:t>ta</w:t>
+          <w:t xml:space="preserve"> Input Data</w:t>
         </w:r>
         <w:r>
           <w:rPr>
@@ -1648,57 +1612,43 @@
       <w:r>
         <w:rPr>
           <w:rStyle w:val="FormatvorlageBeschriftungArialNichtFettChar"/>
+        </w:rPr>
+        <w:t xml:space="preserve">Table </w:t>
+      </w:r>
+      <w:r>
+        <w:rPr>
           <w:b w:val="0"/>
         </w:rPr>
-        <w:t xml:space="preserve">Table </w:t>
+        <w:fldChar w:fldCharType="begin"/>
       </w:r>
       <w:r>
         <w:rPr>
           <w:b w:val="0"/>
         </w:rPr>
-        <w:fldChar w:fldCharType="begin"/>
+        <w:instrText xml:space="preserve"> SEQ "Table" \*Arabic </w:instrText>
       </w:r>
       <w:r>
         <w:rPr>
           <w:b w:val="0"/>
         </w:rPr>
-        <w:instrText xml:space="preserve"> SEQ "Table" \*</w:instrText>
+        <w:fldChar w:fldCharType="separate"/>
       </w:r>
       <w:r>
         <w:rPr>
           <w:b w:val="0"/>
         </w:rPr>
-        <w:instrText>Arabic</w:instrText>
+        <w:t>1</w:t>
       </w:r>
       <w:r>
         <w:rPr>
           <w:b w:val="0"/>
         </w:rPr>
-        <w:instrText xml:space="preserve"> </w:instrText>
-      </w:r>
-      <w:r>
-        <w:rPr>
-          <w:b w:val="0"/>
-        </w:rPr>
-        <w:fldChar w:fldCharType="separate"/>
-      </w:r>
-      <w:r>
-        <w:rPr>
-          <w:b w:val="0"/>
-        </w:rPr>
-        <w:t>1</w:t>
-      </w:r>
-      <w:r>
-        <w:rPr>
-          <w:b w:val="0"/>
-        </w:rPr>
         <w:fldChar w:fldCharType="end"/>
       </w:r>
       <w:bookmarkEnd w:id="11"/>
       <w:r>
         <w:rPr>
           <w:rStyle w:val="FormatvorlageBeschriftungArialNichtFettChar"/>
-          <w:b w:val="0"/>
         </w:rPr>
         <w:t xml:space="preserve"> Folder structure of WASA code</w:t>
       </w:r>
@@ -2243,7 +2193,6 @@
       <w:r>
         <w:rPr>
           <w:rStyle w:val="FormatvorlageBeschriftungArialNichtFettChar"/>
-          <w:b w:val="0"/>
         </w:rPr>
         <w:t xml:space="preserve">Table </w:t>
       </w:r>
@@ -2259,48 +2208,33 @@
           <w:b w:val="0"/>
           <w:bCs w:val="0"/>
         </w:rPr>
-        <w:instrText xml:space="preserve"> SEQ "Table" \*</w:instrText>
+        <w:instrText xml:space="preserve"> SEQ "Table" \*Arabic </w:instrText>
       </w:r>
       <w:r>
         <w:rPr>
           <w:b w:val="0"/>
           <w:bCs w:val="0"/>
         </w:rPr>
-        <w:instrText>Arabic</w:instrText>
+        <w:fldChar w:fldCharType="separate"/>
       </w:r>
       <w:r>
         <w:rPr>
           <w:b w:val="0"/>
           <w:bCs w:val="0"/>
         </w:rPr>
-        <w:instrText xml:space="preserve"> </w:instrText>
+        <w:t>2</w:t>
       </w:r>
       <w:r>
         <w:rPr>
           <w:b w:val="0"/>
           <w:bCs w:val="0"/>
         </w:rPr>
-        <w:fldChar w:fldCharType="separate"/>
-      </w:r>
-      <w:r>
-        <w:rPr>
-          <w:b w:val="0"/>
-          <w:bCs w:val="0"/>
-        </w:rPr>
-        <w:t>2</w:t>
-      </w:r>
-      <w:r>
-        <w:rPr>
-          <w:b w:val="0"/>
-          <w:bCs w:val="0"/>
-        </w:rPr>
         <w:fldChar w:fldCharType="end"/>
       </w:r>
       <w:bookmarkEnd w:id="12"/>
       <w:r>
         <w:rPr>
           <w:rStyle w:val="FormatvorlageBeschriftungArialNichtFettChar"/>
-          <w:b w:val="0"/>
         </w:rPr>
         <w:t xml:space="preserve"> Main subroutines of the main program (wasa.f90)</w:t>
       </w:r>
@@ -2672,57 +2606,43 @@
       <w:r>
         <w:rPr>
           <w:rStyle w:val="FormatvorlageBeschriftungArialNichtFettChar"/>
+        </w:rPr>
+        <w:t xml:space="preserve">Table </w:t>
+      </w:r>
+      <w:r>
+        <w:rPr>
           <w:b w:val="0"/>
         </w:rPr>
-        <w:t xml:space="preserve">Table </w:t>
+        <w:fldChar w:fldCharType="begin"/>
       </w:r>
       <w:r>
         <w:rPr>
           <w:b w:val="0"/>
         </w:rPr>
-        <w:fldChar w:fldCharType="begin"/>
+        <w:instrText xml:space="preserve"> SEQ "Table" \*Arabic </w:instrText>
       </w:r>
       <w:r>
         <w:rPr>
           <w:b w:val="0"/>
         </w:rPr>
-        <w:instrText xml:space="preserve"> SEQ "Table" \*</w:instrText>
+        <w:fldChar w:fldCharType="separate"/>
       </w:r>
       <w:r>
         <w:rPr>
           <w:b w:val="0"/>
         </w:rPr>
-        <w:instrText>Arabic</w:instrText>
+        <w:t>3</w:t>
       </w:r>
       <w:r>
         <w:rPr>
           <w:b w:val="0"/>
         </w:rPr>
-        <w:instrText xml:space="preserve"> </w:instrText>
-      </w:r>
-      <w:r>
-        <w:rPr>
-          <w:b w:val="0"/>
-        </w:rPr>
-        <w:fldChar w:fldCharType="separate"/>
-      </w:r>
-      <w:r>
-        <w:rPr>
-          <w:b w:val="0"/>
-        </w:rPr>
-        <w:t>3</w:t>
-      </w:r>
-      <w:r>
-        <w:rPr>
-          <w:b w:val="0"/>
-        </w:rPr>
         <w:fldChar w:fldCharType="end"/>
       </w:r>
       <w:bookmarkEnd w:id="15"/>
       <w:r>
         <w:rPr>
           <w:rStyle w:val="FormatvorlageBeschriftungArialNichtFettChar"/>
-          <w:b w:val="0"/>
         </w:rPr>
         <w:t xml:space="preserve"> Main subroutines of hymo_all.f90 (hydrological subroutines)</w:t>
       </w:r>
@@ -4797,14 +4717,14 @@
         <w:ind w:left="578" w:hanging="578"/>
       </w:pPr>
       <w:bookmarkStart w:id="20" w:name="__RefHeading__39_804869012"/>
-      <w:bookmarkStart w:id="21" w:name="_Ref99417410"/>
-      <w:bookmarkStart w:id="22" w:name="__RefHeading__22_1995814553"/>
+      <w:bookmarkStart w:id="21" w:name="__RefHeading__22_1995814553"/>
+      <w:bookmarkStart w:id="22" w:name="_Ref99417410"/>
       <w:bookmarkEnd w:id="20"/>
+      <w:bookmarkEnd w:id="21"/>
+      <w:r>
+        <w:t>Input Data</w:t>
+      </w:r>
       <w:bookmarkEnd w:id="22"/>
-      <w:r>
-        <w:t>Input Data</w:t>
-      </w:r>
-      <w:bookmarkEnd w:id="21"/>
     </w:p>
     <w:p>
       <w:pPr>
@@ -4989,13 +4909,7 @@
         <w:fldChar w:fldCharType="begin"/>
       </w:r>
       <w:r>
-        <w:instrText xml:space="preserve"> SEQ "Table" \*</w:instrText>
-      </w:r>
-      <w:r>
-        <w:instrText>Arabic</w:instrText>
-      </w:r>
-      <w:r>
-        <w:instrText xml:space="preserve"> </w:instrText>
+        <w:instrText xml:space="preserve"> SEQ "Table" \*Arabic </w:instrText>
       </w:r>
       <w:r>
         <w:fldChar w:fldCharType="separate"/>
@@ -7873,13 +7787,7 @@
         <w:fldChar w:fldCharType="begin"/>
       </w:r>
       <w:r>
-        <w:instrText xml:space="preserve"> SEQ "Figure" \*</w:instrText>
-      </w:r>
-      <w:r>
-        <w:instrText>Arabic</w:instrText>
-      </w:r>
-      <w:r>
-        <w:instrText xml:space="preserve"> </w:instrText>
+        <w:instrText xml:space="preserve"> SEQ "Figure" \*Arabic </w:instrText>
       </w:r>
       <w:r>
         <w:fldChar w:fldCharType="separate"/>
@@ -8551,9 +8459,6 @@
         <w:instrText xml:space="preserve"> REF _Ref118000982 \r \h </w:instrText>
       </w:r>
       <w:r>
-        <w:fldChar w:fldCharType="separate"/>
-      </w:r>
-      <w:r>
         <w:fldChar w:fldCharType="end"/>
       </w:r>
       <w:r>
@@ -9901,19 +9806,7 @@
         <w:rPr>
           <w:b w:val="0"/>
         </w:rPr>
-        <w:instrText xml:space="preserve"> SEQ "Table" \*</w:instrText>
-      </w:r>
-      <w:r>
-        <w:rPr>
-          <w:b w:val="0"/>
-        </w:rPr>
-        <w:instrText>Arabic</w:instrText>
-      </w:r>
-      <w:r>
-        <w:rPr>
-          <w:b w:val="0"/>
-        </w:rPr>
-        <w:instrText xml:space="preserve"> </w:instrText>
+        <w:instrText xml:space="preserve"> SEQ "Table" \*Arabic </w:instrText>
       </w:r>
       <w:r>
         <w:rPr>
@@ -12043,7 +11936,13 @@
       </w:r>
       <w:r>
         <w:tab/>
-        <w:t xml:space="preserve">ID of first terrain component </w:t>
+        <w:t xml:space="preserve">ID of </w:t>
+      </w:r>
+      <w:r>
+        <w:t>a</w:t>
+      </w:r>
+      <w:r>
+        <w:t xml:space="preserve"> terrain component </w:t>
       </w:r>
     </w:p>
     <w:p>
@@ -12061,7 +11960,13 @@
       </w:r>
       <w:r>
         <w:tab/>
-        <w:t>ID of second terrain component</w:t>
+        <w:t xml:space="preserve">ID of </w:t>
+      </w:r>
+      <w:r>
+        <w:t xml:space="preserve">another </w:t>
+      </w:r>
+      <w:r>
+        <w:t>terrain component</w:t>
       </w:r>
     </w:p>
     <w:p>
@@ -12079,7 +11984,13 @@
       </w:r>
       <w:r>
         <w:tab/>
-        <w:t>ID of third terrain component</w:t>
+        <w:t xml:space="preserve">ID of </w:t>
+      </w:r>
+      <w:r>
+        <w:t xml:space="preserve">a </w:t>
+      </w:r>
+      <w:r>
+        <w:t>third terrain component</w:t>
       </w:r>
     </w:p>
     <w:p>
@@ -12268,7 +12179,51 @@
     </w:p>
     <w:p>
       <w:r>
-        <w:t>The LU with ID 2 has only 1 terrain component with the ID-Number 2 (i.e. consisting only of one rather homogenous hillslope section, TC2 and TC3 are set to zero), a hydraulic conductivity of bedrock of 100 mm/d, a mean slope length of 1963.7 m, etc. The TCs within a LU have to be listed in their proper order within the hillslope, starting from the top of the toposequence.</w:t>
+        <w:t xml:space="preserve">The LU with ID 2 has only 1 terrain component with the ID-Number 2 (i.e. consisting only of one rather homogenous hillslope section, TC2 and TC3 are set to zero), a hydraulic conductivity of bedrock of 100 mm/d, a mean slope length of 1963.7 m, etc. The TCs within a LU </w:t>
+      </w:r>
+      <w:r>
+        <w:t>can</w:t>
+      </w:r>
+      <w:r>
+        <w:t xml:space="preserve"> be listed in </w:t>
+      </w:r>
+      <w:r>
+        <w:t>any</w:t>
+      </w:r>
+      <w:r>
+        <w:t xml:space="preserve"> order</w:t>
+      </w:r>
+      <w:r>
+        <w:t>, their position in the</w:t>
+      </w:r>
+      <w:r>
+        <w:t xml:space="preserve"> toposequence</w:t>
+      </w:r>
+      <w:r>
+        <w:t xml:space="preserve"> is read from </w:t>
+      </w:r>
+      <w:r>
+        <w:rPr>
+          <w:rFonts w:ascii="Courier New" w:hAnsi="Courier New" w:cs="Courier New"/>
+        </w:rPr>
+        <w:t>terrain.dat</w:t>
+      </w:r>
+      <w:r>
+        <w:t>.</w:t>
+      </w:r>
+    </w:p>
+    <w:p>
+      <w:r>
+        <w:t xml:space="preserve">LU-ids not lister in </w:t>
+      </w:r>
+      <w:r>
+        <w:rPr>
+          <w:rFonts w:ascii="Courier New" w:hAnsi="Courier New" w:cs="Courier New"/>
+        </w:rPr>
+        <w:t>hymo.dat</w:t>
+      </w:r>
+      <w:r>
+        <w:t xml:space="preserve"> are ignored.</w:t>
       </w:r>
     </w:p>
     <w:p>
@@ -12944,7 +12899,15 @@
                 <w:sz w:val="20"/>
                 <w:szCs w:val="20"/>
               </w:rPr>
-              <w:t>I.1.1) Depth of soil zone is the sum of all horizons given in soil.dat</w:t>
+              <w:t xml:space="preserve">I.1.1) Depth of soil zone is the sum of </w:t>
+            </w:r>
+            <w:r>
+              <w:rPr>
+                <w:sz w:val="20"/>
+                <w:szCs w:val="20"/>
+              </w:rPr>
+              <w:lastRenderedPageBreak/>
+              <w:t>all horizons given in soil.dat</w:t>
             </w:r>
           </w:p>
         </w:tc>
@@ -12972,6 +12935,7 @@
                 <w:sz w:val="20"/>
                 <w:szCs w:val="20"/>
               </w:rPr>
+              <w:lastRenderedPageBreak/>
               <w:t xml:space="preserve">See 1.1) </w:t>
             </w:r>
           </w:p>
@@ -13074,6 +13038,7 @@
                 <w:sz w:val="20"/>
                 <w:szCs w:val="20"/>
               </w:rPr>
+              <w:lastRenderedPageBreak/>
               <w:t>maxdep=-1</w:t>
             </w:r>
           </w:p>
@@ -13087,7 +13052,6 @@
                 <w:sz w:val="20"/>
                 <w:szCs w:val="20"/>
               </w:rPr>
-              <w:lastRenderedPageBreak/>
               <w:t>riverbed</w:t>
             </w:r>
           </w:p>
@@ -16129,13 +16093,7 @@
         <w:spacing w:line="240" w:lineRule="auto"/>
       </w:pPr>
       <w:r>
-        <w:t>Note: The sum of “</w:t>
-      </w:r>
-      <w:r>
-        <w:t>fraction” over a specific TC can be smaller than one as the sum over a TC plus “fraction_rocky” needs to sum up to one (see also the description for file soil_vegetation.dat). If this requirement is not fulfilled, WASA-SED will issue a warning and normaliz</w:t>
-      </w:r>
-      <w:r>
-        <w:t>e the fraction to unity automatically.</w:t>
+        <w:t>Note: The sum of “fraction” over a specific TC can be smaller than one as the sum over a TC plus “fraction_rocky” needs to sum up to one (see also the description for file soil_vegetation.dat). If this requirement is not fulfilled, WASA-SED will issue a warning and normalize the fraction to unity automatically.</w:t>
       </w:r>
     </w:p>
     <w:p>
@@ -17148,10 +17106,7 @@
         <w:t>fraction_rocky will probably become obsolete in future versions. If it is 0 for all TCs, the rocky fraction is determined from the fraction of soils that have with a coarse fraction of 1 in their topsoil (see soil.dat). Please note that fraction_rocky and the fraction values are internally normalized to unity</w:t>
       </w:r>
       <w:r>
-        <w:t xml:space="preserve"> if the su</w:t>
-      </w:r>
-      <w:r>
-        <w:t>m is greater than one. It is advisable, however, to respect this already during the pre-processing. The package lumpR is able to handle impervious areas</w:t>
+        <w:t xml:space="preserve"> if the sum is greater than one. It is advisable, however, to respect this already during the pre-processing. The package lumpR is able to handle impervious areas</w:t>
       </w:r>
       <w:r>
         <w:t>.</w:t>
@@ -22426,13 +22381,7 @@
         <w:fldChar w:fldCharType="begin"/>
       </w:r>
       <w:r>
-        <w:instrText xml:space="preserve"> SEQ "Table" \*</w:instrText>
-      </w:r>
-      <w:r>
-        <w:instrText>Arabic</w:instrText>
-      </w:r>
-      <w:r>
-        <w:instrText xml:space="preserve"> </w:instrText>
+        <w:instrText xml:space="preserve"> SEQ "Table" \*Arabic </w:instrText>
       </w:r>
       <w:r>
         <w:fldChar w:fldCharType="separate"/>
@@ -23949,13 +23898,7 @@
         <w:fldChar w:fldCharType="begin"/>
       </w:r>
       <w:r>
-        <w:instrText xml:space="preserve"> SEQ "Figure" \*</w:instrText>
-      </w:r>
-      <w:r>
-        <w:instrText>Arabic</w:instrText>
-      </w:r>
-      <w:r>
-        <w:instrText xml:space="preserve"> </w:instrText>
+        <w:instrText xml:space="preserve"> SEQ "Figure" \*Arabic </w:instrText>
       </w:r>
       <w:r>
         <w:fldChar w:fldCharType="separate"/>
@@ -25326,13 +25269,7 @@
         <w:fldChar w:fldCharType="begin"/>
       </w:r>
       <w:r>
-        <w:instrText xml:space="preserve"> SEQ "Table" \*</w:instrText>
-      </w:r>
-      <w:r>
-        <w:instrText>Arabic</w:instrText>
-      </w:r>
-      <w:r>
-        <w:instrText xml:space="preserve"> </w:instrText>
+        <w:instrText xml:space="preserve"> SEQ "Table" \*Arabic </w:instrText>
       </w:r>
       <w:r>
         <w:fldChar w:fldCharType="separate"/>
@@ -35169,14 +35106,14 @@
         <w:pStyle w:val="FormatvorlageFormatvorlage1Automatisch"/>
       </w:pPr>
       <w:bookmarkStart w:id="39" w:name="__RefHeading__34_1995814553"/>
-      <w:bookmarkStart w:id="40" w:name="_Ref118000982"/>
-      <w:bookmarkStart w:id="41" w:name="__RefHeading__51_804869012"/>
+      <w:bookmarkStart w:id="40" w:name="__RefHeading__51_804869012"/>
+      <w:bookmarkStart w:id="41" w:name="_Ref118000982"/>
       <w:bookmarkEnd w:id="39"/>
+      <w:bookmarkEnd w:id="40"/>
+      <w:r>
+        <w:t xml:space="preserve">Output </w:t>
+      </w:r>
       <w:bookmarkEnd w:id="41"/>
-      <w:r>
-        <w:t xml:space="preserve">Output </w:t>
-      </w:r>
-      <w:bookmarkEnd w:id="40"/>
       <w:r>
         <w:t>Data</w:t>
       </w:r>
@@ -43570,6 +43507,9 @@
       <w:pPr>
         <w:pStyle w:val="StandardWeb"/>
         <w:ind w:left="480" w:hanging="480"/>
+        <w:rPr>
+          <w:lang w:val="en-US"/>
+        </w:rPr>
       </w:pPr>
       <w:r>
         <w:rPr>
@@ -43593,15 +43533,31 @@
         <w:spacing w:after="240"/>
         <w:rPr>
           <w:b/>
-          <w:lang w:val="de-DE"/>
+          <w:lang w:val="en-US"/>
         </w:rPr>
       </w:pPr>
       <w:r>
         <w:rPr>
           <w:szCs w:val="22"/>
-          <w:lang w:val="de-DE"/>
-        </w:rPr>
-        <w:t>Mamede, GL. (2008): Reservoir sedimentation in dryland catchments: Modelling and management. PhD thesis, Universität Potsdam, Germany. http://opus.kobv.de/ubp/volltexte/2008/1704/</w:t>
+          <w:lang w:val="en-US"/>
+        </w:rPr>
+        <w:t xml:space="preserve">Mamede, GL. (2008): Reservoir sedimentation in dryland catchments: Modelling and management. </w:t>
+      </w:r>
+      <w:proofErr w:type="gramStart"/>
+      <w:r>
+        <w:rPr>
+          <w:szCs w:val="22"/>
+          <w:lang w:val="en-US"/>
+        </w:rPr>
+        <w:t>PhD thesis, Universität Potsdam, Germany.</w:t>
+      </w:r>
+      <w:proofErr w:type="gramEnd"/>
+      <w:r>
+        <w:rPr>
+          <w:szCs w:val="22"/>
+          <w:lang w:val="en-US"/>
+        </w:rPr>
+        <w:t xml:space="preserve"> http://opus.kobv.de/ubp/volltexte/2008/1704/</w:t>
       </w:r>
     </w:p>
     <w:p>
@@ -43926,12 +43882,12 @@
     <w:p>
       <w:pPr>
         <w:rPr>
-          <w:lang w:val="de-DE"/>
-        </w:rPr>
-      </w:pPr>
-      <w:r>
-        <w:rPr>
-          <w:lang w:val="de-DE"/>
+          <w:lang w:val="en-US"/>
+        </w:rPr>
+      </w:pPr>
+      <w:r>
+        <w:rPr>
+          <w:lang w:val="en-US"/>
         </w:rPr>
         <w:lastRenderedPageBreak/>
         <w:t>Pilz, T (2015): https://github.com/tpilz/LUMP</w:t>
@@ -43940,7 +43896,7 @@
     <w:p>
       <w:pPr>
         <w:rPr>
-          <w:lang w:val="de-DE"/>
+          <w:lang w:val="en-US"/>
         </w:rPr>
       </w:pPr>
     </w:p>
@@ -44107,13 +44063,11 @@
           <w:szCs w:val="22"/>
         </w:rPr>
       </w:pPr>
-      <w:proofErr w:type="gramStart"/>
-      <w:r>
-        <w:t>Breuer, L., Eckhardt, K., Frede, H.-G., 2003.</w:t>
-      </w:r>
-      <w:proofErr w:type="gramEnd"/>
-      <w:r>
-        <w:t xml:space="preserve"> </w:t>
+      <w:r>
+        <w:rPr>
+          <w:lang w:val="de-DE"/>
+        </w:rPr>
+        <w:t xml:space="preserve">Breuer, L., Eckhardt, K., Frede, H.-G., 2003. </w:t>
       </w:r>
       <w:proofErr w:type="gramStart"/>
       <w:r>
@@ -44691,8 +44645,27 @@
         <w:rPr>
           <w:sz w:val="22"/>
           <w:szCs w:val="22"/>
-        </w:rPr>
-        <w:t xml:space="preserve">Medeiros, PHA., Guentner, A., Francke, T., Mamede, GL., De Araújo, JC. </w:t>
+          <w:lang w:val="en-US"/>
+        </w:rPr>
+        <w:t xml:space="preserve">Medeiros, </w:t>
+      </w:r>
+      <w:proofErr w:type="gramStart"/>
+      <w:r>
+        <w:rPr>
+          <w:sz w:val="22"/>
+          <w:szCs w:val="22"/>
+          <w:lang w:val="en-US"/>
+        </w:rPr>
+        <w:t>PHA.,</w:t>
+      </w:r>
+      <w:proofErr w:type="gramEnd"/>
+      <w:r>
+        <w:rPr>
+          <w:sz w:val="22"/>
+          <w:szCs w:val="22"/>
+          <w:lang w:val="en-US"/>
+        </w:rPr>
+        <w:t xml:space="preserve"> Guentner, A., Francke, T., Mamede, GL., De Araújo, JC. </w:t>
       </w:r>
       <w:r>
         <w:rPr>
@@ -45292,7 +45265,7 @@
                       <w:rStyle w:val="Seitenzahl"/>
                       <w:noProof/>
                     </w:rPr>
-                    <w:t>3</w:t>
+                    <w:t>15</w:t>
                   </w:r>
                   <w:ins w:id="3" w:author="Tobias Pilz" w:date="2017-04-25T09:02:00Z">
                     <w:r>
@@ -45305,7 +45278,7 @@
                 </w:p>
               </w:txbxContent>
             </v:textbox>
-            <w10:wrap type="square" side="largest"/>
+            <w10:wrap type="square" side="largest" anchorx="margin"/>
           </v:shape>
         </w:pict>
       </w:r>
@@ -45360,7 +45333,7 @@
                 </w:p>
               </w:txbxContent>
             </v:textbox>
-            <w10:wrap type="square" side="largest"/>
+            <w10:wrap type="square" side="largest" anchorx="margin"/>
           </v:shape>
         </w:pict>
       </w:r>
@@ -45403,6 +45376,7 @@
     <w:lvl w:ilvl="0">
       <w:start w:val="1"/>
       <w:numFmt w:val="decimal"/>
+      <w:pStyle w:val="berschrift1"/>
       <w:lvlText w:val="%1"/>
       <w:lvlJc w:val="left"/>
       <w:pPr>
@@ -45415,6 +45389,7 @@
     <w:lvl w:ilvl="1">
       <w:start w:val="1"/>
       <w:numFmt w:val="decimal"/>
+      <w:pStyle w:val="berschrift2"/>
       <w:lvlText w:val="%1.%2"/>
       <w:lvlJc w:val="left"/>
       <w:pPr>
@@ -45427,6 +45402,7 @@
     <w:lvl w:ilvl="2">
       <w:start w:val="1"/>
       <w:numFmt w:val="decimal"/>
+      <w:pStyle w:val="berschrift3"/>
       <w:lvlText w:val="%1.%2.%3"/>
       <w:lvlJc w:val="left"/>
       <w:pPr>
@@ -45439,6 +45415,7 @@
     <w:lvl w:ilvl="3">
       <w:start w:val="1"/>
       <w:numFmt w:val="decimal"/>
+      <w:pStyle w:val="berschrift4"/>
       <w:lvlText w:val="%1.%2.%3.%4"/>
       <w:lvlJc w:val="left"/>
       <w:pPr>
@@ -45451,6 +45428,7 @@
     <w:lvl w:ilvl="4">
       <w:start w:val="1"/>
       <w:numFmt w:val="decimal"/>
+      <w:pStyle w:val="berschrift5"/>
       <w:lvlText w:val="%1.%2.%3.%4.%5"/>
       <w:lvlJc w:val="left"/>
       <w:pPr>
@@ -45463,6 +45441,7 @@
     <w:lvl w:ilvl="5">
       <w:start w:val="1"/>
       <w:numFmt w:val="decimal"/>
+      <w:pStyle w:val="berschrift6"/>
       <w:lvlText w:val="%1.%2.%3.%4.%5.%6"/>
       <w:lvlJc w:val="left"/>
       <w:pPr>
@@ -45475,6 +45454,7 @@
     <w:lvl w:ilvl="6">
       <w:start w:val="1"/>
       <w:numFmt w:val="decimal"/>
+      <w:pStyle w:val="berschrift7"/>
       <w:lvlText w:val="%1.%2.%3.%4.%5.%6.%7"/>
       <w:lvlJc w:val="left"/>
       <w:pPr>
@@ -45487,6 +45467,7 @@
     <w:lvl w:ilvl="7">
       <w:start w:val="1"/>
       <w:numFmt w:val="decimal"/>
+      <w:pStyle w:val="berschrift8"/>
       <w:lvlText w:val="%1.%2.%3.%4.%5.%6.%7.%8"/>
       <w:lvlJc w:val="left"/>
       <w:pPr>
@@ -45499,6 +45480,7 @@
     <w:lvl w:ilvl="8">
       <w:start w:val="1"/>
       <w:numFmt w:val="decimal"/>
+      <w:pStyle w:val="berschrift9"/>
       <w:lvlText w:val="%1.%2.%3.%4.%5.%6.%7.%8.%9"/>
       <w:lvlJc w:val="left"/>
       <w:pPr>
@@ -46092,6 +46074,7 @@
   <w:style w:type="paragraph" w:default="1" w:styleId="Standard">
     <w:name w:val="Normal"/>
     <w:qFormat/>
+    <w:rsid w:val="0038377D"/>
     <w:pPr>
       <w:suppressAutoHyphens/>
       <w:spacing w:line="320" w:lineRule="atLeast"/>
@@ -46108,6 +46091,7 @@
     <w:basedOn w:val="Standard"/>
     <w:next w:val="Standard"/>
     <w:qFormat/>
+    <w:rsid w:val="0038377D"/>
     <w:pPr>
       <w:keepNext/>
       <w:numPr>
@@ -46130,6 +46114,7 @@
     <w:basedOn w:val="Standard"/>
     <w:next w:val="Standard"/>
     <w:qFormat/>
+    <w:rsid w:val="0038377D"/>
     <w:pPr>
       <w:keepNext/>
       <w:numPr>
@@ -46154,6 +46139,7 @@
     <w:basedOn w:val="Standard"/>
     <w:next w:val="Standard"/>
     <w:qFormat/>
+    <w:rsid w:val="0038377D"/>
     <w:pPr>
       <w:keepNext/>
       <w:numPr>
@@ -46176,6 +46162,7 @@
     <w:basedOn w:val="Standard"/>
     <w:next w:val="Standard"/>
     <w:qFormat/>
+    <w:rsid w:val="0038377D"/>
     <w:pPr>
       <w:keepNext/>
       <w:numPr>
@@ -46197,6 +46184,7 @@
     <w:basedOn w:val="Standard"/>
     <w:next w:val="Standard"/>
     <w:qFormat/>
+    <w:rsid w:val="0038377D"/>
     <w:pPr>
       <w:numPr>
         <w:ilvl w:val="4"/>
@@ -46219,6 +46207,7 @@
     <w:basedOn w:val="Standard"/>
     <w:next w:val="Standard"/>
     <w:qFormat/>
+    <w:rsid w:val="0038377D"/>
     <w:pPr>
       <w:numPr>
         <w:ilvl w:val="5"/>
@@ -46238,6 +46227,7 @@
     <w:basedOn w:val="Standard"/>
     <w:next w:val="Standard"/>
     <w:qFormat/>
+    <w:rsid w:val="0038377D"/>
     <w:pPr>
       <w:numPr>
         <w:ilvl w:val="6"/>
@@ -46255,6 +46245,7 @@
     <w:basedOn w:val="Standard"/>
     <w:next w:val="Standard"/>
     <w:qFormat/>
+    <w:rsid w:val="0038377D"/>
     <w:pPr>
       <w:numPr>
         <w:ilvl w:val="7"/>
@@ -46274,6 +46265,7 @@
     <w:basedOn w:val="Standard"/>
     <w:next w:val="Standard"/>
     <w:qFormat/>
+    <w:rsid w:val="0038377D"/>
     <w:pPr>
       <w:numPr>
         <w:ilvl w:val="8"/>
@@ -46290,6 +46282,7 @@
   <w:style w:type="character" w:default="1" w:styleId="Absatz-Standardschriftart">
     <w:name w:val="Default Paragraph Font"/>
     <w:uiPriority w:val="1"/>
+    <w:semiHidden/>
     <w:unhideWhenUsed/>
   </w:style>
   <w:style w:type="table" w:default="1" w:styleId="NormaleTabelle">
@@ -46297,6 +46290,7 @@
     <w:uiPriority w:val="99"/>
     <w:semiHidden/>
     <w:unhideWhenUsed/>
+    <w:qFormat/>
     <w:tblPr>
       <w:tblInd w:w="0" w:type="dxa"/>
       <w:tblCellMar>
@@ -46315,33 +46309,43 @@
   </w:style>
   <w:style w:type="character" w:customStyle="1" w:styleId="WW8Num1z0">
     <w:name w:val="WW8Num1z0"/>
+    <w:rsid w:val="0038377D"/>
   </w:style>
   <w:style w:type="character" w:customStyle="1" w:styleId="WW8Num1z1">
     <w:name w:val="WW8Num1z1"/>
+    <w:rsid w:val="0038377D"/>
   </w:style>
   <w:style w:type="character" w:customStyle="1" w:styleId="WW8Num1z2">
     <w:name w:val="WW8Num1z2"/>
+    <w:rsid w:val="0038377D"/>
   </w:style>
   <w:style w:type="character" w:customStyle="1" w:styleId="WW8Num1z3">
     <w:name w:val="WW8Num1z3"/>
+    <w:rsid w:val="0038377D"/>
   </w:style>
   <w:style w:type="character" w:customStyle="1" w:styleId="WW8Num1z4">
     <w:name w:val="WW8Num1z4"/>
+    <w:rsid w:val="0038377D"/>
   </w:style>
   <w:style w:type="character" w:customStyle="1" w:styleId="WW8Num1z5">
     <w:name w:val="WW8Num1z5"/>
+    <w:rsid w:val="0038377D"/>
   </w:style>
   <w:style w:type="character" w:customStyle="1" w:styleId="WW8Num1z6">
     <w:name w:val="WW8Num1z6"/>
+    <w:rsid w:val="0038377D"/>
   </w:style>
   <w:style w:type="character" w:customStyle="1" w:styleId="WW8Num1z7">
     <w:name w:val="WW8Num1z7"/>
+    <w:rsid w:val="0038377D"/>
   </w:style>
   <w:style w:type="character" w:customStyle="1" w:styleId="WW8Num1z8">
     <w:name w:val="WW8Num1z8"/>
+    <w:rsid w:val="0038377D"/>
   </w:style>
   <w:style w:type="character" w:customStyle="1" w:styleId="WW8Num2z0">
     <w:name w:val="WW8Num2z0"/>
+    <w:rsid w:val="0038377D"/>
     <w:rPr>
       <w:sz w:val="20"/>
       <w:szCs w:val="20"/>
@@ -46349,6 +46353,7 @@
   </w:style>
   <w:style w:type="character" w:customStyle="1" w:styleId="WW8Num3z0">
     <w:name w:val="WW8Num3z0"/>
+    <w:rsid w:val="0038377D"/>
     <w:rPr>
       <w:rFonts w:ascii="Wingdings" w:hAnsi="Wingdings" w:cs="Wingdings"/>
       <w:sz w:val="20"/>
@@ -46357,6 +46362,7 @@
   </w:style>
   <w:style w:type="character" w:customStyle="1" w:styleId="WW8Num4z0">
     <w:name w:val="WW8Num4z0"/>
+    <w:rsid w:val="0038377D"/>
     <w:rPr>
       <w:rFonts w:ascii="Times New Roman" w:hAnsi="Times New Roman" w:cs="Times New Roman"/>
       <w:sz w:val="20"/>
@@ -46365,18 +46371,21 @@
   </w:style>
   <w:style w:type="character" w:customStyle="1" w:styleId="WW8Num5z0">
     <w:name w:val="WW8Num5z0"/>
+    <w:rsid w:val="0038377D"/>
     <w:rPr>
       <w:rFonts w:ascii="Wingdings" w:hAnsi="Wingdings" w:cs="Wingdings"/>
     </w:rPr>
   </w:style>
   <w:style w:type="character" w:customStyle="1" w:styleId="WW8Num6z0">
     <w:name w:val="WW8Num6z0"/>
+    <w:rsid w:val="0038377D"/>
     <w:rPr>
       <w:rFonts w:ascii="Times New Roman" w:hAnsi="Times New Roman" w:cs="Times New Roman"/>
     </w:rPr>
   </w:style>
   <w:style w:type="character" w:customStyle="1" w:styleId="WW8Num6z1">
     <w:name w:val="WW8Num6z1"/>
+    <w:rsid w:val="0038377D"/>
     <w:rPr>
       <w:sz w:val="20"/>
       <w:szCs w:val="20"/>
@@ -46384,24 +46393,28 @@
   </w:style>
   <w:style w:type="character" w:customStyle="1" w:styleId="WW8Num6z2">
     <w:name w:val="WW8Num6z2"/>
+    <w:rsid w:val="0038377D"/>
     <w:rPr>
       <w:rFonts w:ascii="Wingdings" w:hAnsi="Wingdings" w:cs="Wingdings"/>
     </w:rPr>
   </w:style>
   <w:style w:type="character" w:customStyle="1" w:styleId="WW8Num6z3">
     <w:name w:val="WW8Num6z3"/>
+    <w:rsid w:val="0038377D"/>
     <w:rPr>
       <w:rFonts w:ascii="Symbol" w:hAnsi="Symbol" w:cs="Symbol"/>
     </w:rPr>
   </w:style>
   <w:style w:type="character" w:customStyle="1" w:styleId="WW8Num6z4">
     <w:name w:val="WW8Num6z4"/>
+    <w:rsid w:val="0038377D"/>
     <w:rPr>
       <w:rFonts w:ascii="Courier New" w:hAnsi="Courier New" w:cs="Courier New"/>
     </w:rPr>
   </w:style>
   <w:style w:type="character" w:customStyle="1" w:styleId="WW8Num7z0">
     <w:name w:val="WW8Num7z0"/>
+    <w:rsid w:val="0038377D"/>
     <w:rPr>
       <w:rFonts w:ascii="Times New Roman" w:hAnsi="Times New Roman" w:cs="Times New Roman"/>
       <w:sz w:val="20"/>
@@ -46410,6 +46423,7 @@
   </w:style>
   <w:style w:type="character" w:customStyle="1" w:styleId="WW8Num7z1">
     <w:name w:val="WW8Num7z1"/>
+    <w:rsid w:val="0038377D"/>
     <w:rPr>
       <w:sz w:val="20"/>
       <w:szCs w:val="20"/>
@@ -46417,24 +46431,28 @@
   </w:style>
   <w:style w:type="character" w:customStyle="1" w:styleId="WW8Num7z2">
     <w:name w:val="WW8Num7z2"/>
+    <w:rsid w:val="0038377D"/>
     <w:rPr>
       <w:rFonts w:ascii="Wingdings" w:hAnsi="Wingdings" w:cs="Wingdings"/>
     </w:rPr>
   </w:style>
   <w:style w:type="character" w:customStyle="1" w:styleId="WW8Num7z3">
     <w:name w:val="WW8Num7z3"/>
+    <w:rsid w:val="0038377D"/>
     <w:rPr>
       <w:rFonts w:ascii="Symbol" w:hAnsi="Symbol" w:cs="Symbol"/>
     </w:rPr>
   </w:style>
   <w:style w:type="character" w:customStyle="1" w:styleId="WW8Num7z4">
     <w:name w:val="WW8Num7z4"/>
+    <w:rsid w:val="0038377D"/>
     <w:rPr>
       <w:rFonts w:ascii="Courier New" w:hAnsi="Courier New" w:cs="Courier New"/>
     </w:rPr>
   </w:style>
   <w:style w:type="character" w:customStyle="1" w:styleId="WW8Num8z0">
     <w:name w:val="WW8Num8z0"/>
+    <w:rsid w:val="0038377D"/>
     <w:rPr>
       <w:sz w:val="20"/>
       <w:szCs w:val="20"/>
@@ -46442,42 +46460,50 @@
   </w:style>
   <w:style w:type="character" w:customStyle="1" w:styleId="Absatz-Standardschriftart2">
     <w:name w:val="Absatz-Standardschriftart2"/>
+    <w:rsid w:val="0038377D"/>
   </w:style>
   <w:style w:type="character" w:customStyle="1" w:styleId="WW8Num9z0">
     <w:name w:val="WW8Num9z0"/>
+    <w:rsid w:val="0038377D"/>
   </w:style>
   <w:style w:type="character" w:customStyle="1" w:styleId="WW8Num10z0">
     <w:name w:val="WW8Num10z0"/>
+    <w:rsid w:val="0038377D"/>
     <w:rPr>
       <w:rFonts w:ascii="Symbol" w:hAnsi="Symbol" w:cs="Symbol"/>
     </w:rPr>
   </w:style>
   <w:style w:type="character" w:customStyle="1" w:styleId="WW8Num11z0">
     <w:name w:val="WW8Num11z0"/>
+    <w:rsid w:val="0038377D"/>
     <w:rPr>
       <w:rFonts w:ascii="Times New Roman" w:eastAsia="Times New Roman" w:hAnsi="Times New Roman" w:cs="Times New Roman"/>
     </w:rPr>
   </w:style>
   <w:style w:type="character" w:customStyle="1" w:styleId="WW8Num11z1">
     <w:name w:val="WW8Num11z1"/>
+    <w:rsid w:val="0038377D"/>
     <w:rPr>
       <w:rFonts w:ascii="Courier New" w:hAnsi="Courier New" w:cs="Courier New"/>
     </w:rPr>
   </w:style>
   <w:style w:type="character" w:customStyle="1" w:styleId="WW8Num11z2">
     <w:name w:val="WW8Num11z2"/>
+    <w:rsid w:val="0038377D"/>
     <w:rPr>
       <w:rFonts w:ascii="Wingdings" w:hAnsi="Wingdings" w:cs="Wingdings"/>
     </w:rPr>
   </w:style>
   <w:style w:type="character" w:customStyle="1" w:styleId="WW8Num11z3">
     <w:name w:val="WW8Num11z3"/>
+    <w:rsid w:val="0038377D"/>
     <w:rPr>
       <w:rFonts w:ascii="Symbol" w:hAnsi="Symbol" w:cs="Symbol"/>
     </w:rPr>
   </w:style>
   <w:style w:type="character" w:customStyle="1" w:styleId="WW8Num12z0">
     <w:name w:val="WW8Num12z0"/>
+    <w:rsid w:val="0038377D"/>
     <w:rPr>
       <w:sz w:val="20"/>
       <w:szCs w:val="20"/>
@@ -46485,48 +46511,60 @@
   </w:style>
   <w:style w:type="character" w:customStyle="1" w:styleId="WW8Num12z1">
     <w:name w:val="WW8Num12z1"/>
+    <w:rsid w:val="0038377D"/>
   </w:style>
   <w:style w:type="character" w:customStyle="1" w:styleId="WW8Num12z2">
     <w:name w:val="WW8Num12z2"/>
+    <w:rsid w:val="0038377D"/>
   </w:style>
   <w:style w:type="character" w:customStyle="1" w:styleId="WW8Num12z3">
     <w:name w:val="WW8Num12z3"/>
+    <w:rsid w:val="0038377D"/>
   </w:style>
   <w:style w:type="character" w:customStyle="1" w:styleId="WW8Num12z4">
     <w:name w:val="WW8Num12z4"/>
+    <w:rsid w:val="0038377D"/>
   </w:style>
   <w:style w:type="character" w:customStyle="1" w:styleId="WW8Num12z5">
     <w:name w:val="WW8Num12z5"/>
+    <w:rsid w:val="0038377D"/>
   </w:style>
   <w:style w:type="character" w:customStyle="1" w:styleId="WW8Num12z6">
     <w:name w:val="WW8Num12z6"/>
+    <w:rsid w:val="0038377D"/>
   </w:style>
   <w:style w:type="character" w:customStyle="1" w:styleId="WW8Num12z7">
     <w:name w:val="WW8Num12z7"/>
+    <w:rsid w:val="0038377D"/>
   </w:style>
   <w:style w:type="character" w:customStyle="1" w:styleId="WW8Num12z8">
     <w:name w:val="WW8Num12z8"/>
+    <w:rsid w:val="0038377D"/>
   </w:style>
   <w:style w:type="character" w:customStyle="1" w:styleId="WW8Num13z0">
     <w:name w:val="WW8Num13z0"/>
+    <w:rsid w:val="0038377D"/>
     <w:rPr>
       <w:rFonts w:ascii="Wingdings" w:hAnsi="Wingdings" w:cs="Wingdings"/>
     </w:rPr>
   </w:style>
   <w:style w:type="character" w:customStyle="1" w:styleId="WW8Num13z1">
     <w:name w:val="WW8Num13z1"/>
+    <w:rsid w:val="0038377D"/>
     <w:rPr>
       <w:rFonts w:ascii="Symbol" w:hAnsi="Symbol" w:cs="Symbol"/>
     </w:rPr>
   </w:style>
   <w:style w:type="character" w:customStyle="1" w:styleId="WW8Num13z4">
     <w:name w:val="WW8Num13z4"/>
+    <w:rsid w:val="0038377D"/>
     <w:rPr>
       <w:rFonts w:ascii="Courier New" w:hAnsi="Courier New" w:cs="Courier New"/>
     </w:rPr>
   </w:style>
   <w:style w:type="character" w:customStyle="1" w:styleId="WW8Num14z0">
     <w:name w:val="WW8Num14z0"/>
+    <w:rsid w:val="0038377D"/>
     <w:rPr>
       <w:rFonts w:ascii="Times New Roman" w:eastAsia="Times New Roman" w:hAnsi="Times New Roman" w:cs="Times New Roman"/>
       <w:sz w:val="20"/>
@@ -46535,75 +46573,92 @@
   </w:style>
   <w:style w:type="character" w:customStyle="1" w:styleId="WW8Num14z1">
     <w:name w:val="WW8Num14z1"/>
+    <w:rsid w:val="0038377D"/>
     <w:rPr>
       <w:rFonts w:ascii="Courier New" w:hAnsi="Courier New" w:cs="Courier New"/>
     </w:rPr>
   </w:style>
   <w:style w:type="character" w:customStyle="1" w:styleId="WW8Num14z2">
     <w:name w:val="WW8Num14z2"/>
+    <w:rsid w:val="0038377D"/>
     <w:rPr>
       <w:rFonts w:ascii="Wingdings" w:hAnsi="Wingdings" w:cs="Wingdings"/>
     </w:rPr>
   </w:style>
   <w:style w:type="character" w:customStyle="1" w:styleId="WW8Num14z3">
     <w:name w:val="WW8Num14z3"/>
+    <w:rsid w:val="0038377D"/>
     <w:rPr>
       <w:rFonts w:ascii="Symbol" w:hAnsi="Symbol" w:cs="Symbol"/>
     </w:rPr>
   </w:style>
   <w:style w:type="character" w:customStyle="1" w:styleId="WW8Num15z0">
     <w:name w:val="WW8Num15z0"/>
+    <w:rsid w:val="0038377D"/>
     <w:rPr>
       <w:rFonts w:ascii="Wingdings" w:hAnsi="Wingdings" w:cs="Wingdings"/>
     </w:rPr>
   </w:style>
   <w:style w:type="character" w:customStyle="1" w:styleId="WW8Num15z1">
     <w:name w:val="WW8Num15z1"/>
+    <w:rsid w:val="0038377D"/>
     <w:rPr>
       <w:rFonts w:ascii="Courier New" w:hAnsi="Courier New" w:cs="Courier New"/>
     </w:rPr>
   </w:style>
   <w:style w:type="character" w:customStyle="1" w:styleId="WW8Num15z3">
     <w:name w:val="WW8Num15z3"/>
+    <w:rsid w:val="0038377D"/>
     <w:rPr>
       <w:rFonts w:ascii="Symbol" w:hAnsi="Symbol" w:cs="Symbol"/>
     </w:rPr>
   </w:style>
   <w:style w:type="character" w:customStyle="1" w:styleId="WW8Num16z0">
     <w:name w:val="WW8Num16z0"/>
+    <w:rsid w:val="0038377D"/>
   </w:style>
   <w:style w:type="character" w:customStyle="1" w:styleId="WW8Num16z1">
     <w:name w:val="WW8Num16z1"/>
+    <w:rsid w:val="0038377D"/>
   </w:style>
   <w:style w:type="character" w:customStyle="1" w:styleId="WW8Num16z2">
     <w:name w:val="WW8Num16z2"/>
+    <w:rsid w:val="0038377D"/>
   </w:style>
   <w:style w:type="character" w:customStyle="1" w:styleId="WW8Num16z3">
     <w:name w:val="WW8Num16z3"/>
+    <w:rsid w:val="0038377D"/>
   </w:style>
   <w:style w:type="character" w:customStyle="1" w:styleId="WW8Num16z4">
     <w:name w:val="WW8Num16z4"/>
+    <w:rsid w:val="0038377D"/>
   </w:style>
   <w:style w:type="character" w:customStyle="1" w:styleId="WW8Num16z5">
     <w:name w:val="WW8Num16z5"/>
+    <w:rsid w:val="0038377D"/>
   </w:style>
   <w:style w:type="character" w:customStyle="1" w:styleId="WW8Num16z6">
     <w:name w:val="WW8Num16z6"/>
+    <w:rsid w:val="0038377D"/>
   </w:style>
   <w:style w:type="character" w:customStyle="1" w:styleId="WW8Num16z7">
     <w:name w:val="WW8Num16z7"/>
+    <w:rsid w:val="0038377D"/>
   </w:style>
   <w:style w:type="character" w:customStyle="1" w:styleId="WW8Num16z8">
     <w:name w:val="WW8Num16z8"/>
+    <w:rsid w:val="0038377D"/>
   </w:style>
   <w:style w:type="character" w:customStyle="1" w:styleId="WW8Num17z0">
     <w:name w:val="WW8Num17z0"/>
+    <w:rsid w:val="0038377D"/>
     <w:rPr>
       <w:rFonts w:ascii="Times New Roman" w:eastAsia="Times New Roman" w:hAnsi="Times New Roman" w:cs="Times New Roman"/>
     </w:rPr>
   </w:style>
   <w:style w:type="character" w:customStyle="1" w:styleId="WW8Num17z1">
     <w:name w:val="WW8Num17z1"/>
+    <w:rsid w:val="0038377D"/>
     <w:rPr>
       <w:sz w:val="20"/>
       <w:szCs w:val="20"/>
@@ -46611,24 +46666,28 @@
   </w:style>
   <w:style w:type="character" w:customStyle="1" w:styleId="WW8Num17z2">
     <w:name w:val="WW8Num17z2"/>
+    <w:rsid w:val="0038377D"/>
     <w:rPr>
       <w:rFonts w:ascii="Wingdings" w:hAnsi="Wingdings" w:cs="Wingdings"/>
     </w:rPr>
   </w:style>
   <w:style w:type="character" w:customStyle="1" w:styleId="WW8Num17z3">
     <w:name w:val="WW8Num17z3"/>
+    <w:rsid w:val="0038377D"/>
     <w:rPr>
       <w:rFonts w:ascii="Symbol" w:hAnsi="Symbol" w:cs="Symbol"/>
     </w:rPr>
   </w:style>
   <w:style w:type="character" w:customStyle="1" w:styleId="WW8Num17z4">
     <w:name w:val="WW8Num17z4"/>
+    <w:rsid w:val="0038377D"/>
     <w:rPr>
       <w:rFonts w:ascii="Courier New" w:hAnsi="Courier New" w:cs="Courier New"/>
     </w:rPr>
   </w:style>
   <w:style w:type="character" w:customStyle="1" w:styleId="WW8Num18z0">
     <w:name w:val="WW8Num18z0"/>
+    <w:rsid w:val="0038377D"/>
     <w:rPr>
       <w:rFonts w:ascii="Times New Roman" w:eastAsia="Times New Roman" w:hAnsi="Times New Roman" w:cs="Times New Roman"/>
       <w:sz w:val="20"/>
@@ -46637,6 +46696,7 @@
   </w:style>
   <w:style w:type="character" w:customStyle="1" w:styleId="WW8Num18z1">
     <w:name w:val="WW8Num18z1"/>
+    <w:rsid w:val="0038377D"/>
     <w:rPr>
       <w:sz w:val="20"/>
       <w:szCs w:val="20"/>
@@ -46644,300 +46704,374 @@
   </w:style>
   <w:style w:type="character" w:customStyle="1" w:styleId="WW8Num18z2">
     <w:name w:val="WW8Num18z2"/>
+    <w:rsid w:val="0038377D"/>
     <w:rPr>
       <w:rFonts w:ascii="Wingdings" w:hAnsi="Wingdings" w:cs="Wingdings"/>
     </w:rPr>
   </w:style>
   <w:style w:type="character" w:customStyle="1" w:styleId="WW8Num18z3">
     <w:name w:val="WW8Num18z3"/>
+    <w:rsid w:val="0038377D"/>
     <w:rPr>
       <w:rFonts w:ascii="Symbol" w:hAnsi="Symbol" w:cs="Symbol"/>
     </w:rPr>
   </w:style>
   <w:style w:type="character" w:customStyle="1" w:styleId="WW8Num18z4">
     <w:name w:val="WW8Num18z4"/>
+    <w:rsid w:val="0038377D"/>
     <w:rPr>
       <w:rFonts w:ascii="Courier New" w:hAnsi="Courier New" w:cs="Courier New"/>
     </w:rPr>
   </w:style>
   <w:style w:type="character" w:customStyle="1" w:styleId="WW8Num19z0">
     <w:name w:val="WW8Num19z0"/>
+    <w:rsid w:val="0038377D"/>
   </w:style>
   <w:style w:type="character" w:customStyle="1" w:styleId="WW8Num19z1">
     <w:name w:val="WW8Num19z1"/>
+    <w:rsid w:val="0038377D"/>
   </w:style>
   <w:style w:type="character" w:customStyle="1" w:styleId="WW8Num19z2">
     <w:name w:val="WW8Num19z2"/>
+    <w:rsid w:val="0038377D"/>
   </w:style>
   <w:style w:type="character" w:customStyle="1" w:styleId="WW8Num19z3">
     <w:name w:val="WW8Num19z3"/>
+    <w:rsid w:val="0038377D"/>
   </w:style>
   <w:style w:type="character" w:customStyle="1" w:styleId="WW8Num19z4">
     <w:name w:val="WW8Num19z4"/>
+    <w:rsid w:val="0038377D"/>
   </w:style>
   <w:style w:type="character" w:customStyle="1" w:styleId="WW8Num19z5">
     <w:name w:val="WW8Num19z5"/>
+    <w:rsid w:val="0038377D"/>
   </w:style>
   <w:style w:type="character" w:customStyle="1" w:styleId="WW8Num19z6">
     <w:name w:val="WW8Num19z6"/>
+    <w:rsid w:val="0038377D"/>
   </w:style>
   <w:style w:type="character" w:customStyle="1" w:styleId="WW8Num19z7">
     <w:name w:val="WW8Num19z7"/>
+    <w:rsid w:val="0038377D"/>
   </w:style>
   <w:style w:type="character" w:customStyle="1" w:styleId="WW8Num19z8">
     <w:name w:val="WW8Num19z8"/>
+    <w:rsid w:val="0038377D"/>
   </w:style>
   <w:style w:type="character" w:customStyle="1" w:styleId="WW8Num20z0">
     <w:name w:val="WW8Num20z0"/>
+    <w:rsid w:val="0038377D"/>
   </w:style>
   <w:style w:type="character" w:customStyle="1" w:styleId="WW8Num20z1">
     <w:name w:val="WW8Num20z1"/>
+    <w:rsid w:val="0038377D"/>
   </w:style>
   <w:style w:type="character" w:customStyle="1" w:styleId="WW8Num20z2">
     <w:name w:val="WW8Num20z2"/>
+    <w:rsid w:val="0038377D"/>
   </w:style>
   <w:style w:type="character" w:customStyle="1" w:styleId="WW8Num20z3">
     <w:name w:val="WW8Num20z3"/>
+    <w:rsid w:val="0038377D"/>
   </w:style>
   <w:style w:type="character" w:customStyle="1" w:styleId="WW8Num20z4">
     <w:name w:val="WW8Num20z4"/>
+    <w:rsid w:val="0038377D"/>
   </w:style>
   <w:style w:type="character" w:customStyle="1" w:styleId="WW8Num20z5">
     <w:name w:val="WW8Num20z5"/>
+    <w:rsid w:val="0038377D"/>
   </w:style>
   <w:style w:type="character" w:customStyle="1" w:styleId="WW8Num20z6">
     <w:name w:val="WW8Num20z6"/>
+    <w:rsid w:val="0038377D"/>
   </w:style>
   <w:style w:type="character" w:customStyle="1" w:styleId="WW8Num20z7">
     <w:name w:val="WW8Num20z7"/>
+    <w:rsid w:val="0038377D"/>
   </w:style>
   <w:style w:type="character" w:customStyle="1" w:styleId="WW8Num20z8">
     <w:name w:val="WW8Num20z8"/>
+    <w:rsid w:val="0038377D"/>
   </w:style>
   <w:style w:type="character" w:customStyle="1" w:styleId="WW8Num21z0">
     <w:name w:val="WW8Num21z0"/>
+    <w:rsid w:val="0038377D"/>
     <w:rPr>
       <w:rFonts w:ascii="Times New Roman" w:eastAsia="Times New Roman" w:hAnsi="Times New Roman" w:cs="Times New Roman"/>
     </w:rPr>
   </w:style>
   <w:style w:type="character" w:customStyle="1" w:styleId="WW8Num21z1">
     <w:name w:val="WW8Num21z1"/>
+    <w:rsid w:val="0038377D"/>
   </w:style>
   <w:style w:type="character" w:customStyle="1" w:styleId="WW8Num21z2">
     <w:name w:val="WW8Num21z2"/>
+    <w:rsid w:val="0038377D"/>
     <w:rPr>
       <w:rFonts w:ascii="Wingdings" w:hAnsi="Wingdings" w:cs="Wingdings"/>
     </w:rPr>
   </w:style>
   <w:style w:type="character" w:customStyle="1" w:styleId="WW8Num21z3">
     <w:name w:val="WW8Num21z3"/>
+    <w:rsid w:val="0038377D"/>
     <w:rPr>
       <w:rFonts w:ascii="Symbol" w:hAnsi="Symbol" w:cs="Symbol"/>
     </w:rPr>
   </w:style>
   <w:style w:type="character" w:customStyle="1" w:styleId="WW8Num21z4">
     <w:name w:val="WW8Num21z4"/>
+    <w:rsid w:val="0038377D"/>
     <w:rPr>
       <w:rFonts w:ascii="Courier New" w:hAnsi="Courier New" w:cs="Courier New"/>
     </w:rPr>
   </w:style>
   <w:style w:type="character" w:customStyle="1" w:styleId="WW8Num22z0">
     <w:name w:val="WW8Num22z0"/>
+    <w:rsid w:val="0038377D"/>
   </w:style>
   <w:style w:type="character" w:customStyle="1" w:styleId="WW8Num22z1">
     <w:name w:val="WW8Num22z1"/>
+    <w:rsid w:val="0038377D"/>
     <w:rPr>
       <w:rFonts w:ascii="Courier New" w:hAnsi="Courier New" w:cs="Courier New"/>
     </w:rPr>
   </w:style>
   <w:style w:type="character" w:customStyle="1" w:styleId="WW8Num22z2">
     <w:name w:val="WW8Num22z2"/>
+    <w:rsid w:val="0038377D"/>
     <w:rPr>
       <w:rFonts w:ascii="Wingdings" w:hAnsi="Wingdings" w:cs="Wingdings"/>
     </w:rPr>
   </w:style>
   <w:style w:type="character" w:customStyle="1" w:styleId="WW8Num22z3">
     <w:name w:val="WW8Num22z3"/>
+    <w:rsid w:val="0038377D"/>
     <w:rPr>
       <w:rFonts w:ascii="Symbol" w:hAnsi="Symbol" w:cs="Symbol"/>
     </w:rPr>
   </w:style>
   <w:style w:type="character" w:customStyle="1" w:styleId="WW8Num23z0">
     <w:name w:val="WW8Num23z0"/>
+    <w:rsid w:val="0038377D"/>
   </w:style>
   <w:style w:type="character" w:customStyle="1" w:styleId="WW8Num23z1">
     <w:name w:val="WW8Num23z1"/>
+    <w:rsid w:val="0038377D"/>
   </w:style>
   <w:style w:type="character" w:customStyle="1" w:styleId="WW8Num23z2">
     <w:name w:val="WW8Num23z2"/>
+    <w:rsid w:val="0038377D"/>
   </w:style>
   <w:style w:type="character" w:customStyle="1" w:styleId="WW8Num23z3">
     <w:name w:val="WW8Num23z3"/>
+    <w:rsid w:val="0038377D"/>
   </w:style>
   <w:style w:type="character" w:customStyle="1" w:styleId="WW8Num23z4">
     <w:name w:val="WW8Num23z4"/>
+    <w:rsid w:val="0038377D"/>
   </w:style>
   <w:style w:type="character" w:customStyle="1" w:styleId="WW8Num23z5">
     <w:name w:val="WW8Num23z5"/>
+    <w:rsid w:val="0038377D"/>
   </w:style>
   <w:style w:type="character" w:customStyle="1" w:styleId="WW8Num23z6">
     <w:name w:val="WW8Num23z6"/>
+    <w:rsid w:val="0038377D"/>
   </w:style>
   <w:style w:type="character" w:customStyle="1" w:styleId="WW8Num23z7">
     <w:name w:val="WW8Num23z7"/>
+    <w:rsid w:val="0038377D"/>
   </w:style>
   <w:style w:type="character" w:customStyle="1" w:styleId="WW8Num23z8">
     <w:name w:val="WW8Num23z8"/>
+    <w:rsid w:val="0038377D"/>
   </w:style>
   <w:style w:type="character" w:customStyle="1" w:styleId="WW8Num24z0">
     <w:name w:val="WW8Num24z0"/>
+    <w:rsid w:val="0038377D"/>
     <w:rPr>
       <w:rFonts w:ascii="Times New Roman" w:eastAsia="Times New Roman" w:hAnsi="Times New Roman" w:cs="Times New Roman"/>
     </w:rPr>
   </w:style>
   <w:style w:type="character" w:customStyle="1" w:styleId="WW8Num24z1">
     <w:name w:val="WW8Num24z1"/>
+    <w:rsid w:val="0038377D"/>
   </w:style>
   <w:style w:type="character" w:customStyle="1" w:styleId="WW8Num24z2">
     <w:name w:val="WW8Num24z2"/>
+    <w:rsid w:val="0038377D"/>
     <w:rPr>
       <w:rFonts w:ascii="Wingdings" w:hAnsi="Wingdings" w:cs="Wingdings"/>
     </w:rPr>
   </w:style>
   <w:style w:type="character" w:customStyle="1" w:styleId="WW8Num24z3">
     <w:name w:val="WW8Num24z3"/>
+    <w:rsid w:val="0038377D"/>
     <w:rPr>
       <w:rFonts w:ascii="Symbol" w:hAnsi="Symbol" w:cs="Symbol"/>
     </w:rPr>
   </w:style>
   <w:style w:type="character" w:customStyle="1" w:styleId="WW8Num24z4">
     <w:name w:val="WW8Num24z4"/>
+    <w:rsid w:val="0038377D"/>
     <w:rPr>
       <w:rFonts w:ascii="Courier New" w:hAnsi="Courier New" w:cs="Courier New"/>
     </w:rPr>
   </w:style>
   <w:style w:type="character" w:customStyle="1" w:styleId="WW8Num25z0">
     <w:name w:val="WW8Num25z0"/>
+    <w:rsid w:val="0038377D"/>
   </w:style>
   <w:style w:type="character" w:customStyle="1" w:styleId="WW8Num25z1">
     <w:name w:val="WW8Num25z1"/>
+    <w:rsid w:val="0038377D"/>
   </w:style>
   <w:style w:type="character" w:customStyle="1" w:styleId="WW8Num25z2">
     <w:name w:val="WW8Num25z2"/>
+    <w:rsid w:val="0038377D"/>
   </w:style>
   <w:style w:type="character" w:customStyle="1" w:styleId="WW8Num25z3">
     <w:name w:val="WW8Num25z3"/>
+    <w:rsid w:val="0038377D"/>
   </w:style>
   <w:style w:type="character" w:customStyle="1" w:styleId="WW8Num25z4">
     <w:name w:val="WW8Num25z4"/>
+    <w:rsid w:val="0038377D"/>
   </w:style>
   <w:style w:type="character" w:customStyle="1" w:styleId="WW8Num25z5">
     <w:name w:val="WW8Num25z5"/>
+    <w:rsid w:val="0038377D"/>
   </w:style>
   <w:style w:type="character" w:customStyle="1" w:styleId="WW8Num25z6">
     <w:name w:val="WW8Num25z6"/>
+    <w:rsid w:val="0038377D"/>
   </w:style>
   <w:style w:type="character" w:customStyle="1" w:styleId="WW8Num25z7">
     <w:name w:val="WW8Num25z7"/>
+    <w:rsid w:val="0038377D"/>
   </w:style>
   <w:style w:type="character" w:customStyle="1" w:styleId="WW8Num25z8">
     <w:name w:val="WW8Num25z8"/>
+    <w:rsid w:val="0038377D"/>
   </w:style>
   <w:style w:type="character" w:customStyle="1" w:styleId="WW8Num26z0">
     <w:name w:val="WW8Num26z0"/>
+    <w:rsid w:val="0038377D"/>
   </w:style>
   <w:style w:type="character" w:customStyle="1" w:styleId="WW8Num26z1">
     <w:name w:val="WW8Num26z1"/>
+    <w:rsid w:val="0038377D"/>
   </w:style>
   <w:style w:type="character" w:customStyle="1" w:styleId="WW8Num26z2">
     <w:name w:val="WW8Num26z2"/>
+    <w:rsid w:val="0038377D"/>
   </w:style>
   <w:style w:type="character" w:customStyle="1" w:styleId="WW8Num26z3">
     <w:name w:val="WW8Num26z3"/>
+    <w:rsid w:val="0038377D"/>
   </w:style>
   <w:style w:type="character" w:customStyle="1" w:styleId="WW8Num26z4">
     <w:name w:val="WW8Num26z4"/>
+    <w:rsid w:val="0038377D"/>
   </w:style>
   <w:style w:type="character" w:customStyle="1" w:styleId="WW8Num26z5">
     <w:name w:val="WW8Num26z5"/>
+    <w:rsid w:val="0038377D"/>
   </w:style>
   <w:style w:type="character" w:customStyle="1" w:styleId="WW8Num26z6">
     <w:name w:val="WW8Num26z6"/>
+    <w:rsid w:val="0038377D"/>
   </w:style>
   <w:style w:type="character" w:customStyle="1" w:styleId="WW8Num26z7">
     <w:name w:val="WW8Num26z7"/>
+    <w:rsid w:val="0038377D"/>
   </w:style>
   <w:style w:type="character" w:customStyle="1" w:styleId="WW8Num26z8">
     <w:name w:val="WW8Num26z8"/>
+    <w:rsid w:val="0038377D"/>
   </w:style>
   <w:style w:type="character" w:customStyle="1" w:styleId="WW8Num27z0">
     <w:name w:val="WW8Num27z0"/>
+    <w:rsid w:val="0038377D"/>
     <w:rPr>
       <w:rFonts w:ascii="Times New Roman" w:eastAsia="Times New Roman" w:hAnsi="Times New Roman" w:cs="Times New Roman"/>
     </w:rPr>
   </w:style>
   <w:style w:type="character" w:customStyle="1" w:styleId="WW8Num27z1">
     <w:name w:val="WW8Num27z1"/>
+    <w:rsid w:val="0038377D"/>
     <w:rPr>
       <w:rFonts w:ascii="Courier New" w:hAnsi="Courier New" w:cs="Courier New"/>
     </w:rPr>
   </w:style>
   <w:style w:type="character" w:customStyle="1" w:styleId="WW8Num27z2">
     <w:name w:val="WW8Num27z2"/>
+    <w:rsid w:val="0038377D"/>
     <w:rPr>
       <w:rFonts w:ascii="Wingdings" w:hAnsi="Wingdings" w:cs="Wingdings"/>
     </w:rPr>
   </w:style>
   <w:style w:type="character" w:customStyle="1" w:styleId="WW8Num27z3">
     <w:name w:val="WW8Num27z3"/>
+    <w:rsid w:val="0038377D"/>
     <w:rPr>
       <w:rFonts w:ascii="Symbol" w:hAnsi="Symbol" w:cs="Symbol"/>
     </w:rPr>
   </w:style>
   <w:style w:type="character" w:customStyle="1" w:styleId="WW8Num28z0">
     <w:name w:val="WW8Num28z0"/>
+    <w:rsid w:val="0038377D"/>
     <w:rPr>
       <w:rFonts w:ascii="Wingdings" w:hAnsi="Wingdings" w:cs="Wingdings"/>
     </w:rPr>
   </w:style>
   <w:style w:type="character" w:customStyle="1" w:styleId="WW8Num28z1">
     <w:name w:val="WW8Num28z1"/>
+    <w:rsid w:val="0038377D"/>
     <w:rPr>
       <w:rFonts w:ascii="Courier New" w:hAnsi="Courier New" w:cs="Courier New"/>
     </w:rPr>
   </w:style>
   <w:style w:type="character" w:customStyle="1" w:styleId="WW8Num28z3">
     <w:name w:val="WW8Num28z3"/>
+    <w:rsid w:val="0038377D"/>
     <w:rPr>
       <w:rFonts w:ascii="Symbol" w:hAnsi="Symbol" w:cs="Symbol"/>
     </w:rPr>
   </w:style>
   <w:style w:type="character" w:customStyle="1" w:styleId="WW8Num29z0">
     <w:name w:val="WW8Num29z0"/>
+    <w:rsid w:val="0038377D"/>
     <w:rPr>
       <w:rFonts w:ascii="Times New Roman" w:eastAsia="Times New Roman" w:hAnsi="Times New Roman" w:cs="Times New Roman"/>
     </w:rPr>
   </w:style>
   <w:style w:type="character" w:customStyle="1" w:styleId="WW8Num29z1">
     <w:name w:val="WW8Num29z1"/>
+    <w:rsid w:val="0038377D"/>
     <w:rPr>
       <w:rFonts w:ascii="Courier New" w:hAnsi="Courier New" w:cs="Courier New"/>
     </w:rPr>
   </w:style>
   <w:style w:type="character" w:customStyle="1" w:styleId="WW8Num29z2">
     <w:name w:val="WW8Num29z2"/>
+    <w:rsid w:val="0038377D"/>
     <w:rPr>
       <w:rFonts w:ascii="Wingdings" w:hAnsi="Wingdings" w:cs="Wingdings"/>
     </w:rPr>
   </w:style>
   <w:style w:type="character" w:customStyle="1" w:styleId="WW8Num29z3">
     <w:name w:val="WW8Num29z3"/>
+    <w:rsid w:val="0038377D"/>
     <w:rPr>
       <w:rFonts w:ascii="Symbol" w:hAnsi="Symbol" w:cs="Symbol"/>
     </w:rPr>
   </w:style>
   <w:style w:type="character" w:customStyle="1" w:styleId="WW8Num30z0">
     <w:name w:val="WW8Num30z0"/>
+    <w:rsid w:val="0038377D"/>
     <w:rPr>
       <w:sz w:val="20"/>
       <w:szCs w:val="20"/>
@@ -46945,184 +47079,237 @@
   </w:style>
   <w:style w:type="character" w:customStyle="1" w:styleId="WW8Num30z1">
     <w:name w:val="WW8Num30z1"/>
+    <w:rsid w:val="0038377D"/>
   </w:style>
   <w:style w:type="character" w:customStyle="1" w:styleId="WW8Num30z2">
     <w:name w:val="WW8Num30z2"/>
+    <w:rsid w:val="0038377D"/>
   </w:style>
   <w:style w:type="character" w:customStyle="1" w:styleId="WW8Num30z3">
     <w:name w:val="WW8Num30z3"/>
+    <w:rsid w:val="0038377D"/>
   </w:style>
   <w:style w:type="character" w:customStyle="1" w:styleId="WW8Num30z4">
     <w:name w:val="WW8Num30z4"/>
+    <w:rsid w:val="0038377D"/>
   </w:style>
   <w:style w:type="character" w:customStyle="1" w:styleId="WW8Num30z5">
     <w:name w:val="WW8Num30z5"/>
+    <w:rsid w:val="0038377D"/>
   </w:style>
   <w:style w:type="character" w:customStyle="1" w:styleId="WW8Num30z6">
     <w:name w:val="WW8Num30z6"/>
+    <w:rsid w:val="0038377D"/>
   </w:style>
   <w:style w:type="character" w:customStyle="1" w:styleId="WW8Num30z7">
     <w:name w:val="WW8Num30z7"/>
+    <w:rsid w:val="0038377D"/>
   </w:style>
   <w:style w:type="character" w:customStyle="1" w:styleId="WW8Num30z8">
     <w:name w:val="WW8Num30z8"/>
+    <w:rsid w:val="0038377D"/>
   </w:style>
   <w:style w:type="character" w:customStyle="1" w:styleId="WW8Num31z0">
     <w:name w:val="WW8Num31z0"/>
+    <w:rsid w:val="0038377D"/>
     <w:rPr>
       <w:rFonts w:ascii="Wingdings" w:hAnsi="Wingdings" w:cs="Wingdings"/>
     </w:rPr>
   </w:style>
   <w:style w:type="character" w:customStyle="1" w:styleId="WW8Num31z1">
     <w:name w:val="WW8Num31z1"/>
+    <w:rsid w:val="0038377D"/>
     <w:rPr>
       <w:rFonts w:ascii="Courier New" w:hAnsi="Courier New" w:cs="Courier New"/>
     </w:rPr>
   </w:style>
   <w:style w:type="character" w:customStyle="1" w:styleId="WW8Num31z3">
     <w:name w:val="WW8Num31z3"/>
+    <w:rsid w:val="0038377D"/>
     <w:rPr>
       <w:rFonts w:ascii="Symbol" w:hAnsi="Symbol" w:cs="Symbol"/>
     </w:rPr>
   </w:style>
   <w:style w:type="character" w:customStyle="1" w:styleId="WW8Num32z0">
     <w:name w:val="WW8Num32z0"/>
+    <w:rsid w:val="0038377D"/>
     <w:rPr>
       <w:rFonts w:ascii="Times New Roman" w:eastAsia="Times New Roman" w:hAnsi="Times New Roman" w:cs="Times New Roman"/>
     </w:rPr>
   </w:style>
   <w:style w:type="character" w:customStyle="1" w:styleId="WW8Num32z1">
     <w:name w:val="WW8Num32z1"/>
+    <w:rsid w:val="0038377D"/>
     <w:rPr>
       <w:rFonts w:ascii="Courier New" w:hAnsi="Courier New" w:cs="Courier New"/>
     </w:rPr>
   </w:style>
   <w:style w:type="character" w:customStyle="1" w:styleId="WW8Num32z2">
     <w:name w:val="WW8Num32z2"/>
+    <w:rsid w:val="0038377D"/>
     <w:rPr>
       <w:rFonts w:ascii="Wingdings" w:hAnsi="Wingdings" w:cs="Wingdings"/>
     </w:rPr>
   </w:style>
   <w:style w:type="character" w:customStyle="1" w:styleId="WW8Num32z3">
     <w:name w:val="WW8Num32z3"/>
+    <w:rsid w:val="0038377D"/>
     <w:rPr>
       <w:rFonts w:ascii="Symbol" w:hAnsi="Symbol" w:cs="Symbol"/>
     </w:rPr>
   </w:style>
   <w:style w:type="character" w:customStyle="1" w:styleId="WW8Num33z0">
     <w:name w:val="WW8Num33z0"/>
+    <w:rsid w:val="0038377D"/>
   </w:style>
   <w:style w:type="character" w:customStyle="1" w:styleId="WW8Num33z1">
     <w:name w:val="WW8Num33z1"/>
+    <w:rsid w:val="0038377D"/>
   </w:style>
   <w:style w:type="character" w:customStyle="1" w:styleId="WW8Num33z2">
     <w:name w:val="WW8Num33z2"/>
+    <w:rsid w:val="0038377D"/>
   </w:style>
   <w:style w:type="character" w:customStyle="1" w:styleId="WW8Num33z3">
     <w:name w:val="WW8Num33z3"/>
+    <w:rsid w:val="0038377D"/>
   </w:style>
   <w:style w:type="character" w:customStyle="1" w:styleId="WW8Num33z4">
     <w:name w:val="WW8Num33z4"/>
+    <w:rsid w:val="0038377D"/>
   </w:style>
   <w:style w:type="character" w:customStyle="1" w:styleId="WW8Num33z5">
     <w:name w:val="WW8Num33z5"/>
+    <w:rsid w:val="0038377D"/>
   </w:style>
   <w:style w:type="character" w:customStyle="1" w:styleId="WW8Num33z6">
     <w:name w:val="WW8Num33z6"/>
+    <w:rsid w:val="0038377D"/>
   </w:style>
   <w:style w:type="character" w:customStyle="1" w:styleId="WW8Num33z7">
     <w:name w:val="WW8Num33z7"/>
+    <w:rsid w:val="0038377D"/>
   </w:style>
   <w:style w:type="character" w:customStyle="1" w:styleId="WW8Num33z8">
     <w:name w:val="WW8Num33z8"/>
+    <w:rsid w:val="0038377D"/>
   </w:style>
   <w:style w:type="character" w:customStyle="1" w:styleId="WW8Num34z0">
     <w:name w:val="WW8Num34z0"/>
+    <w:rsid w:val="0038377D"/>
   </w:style>
   <w:style w:type="character" w:customStyle="1" w:styleId="WW8Num34z1">
     <w:name w:val="WW8Num34z1"/>
+    <w:rsid w:val="0038377D"/>
   </w:style>
   <w:style w:type="character" w:customStyle="1" w:styleId="WW8Num34z2">
     <w:name w:val="WW8Num34z2"/>
+    <w:rsid w:val="0038377D"/>
   </w:style>
   <w:style w:type="character" w:customStyle="1" w:styleId="WW8Num34z3">
     <w:name w:val="WW8Num34z3"/>
+    <w:rsid w:val="0038377D"/>
   </w:style>
   <w:style w:type="character" w:customStyle="1" w:styleId="WW8Num34z4">
     <w:name w:val="WW8Num34z4"/>
+    <w:rsid w:val="0038377D"/>
   </w:style>
   <w:style w:type="character" w:customStyle="1" w:styleId="WW8Num34z5">
     <w:name w:val="WW8Num34z5"/>
+    <w:rsid w:val="0038377D"/>
   </w:style>
   <w:style w:type="character" w:customStyle="1" w:styleId="WW8Num34z6">
     <w:name w:val="WW8Num34z6"/>
+    <w:rsid w:val="0038377D"/>
   </w:style>
   <w:style w:type="character" w:customStyle="1" w:styleId="WW8Num34z7">
     <w:name w:val="WW8Num34z7"/>
+    <w:rsid w:val="0038377D"/>
   </w:style>
   <w:style w:type="character" w:customStyle="1" w:styleId="WW8Num34z8">
     <w:name w:val="WW8Num34z8"/>
+    <w:rsid w:val="0038377D"/>
   </w:style>
   <w:style w:type="character" w:customStyle="1" w:styleId="WW8Num35z0">
     <w:name w:val="WW8Num35z0"/>
+    <w:rsid w:val="0038377D"/>
   </w:style>
   <w:style w:type="character" w:customStyle="1" w:styleId="WW8Num35z1">
     <w:name w:val="WW8Num35z1"/>
+    <w:rsid w:val="0038377D"/>
   </w:style>
   <w:style w:type="character" w:customStyle="1" w:styleId="WW8Num35z2">
     <w:name w:val="WW8Num35z2"/>
+    <w:rsid w:val="0038377D"/>
   </w:style>
   <w:style w:type="character" w:customStyle="1" w:styleId="WW8Num35z3">
     <w:name w:val="WW8Num35z3"/>
+    <w:rsid w:val="0038377D"/>
   </w:style>
   <w:style w:type="character" w:customStyle="1" w:styleId="WW8Num35z4">
     <w:name w:val="WW8Num35z4"/>
+    <w:rsid w:val="0038377D"/>
   </w:style>
   <w:style w:type="character" w:customStyle="1" w:styleId="WW8Num35z5">
     <w:name w:val="WW8Num35z5"/>
+    <w:rsid w:val="0038377D"/>
   </w:style>
   <w:style w:type="character" w:customStyle="1" w:styleId="WW8Num35z6">
     <w:name w:val="WW8Num35z6"/>
+    <w:rsid w:val="0038377D"/>
   </w:style>
   <w:style w:type="character" w:customStyle="1" w:styleId="WW8Num35z7">
     <w:name w:val="WW8Num35z7"/>
+    <w:rsid w:val="0038377D"/>
   </w:style>
   <w:style w:type="character" w:customStyle="1" w:styleId="WW8Num35z8">
     <w:name w:val="WW8Num35z8"/>
+    <w:rsid w:val="0038377D"/>
   </w:style>
   <w:style w:type="character" w:customStyle="1" w:styleId="WW8Num36z0">
     <w:name w:val="WW8Num36z0"/>
+    <w:rsid w:val="0038377D"/>
   </w:style>
   <w:style w:type="character" w:customStyle="1" w:styleId="WW8Num36z1">
     <w:name w:val="WW8Num36z1"/>
+    <w:rsid w:val="0038377D"/>
   </w:style>
   <w:style w:type="character" w:customStyle="1" w:styleId="WW8Num36z2">
     <w:name w:val="WW8Num36z2"/>
+    <w:rsid w:val="0038377D"/>
   </w:style>
   <w:style w:type="character" w:customStyle="1" w:styleId="WW8Num36z3">
     <w:name w:val="WW8Num36z3"/>
+    <w:rsid w:val="0038377D"/>
   </w:style>
   <w:style w:type="character" w:customStyle="1" w:styleId="WW8Num36z4">
     <w:name w:val="WW8Num36z4"/>
+    <w:rsid w:val="0038377D"/>
   </w:style>
   <w:style w:type="character" w:customStyle="1" w:styleId="WW8Num36z5">
     <w:name w:val="WW8Num36z5"/>
+    <w:rsid w:val="0038377D"/>
   </w:style>
   <w:style w:type="character" w:customStyle="1" w:styleId="WW8Num36z6">
     <w:name w:val="WW8Num36z6"/>
+    <w:rsid w:val="0038377D"/>
   </w:style>
   <w:style w:type="character" w:customStyle="1" w:styleId="WW8Num36z7">
     <w:name w:val="WW8Num36z7"/>
+    <w:rsid w:val="0038377D"/>
   </w:style>
   <w:style w:type="character" w:customStyle="1" w:styleId="WW8Num36z8">
     <w:name w:val="WW8Num36z8"/>
+    <w:rsid w:val="0038377D"/>
   </w:style>
   <w:style w:type="character" w:customStyle="1" w:styleId="Absatz-Standardschriftart1">
     <w:name w:val="Absatz-Standardschriftart1"/>
+    <w:rsid w:val="0038377D"/>
   </w:style>
   <w:style w:type="character" w:customStyle="1" w:styleId="Kommentarzeichen1">
     <w:name w:val="Kommentarzeichen1"/>
     <w:basedOn w:val="Absatz-Standardschriftart1"/>
+    <w:rsid w:val="0038377D"/>
     <w:rPr>
       <w:sz w:val="16"/>
       <w:szCs w:val="16"/>
@@ -47131,6 +47318,7 @@
   <w:style w:type="character" w:customStyle="1" w:styleId="BeschriftungZchn">
     <w:name w:val="Beschriftung Zchn"/>
     <w:basedOn w:val="Absatz-Standardschriftart1"/>
+    <w:rsid w:val="0038377D"/>
     <w:rPr>
       <w:rFonts w:ascii="Arial" w:hAnsi="Arial" w:cs="Arial"/>
       <w:b/>
@@ -47141,6 +47329,7 @@
   <w:style w:type="character" w:customStyle="1" w:styleId="FormatvorlageBeschriftungArialNichtFettChar">
     <w:name w:val="Formatvorlage Beschriftung + Arial Nicht Fett Char"/>
     <w:basedOn w:val="BeschriftungZchn"/>
+    <w:rsid w:val="0038377D"/>
     <w:rPr>
       <w:rFonts w:ascii="Arial" w:hAnsi="Arial" w:cs="Arial"/>
     </w:rPr>
@@ -47148,6 +47337,7 @@
   <w:style w:type="character" w:customStyle="1" w:styleId="FormatvorlageBeschriftungNichtFettChar">
     <w:name w:val="Formatvorlage Beschriftung + Nicht Fett Char"/>
     <w:basedOn w:val="BeschriftungZchn"/>
+    <w:rsid w:val="0038377D"/>
     <w:rPr>
       <w:rFonts w:ascii="Arial" w:hAnsi="Arial" w:cs="Arial"/>
     </w:rPr>
@@ -47155,10 +47345,12 @@
   <w:style w:type="character" w:styleId="Seitenzahl">
     <w:name w:val="page number"/>
     <w:basedOn w:val="Absatz-Standardschriftart1"/>
+    <w:rsid w:val="0038377D"/>
   </w:style>
   <w:style w:type="character" w:customStyle="1" w:styleId="FormatvorlageFormatvorlageBeschriftungNichtFettChar">
     <w:name w:val="Formatvorlage Formatvorlage Beschriftung + Nicht Fett + Char"/>
     <w:basedOn w:val="FormatvorlageBeschriftungNichtFettChar"/>
+    <w:rsid w:val="0038377D"/>
     <w:rPr>
       <w:sz w:val="22"/>
       <w:szCs w:val="24"/>
@@ -47167,6 +47359,7 @@
   <w:style w:type="character" w:styleId="Hyperlink">
     <w:name w:val="Hyperlink"/>
     <w:basedOn w:val="Absatz-Standardschriftart1"/>
+    <w:rsid w:val="0038377D"/>
     <w:rPr>
       <w:color w:val="0000FF"/>
       <w:u w:val="single"/>
@@ -47175,6 +47368,7 @@
   <w:style w:type="character" w:customStyle="1" w:styleId="FormatvorlageBeschriftungArialNichtFettCharChar">
     <w:name w:val="Formatvorlage Beschriftung + Arial Nicht Fett Char Char"/>
     <w:basedOn w:val="BeschriftungZchn"/>
+    <w:rsid w:val="0038377D"/>
     <w:rPr>
       <w:rFonts w:ascii="Arial" w:hAnsi="Arial" w:cs="Arial"/>
     </w:rPr>
@@ -47182,6 +47376,7 @@
   <w:style w:type="character" w:customStyle="1" w:styleId="Formatvorlage12ptFett">
     <w:name w:val="Formatvorlage 12 pt Fett"/>
     <w:basedOn w:val="Absatz-Standardschriftart1"/>
+    <w:rsid w:val="0038377D"/>
     <w:rPr>
       <w:b/>
       <w:bCs/>
@@ -47191,6 +47386,7 @@
   <w:style w:type="character" w:styleId="BesuchterHyperlink">
     <w:name w:val="FollowedHyperlink"/>
     <w:basedOn w:val="Absatz-Standardschriftart1"/>
+    <w:rsid w:val="0038377D"/>
     <w:rPr>
       <w:color w:val="800080"/>
       <w:u w:val="single"/>
@@ -47198,11 +47394,13 @@
   </w:style>
   <w:style w:type="character" w:customStyle="1" w:styleId="Verzeichnissprung">
     <w:name w:val="Verzeichnissprung"/>
+    <w:rsid w:val="0038377D"/>
   </w:style>
   <w:style w:type="paragraph" w:customStyle="1" w:styleId="berschrift">
     <w:name w:val="Überschrift"/>
     <w:basedOn w:val="Standard"/>
     <w:next w:val="Textkrper"/>
+    <w:rsid w:val="0038377D"/>
     <w:pPr>
       <w:spacing w:before="240" w:after="60"/>
       <w:jc w:val="center"/>
@@ -47219,6 +47417,7 @@
   <w:style w:type="paragraph" w:styleId="Textkrper">
     <w:name w:val="Body Text"/>
     <w:basedOn w:val="Standard"/>
+    <w:rsid w:val="0038377D"/>
     <w:pPr>
       <w:autoSpaceDE w:val="0"/>
       <w:spacing w:line="240" w:lineRule="auto"/>
@@ -47232,6 +47431,7 @@
   <w:style w:type="paragraph" w:styleId="Liste">
     <w:name w:val="List"/>
     <w:basedOn w:val="Textkrper"/>
+    <w:rsid w:val="0038377D"/>
     <w:rPr>
       <w:rFonts w:cs="Lohit Hindi"/>
     </w:rPr>
@@ -47241,6 +47441,7 @@
     <w:basedOn w:val="Standard"/>
     <w:next w:val="Standard"/>
     <w:qFormat/>
+    <w:rsid w:val="0038377D"/>
     <w:pPr>
       <w:spacing w:before="120" w:after="120"/>
     </w:pPr>
@@ -47255,6 +47456,7 @@
   <w:style w:type="paragraph" w:customStyle="1" w:styleId="Verzeichnis">
     <w:name w:val="Verzeichnis"/>
     <w:basedOn w:val="Standard"/>
+    <w:rsid w:val="0038377D"/>
     <w:pPr>
       <w:suppressLineNumbers/>
     </w:pPr>
@@ -47265,6 +47467,7 @@
   <w:style w:type="paragraph" w:customStyle="1" w:styleId="Kommentartext1">
     <w:name w:val="Kommentartext1"/>
     <w:basedOn w:val="Standard"/>
+    <w:rsid w:val="0038377D"/>
     <w:rPr>
       <w:sz w:val="20"/>
       <w:szCs w:val="20"/>
@@ -47274,6 +47477,7 @@
     <w:name w:val="annotation subject"/>
     <w:basedOn w:val="Kommentartext1"/>
     <w:next w:val="Kommentartext1"/>
+    <w:rsid w:val="0038377D"/>
     <w:rPr>
       <w:b/>
       <w:bCs/>
@@ -47282,6 +47486,7 @@
   <w:style w:type="paragraph" w:styleId="Sprechblasentext">
     <w:name w:val="Balloon Text"/>
     <w:basedOn w:val="Standard"/>
+    <w:rsid w:val="0038377D"/>
     <w:rPr>
       <w:rFonts w:ascii="Tahoma" w:hAnsi="Tahoma" w:cs="Tahoma"/>
       <w:sz w:val="16"/>
@@ -47291,6 +47496,7 @@
   <w:style w:type="paragraph" w:customStyle="1" w:styleId="Formatvorlage1">
     <w:name w:val="Formatvorlage1"/>
     <w:basedOn w:val="berschrift1"/>
+    <w:rsid w:val="0038377D"/>
     <w:pPr>
       <w:numPr>
         <w:numId w:val="0"/>
@@ -47304,6 +47510,7 @@
   <w:style w:type="paragraph" w:styleId="StandardWeb">
     <w:name w:val="Normal (Web)"/>
     <w:basedOn w:val="Standard"/>
+    <w:rsid w:val="0038377D"/>
     <w:pPr>
       <w:spacing w:before="280" w:after="280"/>
     </w:pPr>
@@ -47315,6 +47522,7 @@
   <w:style w:type="paragraph" w:customStyle="1" w:styleId="FormatvorlageBeschriftungArialNichtFett">
     <w:name w:val="Formatvorlage Beschriftung + Arial Nicht Fett"/>
     <w:basedOn w:val="Beschriftung"/>
+    <w:rsid w:val="0038377D"/>
     <w:rPr>
       <w:b w:val="0"/>
       <w:bCs w:val="0"/>
@@ -47323,6 +47531,7 @@
   <w:style w:type="paragraph" w:customStyle="1" w:styleId="FormatvorlageBeschriftungNichtFett">
     <w:name w:val="Formatvorlage Beschriftung + Nicht Fett"/>
     <w:basedOn w:val="Beschriftung"/>
+    <w:rsid w:val="0038377D"/>
     <w:rPr>
       <w:b w:val="0"/>
       <w:bCs w:val="0"/>
@@ -47331,6 +47540,7 @@
   <w:style w:type="paragraph" w:customStyle="1" w:styleId="NurText1">
     <w:name w:val="Nur Text1"/>
     <w:basedOn w:val="Standard"/>
+    <w:rsid w:val="0038377D"/>
     <w:rPr>
       <w:rFonts w:ascii="Courier New" w:hAnsi="Courier New" w:cs="Courier New"/>
       <w:sz w:val="20"/>
@@ -47340,6 +47550,7 @@
   <w:style w:type="paragraph" w:customStyle="1" w:styleId="KleinerAbstand">
     <w:name w:val="Kleiner Abstand"/>
     <w:basedOn w:val="NurText1"/>
+    <w:rsid w:val="0038377D"/>
     <w:pPr>
       <w:spacing w:line="240" w:lineRule="auto"/>
       <w:ind w:left="1582" w:hanging="1582"/>
@@ -47352,6 +47563,7 @@
   <w:style w:type="paragraph" w:styleId="Fuzeile">
     <w:name w:val="footer"/>
     <w:basedOn w:val="Standard"/>
+    <w:rsid w:val="0038377D"/>
     <w:pPr>
       <w:tabs>
         <w:tab w:val="center" w:pos="4536"/>
@@ -47362,6 +47574,7 @@
   <w:style w:type="paragraph" w:customStyle="1" w:styleId="FormatvorlageFormatvorlageBeschriftungNichtFett">
     <w:name w:val="Formatvorlage Formatvorlage Beschriftung + Nicht Fett +"/>
     <w:basedOn w:val="FormatvorlageBeschriftungNichtFett"/>
+    <w:rsid w:val="0038377D"/>
     <w:rPr>
       <w:b/>
       <w:bCs/>
@@ -47373,11 +47586,13 @@
     <w:name w:val="toc 1"/>
     <w:basedOn w:val="Standard"/>
     <w:next w:val="Standard"/>
+    <w:rsid w:val="0038377D"/>
   </w:style>
   <w:style w:type="paragraph" w:styleId="Verzeichnis2">
     <w:name w:val="toc 2"/>
     <w:basedOn w:val="Standard"/>
     <w:next w:val="Standard"/>
+    <w:rsid w:val="0038377D"/>
     <w:pPr>
       <w:ind w:left="220"/>
     </w:pPr>
@@ -47385,6 +47600,7 @@
   <w:style w:type="paragraph" w:customStyle="1" w:styleId="Referencetext">
     <w:name w:val="Reference text"/>
     <w:basedOn w:val="Standard"/>
+    <w:rsid w:val="0038377D"/>
     <w:pPr>
       <w:overflowPunct w:val="0"/>
       <w:autoSpaceDE w:val="0"/>
@@ -47401,6 +47617,7 @@
   <w:style w:type="paragraph" w:customStyle="1" w:styleId="FormatvorlageFormatvorlage1Automatisch">
     <w:name w:val="Formatvorlage Formatvorlage1 + Automatisch"/>
     <w:basedOn w:val="Formatvorlage1"/>
+    <w:rsid w:val="0038377D"/>
     <w:rPr>
       <w:rFonts w:ascii="Times New Roman" w:hAnsi="Times New Roman" w:cs="Times New Roman"/>
       <w:color w:val="auto"/>
@@ -47409,6 +47626,7 @@
   <w:style w:type="paragraph" w:customStyle="1" w:styleId="Formatvorlageberschrift212ptNichtKursiv">
     <w:name w:val="Formatvorlage Überschrift 2 + 12 pt Nicht Kursiv"/>
     <w:basedOn w:val="berschrift2"/>
+    <w:rsid w:val="0038377D"/>
     <w:pPr>
       <w:numPr>
         <w:ilvl w:val="0"/>
@@ -47426,6 +47644,7 @@
   <w:style w:type="paragraph" w:customStyle="1" w:styleId="Formatvorlageberschrift212ptNichtKursivNach6pt">
     <w:name w:val="Formatvorlage Überschrift 2 + 12 pt Nicht Kursiv Nach:  6 pt"/>
     <w:basedOn w:val="berschrift2"/>
+    <w:rsid w:val="0038377D"/>
     <w:pPr>
       <w:numPr>
         <w:ilvl w:val="0"/>
@@ -47445,6 +47664,7 @@
   <w:style w:type="paragraph" w:customStyle="1" w:styleId="Formatvorlage12ptFettNach3pt">
     <w:name w:val="Formatvorlage 12 pt Fett Nach:  3 pt"/>
     <w:basedOn w:val="Standard"/>
+    <w:rsid w:val="0038377D"/>
     <w:pPr>
       <w:spacing w:after="60"/>
     </w:pPr>
@@ -47457,6 +47677,7 @@
   <w:style w:type="paragraph" w:customStyle="1" w:styleId="Textkrper21">
     <w:name w:val="Textkörper 21"/>
     <w:basedOn w:val="Standard"/>
+    <w:rsid w:val="0038377D"/>
     <w:pPr>
       <w:spacing w:after="120" w:line="480" w:lineRule="auto"/>
     </w:pPr>
@@ -47464,6 +47685,7 @@
   <w:style w:type="paragraph" w:styleId="Verzeichnis3">
     <w:name w:val="toc 3"/>
     <w:basedOn w:val="Verzeichnis"/>
+    <w:rsid w:val="0038377D"/>
     <w:pPr>
       <w:tabs>
         <w:tab w:val="right" w:leader="dot" w:pos="9072"/>
@@ -47474,6 +47696,7 @@
   <w:style w:type="paragraph" w:styleId="Verzeichnis4">
     <w:name w:val="toc 4"/>
     <w:basedOn w:val="Verzeichnis"/>
+    <w:rsid w:val="0038377D"/>
     <w:pPr>
       <w:tabs>
         <w:tab w:val="right" w:leader="dot" w:pos="8789"/>
@@ -47484,6 +47707,7 @@
   <w:style w:type="paragraph" w:styleId="Verzeichnis5">
     <w:name w:val="toc 5"/>
     <w:basedOn w:val="Verzeichnis"/>
+    <w:rsid w:val="0038377D"/>
     <w:pPr>
       <w:tabs>
         <w:tab w:val="right" w:leader="dot" w:pos="8506"/>
@@ -47494,6 +47718,7 @@
   <w:style w:type="paragraph" w:styleId="Verzeichnis6">
     <w:name w:val="toc 6"/>
     <w:basedOn w:val="Verzeichnis"/>
+    <w:rsid w:val="0038377D"/>
     <w:pPr>
       <w:tabs>
         <w:tab w:val="right" w:leader="dot" w:pos="8223"/>
@@ -47504,6 +47729,7 @@
   <w:style w:type="paragraph" w:styleId="Verzeichnis7">
     <w:name w:val="toc 7"/>
     <w:basedOn w:val="Verzeichnis"/>
+    <w:rsid w:val="0038377D"/>
     <w:pPr>
       <w:tabs>
         <w:tab w:val="right" w:leader="dot" w:pos="7940"/>
@@ -47514,6 +47740,7 @@
   <w:style w:type="paragraph" w:styleId="Verzeichnis8">
     <w:name w:val="toc 8"/>
     <w:basedOn w:val="Verzeichnis"/>
+    <w:rsid w:val="0038377D"/>
     <w:pPr>
       <w:tabs>
         <w:tab w:val="right" w:leader="dot" w:pos="7657"/>
@@ -47524,6 +47751,7 @@
   <w:style w:type="paragraph" w:styleId="Verzeichnis9">
     <w:name w:val="toc 9"/>
     <w:basedOn w:val="Verzeichnis"/>
+    <w:rsid w:val="0038377D"/>
     <w:pPr>
       <w:tabs>
         <w:tab w:val="right" w:leader="dot" w:pos="7374"/>
@@ -47534,6 +47762,7 @@
   <w:style w:type="paragraph" w:customStyle="1" w:styleId="Inhaltsverzeichnis10">
     <w:name w:val="Inhaltsverzeichnis 10"/>
     <w:basedOn w:val="Verzeichnis"/>
+    <w:rsid w:val="0038377D"/>
     <w:pPr>
       <w:tabs>
         <w:tab w:val="right" w:leader="dot" w:pos="7091"/>
@@ -47544,6 +47773,7 @@
   <w:style w:type="paragraph" w:customStyle="1" w:styleId="TabellenInhalt">
     <w:name w:val="Tabellen Inhalt"/>
     <w:basedOn w:val="Standard"/>
+    <w:rsid w:val="0038377D"/>
     <w:pPr>
       <w:suppressLineNumbers/>
     </w:pPr>
@@ -47551,6 +47781,7 @@
   <w:style w:type="paragraph" w:customStyle="1" w:styleId="Tabellenberschrift">
     <w:name w:val="Tabellen Überschrift"/>
     <w:basedOn w:val="TabellenInhalt"/>
+    <w:rsid w:val="0038377D"/>
     <w:pPr>
       <w:jc w:val="center"/>
     </w:pPr>
@@ -47562,6 +47793,7 @@
   <w:style w:type="paragraph" w:customStyle="1" w:styleId="Rahmeninhalt">
     <w:name w:val="Rahmeninhalt"/>
     <w:basedOn w:val="Standard"/>
+    <w:rsid w:val="0038377D"/>
   </w:style>
   <w:style w:type="paragraph" w:styleId="Dokumentstruktur">
     <w:name w:val="Document Map"/>

</xml_diff>

<commit_message>
computationally irrelevant: - streamlined code for old routing - check integrity of routing.dat - update docu
</commit_message>
<xml_diff>
--- a/doc/Wasa_Documentation.docx
+++ b/doc/Wasa_Documentation.docx
@@ -244,7 +244,7 @@
           <w:sz w:val="28"/>
           <w:szCs w:val="28"/>
         </w:rPr>
-        <w:t>29</w:t>
+        <w:t>6</w:t>
       </w:r>
       <w:r>
         <w:rPr>
@@ -268,7 +268,7 @@
           <w:sz w:val="28"/>
           <w:szCs w:val="28"/>
         </w:rPr>
-        <w:t>1</w:t>
+        <w:t>2</w:t>
       </w:r>
       <w:r>
         <w:rPr>
@@ -305,7 +305,15 @@
           <w:sz w:val="28"/>
           <w:szCs w:val="28"/>
         </w:rPr>
-        <w:t>250</w:t>
+        <w:t>25</w:t>
+      </w:r>
+      <w:r>
+        <w:rPr>
+          <w:b/>
+          <w:sz w:val="28"/>
+          <w:szCs w:val="28"/>
+        </w:rPr>
+        <w:t>1</w:t>
       </w:r>
     </w:p>
     <w:p>
@@ -880,13 +888,13 @@
         <w:jc w:val="left"/>
         <w:rPr>
           <w:sz w:val="24"/>
-          <w:lang w:val="de-DE"/>
+          <w:lang w:val="en-US"/>
         </w:rPr>
       </w:pPr>
       <w:r>
         <w:rPr>
           <w:sz w:val="24"/>
-          <w:lang w:val="de-DE"/>
+          <w:lang w:val="en-US"/>
         </w:rPr>
         <w:t>For the original WASA code: Andreas Güntner, Geoforschungszentrum Potsdam, Telegrafenberg, 14473 Potsdam, Germany.</w:t>
       </w:r>
@@ -22365,6 +22373,9 @@
         <w:tab/>
         <w:t>Continuous numbering</w:t>
       </w:r>
+      <w:r>
+        <w:t xml:space="preserve"> (calculation order, value is ignored)</w:t>
+      </w:r>
     </w:p>
     <w:p>
       <w:pPr>
@@ -22399,7 +22410,22 @@
     </w:p>
     <w:p>
       <w:r>
-        <w:t>Example: The sub-basins which are located upstream of all other sub-basins are calculated first. The file contains the routing order of the sub-basins, starting with the uppermost sub-basins. For example, sub-basin No. 4 is upstream of sub-basin No. 10. Sub-basins No. 15 and 39 are also upstream of No. 10. The runoff of sub-basin No. 10 flows into sub-basin No. 50 etc. The subbasin at the outlet of the entire drainage system must drain to a subbasin labelled 999 or 9999.</w:t>
+        <w:t xml:space="preserve">Example: </w:t>
+      </w:r>
+      <w:r>
+        <w:t xml:space="preserve">This file defines the order of the calculation of the subbasins. </w:t>
+      </w:r>
+      <w:r>
+        <w:t>All</w:t>
+      </w:r>
+      <w:r>
+        <w:t xml:space="preserve"> sub-basins </w:t>
+      </w:r>
+      <w:r>
+        <w:t>must be listed before their corresponding outlet basins, otherwise an error is issued</w:t>
+      </w:r>
+      <w:r>
+        <w:t>. For example, sub-basin No. 4 is upstream of sub-basin No. 10. Sub-basins No. 15 and 39 are also upstream of No. 10. The runoff of sub-basin No. 10 flows into sub-basin No. 50 etc. The subbasin at the outlet of the entire drainage system must drain to a subbasin labelled 999 or 9999.</w:t>
       </w:r>
     </w:p>
     <w:p/>

</xml_diff>

<commit_message>
computationally relevant for old routing (triangular): computation of respoinse function was faulty for some values (tl=0, tr=0, I don't quite remember produced h=0 throughout).
</commit_message>
<xml_diff>
--- a/doc/Wasa_Documentation.docx
+++ b/doc/Wasa_Documentation.docx
@@ -23318,7 +23318,13 @@
     </w:p>
     <w:p>
       <w:r>
-        <w:t>Example: The sub-basin with the Map-ID of 49 has a lag time of 0.5 days and a retention time of 2 days. The sub-basin with the Map-ID of 50 has a lag time of 1 day and a retention time of 1.5 days; etc.</w:t>
+        <w:t>Example: The sub-basin with the Map-ID of 49 has a lag time of 0.5 days and a retention time of 2 days</w:t>
+      </w:r>
+      <w:r>
+        <w:t xml:space="preserve"> (i.e. its runoff will be delayed by 0.5 day, then stretched over another 2 days. Reference is midday, partial coverage of days is considered.).</w:t>
+      </w:r>
+      <w:r>
+        <w:t xml:space="preserve"> The sub-basin with the Map-ID of 50 has a lag time of 1 day and a retention time of 1.5 days; etc.</w:t>
       </w:r>
     </w:p>
     <w:p>
@@ -23409,6 +23415,7 @@
                 <w:sz w:val="16"/>
                 <w:szCs w:val="16"/>
               </w:rPr>
+              <w:lastRenderedPageBreak/>
               <w:t>Subasin-ID, D50 (m)</w:t>
             </w:r>
           </w:p>
@@ -23473,7 +23480,6 @@
                 <w:sz w:val="16"/>
                 <w:szCs w:val="16"/>
               </w:rPr>
-              <w:lastRenderedPageBreak/>
               <w:t>1</w:t>
             </w:r>
             <w:r>
@@ -24256,7 +24262,11 @@
         <w:t>doreservoir</w:t>
       </w:r>
       <w:r>
-        <w:t xml:space="preserve"> is switched on. For simulations of reservoir water balance the file </w:t>
+        <w:t xml:space="preserve"> is switched </w:t>
+      </w:r>
+      <w:r>
+        <w:lastRenderedPageBreak/>
+        <w:t xml:space="preserve">on. For simulations of reservoir water balance the file </w:t>
       </w:r>
       <w:r>
         <w:rPr>
@@ -24265,11 +24275,7 @@
         <w:t>reservoir.dat</w:t>
       </w:r>
       <w:r>
-        <w:t xml:space="preserve"> (file 1) is required. Nevertheless, additional files can be given to improve the model results (files 2 to 6). For calculations of reservoir sediment </w:t>
-      </w:r>
-      <w:r>
-        <w:lastRenderedPageBreak/>
-        <w:t xml:space="preserve">balance, the options </w:t>
+        <w:t xml:space="preserve"> (file 1) is required. Nevertheless, additional files can be given to improve the model results (files 2 to 6). For calculations of reservoir sediment balance, the options </w:t>
       </w:r>
       <w:r>
         <w:rPr>
@@ -25555,6 +25561,7 @@
         <w:ind w:left="2124" w:hanging="2124"/>
       </w:pPr>
       <w:r>
+        <w:lastRenderedPageBreak/>
         <w:t>storcap</w:t>
       </w:r>
       <w:r>
@@ -25591,7 +25598,6 @@
         <w:jc w:val="left"/>
       </w:pPr>
       <w:r>
-        <w:lastRenderedPageBreak/>
         <w:t>damq_frac</w:t>
       </w:r>
       <w:r>
@@ -26023,6 +26029,7 @@
                 <w:sz w:val="16"/>
                 <w:szCs w:val="16"/>
               </w:rPr>
+              <w:lastRenderedPageBreak/>
               <w:t>15</w:t>
             </w:r>
             <w:r>
@@ -26070,7 +26077,6 @@
         <w:ind w:left="2124" w:hanging="2124"/>
       </w:pPr>
       <w:r>
-        <w:lastRenderedPageBreak/>
         <w:t>Reservoir_down</w:t>
       </w:r>
       <w:r>
@@ -26559,11 +26565,11 @@
         <w:t>th</w:t>
       </w:r>
       <w:r>
-        <w:t xml:space="preserve"> of the year. During that period, the reservoir water level should not surpass the elevation of 430 m in order to increase flow velocity and, consequently, sediment release. The order of the sub-basins in the first column has to follow the same order of the sub-basin IDs as was used in hymo.dat </w:t>
+        <w:t xml:space="preserve"> of the year. During that period, the reservoir water level should not surpass </w:t>
       </w:r>
       <w:r>
         <w:lastRenderedPageBreak/>
-        <w:t>(due to computational reasons); otherwise, an error message occurs. Sub-basins without outlet reservoirs or those without data on operation rule of bottom outlets must not be entered in the file.</w:t>
+        <w:t>the elevation of 430 m in order to increase flow velocity and, consequently, sediment release. The order of the sub-basins in the first column has to follow the same order of the sub-basin IDs as was used in hymo.dat (due to computational reasons); otherwise, an error message occurs. Sub-basins without outlet reservoirs or those without data on operation rule of bottom outlets must not be entered in the file.</w:t>
       </w:r>
     </w:p>
     <w:p>
@@ -27374,7 +27380,11 @@
         <w:t>reservoir.dat</w:t>
       </w:r>
       <w:r>
-        <w:t xml:space="preserve"> is used. Time series of measured data on regulated outflow discharge of the sub-basin’s reservoir must be given for the whole simulation period. For those days without measurements, the value of regulated outflow discharge must be set to -999. Sub-basins with available data of regulated outflow discharge must be entered in different input files (e.g. </w:t>
+        <w:t xml:space="preserve"> is used. Time series of measured data on regulated outflow discharge of the sub-basin’s reservoir must be given for the whole simulation period. For those days without </w:t>
+      </w:r>
+      <w:r>
+        <w:lastRenderedPageBreak/>
+        <w:t xml:space="preserve">measurements, the value of regulated outflow discharge must be set to -999. Sub-basins with available data of regulated outflow discharge must be entered in different input files (e.g. </w:t>
       </w:r>
       <w:r>
         <w:rPr>
@@ -27383,11 +27393,7 @@
         <w:t>intake_60.dat</w:t>
       </w:r>
       <w:r>
-        <w:t xml:space="preserve"> referred to sub-</w:t>
-      </w:r>
-      <w:r>
-        <w:lastRenderedPageBreak/>
-        <w:t>basin with Map-ID 60). Sub-basins without outlet reservoirs or those without measured data on regulated outflow discharge must not be entered.</w:t>
+        <w:t xml:space="preserve"> referred to sub-basin with Map-ID 60). Sub-basins without outlet reservoirs or those without measured data on regulated outflow discharge must not be entered.</w:t>
       </w:r>
     </w:p>
     <w:p>
@@ -28318,6 +28324,7 @@
         <w:ind w:left="2124" w:hanging="2124"/>
       </w:pPr>
       <w:r>
+        <w:lastRenderedPageBreak/>
         <w:t>x-axis</w:t>
       </w:r>
       <w:r>
@@ -28331,7 +28338,6 @@
         <w:ind w:left="2124" w:hanging="2124"/>
       </w:pPr>
       <w:r>
-        <w:lastRenderedPageBreak/>
         <w:t>y-axis</w:t>
       </w:r>
       <w:r>
@@ -29096,6 +29102,7 @@
         <w:spacing w:line="240" w:lineRule="auto"/>
       </w:pPr>
       <w:r>
+        <w:lastRenderedPageBreak/>
         <w:t xml:space="preserve">Section-ID </w:t>
       </w:r>
       <w:r>
@@ -29112,7 +29119,6 @@
         <w:ind w:left="2124" w:hanging="2124"/>
       </w:pPr>
       <w:r>
-        <w:lastRenderedPageBreak/>
         <w:t>y_original</w:t>
       </w:r>
       <w:r>
@@ -30060,6 +30066,7 @@
         <w:jc w:val="left"/>
       </w:pPr>
       <w:r>
+        <w:lastRenderedPageBreak/>
         <w:t>maxlake0</w:t>
       </w:r>
       <w:r>
@@ -30084,7 +30091,6 @@
         <w:jc w:val="left"/>
       </w:pPr>
       <w:r>
-        <w:lastRenderedPageBreak/>
         <w:t>lake_vol0_factor</w:t>
       </w:r>
       <w:r>
@@ -43001,7 +43007,7 @@
                       <w:rStyle w:val="Seitenzahl"/>
                       <w:noProof/>
                     </w:rPr>
-                    <w:t>1</w:t>
+                    <w:t>26</w:t>
                   </w:r>
                   <w:ins w:id="3" w:author="Tobias Pilz" w:date="2017-04-25T09:02:00Z">
                     <w:r>

</xml_diff>

<commit_message>
computationally relevant for old routing: refined routing of autochtonous runoff  (triangular like this: /\_ ) - used for riverflow generated within the basin (tL*=0, tR*=tL+tR) (instead of the "shrunk by half" external routing function used before
</commit_message>
<xml_diff>
--- a/doc/Wasa_Documentation.docx
+++ b/doc/Wasa_Documentation.docx
@@ -244,7 +244,7 @@
           <w:sz w:val="28"/>
           <w:szCs w:val="28"/>
         </w:rPr>
-        <w:t>6</w:t>
+        <w:t>7</w:t>
       </w:r>
       <w:r>
         <w:rPr>
@@ -23038,7 +23038,7 @@
             <v:path o:extrusionok="f" gradientshapeok="t" o:connecttype="rect"/>
             <o:lock v:ext="edit" aspectratio="t"/>
           </v:shapetype>
-          <v:shape id="_x0000_i1025" type="#_x0000_t75" style="width:478.9pt;height:142.35pt">
+          <v:shape id="_x0000_i1025" type="#_x0000_t75" style="width:478.65pt;height:142pt">
             <v:imagedata r:id="rId12" o:title=""/>
           </v:shape>
         </w:pict>
@@ -23318,10 +23318,39 @@
     </w:p>
     <w:p>
       <w:r>
+        <w:t>Reference is midday, partial coverage of days is considered. A</w:t>
+      </w:r>
+      <w:r>
+        <w:t xml:space="preserve">utochtonous runoff </w:t>
+      </w:r>
+      <w:r>
+        <w:t>(riverflow generated inside a subbasin, not entering from upstream) is routed slightly different with zero lag time (</w:t>
+      </w:r>
+      <w:r>
+        <w:t>triangular like this: /\_</w:t>
+      </w:r>
+      <w:r>
+        <w:t xml:space="preserve">; </w:t>
+      </w:r>
+      <w:r>
+        <w:t>tL*=0, tR*=tL+tR)</w:t>
+      </w:r>
+      <w:r>
+        <w:t>.</w:t>
+      </w:r>
+    </w:p>
+    <w:p>
+      <w:r>
         <w:t>Example: The sub-basin with the Map-ID of 49 has a lag time of 0.5 days and a retention time of 2 days</w:t>
       </w:r>
       <w:r>
-        <w:t xml:space="preserve"> (i.e. its runoff will be delayed by 0.5 day, then stretched over another 2 days. Reference is midday, partial coverage of days is considered.).</w:t>
+        <w:t xml:space="preserve"> (i.e. its runoff will be delayed by 0.5 day, then stretched over another 2 days</w:t>
+      </w:r>
+      <w:r>
+        <w:t>)</w:t>
+      </w:r>
+      <w:r>
+        <w:t>.</w:t>
       </w:r>
       <w:r>
         <w:t xml:space="preserve"> The sub-basin with the Map-ID of 50 has a lag time of 1 day and a retention time of 1.5 days; etc.</w:t>
@@ -23356,6 +23385,7 @@
         <w:rPr>
           <w:rStyle w:val="Formatvorlage12ptFett"/>
         </w:rPr>
+        <w:lastRenderedPageBreak/>
         <w:t>4) bedload.dat</w:t>
       </w:r>
     </w:p>
@@ -23415,7 +23445,6 @@
                 <w:sz w:val="16"/>
                 <w:szCs w:val="16"/>
               </w:rPr>
-              <w:lastRenderedPageBreak/>
               <w:t>Subasin-ID, D50 (m)</w:t>
             </w:r>
           </w:p>
@@ -24212,6 +24241,7 @@
       <w:bookmarkEnd w:id="34"/>
       <w:bookmarkEnd w:id="35"/>
       <w:r>
+        <w:lastRenderedPageBreak/>
         <w:t>Input files for the reservoir module</w:t>
       </w:r>
     </w:p>
@@ -24262,11 +24292,7 @@
         <w:t>doreservoir</w:t>
       </w:r>
       <w:r>
-        <w:t xml:space="preserve"> is switched </w:t>
-      </w:r>
-      <w:r>
-        <w:lastRenderedPageBreak/>
-        <w:t xml:space="preserve">on. For simulations of reservoir water balance the file </w:t>
+        <w:t xml:space="preserve"> is switched on. For simulations of reservoir water balance the file </w:t>
       </w:r>
       <w:r>
         <w:rPr>
@@ -25508,6 +25534,7 @@
         <w:ind w:left="2124" w:hanging="2124"/>
       </w:pPr>
       <w:r>
+        <w:lastRenderedPageBreak/>
         <w:t>minlevel</w:t>
       </w:r>
       <w:r>
@@ -25561,7 +25588,6 @@
         <w:ind w:left="2124" w:hanging="2124"/>
       </w:pPr>
       <w:r>
-        <w:lastRenderedPageBreak/>
         <w:t>storcap</w:t>
       </w:r>
       <w:r>
@@ -25938,7 +25964,11 @@
         <w:t xml:space="preserve">). </w:t>
       </w:r>
       <w:r>
-        <w:t>The order of the sub-basins in the first column has to follow the same order of the sub-basin IDs as was used in hymo.dat (due to computational reasons); otherwise, an error message occurs. Sub-basins without outlet reservoirs must not be entered in the file.</w:t>
+        <w:t xml:space="preserve">The order of the sub-basins in the first column has </w:t>
+      </w:r>
+      <w:r>
+        <w:lastRenderedPageBreak/>
+        <w:t>to follow the same order of the sub-basin IDs as was used in hymo.dat (due to computational reasons); otherwise, an error message occurs. Sub-basins without outlet reservoirs must not be entered in the file.</w:t>
       </w:r>
     </w:p>
     <w:p>
@@ -26029,7 +26059,6 @@
                 <w:sz w:val="16"/>
                 <w:szCs w:val="16"/>
               </w:rPr>
-              <w:lastRenderedPageBreak/>
               <w:t>15</w:t>
             </w:r>
             <w:r>
@@ -26529,6 +26558,7 @@
     </w:p>
     <w:p>
       <w:r>
+        <w:lastRenderedPageBreak/>
         <w:t xml:space="preserve">Example: This optional file allows specifying the operation rule of bottom outlets of the sub-basin’s reservoir. If this file is not found in the folder </w:t>
       </w:r>
       <w:r>
@@ -26565,11 +26595,7 @@
         <w:t>th</w:t>
       </w:r>
       <w:r>
-        <w:t xml:space="preserve"> of the year. During that period, the reservoir water level should not surpass </w:t>
-      </w:r>
-      <w:r>
-        <w:lastRenderedPageBreak/>
-        <w:t>the elevation of 430 m in order to increase flow velocity and, consequently, sediment release. The order of the sub-basins in the first column has to follow the same order of the sub-basin IDs as was used in hymo.dat (due to computational reasons); otherwise, an error message occurs. Sub-basins without outlet reservoirs or those without data on operation rule of bottom outlets must not be entered in the file.</w:t>
+        <w:t xml:space="preserve"> of the year. During that period, the reservoir water level should not surpass the elevation of 430 m in order to increase flow velocity and, consequently, sediment release. The order of the sub-basins in the first column has to follow the same order of the sub-basin IDs as was used in hymo.dat (due to computational reasons); otherwise, an error message occurs. Sub-basins without outlet reservoirs or those without data on operation rule of bottom outlets must not be entered in the file.</w:t>
       </w:r>
     </w:p>
     <w:p>
@@ -27362,7 +27388,11 @@
         <w:t>operat_rule.dat</w:t>
       </w:r>
       <w:r>
-        <w:t xml:space="preserve"> to the respective sub-basin’s reservoir. On January 1</w:t>
+        <w:t xml:space="preserve"> </w:t>
+      </w:r>
+      <w:r>
+        <w:lastRenderedPageBreak/>
+        <w:t>to the respective sub-basin’s reservoir. On January 1</w:t>
       </w:r>
       <w:r>
         <w:rPr>
@@ -27380,11 +27410,7 @@
         <w:t>reservoir.dat</w:t>
       </w:r>
       <w:r>
-        <w:t xml:space="preserve"> is used. Time series of measured data on regulated outflow discharge of the sub-basin’s reservoir must be given for the whole simulation period. For those days without </w:t>
-      </w:r>
-      <w:r>
-        <w:lastRenderedPageBreak/>
-        <w:t xml:space="preserve">measurements, the value of regulated outflow discharge must be set to -999. Sub-basins with available data of regulated outflow discharge must be entered in different input files (e.g. </w:t>
+        <w:t xml:space="preserve"> is used. Time series of measured data on regulated outflow discharge of the sub-basin’s reservoir must be given for the whole simulation period. For those days without measurements, the value of regulated outflow discharge must be set to -999. Sub-basins with available data of regulated outflow discharge must be entered in different input files (e.g. </w:t>
       </w:r>
       <w:r>
         <w:rPr>
@@ -28060,6 +28086,7 @@
                 <w:sz w:val="16"/>
                 <w:szCs w:val="16"/>
               </w:rPr>
+              <w:lastRenderedPageBreak/>
               <w:t>60</w:t>
             </w:r>
             <w:r>
@@ -28324,7 +28351,6 @@
         <w:ind w:left="2124" w:hanging="2124"/>
       </w:pPr>
       <w:r>
-        <w:lastRenderedPageBreak/>
         <w:t>x-axis</w:t>
       </w:r>
       <w:r>
@@ -28867,6 +28893,7 @@
                 <w:sz w:val="16"/>
                 <w:szCs w:val="16"/>
               </w:rPr>
+              <w:lastRenderedPageBreak/>
               <w:t>Specification of size distribution of original bed material along the cross sections of the sub-basin’s reservoir</w:t>
             </w:r>
           </w:p>
@@ -29102,7 +29129,6 @@
         <w:spacing w:line="240" w:lineRule="auto"/>
       </w:pPr>
       <w:r>
-        <w:lastRenderedPageBreak/>
         <w:t xml:space="preserve">Section-ID </w:t>
       </w:r>
       <w:r>
@@ -29689,6 +29715,7 @@
                 <w:sz w:val="16"/>
                 <w:szCs w:val="16"/>
               </w:rPr>
+              <w:lastRenderedPageBreak/>
               <w:t>1</w:t>
             </w:r>
             <w:r>
@@ -30066,7 +30093,6 @@
         <w:jc w:val="left"/>
       </w:pPr>
       <w:r>
-        <w:lastRenderedPageBreak/>
         <w:t>maxlake0</w:t>
       </w:r>
       <w:r>
@@ -30852,6 +30878,7 @@
                 <w:sz w:val="16"/>
                 <w:szCs w:val="16"/>
               </w:rPr>
+              <w:lastRenderedPageBreak/>
               <w:t>2007</w:t>
             </w:r>
             <w:r>
@@ -31079,7 +31106,6 @@
         <w:jc w:val="left"/>
       </w:pPr>
       <w:r>
-        <w:lastRenderedPageBreak/>
         <w:t>acudfloatyear</w:t>
       </w:r>
       <w:r>
@@ -31492,6 +31518,7 @@
       <w:bookmarkEnd w:id="37"/>
       <w:bookmarkEnd w:id="38"/>
       <w:r>
+        <w:lastRenderedPageBreak/>
         <w:t>Input of climate data</w:t>
       </w:r>
     </w:p>
@@ -31511,7 +31538,6 @@
           <w:b/>
           <w:u w:val="single"/>
         </w:rPr>
-        <w:lastRenderedPageBreak/>
         <w:t>temperature.dat</w:t>
       </w:r>
     </w:p>
@@ -33777,6 +33803,7 @@
       <w:bookmarkEnd w:id="39"/>
       <w:bookmarkEnd w:id="40"/>
       <w:r>
+        <w:lastRenderedPageBreak/>
         <w:t xml:space="preserve">Output </w:t>
       </w:r>
       <w:bookmarkEnd w:id="41"/>
@@ -33812,7 +33839,6 @@
       <w:bookmarkEnd w:id="42"/>
       <w:bookmarkEnd w:id="43"/>
       <w:r>
-        <w:lastRenderedPageBreak/>
         <w:t>Output of the hillslope module</w:t>
       </w:r>
     </w:p>
@@ -35146,6 +35172,7 @@
         </w:rPr>
       </w:pPr>
       <w:r>
+        <w:lastRenderedPageBreak/>
         <w:t>Beware: “day” counts the number of days in the respective simulation year, i.e. if you start your simulation on May, 1, the number “1” refers to this day and the rest of the days in that year will be counted till 306.</w:t>
       </w:r>
     </w:p>
@@ -35182,7 +35209,6 @@
       <w:bookmarkEnd w:id="44"/>
       <w:bookmarkEnd w:id="45"/>
       <w:r>
-        <w:lastRenderedPageBreak/>
         <w:t>Output of the river module</w:t>
       </w:r>
     </w:p>
@@ -36177,6 +36203,7 @@
       <w:bookmarkEnd w:id="46"/>
       <w:bookmarkEnd w:id="47"/>
       <w:r>
+        <w:lastRenderedPageBreak/>
         <w:t>Output of the reservoir module</w:t>
       </w:r>
     </w:p>
@@ -36421,7 +36448,6 @@
               <w:jc w:val="left"/>
             </w:pPr>
             <w:r>
-              <w:lastRenderedPageBreak/>
               <w:t>4) res_”Map-ID”_hydraul.out</w:t>
             </w:r>
           </w:p>
@@ -37866,6 +37892,7 @@
         <w:ind w:left="2124" w:hanging="2124"/>
       </w:pPr>
       <w:r>
+        <w:lastRenderedPageBreak/>
         <w:t>overflow</w:t>
       </w:r>
       <w:r>
@@ -38839,7 +38866,11 @@
         <w:t>3</w:t>
       </w:r>
       <w:r>
-        <w:t>, 110,657.75 m</w:t>
+        <w:t xml:space="preserve">, 110,657.75 </w:t>
+      </w:r>
+      <w:r>
+        <w:lastRenderedPageBreak/>
+        <w:t>m</w:t>
       </w:r>
       <w:r>
         <w:rPr>
@@ -39072,7 +39103,6 @@
         <w:ind w:left="2124" w:hanging="2124"/>
       </w:pPr>
       <w:r>
-        <w:lastRenderedPageBreak/>
         <w:t>section-ID</w:t>
       </w:r>
       <w:r>
@@ -39671,6 +39701,7 @@
                 <w:sz w:val="16"/>
                 <w:szCs w:val="16"/>
               </w:rPr>
+              <w:lastRenderedPageBreak/>
               <w:t>…</w:t>
             </w:r>
           </w:p>
@@ -39815,11 +39846,7 @@
         </w:tabs>
       </w:pPr>
       <w:r>
-        <w:t xml:space="preserve">Example: After each time step, e.g. after one day, the reservoir of the sub-basin with the Map-ID 60 has a sediment inflow discharge of 78,555.180 ton/timestep, a sediment outflow discharge of 1,799.437 </w:t>
-      </w:r>
-      <w:r>
-        <w:lastRenderedPageBreak/>
-        <w:t xml:space="preserve">ton/timestep, a sediment deposition rate of 76,755.743 ton/timestep and a cumulative sediment deposition of 76,755.743 ton/timestep. Currently, the model generates an output file for each reservoir considered in the simulation (e.g. </w:t>
+        <w:t xml:space="preserve">Example: After each time step, e.g. after one day, the reservoir of the sub-basin with the Map-ID 60 has a sediment inflow discharge of 78,555.180 ton/timestep, a sediment outflow discharge of 1,799.437 ton/timestep, a sediment deposition rate of 76,755.743 ton/timestep and a cumulative sediment deposition of 76,755.743 ton/timestep. Currently, the model generates an output file for each reservoir considered in the simulation (e.g. </w:t>
       </w:r>
       <w:r>
         <w:rPr>
@@ -40369,6 +40396,7 @@
         <w:rPr>
           <w:b/>
         </w:rPr>
+        <w:lastRenderedPageBreak/>
         <w:t>9) lake_ inflow_r.out</w:t>
       </w:r>
     </w:p>
@@ -40575,7 +40603,6 @@
         </w:tabs>
       </w:pPr>
       <w:r>
-        <w:lastRenderedPageBreak/>
         <w:t xml:space="preserve">Example: After each time step, e.g. after one day, five values of water inflow discharges into the reservoir size classes are computed (5748.602 m³, 2409.138 m³, 31.014 m³, 0.000 m³ and 0.000 m³ within the timestep for the size classes 1 to 5, respectively). Results are displayed for the whole catchment after grouping them by reservoir size classes. The files 10 to 16 have the same structure, as shown by the file </w:t>
       </w:r>
       <w:r>
@@ -41266,7 +41293,6 @@
                 <w:sz w:val="16"/>
                 <w:szCs w:val="16"/>
               </w:rPr>
-              <w:lastRenderedPageBreak/>
               <w:t>1980     1     1     3          0.000          0.000          0.000         11.295</w:t>
             </w:r>
           </w:p>
@@ -43007,7 +43033,7 @@
                       <w:rStyle w:val="Seitenzahl"/>
                       <w:noProof/>
                     </w:rPr>
-                    <w:t>26</w:t>
+                    <w:t>1</w:t>
                   </w:r>
                   <w:ins w:id="3" w:author="Tobias Pilz" w:date="2017-04-25T09:02:00Z">
                     <w:r>

</xml_diff>

<commit_message>
computationally irrelevant: completed documentation for wind calibration as suggested by Tobias
</commit_message>
<xml_diff>
--- a/doc/Wasa_Documentation.docx
+++ b/doc/Wasa_Documentation.docx
@@ -244,7 +244,7 @@
           <w:sz w:val="28"/>
           <w:szCs w:val="28"/>
         </w:rPr>
-        <w:t>7</w:t>
+        <w:t>21</w:t>
       </w:r>
       <w:r>
         <w:rPr>
@@ -313,7 +313,7 @@
           <w:sz w:val="28"/>
           <w:szCs w:val="28"/>
         </w:rPr>
-        <w:t>1</w:t>
+        <w:t>2</w:t>
       </w:r>
     </w:p>
     <w:p>
@@ -6068,6 +6068,10 @@
       <w:pPr>
         <w:pStyle w:val="Textkrper"/>
         <w:ind w:firstLine="0"/>
+        <w:rPr>
+          <w:sz w:val="20"/>
+          <w:szCs w:val="16"/>
+        </w:rPr>
       </w:pPr>
       <w:r>
         <w:rPr>
@@ -10601,6 +10605,9 @@
                 <w:szCs w:val="22"/>
               </w:rPr>
             </w:pPr>
+            <w:r>
+              <w:t>calib_wind.dat (optional)</w:t>
+            </w:r>
           </w:p>
         </w:tc>
         <w:tc>
@@ -10619,6 +10626,9 @@
                 <w:szCs w:val="22"/>
               </w:rPr>
             </w:pPr>
+            <w:r>
+              <w:t>Calibration of wind speed (sensitive parameter for evapotranspiration)</w:t>
+            </w:r>
           </w:p>
         </w:tc>
       </w:tr>
@@ -10653,7 +10663,6 @@
         <w:rPr>
           <w:i/>
         </w:rPr>
-        <w:lastRenderedPageBreak/>
         <w:t>Sub-Basins</w:t>
       </w:r>
       <w:r>
@@ -21513,9 +21522,35 @@
       </w:r>
     </w:p>
     <w:p>
-      <w:pPr>
-        <w:spacing w:line="240" w:lineRule="auto"/>
-      </w:pPr>
+      <w:r>
+        <w:rPr>
+          <w:rStyle w:val="Formatvorlage12ptFett"/>
+        </w:rPr>
+        <w:t xml:space="preserve">18) </w:t>
+      </w:r>
+      <w:r>
+        <w:rPr>
+          <w:rStyle w:val="Formatvorlage12ptFett"/>
+        </w:rPr>
+        <w:t>calib_wind.dat (optional)</w:t>
+      </w:r>
+      <w:r>
+        <w:t xml:space="preserve"> </w:t>
+      </w:r>
+    </w:p>
+    <w:p>
+      <w:pPr>
+        <w:pStyle w:val="KleinerAbstand"/>
+        <w:ind w:left="0" w:firstLine="0"/>
+      </w:pPr>
+      <w:r>
+        <w:rPr>
+          <w:rFonts w:ascii="Times New Roman" w:hAnsi="Times New Roman" w:cs="Times New Roman"/>
+          <w:sz w:val="22"/>
+          <w:szCs w:val="24"/>
+        </w:rPr>
+        <w:t>This file contains a single value which will be used as static wind speed value (in m/s) within the model. If this file is not given, a value of 1 m/s is used by default. As this is a very sensitive parameter, it can be used for calibration of evapotranspiration.</w:t>
+      </w:r>
     </w:p>
     <w:p>
       <w:pPr>
@@ -21558,11 +21593,11 @@
         <w:fldChar w:fldCharType="end"/>
       </w:r>
       <w:r>
-        <w:t xml:space="preserve">. Three options are available for the river routing: routing scheme 1 comprises the original river routing using time response functions, routing scheme 2 uses the Muskingum routing and suspended sediment transport and routing scheme 3 uses the Muskingum routing and bedload transport. Routing schemes 2 and 3 enable a spatially distributed representation of river stretch characteristics. Sediment-transport calculations are only possible for routing schemes 2 and 3. The flow calculations are </w:t>
+        <w:t xml:space="preserve">. Three options are available for the river routing: routing scheme 1 comprises the original river routing using time response functions, routing scheme 2 uses the Muskingum routing and suspended sediment transport and routing scheme 3 uses the Muskingum routing and bedload transport. </w:t>
       </w:r>
       <w:r>
         <w:lastRenderedPageBreak/>
-        <w:t xml:space="preserve">carried out in routing order, i.e. the river stretches which are located most upstream are calculated first. The routing order is specified in </w:t>
+        <w:t xml:space="preserve">Routing schemes 2 and 3 enable a spatially distributed representation of river stretch characteristics. Sediment-transport calculations are only possible for routing schemes 2 and 3. The flow calculations are carried out in routing order, i.e. the river stretches which are located most upstream are calculated first. The routing order is specified in </w:t>
       </w:r>
       <w:r>
         <w:rPr>
@@ -22813,6 +22848,7 @@
         <w:spacing w:line="240" w:lineRule="auto"/>
       </w:pPr>
       <w:r>
+        <w:lastRenderedPageBreak/>
         <w:t>length</w:t>
       </w:r>
       <w:r>
@@ -22858,7 +22894,6 @@
         <w:spacing w:line="240" w:lineRule="auto"/>
       </w:pPr>
       <w:r>
-        <w:lastRenderedPageBreak/>
         <w:t>Ksat</w:t>
       </w:r>
       <w:r>
@@ -23038,7 +23073,7 @@
             <v:path o:extrusionok="f" gradientshapeok="t" o:connecttype="rect"/>
             <o:lock v:ext="edit" aspectratio="t"/>
           </v:shapetype>
-          <v:shape id="_x0000_i1025" type="#_x0000_t75" style="width:478.65pt;height:142pt">
+          <v:shape id="_x0000_i1025" type="#_x0000_t75" style="width:478.9pt;height:142.35pt">
             <v:imagedata r:id="rId12" o:title=""/>
           </v:shape>
         </w:pict>
@@ -23358,6 +23393,7 @@
     </w:p>
     <w:p>
       <w:r>
+        <w:lastRenderedPageBreak/>
         <w:t xml:space="preserve">For a detailed description of the routing process and the linear response function, see Güntner (2002), p. 48 and Bronstert </w:t>
       </w:r>
       <w:r>
@@ -23385,7 +23421,6 @@
         <w:rPr>
           <w:rStyle w:val="Formatvorlage12ptFett"/>
         </w:rPr>
-        <w:lastRenderedPageBreak/>
         <w:t>4) bedload.dat</w:t>
       </w:r>
     </w:p>

</xml_diff>

<commit_message>
computationally irrelevant: updated docu with note to (still) undocumented snow features
</commit_message>
<xml_diff>
--- a/doc/Wasa_Documentation.docx
+++ b/doc/Wasa_Documentation.docx
@@ -244,7 +244,7 @@
           <w:sz w:val="28"/>
           <w:szCs w:val="28"/>
         </w:rPr>
-        <w:t>1</w:t>
+        <w:t>24</w:t>
       </w:r>
       <w:r>
         <w:rPr>
@@ -252,7 +252,7 @@
           <w:sz w:val="28"/>
           <w:szCs w:val="28"/>
         </w:rPr>
-        <w:t>9</w:t>
+        <w:t>.</w:t>
       </w:r>
       <w:r>
         <w:rPr>
@@ -260,7 +260,7 @@
           <w:sz w:val="28"/>
           <w:szCs w:val="28"/>
         </w:rPr>
-        <w:t>.</w:t>
+        <w:t>1</w:t>
       </w:r>
       <w:r>
         <w:rPr>
@@ -268,7 +268,7 @@
           <w:sz w:val="28"/>
           <w:szCs w:val="28"/>
         </w:rPr>
-        <w:t>1</w:t>
+        <w:t>.</w:t>
       </w:r>
       <w:r>
         <w:rPr>
@@ -276,7 +276,7 @@
           <w:sz w:val="28"/>
           <w:szCs w:val="28"/>
         </w:rPr>
-        <w:t>.</w:t>
+        <w:t>201</w:t>
       </w:r>
       <w:r>
         <w:rPr>
@@ -284,28 +284,28 @@
           <w:sz w:val="28"/>
           <w:szCs w:val="28"/>
         </w:rPr>
-        <w:t>201</w:t>
-      </w:r>
+        <w:t>8</w:t>
+      </w:r>
+    </w:p>
+    <w:p>
+      <w:pPr>
+        <w:jc w:val="center"/>
+      </w:pPr>
       <w:r>
         <w:rPr>
           <w:b/>
           <w:sz w:val="28"/>
           <w:szCs w:val="28"/>
         </w:rPr>
-        <w:t>8</w:t>
-      </w:r>
-    </w:p>
-    <w:p>
-      <w:pPr>
-        <w:jc w:val="center"/>
-      </w:pPr>
+        <w:t xml:space="preserve">WASA-SED rev. </w:t>
+      </w:r>
       <w:r>
         <w:rPr>
           <w:b/>
           <w:sz w:val="28"/>
           <w:szCs w:val="28"/>
         </w:rPr>
-        <w:t xml:space="preserve">WASA-SED rev. </w:t>
+        <w:t>25</w:t>
       </w:r>
       <w:r>
         <w:rPr>
@@ -313,16 +313,17 @@
           <w:sz w:val="28"/>
           <w:szCs w:val="28"/>
         </w:rPr>
-        <w:t>25</w:t>
-      </w:r>
-      <w:r>
-        <w:rPr>
-          <w:b/>
+        <w:t>4</w:t>
+      </w:r>
+    </w:p>
+    <w:p>
+      <w:pPr>
+        <w:jc w:val="center"/>
+        <w:rPr>
           <w:sz w:val="28"/>
           <w:szCs w:val="28"/>
         </w:rPr>
-        <w:t>2</w:t>
-      </w:r>
+      </w:pPr>
     </w:p>
     <w:p>
       <w:pPr>
@@ -368,91 +369,91 @@
           <w:szCs w:val="28"/>
         </w:rPr>
       </w:pPr>
-    </w:p>
-    <w:p>
-      <w:pPr>
-        <w:jc w:val="center"/>
+      <w:r>
         <w:rPr>
           <w:sz w:val="28"/>
           <w:szCs w:val="28"/>
         </w:rPr>
-      </w:pPr>
-      <w:r>
+        <w:t>Developed within the SESAM-Project:</w:t>
+      </w:r>
+    </w:p>
+    <w:p>
+      <w:pPr>
+        <w:jc w:val="center"/>
         <w:rPr>
           <w:sz w:val="28"/>
           <w:szCs w:val="28"/>
         </w:rPr>
-        <w:t>Developed within the SESAM-Project:</w:t>
-      </w:r>
-    </w:p>
-    <w:p>
-      <w:pPr>
-        <w:jc w:val="center"/>
+      </w:pPr>
+      <w:r>
         <w:rPr>
           <w:sz w:val="28"/>
           <w:szCs w:val="28"/>
         </w:rPr>
-      </w:pPr>
-      <w:r>
+        <w:t>Sediment Export of Semi-Arid Catchment: Monitoring and Modelling 2005-2008</w:t>
+      </w:r>
+    </w:p>
+    <w:p>
+      <w:pPr>
+        <w:jc w:val="center"/>
         <w:rPr>
           <w:sz w:val="28"/>
           <w:szCs w:val="28"/>
         </w:rPr>
-        <w:t>Sediment Export of Semi-Arid Catchment: Monitoring and Modelling 2005-2008</w:t>
-      </w:r>
-    </w:p>
-    <w:p>
-      <w:pPr>
-        <w:jc w:val="center"/>
+      </w:pPr>
+      <w:r>
         <w:rPr>
           <w:sz w:val="28"/>
           <w:szCs w:val="28"/>
         </w:rPr>
-      </w:pPr>
+        <w:t>SESAM II 2010-2014</w:t>
+      </w:r>
       <w:r>
         <w:rPr>
           <w:sz w:val="28"/>
           <w:szCs w:val="28"/>
         </w:rPr>
-        <w:t>SESAM II 2010-2014</w:t>
-      </w:r>
-      <w:r>
+        <w:t xml:space="preserve">, </w:t>
+      </w:r>
+    </w:p>
+    <w:p>
+      <w:pPr>
+        <w:jc w:val="center"/>
         <w:rPr>
           <w:sz w:val="28"/>
           <w:szCs w:val="28"/>
         </w:rPr>
-        <w:t xml:space="preserve">, </w:t>
-      </w:r>
-    </w:p>
-    <w:p>
-      <w:pPr>
-        <w:jc w:val="center"/>
+      </w:pPr>
+      <w:r>
         <w:rPr>
           <w:sz w:val="28"/>
           <w:szCs w:val="28"/>
         </w:rPr>
-      </w:pPr>
+        <w:t>2015</w:t>
+      </w:r>
       <w:r>
         <w:rPr>
           <w:sz w:val="28"/>
           <w:szCs w:val="28"/>
         </w:rPr>
-        <w:t>2015</w:t>
+        <w:t>-201</w:t>
       </w:r>
       <w:r>
         <w:rPr>
           <w:sz w:val="28"/>
           <w:szCs w:val="28"/>
         </w:rPr>
-        <w:t>-201</w:t>
-      </w:r>
-      <w:r>
+        <w:t>8</w:t>
+      </w:r>
+    </w:p>
+    <w:p>
+      <w:pPr>
+        <w:jc w:val="center"/>
         <w:rPr>
           <w:sz w:val="28"/>
           <w:szCs w:val="28"/>
         </w:rPr>
-        <w:t>8</w:t>
-      </w:r>
+      </w:pPr>
     </w:p>
     <w:p>
       <w:pPr>
@@ -525,44 +526,50 @@
           <w:szCs w:val="28"/>
         </w:rPr>
       </w:pPr>
-    </w:p>
-    <w:p>
-      <w:pPr>
-        <w:jc w:val="center"/>
+      <w:r>
         <w:rPr>
           <w:sz w:val="28"/>
           <w:szCs w:val="28"/>
         </w:rPr>
-      </w:pPr>
-      <w:r>
+        <w:t xml:space="preserve">Institute of Earth and Environmental Science, University of Potsdam, Potsdam, </w:t>
+      </w:r>
+    </w:p>
+    <w:p>
+      <w:pPr>
+        <w:jc w:val="center"/>
         <w:rPr>
           <w:sz w:val="28"/>
           <w:szCs w:val="28"/>
         </w:rPr>
-        <w:t xml:space="preserve">Institute of Earth and Environmental Science, University of Potsdam, Potsdam, </w:t>
-      </w:r>
-    </w:p>
-    <w:p>
-      <w:pPr>
-        <w:jc w:val="center"/>
+      </w:pPr>
+      <w:r>
         <w:rPr>
           <w:sz w:val="28"/>
           <w:szCs w:val="28"/>
         </w:rPr>
-      </w:pPr>
+        <w:t xml:space="preserve"> Deutsches </w:t>
+      </w:r>
       <w:r>
         <w:rPr>
           <w:sz w:val="28"/>
           <w:szCs w:val="28"/>
         </w:rPr>
-        <w:t xml:space="preserve"> Deutsches </w:t>
-      </w:r>
+        <w:t xml:space="preserve">Geoforschungszentrum Potsdam, </w:t>
+      </w:r>
+    </w:p>
+    <w:p>
+      <w:pPr>
+        <w:jc w:val="center"/>
+        <w:rPr>
+          <w:sz w:val="24"/>
+        </w:rPr>
+      </w:pPr>
       <w:r>
         <w:rPr>
           <w:sz w:val="28"/>
           <w:szCs w:val="28"/>
         </w:rPr>
-        <w:t xml:space="preserve">Geoforschungszentrum Potsdam, </w:t>
+        <w:t>Germany</w:t>
       </w:r>
     </w:p>
     <w:p>
@@ -572,29 +579,62 @@
           <w:sz w:val="24"/>
         </w:rPr>
       </w:pPr>
-      <w:r>
-        <w:rPr>
-          <w:sz w:val="28"/>
-          <w:szCs w:val="28"/>
-        </w:rPr>
-        <w:t>Germany</w:t>
-      </w:r>
     </w:p>
     <w:p>
       <w:pPr>
         <w:jc w:val="center"/>
         <w:rPr>
+          <w:b/>
+          <w:color w:val="FF0000"/>
           <w:sz w:val="24"/>
         </w:rPr>
       </w:pPr>
-    </w:p>
-    <w:p>
-      <w:pPr>
-        <w:pageBreakBefore/>
-        <w:rPr>
+      <w:r>
+        <w:rPr>
+          <w:b/>
+          <w:color w:val="FF0000"/>
           <w:sz w:val="24"/>
         </w:rPr>
-      </w:pPr>
+        <w:lastRenderedPageBreak/>
+        <w:t>Recent change: snow module (“WASA-SNOW” by Erwin Rottler)</w:t>
+      </w:r>
+    </w:p>
+    <w:p>
+      <w:pPr>
+        <w:jc w:val="center"/>
+        <w:rPr>
+          <w:color w:val="FF0000"/>
+          <w:sz w:val="24"/>
+        </w:rPr>
+      </w:pPr>
+      <w:r>
+        <w:rPr>
+          <w:color w:val="FF0000"/>
+          <w:sz w:val="24"/>
+        </w:rPr>
+        <w:t xml:space="preserve">The respective documentation has not been included yet. It can be found in Rottler’s thesis (on request, to be published on </w:t>
+      </w:r>
+      <w:r>
+        <w:rPr>
+          <w:color w:val="FF0000"/>
+          <w:sz w:val="24"/>
+        </w:rPr>
+        <w:t>https://publishup.uni-potsdam.de/opus4-ubp/home</w:t>
+      </w:r>
+      <w:r>
+        <w:rPr>
+          <w:color w:val="FF0000"/>
+          <w:sz w:val="24"/>
+        </w:rPr>
+        <w:t>)</w:t>
+      </w:r>
+      <w:r>
+        <w:rPr>
+          <w:color w:val="FF0000"/>
+          <w:sz w:val="24"/>
+        </w:rPr>
+        <w:br/>
+      </w:r>
     </w:p>
     <w:p>
       <w:pPr>
@@ -919,18 +959,16 @@
         <w:jc w:val="left"/>
         <w:rPr>
           <w:sz w:val="24"/>
-          <w:lang w:val="en-US"/>
-        </w:rPr>
-      </w:pPr>
-      <w:proofErr w:type="gramStart"/>
+          <w:lang w:val="de-DE"/>
+        </w:rPr>
+      </w:pPr>
       <w:r>
         <w:rPr>
           <w:sz w:val="24"/>
-          <w:lang w:val="en-US"/>
+          <w:lang w:val="de-DE"/>
         </w:rPr>
         <w:t>For the original WASA code: Andreas Güntner, Geoforschungszentrum Potsdam, Telegrafenberg, 14473 Potsdam, Germany.</w:t>
       </w:r>
-      <w:proofErr w:type="gramEnd"/>
     </w:p>
     <w:p>
       <w:pPr>
@@ -24019,7 +24057,7 @@
             <v:path o:extrusionok="f" gradientshapeok="t" o:connecttype="rect"/>
             <o:lock v:ext="edit" aspectratio="t"/>
           </v:shapetype>
-          <v:shape id="_x0000_i1025" type="#_x0000_t75" style="width:478.65pt;height:142pt">
+          <v:shape id="_x0000_i1025" type="#_x0000_t75" style="width:478.5pt;height:141.75pt">
             <v:imagedata r:id="rId12" o:title=""/>
           </v:shape>
         </w:pict>
@@ -44332,19 +44370,11 @@
           <w:szCs w:val="22"/>
         </w:rPr>
       </w:pPr>
-      <w:proofErr w:type="gramStart"/>
-      <w:r>
-        <w:rPr>
-          <w:lang w:val="en-US"/>
-        </w:rPr>
-        <w:t>Breuer, L., Eckhardt, K., Frede, H.-G., 2003.</w:t>
-      </w:r>
-      <w:proofErr w:type="gramEnd"/>
-      <w:r>
-        <w:rPr>
-          <w:lang w:val="en-US"/>
-        </w:rPr>
-        <w:t xml:space="preserve"> </w:t>
+      <w:r>
+        <w:rPr>
+          <w:lang w:val="de-DE"/>
+        </w:rPr>
+        <w:t xml:space="preserve">Breuer, L., Eckhardt, K., Frede, H.-G., 2003. </w:t>
       </w:r>
       <w:proofErr w:type="gramStart"/>
       <w:r>
@@ -45541,7 +45571,7 @@
                     <w:rStyle w:val="Seitenzahl"/>
                     <w:noProof/>
                   </w:rPr>
-                  <w:t>1</w:t>
+                  <w:t>2</w:t>
                 </w:r>
                 <w:ins w:id="2" w:author="Tobias Pilz" w:date="2017-04-25T09:02:00Z">
                   <w:r>

</xml_diff>

<commit_message>
ENH: Documentation: changed doc for file intake.dat corresponding to latest changes and clarified descriptions for reservoir parameters in reservoir.dat.
</commit_message>
<xml_diff>
--- a/doc/Wasa_Documentation.docx
+++ b/doc/Wasa_Documentation.docx
@@ -1,6 +1,6 @@
 
 <file path=word/document.xml><?xml version="1.0" encoding="utf-8"?>
-<w:document xmlns:ve="http://schemas.openxmlformats.org/markup-compatibility/2006" xmlns:o="urn:schemas-microsoft-com:office:office" xmlns:r="http://schemas.openxmlformats.org/officeDocument/2006/relationships" xmlns:m="http://schemas.openxmlformats.org/officeDocument/2006/math" xmlns:v="urn:schemas-microsoft-com:vml" xmlns:wp="http://schemas.openxmlformats.org/drawingml/2006/wordprocessingDrawing" xmlns:w10="urn:schemas-microsoft-com:office:word" xmlns:w="http://schemas.openxmlformats.org/wordprocessingml/2006/main" xmlns:wne="http://schemas.microsoft.com/office/word/2006/wordml">
+<w:document xmlns:wpc="http://schemas.microsoft.com/office/word/2010/wordprocessingCanvas" xmlns:mc="http://schemas.openxmlformats.org/markup-compatibility/2006" xmlns:o="urn:schemas-microsoft-com:office:office" xmlns:r="http://schemas.openxmlformats.org/officeDocument/2006/relationships" xmlns:m="http://schemas.openxmlformats.org/officeDocument/2006/math" xmlns:v="urn:schemas-microsoft-com:vml" xmlns:wp14="http://schemas.microsoft.com/office/word/2010/wordprocessingDrawing" xmlns:wp="http://schemas.openxmlformats.org/drawingml/2006/wordprocessingDrawing" xmlns:w10="urn:schemas-microsoft-com:office:word" xmlns:w="http://schemas.openxmlformats.org/wordprocessingml/2006/main" xmlns:w14="http://schemas.microsoft.com/office/word/2010/wordml" xmlns:wpg="http://schemas.microsoft.com/office/word/2010/wordprocessingGroup" xmlns:wpi="http://schemas.microsoft.com/office/word/2010/wordprocessingInk" xmlns:wne="http://schemas.microsoft.com/office/word/2006/wordml" xmlns:wps="http://schemas.microsoft.com/office/word/2010/wordprocessingShape" mc:Ignorable="w14 wp14">
   <w:background w:color="FFFFFF"/>
   <w:body>
     <w:p>
@@ -244,16 +244,10 @@
           <w:sz w:val="28"/>
           <w:szCs w:val="28"/>
         </w:rPr>
-        <w:t>2</w:t>
-      </w:r>
-      <w:r>
-        <w:rPr>
-          <w:b/>
-          <w:sz w:val="28"/>
-          <w:szCs w:val="28"/>
-        </w:rPr>
-        <w:t>9</w:t>
-      </w:r>
+        <w:t>30</w:t>
+      </w:r>
+      <w:bookmarkStart w:id="0" w:name="_GoBack"/>
+      <w:bookmarkEnd w:id="0"/>
       <w:r>
         <w:rPr>
           <w:b/>
@@ -677,7 +671,7 @@
       <w:pPr>
         <w:jc w:val="left"/>
       </w:pPr>
-      <w:hyperlink r:id="rId7" w:history="1">
+      <w:hyperlink r:id="rId9" w:history="1">
         <w:r>
           <w:rPr>
             <w:rStyle w:val="Hyperlink"/>
@@ -724,7 +718,7 @@
       <w:pPr>
         <w:jc w:val="left"/>
       </w:pPr>
-      <w:hyperlink r:id="rId8" w:history="1">
+      <w:hyperlink r:id="rId10" w:history="1">
         <w:r>
           <w:rPr>
             <w:rStyle w:val="Hyperlink"/>
@@ -786,7 +780,7 @@
         </w:rPr>
         <w:t xml:space="preserve"> 3:275–291. doi:10.5194/gmd-3-275-2010. </w:t>
       </w:r>
-      <w:hyperlink r:id="rId9" w:history="1">
+      <w:hyperlink r:id="rId11" w:history="1">
         <w:r>
           <w:rPr>
             <w:rStyle w:val="Hyperlink"/>
@@ -811,7 +805,7 @@
           <w:sz w:val="24"/>
         </w:rPr>
       </w:pPr>
-      <w:hyperlink r:id="rId10" w:history="1">
+      <w:hyperlink r:id="rId12" w:history="1">
         <w:r>
           <w:rPr>
             <w:rStyle w:val="Hyperlink"/>
@@ -1154,7 +1148,7 @@
     <w:p>
       <w:pPr>
         <w:sectPr>
-          <w:footerReference w:type="default" r:id="rId11"/>
+          <w:footerReference w:type="default" r:id="rId13"/>
           <w:pgSz w:w="11906" w:h="16838"/>
           <w:pgMar w:top="1418" w:right="1134" w:bottom="1134" w:left="1134" w:header="720" w:footer="709" w:gutter="0"/>
           <w:cols w:space="720"/>
@@ -1596,10 +1590,10 @@
         <w:pStyle w:val="FormatvorlageFormatvorlage1Automatisch"/>
         <w:pageBreakBefore/>
       </w:pPr>
-      <w:bookmarkStart w:id="6" w:name="__RefHeading__12_1995814553"/>
-      <w:bookmarkStart w:id="7" w:name="__RefHeading__29_804869012"/>
-      <w:bookmarkEnd w:id="6"/>
-      <w:bookmarkEnd w:id="7"/>
+      <w:bookmarkStart w:id="10" w:name="__RefHeading__12_1995814553"/>
+      <w:bookmarkStart w:id="11" w:name="__RefHeading__29_804869012"/>
+      <w:bookmarkEnd w:id="10"/>
+      <w:bookmarkEnd w:id="11"/>
       <w:r>
         <w:lastRenderedPageBreak/>
         <w:t>Introduction</w:t>
@@ -1624,10 +1618,10 @@
       <w:pPr>
         <w:pStyle w:val="FormatvorlageFormatvorlage1Automatisch"/>
       </w:pPr>
-      <w:bookmarkStart w:id="8" w:name="__RefHeading__31_804869012"/>
-      <w:bookmarkStart w:id="9" w:name="__RefHeading__14_1995814553"/>
-      <w:bookmarkEnd w:id="8"/>
-      <w:bookmarkEnd w:id="9"/>
+      <w:bookmarkStart w:id="12" w:name="__RefHeading__31_804869012"/>
+      <w:bookmarkStart w:id="13" w:name="__RefHeading__14_1995814553"/>
+      <w:bookmarkEnd w:id="12"/>
+      <w:bookmarkEnd w:id="13"/>
       <w:r>
         <w:t>Program folders and structure</w:t>
       </w:r>
@@ -1686,7 +1680,7 @@
       <w:pPr>
         <w:pStyle w:val="Beschriftung"/>
       </w:pPr>
-      <w:bookmarkStart w:id="10" w:name="_Ref99271672"/>
+      <w:bookmarkStart w:id="14" w:name="_Ref99271672"/>
       <w:r>
         <w:rPr>
           <w:rStyle w:val="FormatvorlageBeschriftungArialNichtFettChar"/>
@@ -1723,7 +1717,7 @@
         </w:rPr>
         <w:fldChar w:fldCharType="end"/>
       </w:r>
-      <w:bookmarkEnd w:id="10"/>
+      <w:bookmarkEnd w:id="14"/>
       <w:r>
         <w:rPr>
           <w:rStyle w:val="FormatvorlageBeschriftungArialNichtFettChar"/>
@@ -1736,7 +1730,7 @@
         <w:tblW w:w="0" w:type="auto"/>
         <w:tblInd w:w="108" w:type="dxa"/>
         <w:tblLayout w:type="fixed"/>
-        <w:tblLook w:val="0000"/>
+        <w:tblLook w:val="0000" w:firstRow="0" w:lastRow="0" w:firstColumn="0" w:lastColumn="0" w:noHBand="0" w:noVBand="0"/>
       </w:tblPr>
       <w:tblGrid>
         <w:gridCol w:w="1800"/>
@@ -2225,7 +2219,7 @@
       <w:pPr>
         <w:spacing w:line="100" w:lineRule="exact"/>
       </w:pPr>
-      <w:bookmarkStart w:id="11" w:name="_Ref99257818"/>
+      <w:bookmarkStart w:id="15" w:name="_Ref99257818"/>
     </w:p>
     <w:p>
       <w:r>
@@ -2307,7 +2301,7 @@
         </w:rPr>
         <w:fldChar w:fldCharType="end"/>
       </w:r>
-      <w:bookmarkEnd w:id="11"/>
+      <w:bookmarkEnd w:id="15"/>
       <w:r>
         <w:rPr>
           <w:rStyle w:val="FormatvorlageBeschriftungArialNichtFettChar"/>
@@ -2320,7 +2314,7 @@
         <w:tblW w:w="0" w:type="auto"/>
         <w:tblInd w:w="108" w:type="dxa"/>
         <w:tblLayout w:type="fixed"/>
-        <w:tblLook w:val="0000"/>
+        <w:tblLook w:val="0000" w:firstRow="0" w:lastRow="0" w:firstColumn="0" w:lastColumn="0" w:noHBand="0" w:noVBand="0"/>
       </w:tblPr>
       <w:tblGrid>
         <w:gridCol w:w="2197"/>
@@ -2640,10 +2634,10 @@
       <w:pPr>
         <w:pStyle w:val="Formatvorlageberschrift212ptNichtKursiv"/>
       </w:pPr>
-      <w:bookmarkStart w:id="12" w:name="__RefHeading__33_804869012"/>
-      <w:bookmarkStart w:id="13" w:name="__RefHeading__16_1995814553"/>
-      <w:bookmarkEnd w:id="12"/>
-      <w:bookmarkEnd w:id="13"/>
+      <w:bookmarkStart w:id="16" w:name="__RefHeading__33_804869012"/>
+      <w:bookmarkStart w:id="17" w:name="__RefHeading__16_1995814553"/>
+      <w:bookmarkEnd w:id="16"/>
+      <w:bookmarkEnd w:id="17"/>
       <w:r>
         <w:t>Hillslope module</w:t>
       </w:r>
@@ -2681,7 +2675,7 @@
       <w:pPr>
         <w:pStyle w:val="Beschriftung"/>
       </w:pPr>
-      <w:bookmarkStart w:id="14" w:name="_Ref99265474"/>
+      <w:bookmarkStart w:id="18" w:name="_Ref99265474"/>
       <w:r>
         <w:rPr>
           <w:rStyle w:val="FormatvorlageBeschriftungArialNichtFettChar"/>
@@ -2718,7 +2712,7 @@
         </w:rPr>
         <w:fldChar w:fldCharType="end"/>
       </w:r>
-      <w:bookmarkEnd w:id="14"/>
+      <w:bookmarkEnd w:id="18"/>
       <w:r>
         <w:rPr>
           <w:rStyle w:val="FormatvorlageBeschriftungArialNichtFettChar"/>
@@ -2731,7 +2725,7 @@
         <w:tblW w:w="0" w:type="auto"/>
         <w:tblInd w:w="108" w:type="dxa"/>
         <w:tblLayout w:type="fixed"/>
-        <w:tblLook w:val="0000"/>
+        <w:tblLook w:val="0000" w:firstRow="0" w:lastRow="0" w:firstColumn="0" w:lastColumn="0" w:noHBand="0" w:noVBand="0"/>
       </w:tblPr>
       <w:tblGrid>
         <w:gridCol w:w="1801"/>
@@ -3572,10 +3566,10 @@
       <w:pPr>
         <w:pStyle w:val="Formatvorlageberschrift212ptNichtKursiv"/>
       </w:pPr>
-      <w:bookmarkStart w:id="15" w:name="__RefHeading__35_804869012"/>
-      <w:bookmarkStart w:id="16" w:name="__RefHeading__18_1995814553"/>
-      <w:bookmarkEnd w:id="15"/>
-      <w:bookmarkEnd w:id="16"/>
+      <w:bookmarkStart w:id="19" w:name="__RefHeading__35_804869012"/>
+      <w:bookmarkStart w:id="20" w:name="__RefHeading__18_1995814553"/>
+      <w:bookmarkEnd w:id="19"/>
+      <w:bookmarkEnd w:id="20"/>
       <w:r>
         <w:t>River module</w:t>
       </w:r>
@@ -4025,10 +4019,10 @@
       <w:pPr>
         <w:pStyle w:val="Formatvorlageberschrift212ptNichtKursiv"/>
       </w:pPr>
-      <w:bookmarkStart w:id="17" w:name="__RefHeading__37_804869012"/>
-      <w:bookmarkStart w:id="18" w:name="__RefHeading__20_1995814553"/>
-      <w:bookmarkEnd w:id="17"/>
-      <w:bookmarkEnd w:id="18"/>
+      <w:bookmarkStart w:id="21" w:name="__RefHeading__37_804869012"/>
+      <w:bookmarkStart w:id="22" w:name="__RefHeading__20_1995814553"/>
+      <w:bookmarkEnd w:id="21"/>
+      <w:bookmarkEnd w:id="22"/>
       <w:r>
         <w:t>Reservoir module</w:t>
       </w:r>
@@ -4767,15 +4761,15 @@
         <w:pStyle w:val="Formatvorlageberschrift212ptNichtKursiv"/>
         <w:ind w:left="578" w:hanging="578"/>
       </w:pPr>
-      <w:bookmarkStart w:id="19" w:name="__RefHeading__39_804869012"/>
-      <w:bookmarkStart w:id="20" w:name="__RefHeading__22_1995814553"/>
-      <w:bookmarkStart w:id="21" w:name="_Ref99417410"/>
-      <w:bookmarkEnd w:id="19"/>
-      <w:bookmarkEnd w:id="20"/>
+      <w:bookmarkStart w:id="23" w:name="__RefHeading__39_804869012"/>
+      <w:bookmarkStart w:id="24" w:name="__RefHeading__22_1995814553"/>
+      <w:bookmarkStart w:id="25" w:name="_Ref99417410"/>
+      <w:bookmarkEnd w:id="23"/>
+      <w:bookmarkEnd w:id="24"/>
       <w:r>
         <w:t>Input Data</w:t>
       </w:r>
-      <w:bookmarkEnd w:id="21"/>
+      <w:bookmarkEnd w:id="25"/>
     </w:p>
     <w:p>
       <w:pPr>
@@ -4936,7 +4930,7 @@
       <w:pPr>
         <w:pStyle w:val="Beschriftung"/>
       </w:pPr>
-      <w:bookmarkStart w:id="22" w:name="_Ref207599527"/>
+      <w:bookmarkStart w:id="26" w:name="_Ref207599527"/>
       <w:r>
         <w:t xml:space="preserve">Table </w:t>
       </w:r>
@@ -4955,7 +4949,7 @@
       <w:r>
         <w:fldChar w:fldCharType="end"/>
       </w:r>
-      <w:bookmarkEnd w:id="22"/>
+      <w:bookmarkEnd w:id="26"/>
       <w:r>
         <w:t xml:space="preserve">: </w:t>
       </w:r>
@@ -4975,7 +4969,7 @@
           <w:left w:w="70" w:type="dxa"/>
           <w:right w:w="70" w:type="dxa"/>
         </w:tblCellMar>
-        <w:tblLook w:val="0000"/>
+        <w:tblLook w:val="0000" w:firstRow="0" w:lastRow="0" w:firstColumn="0" w:lastColumn="0" w:noHBand="0" w:noVBand="0"/>
       </w:tblPr>
       <w:tblGrid>
         <w:gridCol w:w="1440"/>
@@ -6188,10 +6182,10 @@
           <w:szCs w:val="22"/>
         </w:rPr>
       </w:pPr>
-      <w:bookmarkStart w:id="23" w:name="__RefHeading__41_804869012"/>
-      <w:bookmarkStart w:id="24" w:name="__RefHeading__24_1995814553"/>
-      <w:bookmarkEnd w:id="23"/>
-      <w:bookmarkEnd w:id="24"/>
+      <w:bookmarkStart w:id="27" w:name="__RefHeading__41_804869012"/>
+      <w:bookmarkStart w:id="28" w:name="__RefHeading__24_1995814553"/>
+      <w:bookmarkEnd w:id="27"/>
+      <w:bookmarkEnd w:id="28"/>
       <w:r>
         <w:t>General parameter and control files</w:t>
       </w:r>
@@ -6389,7 +6383,7 @@
         <w:tblW w:w="0" w:type="auto"/>
         <w:tblInd w:w="108" w:type="dxa"/>
         <w:tblLayout w:type="fixed"/>
-        <w:tblLook w:val="0000"/>
+        <w:tblLook w:val="0000" w:firstRow="0" w:lastRow="0" w:firstColumn="0" w:lastColumn="0" w:noHBand="0" w:noVBand="0"/>
       </w:tblPr>
       <w:tblGrid>
         <w:gridCol w:w="889"/>
@@ -7772,7 +7766,7 @@
           <w:u w:val="single"/>
         </w:rPr>
       </w:pPr>
-      <w:bookmarkStart w:id="25" w:name="_Ref115495300"/>
+      <w:bookmarkStart w:id="29" w:name="_Ref115495300"/>
       <w:r>
         <w:lastRenderedPageBreak/>
         <w:t xml:space="preserve">Figure </w:t>
@@ -7792,7 +7786,7 @@
       <w:r>
         <w:fldChar w:fldCharType="end"/>
       </w:r>
-      <w:bookmarkEnd w:id="25"/>
+      <w:bookmarkEnd w:id="29"/>
       <w:r>
         <w:rPr>
           <w:b w:val="0"/>
@@ -7887,7 +7881,7 @@
         <w:tblW w:w="0" w:type="auto"/>
         <w:tblInd w:w="108" w:type="dxa"/>
         <w:tblLayout w:type="fixed"/>
-        <w:tblLook w:val="0000"/>
+        <w:tblLook w:val="0000" w:firstRow="0" w:lastRow="0" w:firstColumn="0" w:lastColumn="0" w:noHBand="0" w:noVBand="0"/>
       </w:tblPr>
       <w:tblGrid>
         <w:gridCol w:w="9518"/>
@@ -8187,7 +8181,7 @@
         <w:tblW w:w="0" w:type="auto"/>
         <w:tblInd w:w="108" w:type="dxa"/>
         <w:tblLayout w:type="fixed"/>
-        <w:tblLook w:val="0000"/>
+        <w:tblLook w:val="0000" w:firstRow="0" w:lastRow="0" w:firstColumn="0" w:lastColumn="0" w:noHBand="0" w:noVBand="0"/>
       </w:tblPr>
       <w:tblGrid>
         <w:gridCol w:w="5407"/>
@@ -8470,7 +8464,7 @@
         <w:tblW w:w="0" w:type="auto"/>
         <w:tblInd w:w="108" w:type="dxa"/>
         <w:tblLayout w:type="fixed"/>
-        <w:tblLook w:val="0000"/>
+        <w:tblLook w:val="0000" w:firstRow="0" w:lastRow="0" w:firstColumn="0" w:lastColumn="0" w:noHBand="0" w:noVBand="0"/>
       </w:tblPr>
       <w:tblGrid>
         <w:gridCol w:w="5407"/>
@@ -9712,10 +9706,10 @@
       <w:pPr>
         <w:pStyle w:val="Formatvorlageberschrift212ptNichtKursiv"/>
       </w:pPr>
-      <w:bookmarkStart w:id="26" w:name="__RefHeading__43_804869012"/>
-      <w:bookmarkStart w:id="27" w:name="__RefHeading__26_1995814553"/>
-      <w:bookmarkEnd w:id="26"/>
-      <w:bookmarkEnd w:id="27"/>
+      <w:bookmarkStart w:id="30" w:name="__RefHeading__43_804869012"/>
+      <w:bookmarkStart w:id="31" w:name="__RefHeading__26_1995814553"/>
+      <w:bookmarkEnd w:id="30"/>
+      <w:bookmarkEnd w:id="31"/>
       <w:r>
         <w:t>Input files for the hillslope module</w:t>
       </w:r>
@@ -9761,7 +9755,7 @@
           <w:szCs w:val="22"/>
         </w:rPr>
       </w:pPr>
-      <w:bookmarkStart w:id="28" w:name="_Ref99268602"/>
+      <w:bookmarkStart w:id="32" w:name="_Ref99268602"/>
       <w:r>
         <w:rPr>
           <w:b w:val="0"/>
@@ -9798,7 +9792,7 @@
         </w:rPr>
         <w:fldChar w:fldCharType="end"/>
       </w:r>
-      <w:bookmarkEnd w:id="28"/>
+      <w:bookmarkEnd w:id="32"/>
       <w:r>
         <w:rPr>
           <w:b w:val="0"/>
@@ -9812,7 +9806,7 @@
         <w:tblW w:w="0" w:type="auto"/>
         <w:tblInd w:w="108" w:type="dxa"/>
         <w:tblLayout w:type="fixed"/>
-        <w:tblLook w:val="0000"/>
+        <w:tblLook w:val="0000" w:firstRow="0" w:lastRow="0" w:firstColumn="0" w:lastColumn="0" w:noHBand="0" w:noVBand="0"/>
       </w:tblPr>
       <w:tblGrid>
         <w:gridCol w:w="3119"/>
@@ -11020,7 +11014,7 @@
         <w:tblW w:w="0" w:type="auto"/>
         <w:tblInd w:w="108" w:type="dxa"/>
         <w:tblLayout w:type="fixed"/>
-        <w:tblLook w:val="0000"/>
+        <w:tblLook w:val="0000" w:firstRow="0" w:lastRow="0" w:firstColumn="0" w:lastColumn="0" w:noHBand="0" w:noVBand="0"/>
       </w:tblPr>
       <w:tblGrid>
         <w:gridCol w:w="9659"/>
@@ -11476,7 +11470,7 @@
         <w:tblW w:w="0" w:type="auto"/>
         <w:tblInd w:w="108" w:type="dxa"/>
         <w:tblLayout w:type="fixed"/>
-        <w:tblLook w:val="0000"/>
+        <w:tblLook w:val="0000" w:firstRow="0" w:lastRow="0" w:firstColumn="0" w:lastColumn="0" w:noHBand="0" w:noVBand="0"/>
       </w:tblPr>
       <w:tblGrid>
         <w:gridCol w:w="9613"/>
@@ -12392,7 +12386,7 @@
         <w:tblW w:w="0" w:type="auto"/>
         <w:tblInd w:w="108" w:type="dxa"/>
         <w:tblLayout w:type="fixed"/>
-        <w:tblLook w:val="0000"/>
+        <w:tblLook w:val="0000" w:firstRow="0" w:lastRow="0" w:firstColumn="0" w:lastColumn="0" w:noHBand="0" w:noVBand="0"/>
       </w:tblPr>
       <w:tblGrid>
         <w:gridCol w:w="3261"/>
@@ -13622,7 +13616,7 @@
         <w:tblW w:w="0" w:type="auto"/>
         <w:tblInd w:w="108" w:type="dxa"/>
         <w:tblLayout w:type="fixed"/>
-        <w:tblLook w:val="0000"/>
+        <w:tblLook w:val="0000" w:firstRow="0" w:lastRow="0" w:firstColumn="0" w:lastColumn="0" w:noHBand="0" w:noVBand="0"/>
       </w:tblPr>
       <w:tblGrid>
         <w:gridCol w:w="3261"/>
@@ -14620,7 +14614,7 @@
         <w:tblW w:w="0" w:type="auto"/>
         <w:tblInd w:w="108" w:type="dxa"/>
         <w:tblLayout w:type="fixed"/>
-        <w:tblLook w:val="0000"/>
+        <w:tblLook w:val="0000" w:firstRow="0" w:lastRow="0" w:firstColumn="0" w:lastColumn="0" w:noHBand="0" w:noVBand="0"/>
       </w:tblPr>
       <w:tblGrid>
         <w:gridCol w:w="3261"/>
@@ -14960,7 +14954,7 @@
         <w:tblW w:w="0" w:type="auto"/>
         <w:tblInd w:w="108" w:type="dxa"/>
         <w:tblLayout w:type="fixed"/>
-        <w:tblLook w:val="0000"/>
+        <w:tblLook w:val="0000" w:firstRow="0" w:lastRow="0" w:firstColumn="0" w:lastColumn="0" w:noHBand="0" w:noVBand="0"/>
       </w:tblPr>
       <w:tblGrid>
         <w:gridCol w:w="2855"/>
@@ -15241,7 +15235,7 @@
         <w:tblW w:w="0" w:type="auto"/>
         <w:tblInd w:w="108" w:type="dxa"/>
         <w:tblLayout w:type="fixed"/>
-        <w:tblLook w:val="0000"/>
+        <w:tblLook w:val="0000" w:firstRow="0" w:lastRow="0" w:firstColumn="0" w:lastColumn="0" w:noHBand="0" w:noVBand="0"/>
       </w:tblPr>
       <w:tblGrid>
         <w:gridCol w:w="9659"/>
@@ -15643,7 +15637,7 @@
         <w:tblW w:w="0" w:type="auto"/>
         <w:tblInd w:w="108" w:type="dxa"/>
         <w:tblLayout w:type="fixed"/>
-        <w:tblLook w:val="0000"/>
+        <w:tblLook w:val="0000" w:firstRow="0" w:lastRow="0" w:firstColumn="0" w:lastColumn="0" w:noHBand="0" w:noVBand="0"/>
       </w:tblPr>
       <w:tblGrid>
         <w:gridCol w:w="9659"/>
@@ -15934,7 +15928,7 @@
         <w:tblW w:w="0" w:type="auto"/>
         <w:tblInd w:w="108" w:type="dxa"/>
         <w:tblLayout w:type="fixed"/>
-        <w:tblLook w:val="0000"/>
+        <w:tblLook w:val="0000" w:firstRow="0" w:lastRow="0" w:firstColumn="0" w:lastColumn="0" w:noHBand="0" w:noVBand="0"/>
       </w:tblPr>
       <w:tblGrid>
         <w:gridCol w:w="9690"/>
@@ -16898,7 +16892,7 @@
         <w:tblW w:w="0" w:type="auto"/>
         <w:tblInd w:w="108" w:type="dxa"/>
         <w:tblLayout w:type="fixed"/>
-        <w:tblLook w:val="0000"/>
+        <w:tblLook w:val="0000" w:firstRow="0" w:lastRow="0" w:firstColumn="0" w:lastColumn="0" w:noHBand="0" w:noVBand="0"/>
       </w:tblPr>
       <w:tblGrid>
         <w:gridCol w:w="9690"/>
@@ -17652,7 +17646,7 @@
         <w:tblW w:w="0" w:type="auto"/>
         <w:tblInd w:w="108" w:type="dxa"/>
         <w:tblLayout w:type="fixed"/>
-        <w:tblLook w:val="0000"/>
+        <w:tblLook w:val="0000" w:firstRow="0" w:lastRow="0" w:firstColumn="0" w:lastColumn="0" w:noHBand="0" w:noVBand="0"/>
       </w:tblPr>
       <w:tblGrid>
         <w:gridCol w:w="9659"/>
@@ -18014,7 +18008,7 @@
         <w:tblW w:w="0" w:type="auto"/>
         <w:tblInd w:w="108" w:type="dxa"/>
         <w:tblLayout w:type="fixed"/>
-        <w:tblLook w:val="0000"/>
+        <w:tblLook w:val="0000" w:firstRow="0" w:lastRow="0" w:firstColumn="0" w:lastColumn="0" w:noHBand="0" w:noVBand="0"/>
       </w:tblPr>
       <w:tblGrid>
         <w:gridCol w:w="9659"/>
@@ -18485,7 +18479,7 @@
         <w:tblW w:w="0" w:type="auto"/>
         <w:tblInd w:w="108" w:type="dxa"/>
         <w:tblLayout w:type="fixed"/>
-        <w:tblLook w:val="0000"/>
+        <w:tblLook w:val="0000" w:firstRow="0" w:lastRow="0" w:firstColumn="0" w:lastColumn="0" w:noHBand="0" w:noVBand="0"/>
       </w:tblPr>
       <w:tblGrid>
         <w:gridCol w:w="9659"/>
@@ -19249,7 +19243,7 @@
         <w:tblW w:w="0" w:type="auto"/>
         <w:tblInd w:w="108" w:type="dxa"/>
         <w:tblLayout w:type="fixed"/>
-        <w:tblLook w:val="0000"/>
+        <w:tblLook w:val="0000" w:firstRow="0" w:lastRow="0" w:firstColumn="0" w:lastColumn="0" w:noHBand="0" w:noVBand="0"/>
       </w:tblPr>
       <w:tblGrid>
         <w:gridCol w:w="9659"/>
@@ -19455,7 +19449,7 @@
         <w:tblW w:w="0" w:type="auto"/>
         <w:tblInd w:w="108" w:type="dxa"/>
         <w:tblLayout w:type="fixed"/>
-        <w:tblLook w:val="0000"/>
+        <w:tblLook w:val="0000" w:firstRow="0" w:lastRow="0" w:firstColumn="0" w:lastColumn="0" w:noHBand="0" w:noVBand="0"/>
       </w:tblPr>
       <w:tblGrid>
         <w:gridCol w:w="9659"/>
@@ -19642,7 +19636,7 @@
         <w:tblW w:w="0" w:type="auto"/>
         <w:tblInd w:w="108" w:type="dxa"/>
         <w:tblLayout w:type="fixed"/>
-        <w:tblLook w:val="0000"/>
+        <w:tblLook w:val="0000" w:firstRow="0" w:lastRow="0" w:firstColumn="0" w:lastColumn="0" w:noHBand="0" w:noVBand="0"/>
       </w:tblPr>
       <w:tblGrid>
         <w:gridCol w:w="9659"/>
@@ -19920,7 +19914,7 @@
         <w:tblW w:w="0" w:type="auto"/>
         <w:tblInd w:w="108" w:type="dxa"/>
         <w:tblLayout w:type="fixed"/>
-        <w:tblLook w:val="0000"/>
+        <w:tblLook w:val="0000" w:firstRow="0" w:lastRow="0" w:firstColumn="0" w:lastColumn="0" w:noHBand="0" w:noVBand="0"/>
       </w:tblPr>
       <w:tblGrid>
         <w:gridCol w:w="9659"/>
@@ -20411,7 +20405,7 @@
         <w:tblW w:w="0" w:type="auto"/>
         <w:tblInd w:w="108" w:type="dxa"/>
         <w:tblLayout w:type="fixed"/>
-        <w:tblLook w:val="0000"/>
+        <w:tblLook w:val="0000" w:firstRow="0" w:lastRow="0" w:firstColumn="0" w:lastColumn="0" w:noHBand="0" w:noVBand="0"/>
       </w:tblPr>
       <w:tblGrid>
         <w:gridCol w:w="9659"/>
@@ -21461,7 +21455,7 @@
         <w:tblW w:w="0" w:type="auto"/>
         <w:tblInd w:w="108" w:type="dxa"/>
         <w:tblLayout w:type="fixed"/>
-        <w:tblLook w:val="0000"/>
+        <w:tblLook w:val="0000" w:firstRow="0" w:lastRow="0" w:firstColumn="0" w:lastColumn="0" w:noHBand="0" w:noVBand="0"/>
       </w:tblPr>
       <w:tblGrid>
         <w:gridCol w:w="9659"/>
@@ -21542,7 +21536,7 @@
         <w:tblW w:w="0" w:type="auto"/>
         <w:tblInd w:w="108" w:type="dxa"/>
         <w:tblLayout w:type="fixed"/>
-        <w:tblLook w:val="0000"/>
+        <w:tblLook w:val="0000" w:firstRow="0" w:lastRow="0" w:firstColumn="0" w:lastColumn="0" w:noHBand="0" w:noVBand="0"/>
       </w:tblPr>
       <w:tblGrid>
         <w:gridCol w:w="9659"/>
@@ -21833,7 +21827,7 @@
         <w:tblW w:w="0" w:type="auto"/>
         <w:tblInd w:w="108" w:type="dxa"/>
         <w:tblLayout w:type="fixed"/>
-        <w:tblLook w:val="0000"/>
+        <w:tblLook w:val="0000" w:firstRow="0" w:lastRow="0" w:firstColumn="0" w:lastColumn="0" w:noHBand="0" w:noVBand="0"/>
       </w:tblPr>
       <w:tblGrid>
         <w:gridCol w:w="9659"/>
@@ -22167,10 +22161,10 @@
       <w:pPr>
         <w:pStyle w:val="Formatvorlageberschrift212ptNichtKursiv"/>
       </w:pPr>
-      <w:bookmarkStart w:id="29" w:name="__RefHeading__28_1995814553"/>
-      <w:bookmarkStart w:id="30" w:name="__RefHeading__45_804869012"/>
-      <w:bookmarkEnd w:id="29"/>
-      <w:bookmarkEnd w:id="30"/>
+      <w:bookmarkStart w:id="33" w:name="__RefHeading__28_1995814553"/>
+      <w:bookmarkStart w:id="34" w:name="__RefHeading__45_804869012"/>
+      <w:bookmarkEnd w:id="33"/>
+      <w:bookmarkEnd w:id="34"/>
       <w:r>
         <w:t>Input files for the river module</w:t>
       </w:r>
@@ -22241,7 +22235,7 @@
           <w:szCs w:val="22"/>
         </w:rPr>
       </w:pPr>
-      <w:bookmarkStart w:id="31" w:name="_Ref115493191"/>
+      <w:bookmarkStart w:id="35" w:name="_Ref115493191"/>
       <w:r>
         <w:t xml:space="preserve">Table </w:t>
       </w:r>
@@ -22260,7 +22254,7 @@
       <w:r>
         <w:fldChar w:fldCharType="end"/>
       </w:r>
-      <w:bookmarkEnd w:id="31"/>
+      <w:bookmarkEnd w:id="35"/>
       <w:r>
         <w:rPr>
           <w:b w:val="0"/>
@@ -22273,7 +22267,7 @@
         <w:tblW w:w="0" w:type="auto"/>
         <w:tblInd w:w="108" w:type="dxa"/>
         <w:tblLayout w:type="fixed"/>
-        <w:tblLook w:val="0000"/>
+        <w:tblLook w:val="0000" w:firstRow="0" w:lastRow="0" w:firstColumn="0" w:lastColumn="0" w:noHBand="0" w:noVBand="0"/>
       </w:tblPr>
       <w:tblGrid>
         <w:gridCol w:w="2424"/>
@@ -22622,7 +22616,7 @@
         <w:tblW w:w="0" w:type="auto"/>
         <w:tblInd w:w="108" w:type="dxa"/>
         <w:tblLayout w:type="fixed"/>
-        <w:tblLook w:val="0000"/>
+        <w:tblLook w:val="0000" w:firstRow="0" w:lastRow="0" w:firstColumn="0" w:lastColumn="0" w:noHBand="0" w:noVBand="0"/>
       </w:tblPr>
       <w:tblGrid>
         <w:gridCol w:w="9659"/>
@@ -23089,7 +23083,7 @@
         <w:tblW w:w="0" w:type="auto"/>
         <w:tblInd w:w="108" w:type="dxa"/>
         <w:tblLayout w:type="fixed"/>
-        <w:tblLook w:val="0000"/>
+        <w:tblLook w:val="0000" w:firstRow="0" w:lastRow="0" w:firstColumn="0" w:lastColumn="0" w:noHBand="0" w:noVBand="0"/>
       </w:tblPr>
       <w:tblGrid>
         <w:gridCol w:w="9659"/>
@@ -23658,32 +23652,60 @@
         <w:pStyle w:val="Beschriftung"/>
         <w:jc w:val="center"/>
       </w:pPr>
-      <w:bookmarkStart w:id="32" w:name="_Ref122857224"/>
-      <w:r>
-        <w:pict>
-          <v:shapetype id="_x0000_t75" coordsize="21600,21600" o:spt="75" o:preferrelative="t" path="m@4@5l@4@11@9@11@9@5xe" filled="f" stroked="f">
-            <v:stroke joinstyle="miter"/>
-            <v:formulas>
-              <v:f eqn="if lineDrawn pixelLineWidth 0"/>
-              <v:f eqn="sum @0 1 0"/>
-              <v:f eqn="sum 0 0 @1"/>
-              <v:f eqn="prod @2 1 2"/>
-              <v:f eqn="prod @3 21600 pixelWidth"/>
-              <v:f eqn="prod @3 21600 pixelHeight"/>
-              <v:f eqn="sum @0 0 1"/>
-              <v:f eqn="prod @6 1 2"/>
-              <v:f eqn="prod @7 21600 pixelWidth"/>
-              <v:f eqn="sum @8 21600 0"/>
-              <v:f eqn="prod @7 21600 pixelHeight"/>
-              <v:f eqn="sum @10 21600 0"/>
-            </v:formulas>
-            <v:path o:extrusionok="f" gradientshapeok="t" o:connecttype="rect"/>
-            <o:lock v:ext="edit" aspectratio="t"/>
-          </v:shapetype>
-          <v:shape id="_x0000_i1025" type="#_x0000_t75" style="width:478.65pt;height:142pt">
-            <v:imagedata r:id="rId12" o:title=""/>
-          </v:shape>
-        </w:pict>
+      <w:bookmarkStart w:id="36" w:name="_Ref122857224"/>
+      <w:r>
+        <w:rPr>
+          <w:noProof/>
+          <w:lang w:val="de-DE" w:eastAsia="de-DE"/>
+        </w:rPr>
+        <w:drawing>
+          <wp:inline distT="0" distB="0" distL="0" distR="0">
+            <wp:extent cx="6075045" cy="1805305"/>
+            <wp:effectExtent l="0" t="0" r="1905" b="4445"/>
+            <wp:docPr id="3" name="Bild 1"/>
+            <wp:cNvGraphicFramePr>
+              <a:graphicFrameLocks xmlns:a="http://schemas.openxmlformats.org/drawingml/2006/main" noChangeAspect="1"/>
+            </wp:cNvGraphicFramePr>
+            <a:graphic xmlns:a="http://schemas.openxmlformats.org/drawingml/2006/main">
+              <a:graphicData uri="http://schemas.openxmlformats.org/drawingml/2006/picture">
+                <pic:pic xmlns:pic="http://schemas.openxmlformats.org/drawingml/2006/picture">
+                  <pic:nvPicPr>
+                    <pic:cNvPr id="0" name="Picture 1"/>
+                    <pic:cNvPicPr>
+                      <a:picLocks noChangeAspect="1" noChangeArrowheads="1"/>
+                    </pic:cNvPicPr>
+                  </pic:nvPicPr>
+                  <pic:blipFill>
+                    <a:blip r:embed="rId14">
+                      <a:extLst>
+                        <a:ext uri="{28A0092B-C50C-407E-A947-70E740481C1C}">
+                          <a14:useLocalDpi xmlns:a14="http://schemas.microsoft.com/office/drawing/2010/main" val="0"/>
+                        </a:ext>
+                      </a:extLst>
+                    </a:blip>
+                    <a:srcRect/>
+                    <a:stretch>
+                      <a:fillRect/>
+                    </a:stretch>
+                  </pic:blipFill>
+                  <pic:spPr bwMode="auto">
+                    <a:xfrm>
+                      <a:off x="0" y="0"/>
+                      <a:ext cx="6075045" cy="1805305"/>
+                    </a:xfrm>
+                    <a:prstGeom prst="rect">
+                      <a:avLst/>
+                    </a:prstGeom>
+                    <a:noFill/>
+                    <a:ln>
+                      <a:noFill/>
+                    </a:ln>
+                  </pic:spPr>
+                </pic:pic>
+              </a:graphicData>
+            </a:graphic>
+          </wp:inline>
+        </w:drawing>
       </w:r>
     </w:p>
     <w:p>
@@ -23709,7 +23731,7 @@
       <w:r>
         <w:fldChar w:fldCharType="end"/>
       </w:r>
-      <w:bookmarkEnd w:id="32"/>
+      <w:bookmarkEnd w:id="36"/>
       <w:r>
         <w:t xml:space="preserve"> </w:t>
       </w:r>
@@ -23739,7 +23761,7 @@
         <w:tblW w:w="0" w:type="auto"/>
         <w:tblInd w:w="108" w:type="dxa"/>
         <w:tblLayout w:type="fixed"/>
-        <w:tblLook w:val="0000"/>
+        <w:tblLook w:val="0000" w:firstRow="0" w:lastRow="0" w:firstColumn="0" w:lastColumn="0" w:noHBand="0" w:noVBand="0"/>
       </w:tblPr>
       <w:tblGrid>
         <w:gridCol w:w="9659"/>
@@ -24041,7 +24063,7 @@
         <w:tblW w:w="0" w:type="auto"/>
         <w:tblInd w:w="108" w:type="dxa"/>
         <w:tblLayout w:type="fixed"/>
-        <w:tblLook w:val="0000"/>
+        <w:tblLook w:val="0000" w:firstRow="0" w:lastRow="0" w:firstColumn="0" w:lastColumn="0" w:noHBand="0" w:noVBand="0"/>
       </w:tblPr>
       <w:tblGrid>
         <w:gridCol w:w="9659"/>
@@ -24239,7 +24261,7 @@
         <w:tblW w:w="0" w:type="auto"/>
         <w:tblInd w:w="108" w:type="dxa"/>
         <w:tblLayout w:type="fixed"/>
-        <w:tblLook w:val="0000"/>
+        <w:tblLook w:val="0000" w:firstRow="0" w:lastRow="0" w:firstColumn="0" w:lastColumn="0" w:noHBand="0" w:noVBand="0"/>
       </w:tblPr>
       <w:tblGrid>
         <w:gridCol w:w="9659"/>
@@ -24589,7 +24611,7 @@
         <w:tblW w:w="0" w:type="auto"/>
         <w:tblInd w:w="108" w:type="dxa"/>
         <w:tblLayout w:type="fixed"/>
-        <w:tblLook w:val="0000"/>
+        <w:tblLook w:val="0000" w:firstRow="0" w:lastRow="0" w:firstColumn="0" w:lastColumn="0" w:noHBand="0" w:noVBand="0"/>
       </w:tblPr>
       <w:tblGrid>
         <w:gridCol w:w="9659"/>
@@ -24942,10 +24964,10 @@
       <w:pPr>
         <w:pStyle w:val="Formatvorlageberschrift212ptNichtKursiv"/>
       </w:pPr>
-      <w:bookmarkStart w:id="33" w:name="__RefHeading__47_804869012"/>
-      <w:bookmarkStart w:id="34" w:name="__RefHeading__30_1995814553"/>
-      <w:bookmarkEnd w:id="33"/>
-      <w:bookmarkEnd w:id="34"/>
+      <w:bookmarkStart w:id="37" w:name="__RefHeading__47_804869012"/>
+      <w:bookmarkStart w:id="38" w:name="__RefHeading__30_1995814553"/>
+      <w:bookmarkEnd w:id="37"/>
+      <w:bookmarkEnd w:id="38"/>
       <w:r>
         <w:t>Input files for the reservoir module</w:t>
       </w:r>
@@ -25043,7 +25065,7 @@
           <w:szCs w:val="22"/>
         </w:rPr>
       </w:pPr>
-      <w:bookmarkStart w:id="35" w:name="_Ref115495037"/>
+      <w:bookmarkStart w:id="39" w:name="_Ref115495037"/>
       <w:r>
         <w:t xml:space="preserve">Table </w:t>
       </w:r>
@@ -25062,7 +25084,7 @@
       <w:r>
         <w:fldChar w:fldCharType="end"/>
       </w:r>
-      <w:bookmarkEnd w:id="35"/>
+      <w:bookmarkEnd w:id="39"/>
       <w:r>
         <w:rPr>
           <w:b w:val="0"/>
@@ -25075,7 +25097,7 @@
         <w:tblW w:w="0" w:type="auto"/>
         <w:tblInd w:w="108" w:type="dxa"/>
         <w:tblLayout w:type="fixed"/>
-        <w:tblLook w:val="0000"/>
+        <w:tblLook w:val="0000" w:firstRow="0" w:lastRow="0" w:firstColumn="0" w:lastColumn="0" w:noHBand="0" w:noVBand="0"/>
       </w:tblPr>
       <w:tblGrid>
         <w:gridCol w:w="3077"/>
@@ -25395,7 +25417,13 @@
               <w:rPr>
                 <w:szCs w:val="22"/>
               </w:rPr>
-              <w:t>6) intake_”Map-ID”.dat (optional)</w:t>
+              <w:t>6) intake</w:t>
+            </w:r>
+            <w:r>
+              <w:rPr>
+                <w:szCs w:val="22"/>
+              </w:rPr>
+              <w:t>.dat (optional)</w:t>
             </w:r>
           </w:p>
         </w:tc>
@@ -25415,7 +25443,19 @@
               <w:rPr>
                 <w:szCs w:val="22"/>
               </w:rPr>
-              <w:t xml:space="preserve">Specification of measured data on regulated outflow discharge from the </w:t>
+              <w:t>Specification of measured data on regulated outflow discharge</w:t>
+            </w:r>
+            <w:r>
+              <w:rPr>
+                <w:szCs w:val="22"/>
+              </w:rPr>
+              <w:t xml:space="preserve"> through intake devices</w:t>
+            </w:r>
+            <w:r>
+              <w:rPr>
+                <w:szCs w:val="22"/>
+              </w:rPr>
+              <w:t xml:space="preserve"> from the </w:t>
             </w:r>
             <w:r>
               <w:t>sub-basin’s reservoir</w:t>
@@ -25424,10 +25464,26 @@
               <w:rPr>
                 <w:szCs w:val="22"/>
               </w:rPr>
-              <w:t xml:space="preserve"> (sub-basin </w:t>
-            </w:r>
-            <w:r>
-              <w:t>with a specific Map-ID)</w:t>
+              <w:t xml:space="preserve">. This file is a time series </w:t>
+            </w:r>
+            <w:r>
+              <w:rPr>
+                <w:szCs w:val="22"/>
+              </w:rPr>
+              <w:lastRenderedPageBreak/>
+              <w:t xml:space="preserve">file and thus need to be in directory </w:t>
+            </w:r>
+            <w:r>
+              <w:rPr>
+                <w:rFonts w:ascii="Courier New" w:hAnsi="Courier New" w:cs="Courier New"/>
+              </w:rPr>
+              <w:t>Time_series</w:t>
+            </w:r>
+            <w:r>
+              <w:rPr>
+                <w:szCs w:val="22"/>
+              </w:rPr>
+              <w:t>!</w:t>
             </w:r>
           </w:p>
         </w:tc>
@@ -25983,7 +26039,7 @@
         <w:tblW w:w="0" w:type="auto"/>
         <w:tblInd w:w="108" w:type="dxa"/>
         <w:tblLayout w:type="fixed"/>
-        <w:tblLook w:val="0000"/>
+        <w:tblLook w:val="0000" w:firstRow="0" w:lastRow="0" w:firstColumn="0" w:lastColumn="0" w:noHBand="0" w:noVBand="0"/>
       </w:tblPr>
       <w:tblGrid>
         <w:gridCol w:w="9659"/>
@@ -26315,7 +26371,58 @@
       </w:r>
       <w:r>
         <w:tab/>
-        <w:t>Target outflow discharge of the sub-basin’s reservoir (90 % reliability) [m³/s]</w:t>
+        <w:t xml:space="preserve">Target </w:t>
+      </w:r>
+      <w:r>
+        <w:t>release through the barrage’s intake devices</w:t>
+      </w:r>
+      <w:r>
+        <w:t xml:space="preserve"> of the sub-basin’s reservoir [m³/s]</w:t>
+      </w:r>
+      <w:r>
+        <w:t>. C</w:t>
+      </w:r>
+      <w:r>
+        <w:t xml:space="preserve">ontributes to </w:t>
+      </w:r>
+      <w:r>
+        <w:rPr>
+          <w:i/>
+        </w:rPr>
+        <w:t>intake</w:t>
+      </w:r>
+      <w:r>
+        <w:t xml:space="preserve"> in output file res_*_watbal.out</w:t>
+      </w:r>
+      <w:r>
+        <w:t xml:space="preserve">. Influenced by </w:t>
+      </w:r>
+      <w:r>
+        <w:rPr>
+          <w:i/>
+        </w:rPr>
+        <w:t>damq_frac</w:t>
+      </w:r>
+      <w:r>
+        <w:rPr>
+          <w:i/>
+        </w:rPr>
+        <w:t xml:space="preserve"> </w:t>
+      </w:r>
+      <w:r>
+        <w:t xml:space="preserve">and further reduced if the reservoir’s actual storage volume is less than </w:t>
+      </w:r>
+      <w:r>
+        <w:rPr>
+          <w:i/>
+        </w:rPr>
+        <w:t>damalert</w:t>
+      </w:r>
+      <w:r>
+        <w:rPr>
+          <w:i/>
+        </w:rPr>
+        <w:t>.</w:t>
       </w:r>
     </w:p>
     <w:p>
@@ -26333,7 +26440,30 @@
       </w:r>
       <w:r>
         <w:tab/>
-        <w:t>Fraction of Q90 released from the sub-basin’s reservoir in regular years [-]</w:t>
+      </w:r>
+      <w:r>
+        <w:t>Maximum f</w:t>
+      </w:r>
+      <w:r>
+        <w:t xml:space="preserve">raction of </w:t>
+      </w:r>
+      <w:r>
+        <w:rPr>
+          <w:i/>
+        </w:rPr>
+        <w:t>damflow</w:t>
+      </w:r>
+      <w:r>
+        <w:t xml:space="preserve"> which is </w:t>
+      </w:r>
+      <w:r>
+        <w:t>released fr</w:t>
+      </w:r>
+      <w:r>
+        <w:t xml:space="preserve">om the sub-basin’s reservoir </w:t>
+      </w:r>
+      <w:r>
+        <w:t>[-]</w:t>
       </w:r>
     </w:p>
     <w:p>
@@ -26407,6 +26537,33 @@
         <w:tab/>
         <w:t>Initial dead volume of the sub-basin’s reservoir [10³ m³]. Value varies because of the sediment accumulation</w:t>
       </w:r>
+      <w:r>
+        <w:t xml:space="preserve">. Influences actual values of </w:t>
+      </w:r>
+      <w:r>
+        <w:rPr>
+          <w:i/>
+        </w:rPr>
+        <w:t>damflow</w:t>
+      </w:r>
+      <w:r>
+        <w:rPr>
+          <w:i/>
+        </w:rPr>
+        <w:t xml:space="preserve"> </w:t>
+      </w:r>
+      <w:r>
+        <w:t xml:space="preserve">and </w:t>
+      </w:r>
+      <w:r>
+        <w:rPr>
+          <w:i/>
+        </w:rPr>
+        <w:t>qoutlet</w:t>
+      </w:r>
+      <w:r>
+        <w:t>.</w:t>
+      </w:r>
     </w:p>
     <w:p>
       <w:pPr>
@@ -26425,6 +26582,42 @@
         <w:tab/>
         <w:t>Initial alert volume of the sub-basin’s reservoir [10³ m³]. Value varies because of the sediment accumulation</w:t>
       </w:r>
+      <w:r>
+        <w:t xml:space="preserve">. Influences </w:t>
+      </w:r>
+      <w:r>
+        <w:rPr>
+          <w:i/>
+        </w:rPr>
+        <w:t>damflow</w:t>
+      </w:r>
+      <w:r>
+        <w:t xml:space="preserve">. Should be set to </w:t>
+      </w:r>
+      <w:r>
+        <w:t xml:space="preserve">volume at the </w:t>
+      </w:r>
+      <w:r>
+        <w:t>h</w:t>
+      </w:r>
+      <w:r>
+        <w:t>e</w:t>
+      </w:r>
+      <w:r>
+        <w:t>ight</w:t>
+      </w:r>
+      <w:r>
+        <w:t xml:space="preserve"> of </w:t>
+      </w:r>
+      <w:r>
+        <w:t xml:space="preserve">the barrage’s </w:t>
+      </w:r>
+      <w:r>
+        <w:t>intake devices</w:t>
+      </w:r>
+      <w:r>
+        <w:t>.</w:t>
+      </w:r>
     </w:p>
     <w:p>
       <w:pPr>
@@ -26449,6 +26642,9 @@
       </w:r>
       <w:r>
         <w:t>) [-]. Values of reservoir area and volume are expressed in m² and m³, respectively</w:t>
+      </w:r>
+      <w:r>
+        <w:t>. damb should be &gt; 0 and &lt;= 1.</w:t>
       </w:r>
     </w:p>
     <w:p>
@@ -26468,6 +26664,51 @@
         <w:tab/>
         <w:t>Maximum outflow discharge released through the bottom outlets in the sub-basin’s reservoir [m³/s]</w:t>
       </w:r>
+      <w:r>
+        <w:t>. C</w:t>
+      </w:r>
+      <w:r>
+        <w:t xml:space="preserve">ontributes to </w:t>
+      </w:r>
+      <w:r>
+        <w:rPr>
+          <w:i/>
+        </w:rPr>
+        <w:t>qbottom</w:t>
+      </w:r>
+      <w:r>
+        <w:t xml:space="preserve"> in output file res_*_watbal.out</w:t>
+      </w:r>
+      <w:r>
+        <w:t>. S</w:t>
+      </w:r>
+      <w:r>
+        <w:t xml:space="preserve">et to zero if less than </w:t>
+      </w:r>
+      <w:r>
+        <w:rPr>
+          <w:i/>
+        </w:rPr>
+        <w:t>damdead</w:t>
+      </w:r>
+      <w:r>
+        <w:t xml:space="preserve"> or less than </w:t>
+      </w:r>
+      <w:r>
+        <w:rPr>
+          <w:i/>
+        </w:rPr>
+        <w:t>fvol_bottom</w:t>
+      </w:r>
+      <w:r>
+        <w:t>*</w:t>
+      </w:r>
+      <w:r>
+        <w:rPr>
+          <w:i/>
+        </w:rPr>
+        <w:t xml:space="preserve">storcap. </w:t>
+      </w:r>
     </w:p>
     <w:p>
       <w:pPr>
@@ -26484,6 +26725,18 @@
         <w:tab/>
         <w:t>Fraction of storage capacity that indicates the minimum storage volume for sediment release through the bottom outlets of the sub-basin's reservoir [-]</w:t>
       </w:r>
+      <w:r>
+        <w:t xml:space="preserve">. Influences the actual value of </w:t>
+      </w:r>
+      <w:r>
+        <w:rPr>
+          <w:i/>
+        </w:rPr>
+        <w:t>qoutlet</w:t>
+      </w:r>
+      <w:r>
+        <w:t>.</w:t>
+      </w:r>
     </w:p>
     <w:p>
       <w:pPr>
@@ -26494,6 +26747,7 @@
         <w:ind w:left="2124" w:hanging="2124"/>
       </w:pPr>
       <w:r>
+        <w:lastRenderedPageBreak/>
         <w:t>fvol_over</w:t>
       </w:r>
       <w:r>
@@ -26532,6 +26786,7 @@
           <w:tab w:val="left" w:pos="2126"/>
         </w:tabs>
         <w:spacing w:line="240" w:lineRule="auto"/>
+        <w:ind w:left="2124" w:hanging="2124"/>
       </w:pPr>
       <w:r>
         <w:t>elevbottom</w:t>
@@ -26542,6 +26797,9 @@
       <w:r>
         <w:tab/>
         <w:t>bottom outlet elevation of the sub-basin's reservoir [m]</w:t>
+      </w:r>
+      <w:r>
+        <w:t>. Currently not used, fill in dummy values.</w:t>
       </w:r>
     </w:p>
     <w:p>
@@ -26554,8 +26812,7 @@
     </w:p>
     <w:p>
       <w:r>
-        <w:lastRenderedPageBreak/>
-        <w:t xml:space="preserve">Example: At the outlet point of the sub-basin with the Map-ID 60, there is a reservoir with an initial minimum level of 413.30 m, a maximum water level of 447.67 m, an initial volume of 45,213,920 m³, an initial storage capacity of 91,795,660 m³, a target outflow discharge of 36 m³/s, a percentage of Q90 of 100 % in regular years, a water withdrawal discharge to supply the water use sectors of 20 L/s, year of construction in 1980, an initial maximum area of 718.67 ha, an initial dead volume of 4,802,950 m³, an initial alert volume of 45,213,920 m³, an area-volume relationship with parameters </w:t>
+        <w:t xml:space="preserve">Example: At the outlet point of the sub-basin with the Map-ID 60, there is a reservoir with an initial minimum level of 413.30 m, a maximum water level of 447.67 m, an initial volume of 45,213,920 m³, an initial storage capacity of 91,795,660 m³, a target outflow discharge of 36 m³/s, a water withdrawal discharge to supply the water use sectors of 20 L/s, year of construction in 1980, an initial maximum area of 718.67 ha, an initial dead volume of 4,802,950 m³, an initial alert volume of 45,213,920 m³, an area-volume relationship with parameters </w:t>
       </w:r>
       <w:r>
         <w:rPr>
@@ -26628,20 +26885,19 @@
         <w:rPr>
           <w:szCs w:val="22"/>
         </w:rPr>
-        <w:t xml:space="preserve">). If it is set to -888, daily data of controlled outflow discharge must be given in the file </w:t>
+        <w:t xml:space="preserve">). Values of </w:t>
       </w:r>
       <w:r>
         <w:rPr>
           <w:i/>
+        </w:rPr>
+        <w:t>damflow</w:t>
+      </w:r>
+      <w:r>
+        <w:rPr>
           <w:szCs w:val="22"/>
         </w:rPr>
-        <w:t>intake_60.dat</w:t>
-      </w:r>
-      <w:r>
-        <w:rPr>
-          <w:szCs w:val="22"/>
-        </w:rPr>
-        <w:t xml:space="preserve"> (where 60 is the Map-ID of the sub-basin with given data of controlled outflow discharge, see file description below). Value of </w:t>
+        <w:t xml:space="preserve"> may be replaced by measurements when providing the optional input file intake.dat (see file description). Value of </w:t>
       </w:r>
       <w:r>
         <w:rPr>
@@ -26697,7 +26953,7 @@
         <w:tblW w:w="0" w:type="auto"/>
         <w:tblInd w:w="108" w:type="dxa"/>
         <w:tblLayout w:type="fixed"/>
-        <w:tblLook w:val="0000"/>
+        <w:tblLook w:val="0000" w:firstRow="0" w:lastRow="0" w:firstColumn="0" w:lastColumn="0" w:noHBand="0" w:noVBand="0"/>
       </w:tblPr>
       <w:tblGrid>
         <w:gridCol w:w="9659"/>
@@ -26858,7 +27114,7 @@
         <w:tblW w:w="0" w:type="auto"/>
         <w:tblInd w:w="108" w:type="dxa"/>
         <w:tblLayout w:type="fixed"/>
-        <w:tblLook w:val="0000"/>
+        <w:tblLook w:val="0000" w:firstRow="0" w:lastRow="0" w:firstColumn="0" w:lastColumn="0" w:noHBand="0" w:noVBand="0"/>
       </w:tblPr>
       <w:tblGrid>
         <w:gridCol w:w="9659"/>
@@ -26998,6 +27254,7 @@
         <w:spacing w:line="240" w:lineRule="auto"/>
       </w:pPr>
       <w:r>
+        <w:lastRenderedPageBreak/>
         <w:t>Subasin-ID</w:t>
       </w:r>
       <w:r>
@@ -27041,7 +27298,6 @@
     </w:p>
     <w:p>
       <w:r>
-        <w:lastRenderedPageBreak/>
         <w:t xml:space="preserve">Example: This optional file allows specifying changes on the operation rule of the sub-basin’s reservoir. If this file is not found in the folder </w:t>
       </w:r>
       <w:r>
@@ -27105,7 +27361,7 @@
         <w:tblW w:w="0" w:type="auto"/>
         <w:tblInd w:w="108" w:type="dxa"/>
         <w:tblLayout w:type="fixed"/>
-        <w:tblLook w:val="0000"/>
+        <w:tblLook w:val="0000" w:firstRow="0" w:lastRow="0" w:firstColumn="0" w:lastColumn="0" w:noHBand="0" w:noVBand="0"/>
       </w:tblPr>
       <w:tblGrid>
         <w:gridCol w:w="9659"/>
@@ -27324,7 +27580,7 @@
         <w:tblW w:w="0" w:type="auto"/>
         <w:tblInd w:w="108" w:type="dxa"/>
         <w:tblLayout w:type="fixed"/>
-        <w:tblLook w:val="0000"/>
+        <w:tblLook w:val="0000" w:firstRow="0" w:lastRow="0" w:firstColumn="0" w:lastColumn="0" w:noHBand="0" w:noVBand="0"/>
       </w:tblPr>
       <w:tblGrid>
         <w:gridCol w:w="9659"/>
@@ -27847,11 +28103,7 @@
         <w:t>reservoir.dat</w:t>
       </w:r>
       <w:r>
-        <w:t xml:space="preserve"> is applied to the respective sub-basin’s reservoir. The reservoir located at the outlet point of the sub-basin with the Map-ID 60 has 36 points at the stage-area and stage-volume curves. The first row holds </w:t>
-      </w:r>
-      <w:r>
-        <w:lastRenderedPageBreak/>
-        <w:t>36 values of water elevation at the stage-area and stage-volume curves (413.30 m, 415.00 m, 416.00 m, 417.00, etc). The second row holds 36 values of reservoir area for the given values of elevation at the stage-area and stage-volume curves (0.00 m</w:t>
+        <w:t xml:space="preserve"> is applied to the respective sub-basin’s reservoir. The reservoir located at the outlet point of the sub-basin with the Map-ID 60 has 36 points at the stage-area and stage-volume curves. The first row holds 36 values of water elevation at the stage-area and stage-volume curves (413.30 m, 415.00 m, 416.00 m, 417.00, etc). The second row holds 36 values of reservoir area for the given values of elevation at the stage-area and stage-volume curves (0.00 m</w:t>
       </w:r>
       <w:r>
         <w:rPr>
@@ -27874,14 +28126,7 @@
         <w:rPr>
           <w:rStyle w:val="Formatvorlage12ptFett"/>
         </w:rPr>
-        <w:t>6) intake_</w:t>
-      </w:r>
-      <w:r>
-        <w:rPr>
-          <w:rStyle w:val="Formatvorlage12ptFett"/>
-          <w:i/>
-        </w:rPr>
-        <w:t>”Map-ID”</w:t>
+        <w:t>6) intake</w:t>
       </w:r>
       <w:r>
         <w:rPr>
@@ -27900,7 +28145,7 @@
         <w:tblW w:w="0" w:type="auto"/>
         <w:tblInd w:w="108" w:type="dxa"/>
         <w:tblLayout w:type="fixed"/>
-        <w:tblLook w:val="0000"/>
+        <w:tblLook w:val="0000" w:firstRow="0" w:lastRow="0" w:firstColumn="0" w:lastColumn="0" w:noHBand="0" w:noVBand="0"/>
       </w:tblPr>
       <w:tblGrid>
         <w:gridCol w:w="9659"/>
@@ -27930,7 +28175,7 @@
                 <w:sz w:val="16"/>
                 <w:szCs w:val="16"/>
               </w:rPr>
-              <w:t>Specification of measured data on regulated outflow discharge from the sub-basin’s reservoir</w:t>
+              <w:t>Specification of controlled release through reservoir's intake devices in [m3/s]</w:t>
             </w:r>
           </w:p>
           <w:p>
@@ -27954,7 +28199,29 @@
                 <w:szCs w:val="16"/>
               </w:rPr>
               <w:tab/>
-              <w:t>r_qintake [m**3/s]</w:t>
+            </w:r>
+            <w:r>
+              <w:rPr>
+                <w:sz w:val="16"/>
+                <w:szCs w:val="16"/>
+              </w:rPr>
+              <w:t>doy</w:t>
+            </w:r>
+            <w:r>
+              <w:rPr>
+                <w:sz w:val="16"/>
+                <w:szCs w:val="16"/>
+              </w:rPr>
+              <w:tab/>
+              <w:t>10</w:t>
+            </w:r>
+            <w:r>
+              <w:rPr>
+                <w:sz w:val="16"/>
+                <w:szCs w:val="16"/>
+              </w:rPr>
+              <w:tab/>
+              <w:t>16</w:t>
             </w:r>
           </w:p>
           <w:p>
@@ -27978,7 +28245,23 @@
                 <w:szCs w:val="16"/>
               </w:rPr>
               <w:tab/>
-              <w:t>0.015</w:t>
+              <w:t>1</w:t>
+            </w:r>
+            <w:r>
+              <w:rPr>
+                <w:sz w:val="16"/>
+                <w:szCs w:val="16"/>
+              </w:rPr>
+              <w:tab/>
+              <w:t>5</w:t>
+            </w:r>
+            <w:r>
+              <w:rPr>
+                <w:sz w:val="16"/>
+                <w:szCs w:val="16"/>
+              </w:rPr>
+              <w:tab/>
+              <w:t>-999</w:t>
             </w:r>
           </w:p>
           <w:p>
@@ -28002,7 +28285,29 @@
                 <w:szCs w:val="16"/>
               </w:rPr>
               <w:tab/>
-              <w:t>0.010</w:t>
+              <w:t>2</w:t>
+            </w:r>
+            <w:r>
+              <w:rPr>
+                <w:sz w:val="16"/>
+                <w:szCs w:val="16"/>
+              </w:rPr>
+              <w:tab/>
+            </w:r>
+            <w:r>
+              <w:rPr>
+                <w:sz w:val="16"/>
+                <w:szCs w:val="16"/>
+              </w:rPr>
+              <w:t>5</w:t>
+            </w:r>
+            <w:r>
+              <w:rPr>
+                <w:sz w:val="16"/>
+                <w:szCs w:val="16"/>
+              </w:rPr>
+              <w:tab/>
+              <w:t>0.1</w:t>
             </w:r>
           </w:p>
           <w:p>
@@ -28044,7 +28349,20 @@
         <w:ind w:left="2172" w:hanging="2172"/>
       </w:pPr>
       <w:r>
-        <w:t>r_intake</w:t>
+        <w:t>Doy</w:t>
+      </w:r>
+      <w:r>
+        <w:tab/>
+        <w:t>day of year. Not used but kept for historical reasons, fill in dummy values.</w:t>
+      </w:r>
+    </w:p>
+    <w:p>
+      <w:pPr>
+        <w:spacing w:line="240" w:lineRule="auto"/>
+        <w:ind w:left="2172" w:hanging="2172"/>
+      </w:pPr>
+      <w:r>
+        <w:t>Sub-basin ID</w:t>
       </w:r>
       <w:r>
         <w:tab/>
@@ -28054,10 +28372,22 @@
         <w:rPr>
           <w:szCs w:val="22"/>
         </w:rPr>
-        <w:t xml:space="preserve">on regulated outflow discharge of the </w:t>
-      </w:r>
-      <w:r>
-        <w:t>sub-basin’s reservoir [-]</w:t>
+        <w:t>on reg</w:t>
+      </w:r>
+      <w:r>
+        <w:rPr>
+          <w:szCs w:val="22"/>
+        </w:rPr>
+        <w:t>ulated outflow discharge through intake devices of the</w:t>
+      </w:r>
+      <w:r>
+        <w:t xml:space="preserve"> reservoir</w:t>
+      </w:r>
+      <w:r>
+        <w:t>’s barrage in a specific sub-basin [m³/s</w:t>
+      </w:r>
+      <w:r>
+        <w:t>]</w:t>
       </w:r>
     </w:p>
     <w:p>
@@ -28073,7 +28403,7 @@
         <w:rPr>
           <w:rFonts w:ascii="Courier New" w:hAnsi="Courier New" w:cs="Courier New"/>
         </w:rPr>
-        <w:t>reservoir</w:t>
+        <w:t>Time_series</w:t>
       </w:r>
       <w:r>
         <w:t xml:space="preserve">, either a target value of regulated outflow discharge is given in the file </w:t>
@@ -28103,7 +28433,28 @@
         <w:t>st</w:t>
       </w:r>
       <w:r>
-        <w:t xml:space="preserve"> 2005, a discharge of 0.015 m³/s was regulated from the reservoir located at the outlet of the sub-basin with a specific Map-ID. A regulated outflow discharge set to -999 means that there is no measured data that day. In that case, the target value of regulated outflow discharge given in the file </w:t>
+        <w:t xml:space="preserve"> 2005, a discharge of </w:t>
+      </w:r>
+      <w:r>
+        <w:t>5 m³/s was regulated</w:t>
+      </w:r>
+      <w:r>
+        <w:t xml:space="preserve"> through the intake devices of the barrage</w:t>
+      </w:r>
+      <w:r>
+        <w:t xml:space="preserve"> from the reservoir located at t</w:t>
+      </w:r>
+      <w:r>
+        <w:t>he outlet of the sub-basin 10</w:t>
+      </w:r>
+      <w:r>
+        <w:t xml:space="preserve">. A regulated outflow discharge set to -999 </w:t>
+      </w:r>
+      <w:r>
+        <w:t xml:space="preserve">for sub-basin 16 </w:t>
+      </w:r>
+      <w:r>
+        <w:t xml:space="preserve">means that there is no measured data that day. In that case, the target value of regulated outflow discharge given in the file </w:t>
       </w:r>
       <w:r>
         <w:rPr>
@@ -28112,16 +28463,22 @@
         <w:t>reservoir.dat</w:t>
       </w:r>
       <w:r>
-        <w:t xml:space="preserve"> is used. Time series of measured data on regulated outflow discharge of the sub-basin’s reservoir must be given for the whole simulation period. For those days without measurements, the value of regulated outflow discharge must be set to -999. Sub-basins with available data of regulated outflow discharge must be entered in different input files (e.g. </w:t>
+        <w:t xml:space="preserve"> </w:t>
+      </w:r>
+      <w:r>
+        <w:t xml:space="preserve">(parameter </w:t>
       </w:r>
       <w:r>
         <w:rPr>
           <w:i/>
         </w:rPr>
-        <w:t>intake_60.dat</w:t>
-      </w:r>
-      <w:r>
-        <w:t xml:space="preserve"> referred to sub-basin with Map-ID 60). Sub-basins without outlet reservoirs or those without measured data on regulated outflow discharge must not be entered.</w:t>
+        <w:t>damflow</w:t>
+      </w:r>
+      <w:r>
+        <w:t xml:space="preserve">) </w:t>
+      </w:r>
+      <w:r>
+        <w:t>is used. Time series of measured data on regulated outflow discharge of the sub-basin’s reservoir must be given for the whole simulation period. For those days without measurements, the value of regulated outflow discharge must be set to -999. Sub-basins without outlet reservoirs or those without measured data on regulated outflow discharge must not be entered.</w:t>
       </w:r>
     </w:p>
     <w:p>
@@ -28148,7 +28505,7 @@
         <w:tblW w:w="0" w:type="auto"/>
         <w:tblInd w:w="108" w:type="dxa"/>
         <w:tblLayout w:type="fixed"/>
-        <w:tblLook w:val="0000"/>
+        <w:tblLook w:val="0000" w:firstRow="0" w:lastRow="0" w:firstColumn="0" w:lastColumn="0" w:noHBand="0" w:noVBand="0"/>
       </w:tblPr>
       <w:tblGrid>
         <w:gridCol w:w="9659"/>
@@ -28475,7 +28832,11 @@
         <w:t>reservoir</w:t>
       </w:r>
       <w:r>
-        <w:t>, a simplified modelling approach for the calculation of sediment balance is assumed. The reservoir located at the outlet point of the sub-basin with the Map-ID 60 has 53 cross sections. The first row holds 53 values of Manning's roughness (0.025 m</w:t>
+        <w:t xml:space="preserve">, a simplified modelling approach for the calculation of sediment balance is assumed. The reservoir located at the outlet point of the </w:t>
+      </w:r>
+      <w:r>
+        <w:lastRenderedPageBreak/>
+        <w:t>sub-basin with the Map-ID 60 has 53 cross sections. The first row holds 53 values of Manning's roughness (0.025 m</w:t>
       </w:r>
       <w:r>
         <w:rPr>
@@ -28502,11 +28863,7 @@
         <w:t>-1/3</w:t>
       </w:r>
       <w:r>
-        <w:t xml:space="preserve">.s, etc). The second row holds 50 values of distance from a given cross section to the downstream cross section (209.485 m, 199.605 m, 162.748 m, etc). The order of the sub-basins in the first column has to follow the same order of the sub-basin IDs as was used in hymo.dat (due to </w:t>
-      </w:r>
-      <w:r>
-        <w:lastRenderedPageBreak/>
-        <w:t>computational reasons); otherwise an error message occurs. Sub-basins without outlet reservoirs or those without hydraulic data must not be entered in the file.</w:t>
+        <w:t>.s, etc). The second row holds 50 values of distance from a given cross section to the downstream cross section (209.485 m, 199.605 m, 162.748 m, etc). The order of the sub-basins in the first column has to follow the same order of the sub-basin IDs as was used in hymo.dat (due to computational reasons); otherwise an error message occurs. Sub-basins without outlet reservoirs or those without hydraulic data must not be entered in the file.</w:t>
       </w:r>
     </w:p>
     <w:p/>
@@ -28528,7 +28885,7 @@
         <w:tblW w:w="0" w:type="auto"/>
         <w:tblInd w:w="108" w:type="dxa"/>
         <w:tblLayout w:type="fixed"/>
-        <w:tblLook w:val="0000"/>
+        <w:tblLook w:val="0000" w:firstRow="0" w:lastRow="0" w:firstColumn="0" w:lastColumn="0" w:noHBand="0" w:noVBand="0"/>
       </w:tblPr>
       <w:tblGrid>
         <w:gridCol w:w="9659"/>
@@ -28730,7 +29087,7 @@
         <w:tblW w:w="0" w:type="auto"/>
         <w:tblInd w:w="108" w:type="dxa"/>
         <w:tblLayout w:type="fixed"/>
-        <w:tblLook w:val="0000"/>
+        <w:tblLook w:val="0000" w:firstRow="0" w:lastRow="0" w:firstColumn="0" w:lastColumn="0" w:noHBand="0" w:noVBand="0"/>
       </w:tblPr>
       <w:tblGrid>
         <w:gridCol w:w="9613"/>
@@ -29144,7 +29501,7 @@
         <w:tblW w:w="0" w:type="auto"/>
         <w:tblInd w:w="108" w:type="dxa"/>
         <w:tblLayout w:type="fixed"/>
-        <w:tblLook w:val="0000"/>
+        <w:tblLook w:val="0000" w:firstRow="0" w:lastRow="0" w:firstColumn="0" w:lastColumn="0" w:noHBand="0" w:noVBand="0"/>
       </w:tblPr>
       <w:tblGrid>
         <w:gridCol w:w="9613"/>
@@ -29308,7 +29665,6 @@
                 <w:sz w:val="16"/>
                 <w:szCs w:val="16"/>
               </w:rPr>
-              <w:lastRenderedPageBreak/>
               <w:t>60</w:t>
             </w:r>
             <w:r>
@@ -29569,7 +29925,7 @@
         <w:tblW w:w="0" w:type="auto"/>
         <w:tblInd w:w="108" w:type="dxa"/>
         <w:tblLayout w:type="fixed"/>
-        <w:tblLook w:val="0000"/>
+        <w:tblLook w:val="0000" w:firstRow="0" w:lastRow="0" w:firstColumn="0" w:lastColumn="0" w:noHBand="0" w:noVBand="0"/>
       </w:tblPr>
       <w:tblGrid>
         <w:gridCol w:w="9613"/>
@@ -29943,7 +30299,7 @@
         <w:tblW w:w="0" w:type="auto"/>
         <w:tblInd w:w="108" w:type="dxa"/>
         <w:tblLayout w:type="fixed"/>
-        <w:tblLook w:val="0000"/>
+        <w:tblLook w:val="0000" w:firstRow="0" w:lastRow="0" w:firstColumn="0" w:lastColumn="0" w:noHBand="0" w:noVBand="0"/>
       </w:tblPr>
       <w:tblGrid>
         <w:gridCol w:w="9613"/>
@@ -30358,7 +30714,7 @@
         <w:tblW w:w="0" w:type="auto"/>
         <w:tblInd w:w="108" w:type="dxa"/>
         <w:tblLayout w:type="fixed"/>
-        <w:tblLook w:val="0000"/>
+        <w:tblLook w:val="0000" w:firstRow="0" w:lastRow="0" w:firstColumn="0" w:lastColumn="0" w:noHBand="0" w:noVBand="0"/>
       </w:tblPr>
       <w:tblGrid>
         <w:gridCol w:w="9613"/>
@@ -30930,7 +31286,11 @@
         <w:t>lake_increase</w:t>
       </w:r>
       <w:r>
-        <w:t xml:space="preserve"> set to zero means that the number of reservoirs remains constant), an area-volume relationship with parameters </w:t>
+        <w:t xml:space="preserve"> set to zero means that the number of reservoirs remains constant), an area-</w:t>
+      </w:r>
+      <w:r>
+        <w:lastRenderedPageBreak/>
+        <w:t xml:space="preserve">volume relationship with parameters </w:t>
       </w:r>
       <w:r>
         <w:rPr>
@@ -30996,7 +31356,7 @@
         <w:tblW w:w="0" w:type="auto"/>
         <w:tblInd w:w="108" w:type="dxa"/>
         <w:tblLayout w:type="fixed"/>
-        <w:tblLook w:val="0000"/>
+        <w:tblLook w:val="0000" w:firstRow="0" w:lastRow="0" w:firstColumn="0" w:lastColumn="0" w:noHBand="0" w:noVBand="0"/>
       </w:tblPr>
       <w:tblGrid>
         <w:gridCol w:w="9613"/>
@@ -31058,7 +31418,6 @@
                 <w:sz w:val="16"/>
                 <w:szCs w:val="16"/>
               </w:rPr>
-              <w:lastRenderedPageBreak/>
               <w:t>60</w:t>
             </w:r>
             <w:r>
@@ -31201,7 +31560,7 @@
         <w:tblW w:w="0" w:type="auto"/>
         <w:tblInd w:w="108" w:type="dxa"/>
         <w:tblLayout w:type="fixed"/>
-        <w:tblLook w:val="0000"/>
+        <w:tblLook w:val="0000" w:firstRow="0" w:lastRow="0" w:firstColumn="0" w:lastColumn="0" w:noHBand="0" w:noVBand="0"/>
       </w:tblPr>
       <w:tblGrid>
         <w:gridCol w:w="9613"/>
@@ -31872,7 +32231,7 @@
         <w:tblW w:w="0" w:type="auto"/>
         <w:tblInd w:w="108" w:type="dxa"/>
         <w:tblLayout w:type="fixed"/>
-        <w:tblLook w:val="0000"/>
+        <w:tblLook w:val="0000" w:firstRow="0" w:lastRow="0" w:firstColumn="0" w:lastColumn="0" w:noHBand="0" w:noVBand="0"/>
       </w:tblPr>
       <w:tblGrid>
         <w:gridCol w:w="9613"/>
@@ -32021,6 +32380,7 @@
     </w:p>
     <w:p>
       <w:r>
+        <w:lastRenderedPageBreak/>
         <w:t>Example: The sub-basin with the Map-ID 60 has 15 and 8 reservoirs of the size classes 1 and 2, respectively. Therefore, there is no reservoir of size classes 3 to 5 for that sub-basin. The order of the sub-basins in the first column has to follow the same order of the sub-basin IDs as was used in hymo.dat (due to computational reasons); otherwise, an error message occurs. Sub-basins without networks of small reservoirs must not be entered in the file.</w:t>
       </w:r>
     </w:p>
@@ -32051,7 +32411,7 @@
         <w:tblW w:w="0" w:type="auto"/>
         <w:tblInd w:w="108" w:type="dxa"/>
         <w:tblLayout w:type="fixed"/>
-        <w:tblLook w:val="0000"/>
+        <w:tblLook w:val="0000" w:firstRow="0" w:lastRow="0" w:firstColumn="0" w:lastColumn="0" w:noHBand="0" w:noVBand="0"/>
       </w:tblPr>
       <w:tblGrid>
         <w:gridCol w:w="9613"/>
@@ -32217,10 +32577,10 @@
       <w:pPr>
         <w:pStyle w:val="Formatvorlageberschrift212ptNichtKursiv"/>
       </w:pPr>
-      <w:bookmarkStart w:id="36" w:name="__RefHeading__49_804869012"/>
-      <w:bookmarkStart w:id="37" w:name="__RefHeading__32_1995814553"/>
-      <w:bookmarkEnd w:id="36"/>
-      <w:bookmarkEnd w:id="37"/>
+      <w:bookmarkStart w:id="40" w:name="__RefHeading__49_804869012"/>
+      <w:bookmarkStart w:id="41" w:name="__RefHeading__32_1995814553"/>
+      <w:bookmarkEnd w:id="40"/>
+      <w:bookmarkEnd w:id="41"/>
       <w:r>
         <w:t>Input of climate data</w:t>
       </w:r>
@@ -32254,7 +32614,7 @@
         <w:tblW w:w="0" w:type="auto"/>
         <w:tblInd w:w="108" w:type="dxa"/>
         <w:tblLayout w:type="fixed"/>
-        <w:tblLook w:val="0000"/>
+        <w:tblLook w:val="0000" w:firstRow="0" w:lastRow="0" w:firstColumn="0" w:lastColumn="0" w:noHBand="0" w:noVBand="0"/>
       </w:tblPr>
       <w:tblGrid>
         <w:gridCol w:w="9659"/>
@@ -32766,7 +33126,7 @@
         <w:tblW w:w="0" w:type="auto"/>
         <w:tblInd w:w="108" w:type="dxa"/>
         <w:tblLayout w:type="fixed"/>
-        <w:tblLook w:val="0000"/>
+        <w:tblLook w:val="0000" w:firstRow="0" w:lastRow="0" w:firstColumn="0" w:lastColumn="0" w:noHBand="0" w:noVBand="0"/>
       </w:tblPr>
       <w:tblGrid>
         <w:gridCol w:w="9659"/>
@@ -33307,7 +33667,7 @@
         <w:tblW w:w="0" w:type="auto"/>
         <w:tblInd w:w="108" w:type="dxa"/>
         <w:tblLayout w:type="fixed"/>
-        <w:tblLook w:val="0000"/>
+        <w:tblLook w:val="0000" w:firstRow="0" w:lastRow="0" w:firstColumn="0" w:lastColumn="0" w:noHBand="0" w:noVBand="0"/>
       </w:tblPr>
       <w:tblGrid>
         <w:gridCol w:w="9659"/>
@@ -33689,6 +34049,7 @@
                 <w:sz w:val="16"/>
                 <w:szCs w:val="16"/>
               </w:rPr>
+              <w:lastRenderedPageBreak/>
               <w:t>03011980</w:t>
             </w:r>
             <w:r>
@@ -33820,7 +34181,7 @@
         <w:tblW w:w="0" w:type="auto"/>
         <w:tblInd w:w="108" w:type="dxa"/>
         <w:tblLayout w:type="fixed"/>
-        <w:tblLook w:val="0000"/>
+        <w:tblLook w:val="0000" w:firstRow="0" w:lastRow="0" w:firstColumn="0" w:lastColumn="0" w:noHBand="0" w:noVBand="0"/>
       </w:tblPr>
       <w:tblGrid>
         <w:gridCol w:w="9659"/>
@@ -33994,7 +34355,6 @@
                 <w:sz w:val="16"/>
                 <w:szCs w:val="16"/>
               </w:rPr>
-              <w:lastRenderedPageBreak/>
               <w:t>01011980</w:t>
             </w:r>
             <w:r>
@@ -34314,7 +34674,6 @@
         <w:spacing w:line="240" w:lineRule="auto"/>
       </w:pPr>
       <w:r>
-        <w:lastRenderedPageBreak/>
         <w:t>Date</w:t>
       </w:r>
       <w:r>
@@ -34382,7 +34741,7 @@
         <w:tblW w:w="0" w:type="auto"/>
         <w:tblInd w:w="108" w:type="dxa"/>
         <w:tblLayout w:type="fixed"/>
-        <w:tblLook w:val="0000"/>
+        <w:tblLook w:val="0000" w:firstRow="0" w:lastRow="0" w:firstColumn="0" w:lastColumn="0" w:noHBand="0" w:noVBand="0"/>
       </w:tblPr>
       <w:tblGrid>
         <w:gridCol w:w="9659"/>
@@ -34502,15 +34861,15 @@
       <w:pPr>
         <w:pStyle w:val="FormatvorlageFormatvorlage1Automatisch"/>
       </w:pPr>
-      <w:bookmarkStart w:id="38" w:name="__RefHeading__34_1995814553"/>
-      <w:bookmarkStart w:id="39" w:name="__RefHeading__51_804869012"/>
-      <w:bookmarkStart w:id="40" w:name="_Ref118000982"/>
-      <w:bookmarkEnd w:id="38"/>
-      <w:bookmarkEnd w:id="39"/>
+      <w:bookmarkStart w:id="42" w:name="__RefHeading__34_1995814553"/>
+      <w:bookmarkStart w:id="43" w:name="__RefHeading__51_804869012"/>
+      <w:bookmarkStart w:id="44" w:name="_Ref118000982"/>
+      <w:bookmarkEnd w:id="42"/>
+      <w:bookmarkEnd w:id="43"/>
       <w:r>
         <w:t xml:space="preserve">Output </w:t>
       </w:r>
-      <w:bookmarkEnd w:id="40"/>
+      <w:bookmarkEnd w:id="44"/>
       <w:r>
         <w:t>Data</w:t>
       </w:r>
@@ -34538,10 +34897,10 @@
       <w:pPr>
         <w:pStyle w:val="Formatvorlageberschrift212ptNichtKursiv"/>
       </w:pPr>
-      <w:bookmarkStart w:id="41" w:name="__RefHeading__53_804869012"/>
-      <w:bookmarkStart w:id="42" w:name="__RefHeading__36_1995814553"/>
-      <w:bookmarkEnd w:id="41"/>
-      <w:bookmarkEnd w:id="42"/>
+      <w:bookmarkStart w:id="45" w:name="__RefHeading__53_804869012"/>
+      <w:bookmarkStart w:id="46" w:name="__RefHeading__36_1995814553"/>
+      <w:bookmarkEnd w:id="45"/>
+      <w:bookmarkEnd w:id="46"/>
       <w:r>
         <w:t>Output of the hillslope module</w:t>
       </w:r>
@@ -34568,7 +34927,7 @@
         <w:tblW w:w="0" w:type="auto"/>
         <w:tblInd w:w="108" w:type="dxa"/>
         <w:tblLayout w:type="fixed"/>
-        <w:tblLook w:val="0000"/>
+        <w:tblLook w:val="0000" w:firstRow="0" w:lastRow="0" w:firstColumn="0" w:lastColumn="0" w:noHBand="0" w:noVBand="0"/>
       </w:tblPr>
       <w:tblGrid>
         <w:gridCol w:w="2960"/>
@@ -35288,6 +35647,7 @@
               <w:spacing w:line="240" w:lineRule="auto"/>
             </w:pPr>
             <w:r>
+              <w:lastRenderedPageBreak/>
               <w:t>subsurface_runoff.out</w:t>
             </w:r>
           </w:p>
@@ -35519,7 +35879,6 @@
               <w:spacing w:line="240" w:lineRule="auto"/>
             </w:pPr>
             <w:r>
-              <w:lastRenderedPageBreak/>
               <w:t>storage.stats_start</w:t>
             </w:r>
           </w:p>
@@ -35593,7 +35952,6 @@
               <w:jc w:val="left"/>
             </w:pPr>
             <w:r>
-              <w:lastRenderedPageBreak/>
               <w:t xml:space="preserve">groundwater recharge [m**3/timestep] for all sub-basins </w:t>
             </w:r>
           </w:p>
@@ -35606,7 +35964,6 @@
               <w:jc w:val="left"/>
             </w:pPr>
             <w:r>
-              <w:lastRenderedPageBreak/>
               <w:t>Summary of storages (Groundwater, soil, interception) at start of simulation</w:t>
             </w:r>
           </w:p>
@@ -35695,7 +36052,7 @@
         <w:tblW w:w="0" w:type="auto"/>
         <w:tblInd w:w="108" w:type="dxa"/>
         <w:tblLayout w:type="fixed"/>
-        <w:tblLook w:val="0000"/>
+        <w:tblLook w:val="0000" w:firstRow="0" w:lastRow="0" w:firstColumn="0" w:lastColumn="0" w:noHBand="0" w:noVBand="0"/>
       </w:tblPr>
       <w:tblGrid>
         <w:gridCol w:w="9659"/>
@@ -35910,10 +36267,10 @@
       <w:pPr>
         <w:pStyle w:val="Formatvorlageberschrift212ptNichtKursiv"/>
       </w:pPr>
-      <w:bookmarkStart w:id="43" w:name="__RefHeading__55_804869012"/>
-      <w:bookmarkStart w:id="44" w:name="__RefHeading__38_1995814553"/>
-      <w:bookmarkEnd w:id="43"/>
-      <w:bookmarkEnd w:id="44"/>
+      <w:bookmarkStart w:id="47" w:name="__RefHeading__55_804869012"/>
+      <w:bookmarkStart w:id="48" w:name="__RefHeading__38_1995814553"/>
+      <w:bookmarkEnd w:id="47"/>
+      <w:bookmarkEnd w:id="48"/>
       <w:r>
         <w:t>Output of the river module</w:t>
       </w:r>
@@ -35935,7 +36292,7 @@
         <w:tblW w:w="0" w:type="auto"/>
         <w:tblInd w:w="108" w:type="dxa"/>
         <w:tblLayout w:type="fixed"/>
-        <w:tblLook w:val="0000"/>
+        <w:tblLook w:val="0000" w:firstRow="0" w:lastRow="0" w:firstColumn="0" w:lastColumn="0" w:noHBand="0" w:noVBand="0"/>
       </w:tblPr>
       <w:tblGrid>
         <w:gridCol w:w="3717"/>
@@ -36424,6 +36781,7 @@
               <w:spacing w:line="240" w:lineRule="auto"/>
             </w:pPr>
             <w:r>
+              <w:lastRenderedPageBreak/>
               <w:t>River_Bedload.out</w:t>
             </w:r>
           </w:p>
@@ -36609,7 +36967,6 @@
         </w:rPr>
       </w:pPr>
       <w:r>
-        <w:lastRenderedPageBreak/>
         <w:t>All above-mentioned files the same structure, as shown by the example River_flow.out</w:t>
       </w:r>
       <w:r>
@@ -36655,7 +37012,7 @@
         <w:tblW w:w="0" w:type="auto"/>
         <w:tblInd w:w="108" w:type="dxa"/>
         <w:tblLayout w:type="fixed"/>
-        <w:tblLook w:val="0000"/>
+        <w:tblLook w:val="0000" w:firstRow="0" w:lastRow="0" w:firstColumn="0" w:lastColumn="0" w:noHBand="0" w:noVBand="0"/>
       </w:tblPr>
       <w:tblGrid>
         <w:gridCol w:w="9659"/>
@@ -36905,10 +37262,10 @@
       <w:pPr>
         <w:pStyle w:val="Formatvorlageberschrift212ptNichtKursiv"/>
       </w:pPr>
-      <w:bookmarkStart w:id="45" w:name="__RefHeading__57_804869012"/>
-      <w:bookmarkStart w:id="46" w:name="__RefHeading__40_1995814553"/>
-      <w:bookmarkEnd w:id="45"/>
-      <w:bookmarkEnd w:id="46"/>
+      <w:bookmarkStart w:id="49" w:name="__RefHeading__57_804869012"/>
+      <w:bookmarkStart w:id="50" w:name="__RefHeading__40_1995814553"/>
+      <w:bookmarkEnd w:id="49"/>
+      <w:bookmarkEnd w:id="50"/>
       <w:r>
         <w:t>Output of the reservoir module</w:t>
       </w:r>
@@ -36942,7 +37299,7 @@
         <w:tblW w:w="0" w:type="auto"/>
         <w:tblInd w:w="108" w:type="dxa"/>
         <w:tblLayout w:type="fixed"/>
-        <w:tblLook w:val="0000"/>
+        <w:tblLook w:val="0000" w:firstRow="0" w:lastRow="0" w:firstColumn="0" w:lastColumn="0" w:noHBand="0" w:noVBand="0"/>
       </w:tblPr>
       <w:tblGrid>
         <w:gridCol w:w="3620"/>
@@ -37976,6 +38333,7 @@
               </w:rPr>
             </w:pPr>
             <w:r>
+              <w:lastRenderedPageBreak/>
               <w:t>22) lake_retention.out</w:t>
             </w:r>
           </w:p>
@@ -38216,7 +38574,6 @@
           <w:sz w:val="16"/>
           <w:szCs w:val="16"/>
         </w:rPr>
-        <w:lastRenderedPageBreak/>
         <w:t>1 - Results are displayed for the whole catchment after grouping them by reservoir size classes (one value for the whole catchment and each reservoir size class)</w:t>
       </w:r>
     </w:p>
@@ -38323,7 +38680,7 @@
         <w:tblW w:w="0" w:type="auto"/>
         <w:tblInd w:w="108" w:type="dxa"/>
         <w:tblLayout w:type="fixed"/>
-        <w:tblLook w:val="0000"/>
+        <w:tblLook w:val="0000" w:firstRow="0" w:lastRow="0" w:firstColumn="0" w:lastColumn="0" w:noHBand="0" w:noVBand="0"/>
       </w:tblPr>
       <w:tblGrid>
         <w:gridCol w:w="9659"/>
@@ -38831,7 +39188,7 @@
         <w:tblW w:w="0" w:type="auto"/>
         <w:tblInd w:w="108" w:type="dxa"/>
         <w:tblLayout w:type="fixed"/>
-        <w:tblLook w:val="0000"/>
+        <w:tblLook w:val="0000" w:firstRow="0" w:lastRow="0" w:firstColumn="0" w:lastColumn="0" w:noHBand="0" w:noVBand="0"/>
       </w:tblPr>
       <w:tblGrid>
         <w:gridCol w:w="9659"/>
@@ -39163,7 +39520,7 @@
         <w:tblW w:w="0" w:type="auto"/>
         <w:tblInd w:w="108" w:type="dxa"/>
         <w:tblLayout w:type="fixed"/>
-        <w:tblLook w:val="0000"/>
+        <w:tblLook w:val="0000" w:firstRow="0" w:lastRow="0" w:firstColumn="0" w:lastColumn="0" w:noHBand="0" w:noVBand="0"/>
       </w:tblPr>
       <w:tblGrid>
         <w:gridCol w:w="9659"/>
@@ -39304,7 +39661,6 @@
                 <w:sz w:val="16"/>
                 <w:szCs w:val="16"/>
               </w:rPr>
-              <w:lastRenderedPageBreak/>
               <w:t>60  1980   1   1             0.00      35021.39      110657.75</w:t>
             </w:r>
             <w:r>
@@ -39627,7 +39983,7 @@
         <w:tblW w:w="0" w:type="auto"/>
         <w:tblInd w:w="108" w:type="dxa"/>
         <w:tblLayout w:type="fixed"/>
-        <w:tblLook w:val="0000"/>
+        <w:tblLook w:val="0000" w:firstRow="0" w:lastRow="0" w:firstColumn="0" w:lastColumn="0" w:noHBand="0" w:noVBand="0"/>
       </w:tblPr>
       <w:tblGrid>
         <w:gridCol w:w="9659"/>
@@ -40023,6 +40379,7 @@
         <w:rPr>
           <w:b/>
         </w:rPr>
+        <w:lastRenderedPageBreak/>
         <w:t>5) res_”Map-ID”_sec”ID”_bedchange.out</w:t>
       </w:r>
     </w:p>
@@ -40036,7 +40393,7 @@
         <w:tblW w:w="0" w:type="auto"/>
         <w:tblInd w:w="108" w:type="dxa"/>
         <w:tblLayout w:type="fixed"/>
-        <w:tblLook w:val="0000"/>
+        <w:tblLook w:val="0000" w:firstRow="0" w:lastRow="0" w:firstColumn="0" w:lastColumn="0" w:noHBand="0" w:noVBand="0"/>
       </w:tblPr>
       <w:tblGrid>
         <w:gridCol w:w="9659"/>
@@ -40184,7 +40541,6 @@
         <w:ind w:left="2124" w:hanging="2124"/>
       </w:pPr>
       <w:r>
-        <w:lastRenderedPageBreak/>
         <w:t>section-ID</w:t>
       </w:r>
       <w:r>
@@ -40319,7 +40675,7 @@
         <w:tblW w:w="0" w:type="auto"/>
         <w:tblInd w:w="108" w:type="dxa"/>
         <w:tblLayout w:type="fixed"/>
-        <w:tblLook w:val="0000"/>
+        <w:tblLook w:val="0000" w:firstRow="0" w:lastRow="0" w:firstColumn="0" w:lastColumn="0" w:noHBand="0" w:noVBand="0"/>
       </w:tblPr>
       <w:tblGrid>
         <w:gridCol w:w="9690"/>
@@ -40594,7 +40950,7 @@
         <w:tblW w:w="0" w:type="auto"/>
         <w:tblInd w:w="108" w:type="dxa"/>
         <w:tblLayout w:type="fixed"/>
-        <w:tblLook w:val="0000"/>
+        <w:tblLook w:val="0000" w:firstRow="0" w:lastRow="0" w:firstColumn="0" w:lastColumn="0" w:noHBand="0" w:noVBand="0"/>
       </w:tblPr>
       <w:tblGrid>
         <w:gridCol w:w="9690"/>
@@ -40821,6 +41177,7 @@
         </w:tabs>
       </w:pPr>
       <w:r>
+        <w:lastRenderedPageBreak/>
         <w:t xml:space="preserve">Example: After each time step, e.g. after one day, the reservoir of the sub-basin with the Map-ID 60 has 12 values of minimum bed elevation corresponding to the 12 cross sections. They are changed by either deposition or erosion processes (447.309998 m, 445,579987 m, 445.239990 m, etc). Currently, the model generates an output file for each reservoir considered in the simulation (e.g. </w:t>
       </w:r>
       <w:r>
@@ -40853,7 +41210,6 @@
         <w:rPr>
           <w:b/>
         </w:rPr>
-        <w:lastRenderedPageBreak/>
         <w:t>8) res_”Map-ID”_sedcomposition.out</w:t>
       </w:r>
     </w:p>
@@ -40867,7 +41223,7 @@
         <w:tblW w:w="0" w:type="auto"/>
         <w:tblInd w:w="108" w:type="dxa"/>
         <w:tblLayout w:type="fixed"/>
-        <w:tblLook w:val="0000"/>
+        <w:tblLook w:val="0000" w:firstRow="0" w:lastRow="0" w:firstColumn="0" w:lastColumn="0" w:noHBand="0" w:noVBand="0"/>
       </w:tblPr>
       <w:tblGrid>
         <w:gridCol w:w="9690"/>
@@ -41113,7 +41469,7 @@
         <w:tblW w:w="0" w:type="auto"/>
         <w:tblInd w:w="108" w:type="dxa"/>
         <w:tblLayout w:type="fixed"/>
-        <w:tblLook w:val="0000"/>
+        <w:tblLook w:val="0000" w:firstRow="0" w:lastRow="0" w:firstColumn="0" w:lastColumn="0" w:noHBand="0" w:noVBand="0"/>
       </w:tblPr>
       <w:tblGrid>
         <w:gridCol w:w="9690"/>
@@ -41351,7 +41707,7 @@
         <w:tblW w:w="0" w:type="auto"/>
         <w:tblInd w:w="108" w:type="dxa"/>
         <w:tblLayout w:type="fixed"/>
-        <w:tblLook w:val="0000"/>
+        <w:tblLook w:val="0000" w:firstRow="0" w:lastRow="0" w:firstColumn="0" w:lastColumn="0" w:noHBand="0" w:noVBand="0"/>
       </w:tblPr>
       <w:tblGrid>
         <w:gridCol w:w="9690"/>
@@ -41530,6 +41886,7 @@
         <w:ind w:left="2124" w:hanging="2124"/>
       </w:pPr>
       <w:r>
+        <w:lastRenderedPageBreak/>
         <w:t>totallakeoutflow</w:t>
       </w:r>
       <w:r>
@@ -41591,11 +41948,7 @@
         </w:tabs>
       </w:pPr>
       <w:r>
-        <w:t xml:space="preserve">Example: After each time step, e.g. after one day, a total water inflow discharge into all upstream reservoir of 3747.793 m³/timestep, no water outflow discharge, no rainfall over the reservoir areas, a total evaporation </w:t>
-      </w:r>
-      <w:r>
-        <w:lastRenderedPageBreak/>
-        <w:t>of 53.854 m³/timestep, and a total water storage of 38678.957 m³ in all upstream reservoirs. Results are displayed for the whole catchment without distinguishing between size classes.</w:t>
+        <w:t>Example: After each time step, e.g. after one day, a total water inflow discharge into all upstream reservoir of 3747.793 m³/timestep, no water outflow discharge, no rainfall over the reservoir areas, a total evaporation of 53.854 m³/timestep, and a total water storage of 38678.957 m³ in all upstream reservoirs. Results are displayed for the whole catchment without distinguishing between size classes.</w:t>
       </w:r>
     </w:p>
     <w:p>
@@ -41631,7 +41984,7 @@
         <w:tblW w:w="0" w:type="auto"/>
         <w:tblInd w:w="108" w:type="dxa"/>
         <w:tblLayout w:type="fixed"/>
-        <w:tblLook w:val="0000"/>
+        <w:tblLook w:val="0000" w:firstRow="0" w:lastRow="0" w:firstColumn="0" w:lastColumn="0" w:noHBand="0" w:noVBand="0"/>
       </w:tblPr>
       <w:tblGrid>
         <w:gridCol w:w="9690"/>
@@ -41891,7 +42244,7 @@
         <w:tblW w:w="0" w:type="auto"/>
         <w:tblInd w:w="108" w:type="dxa"/>
         <w:tblLayout w:type="fixed"/>
-        <w:tblLook w:val="0000"/>
+        <w:tblLook w:val="0000" w:firstRow="0" w:lastRow="0" w:firstColumn="0" w:lastColumn="0" w:noHBand="0" w:noVBand="0"/>
       </w:tblPr>
       <w:tblGrid>
         <w:gridCol w:w="9690"/>
@@ -42196,7 +42549,7 @@
         <w:tblW w:w="0" w:type="auto"/>
         <w:tblInd w:w="108" w:type="dxa"/>
         <w:tblLayout w:type="fixed"/>
-        <w:tblLook w:val="0000"/>
+        <w:tblLook w:val="0000" w:firstRow="0" w:lastRow="0" w:firstColumn="0" w:lastColumn="0" w:noHBand="0" w:noVBand="0"/>
       </w:tblPr>
       <w:tblGrid>
         <w:gridCol w:w="9690"/>
@@ -42229,6 +42582,7 @@
                 <w:sz w:val="16"/>
                 <w:szCs w:val="16"/>
               </w:rPr>
+              <w:lastRenderedPageBreak/>
               <w:t>Year, day, hour, sediment size class, lakesizedistoutflow(-)</w:t>
             </w:r>
           </w:p>
@@ -42381,7 +42735,6 @@
         <w:ind w:left="2124" w:hanging="2124"/>
       </w:pPr>
       <w:r>
-        <w:lastRenderedPageBreak/>
         <w:t>nbr. classes</w:t>
       </w:r>
       <w:r>
@@ -42441,10 +42794,10 @@
         <w:pStyle w:val="FormatvorlageFormatvorlage1Automatisch"/>
         <w:pageBreakBefore/>
       </w:pPr>
-      <w:bookmarkStart w:id="47" w:name="__RefHeading__59_804869012"/>
-      <w:bookmarkStart w:id="48" w:name="__RefHeading__42_1995814553"/>
-      <w:bookmarkEnd w:id="47"/>
-      <w:bookmarkEnd w:id="48"/>
+      <w:bookmarkStart w:id="51" w:name="__RefHeading__59_804869012"/>
+      <w:bookmarkStart w:id="52" w:name="__RefHeading__42_1995814553"/>
+      <w:bookmarkEnd w:id="51"/>
+      <w:bookmarkEnd w:id="52"/>
       <w:r>
         <w:lastRenderedPageBreak/>
         <w:t xml:space="preserve"> Relevant Literature for the WASA-SED Model</w:t>
@@ -42762,10 +43115,10 @@
           <w:lang w:val="pt-BR"/>
         </w:rPr>
       </w:pPr>
-      <w:bookmarkStart w:id="49" w:name="__RefHeading__61_804869012"/>
-      <w:bookmarkStart w:id="50" w:name="__RefHeading__44_1995814553"/>
-      <w:bookmarkEnd w:id="49"/>
-      <w:bookmarkEnd w:id="50"/>
+      <w:bookmarkStart w:id="53" w:name="__RefHeading__61_804869012"/>
+      <w:bookmarkStart w:id="54" w:name="__RefHeading__44_1995814553"/>
+      <w:bookmarkEnd w:id="53"/>
+      <w:bookmarkEnd w:id="54"/>
       <w:r>
         <w:lastRenderedPageBreak/>
         <w:t>Reference</w:t>
@@ -43640,20 +43993,90 @@
         <w:spacing w:after="240"/>
       </w:pPr>
       <w:r>
-        <w:pict>
-          <v:shapetype id="_x0000_t202" coordsize="21600,21600" o:spt="202" path="m,l,21600r21600,l21600,xe">
-            <v:stroke joinstyle="miter"/>
-            <v:path gradientshapeok="t" o:connecttype="rect"/>
-          </v:shapetype>
-          <v:shape id="_x0000_s1026" type="#_x0000_t202" style="position:absolute;left:0;text-align:left;margin-left:-56.7pt;margin-top:-650.85pt;width:71.9pt;height:71.9pt;z-index:251657728;mso-wrap-distance-left:9.05pt;mso-wrap-distance-right:9.05pt">
-            <v:fill color2="black"/>
-            <v:textbox>
-              <w:txbxContent>
-                <w:p/>
-              </w:txbxContent>
-            </v:textbox>
-          </v:shape>
-        </w:pict>
+        <w:rPr>
+          <w:noProof/>
+          <w:lang w:eastAsia="de-DE"/>
+        </w:rPr>
+        <mc:AlternateContent>
+          <mc:Choice Requires="wps">
+            <w:drawing>
+              <wp:anchor distT="0" distB="0" distL="114935" distR="114935" simplePos="0" relativeHeight="251657728" behindDoc="0" locked="0" layoutInCell="1" allowOverlap="1">
+                <wp:simplePos x="0" y="0"/>
+                <wp:positionH relativeFrom="column">
+                  <wp:posOffset>-720090</wp:posOffset>
+                </wp:positionH>
+                <wp:positionV relativeFrom="paragraph">
+                  <wp:posOffset>-8265795</wp:posOffset>
+                </wp:positionV>
+                <wp:extent cx="913130" cy="913130"/>
+                <wp:effectExtent l="13335" t="11430" r="6985" b="8890"/>
+                <wp:wrapNone/>
+                <wp:docPr id="4" name="Text Box 2"/>
+                <wp:cNvGraphicFramePr>
+                  <a:graphicFrameLocks xmlns:a="http://schemas.openxmlformats.org/drawingml/2006/main"/>
+                </wp:cNvGraphicFramePr>
+                <a:graphic xmlns:a="http://schemas.openxmlformats.org/drawingml/2006/main">
+                  <a:graphicData uri="http://schemas.microsoft.com/office/word/2010/wordprocessingShape">
+                    <wps:wsp>
+                      <wps:cNvSpPr txBox="1">
+                        <a:spLocks noChangeArrowheads="1"/>
+                      </wps:cNvSpPr>
+                      <wps:spPr bwMode="auto">
+                        <a:xfrm>
+                          <a:off x="0" y="0"/>
+                          <a:ext cx="913130" cy="913130"/>
+                        </a:xfrm>
+                        <a:prstGeom prst="rect">
+                          <a:avLst/>
+                        </a:prstGeom>
+                        <a:solidFill>
+                          <a:srgbClr val="FFFFFF"/>
+                        </a:solidFill>
+                        <a:ln w="9525">
+                          <a:solidFill>
+                            <a:srgbClr val="000000"/>
+                          </a:solidFill>
+                          <a:miter lim="800000"/>
+                          <a:headEnd/>
+                          <a:tailEnd/>
+                        </a:ln>
+                      </wps:spPr>
+                      <wps:txbx>
+                        <w:txbxContent>
+                          <w:p/>
+                        </w:txbxContent>
+                      </wps:txbx>
+                      <wps:bodyPr rot="0" vert="horz" wrap="square" lIns="91440" tIns="45720" rIns="91440" bIns="45720" anchor="t" anchorCtr="0" upright="1">
+                        <a:noAutofit/>
+                      </wps:bodyPr>
+                    </wps:wsp>
+                  </a:graphicData>
+                </a:graphic>
+                <wp14:sizeRelH relativeFrom="page">
+                  <wp14:pctWidth>0</wp14:pctWidth>
+                </wp14:sizeRelH>
+                <wp14:sizeRelV relativeFrom="page">
+                  <wp14:pctHeight>0</wp14:pctHeight>
+                </wp14:sizeRelV>
+              </wp:anchor>
+            </w:drawing>
+          </mc:Choice>
+          <mc:Fallback>
+            <w:pict>
+              <v:shapetype id="_x0000_t202" coordsize="21600,21600" o:spt="202" path="m,l,21600r21600,l21600,xe">
+                <v:stroke joinstyle="miter"/>
+                <v:path gradientshapeok="t" o:connecttype="rect"/>
+              </v:shapetype>
+              <v:shape id="Text Box 2" o:spid="_x0000_s1026" type="#_x0000_t202" style="position:absolute;left:0;text-align:left;margin-left:-56.7pt;margin-top:-650.85pt;width:71.9pt;height:71.9pt;z-index:251657728;visibility:visible;mso-wrap-style:square;mso-width-percent:0;mso-height-percent:0;mso-wrap-distance-left:9.05pt;mso-wrap-distance-top:0;mso-wrap-distance-right:9.05pt;mso-wrap-distance-bottom:0;mso-position-horizontal:absolute;mso-position-horizontal-relative:text;mso-position-vertical:absolute;mso-position-vertical-relative:text;mso-width-percent:0;mso-height-percent:0;mso-width-relative:page;mso-height-relative:page;v-text-anchor:top" o:gfxdata="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">
+                <v:textbox>
+                  <w:txbxContent>
+                    <w:p/>
+                  </w:txbxContent>
+                </v:textbox>
+              </v:shape>
+            </w:pict>
+          </mc:Fallback>
+        </mc:AlternateContent>
       </w:r>
     </w:p>
     <w:sectPr>
@@ -43668,7 +44091,7 @@
 </file>
 
 <file path=word/endnotes.xml><?xml version="1.0" encoding="utf-8"?>
-<w:endnotes xmlns:ve="http://schemas.openxmlformats.org/markup-compatibility/2006" xmlns:o="urn:schemas-microsoft-com:office:office" xmlns:r="http://schemas.openxmlformats.org/officeDocument/2006/relationships" xmlns:m="http://schemas.openxmlformats.org/officeDocument/2006/math" xmlns:v="urn:schemas-microsoft-com:vml" xmlns:wp="http://schemas.openxmlformats.org/drawingml/2006/wordprocessingDrawing" xmlns:w10="urn:schemas-microsoft-com:office:word" xmlns:w="http://schemas.openxmlformats.org/wordprocessingml/2006/main" xmlns:wne="http://schemas.microsoft.com/office/word/2006/wordml">
+<w:endnotes xmlns:wpc="http://schemas.microsoft.com/office/word/2010/wordprocessingCanvas" xmlns:mc="http://schemas.openxmlformats.org/markup-compatibility/2006" xmlns:o="urn:schemas-microsoft-com:office:office" xmlns:r="http://schemas.openxmlformats.org/officeDocument/2006/relationships" xmlns:m="http://schemas.openxmlformats.org/officeDocument/2006/math" xmlns:v="urn:schemas-microsoft-com:vml" xmlns:wp14="http://schemas.microsoft.com/office/word/2010/wordprocessingDrawing" xmlns:wp="http://schemas.openxmlformats.org/drawingml/2006/wordprocessingDrawing" xmlns:w10="urn:schemas-microsoft-com:office:word" xmlns:w="http://schemas.openxmlformats.org/wordprocessingml/2006/main" xmlns:w14="http://schemas.microsoft.com/office/word/2010/wordml" xmlns:wpg="http://schemas.microsoft.com/office/word/2010/wordprocessingGroup" xmlns:wpi="http://schemas.microsoft.com/office/word/2010/wordprocessingInk" xmlns:wne="http://schemas.microsoft.com/office/word/2006/wordml" xmlns:wps="http://schemas.microsoft.com/office/word/2010/wordprocessingShape" mc:Ignorable="w14 wp14">
   <w:endnote w:type="separator" w:id="-1">
     <w:p>
       <w:pPr>
@@ -43693,123 +44116,362 @@
 </file>
 
 <file path=word/footer1.xml><?xml version="1.0" encoding="utf-8"?>
-<w:ftr xmlns:ve="http://schemas.openxmlformats.org/markup-compatibility/2006" xmlns:o="urn:schemas-microsoft-com:office:office" xmlns:r="http://schemas.openxmlformats.org/officeDocument/2006/relationships" xmlns:m="http://schemas.openxmlformats.org/officeDocument/2006/math" xmlns:v="urn:schemas-microsoft-com:vml" xmlns:wp="http://schemas.openxmlformats.org/drawingml/2006/wordprocessingDrawing" xmlns:w10="urn:schemas-microsoft-com:office:word" xmlns:w="http://schemas.openxmlformats.org/wordprocessingml/2006/main" xmlns:wne="http://schemas.microsoft.com/office/word/2006/wordml">
+<w:ftr xmlns:wpc="http://schemas.microsoft.com/office/word/2010/wordprocessingCanvas" xmlns:mc="http://schemas.openxmlformats.org/markup-compatibility/2006" xmlns:o="urn:schemas-microsoft-com:office:office" xmlns:r="http://schemas.openxmlformats.org/officeDocument/2006/relationships" xmlns:m="http://schemas.openxmlformats.org/officeDocument/2006/math" xmlns:v="urn:schemas-microsoft-com:vml" xmlns:wp14="http://schemas.microsoft.com/office/word/2010/wordprocessingDrawing" xmlns:wp="http://schemas.openxmlformats.org/drawingml/2006/wordprocessingDrawing" xmlns:w10="urn:schemas-microsoft-com:office:word" xmlns:w="http://schemas.openxmlformats.org/wordprocessingml/2006/main" xmlns:w14="http://schemas.microsoft.com/office/word/2010/wordml" xmlns:wpg="http://schemas.microsoft.com/office/word/2010/wordprocessingGroup" xmlns:wpi="http://schemas.microsoft.com/office/word/2010/wordprocessingInk" xmlns:wne="http://schemas.microsoft.com/office/word/2006/wordml" xmlns:wps="http://schemas.microsoft.com/office/word/2010/wordprocessingShape" mc:Ignorable="w14 wp14">
   <w:p>
     <w:pPr>
       <w:pStyle w:val="Fuzeile"/>
     </w:pPr>
     <w:r>
-      <w:pict>
-        <v:shapetype id="_x0000_t202" coordsize="21600,21600" o:spt="202" path="m,l,21600r21600,l21600,xe">
-          <v:stroke joinstyle="miter"/>
-          <v:path gradientshapeok="t" o:connecttype="rect"/>
-        </v:shapetype>
-        <v:shape id="_x0000_s2050" type="#_x0000_t202" style="position:absolute;left:0;text-align:left;margin-left:0;margin-top:.05pt;width:10.9pt;height:15.85pt;z-index:251660288;mso-wrap-distance-left:0;mso-wrap-distance-right:0;mso-position-horizontal:center;mso-position-horizontal-relative:margin" stroked="f">
-          <v:fill color2="black"/>
-          <v:textbox inset="0,0,0,0">
-            <w:txbxContent>
-              <w:p>
-                <w:pPr>
-                  <w:pStyle w:val="Fuzeile"/>
-                  <w:rPr>
-                    <w:ins w:id="0" w:author="Tobias Pilz" w:date="2017-04-25T09:02:00Z"/>
-                  </w:rPr>
-                </w:pPr>
-                <w:ins w:id="1" w:author="Tobias Pilz" w:date="2017-04-25T09:02:00Z">
-                  <w:r>
-                    <w:rPr>
-                      <w:rStyle w:val="Seitenzahl"/>
-                    </w:rPr>
-                    <w:fldChar w:fldCharType="begin"/>
-                  </w:r>
-                  <w:r>
-                    <w:rPr>
-                      <w:rStyle w:val="Seitenzahl"/>
-                    </w:rPr>
-                    <w:instrText xml:space="preserve"> PAGE </w:instrText>
-                  </w:r>
-                  <w:r>
-                    <w:rPr>
-                      <w:rStyle w:val="Seitenzahl"/>
-                    </w:rPr>
-                    <w:fldChar w:fldCharType="separate"/>
-                  </w:r>
-                </w:ins>
-                <w:r>
-                  <w:rPr>
-                    <w:rStyle w:val="Seitenzahl"/>
-                    <w:noProof/>
-                  </w:rPr>
-                  <w:t>1</w:t>
-                </w:r>
-                <w:ins w:id="2" w:author="Tobias Pilz" w:date="2017-04-25T09:02:00Z">
-                  <w:r>
-                    <w:rPr>
-                      <w:rStyle w:val="Seitenzahl"/>
-                    </w:rPr>
-                    <w:fldChar w:fldCharType="end"/>
-                  </w:r>
-                </w:ins>
-              </w:p>
-            </w:txbxContent>
-          </v:textbox>
-          <w10:wrap type="square" side="largest" anchorx="margin"/>
-        </v:shape>
-      </w:pict>
-    </w:r>
-    <w:del w:id="3" w:author="Tobias Pilz" w:date="2017-04-25T09:02:00Z">
-      <w:r>
-        <w:pict>
-          <v:shape id="_x0000_s2049" type="#_x0000_t202" style="position:absolute;left:0;text-align:left;margin-left:0;margin-top:.05pt;width:10.95pt;height:15.9pt;z-index:251657728;mso-wrap-distance-left:0;mso-wrap-distance-right:0;mso-position-horizontal:center;mso-position-horizontal-relative:margin" stroked="f">
-            <v:fill opacity="0" color2="black"/>
-            <v:textbox inset="0,0,0,0">
-              <w:txbxContent>
-                <w:p>
-                  <w:pPr>
-                    <w:pStyle w:val="Fuzeile"/>
-                    <w:rPr>
-                      <w:del w:id="4" w:author="Tobias Pilz" w:date="2017-04-25T09:02:00Z"/>
-                    </w:rPr>
-                  </w:pPr>
-                  <w:del w:id="5" w:author="Tobias Pilz" w:date="2017-04-25T09:02:00Z">
-                    <w:r>
+      <w:rPr>
+        <w:noProof/>
+        <w:lang w:val="de-DE" w:eastAsia="de-DE"/>
+      </w:rPr>
+      <mc:AlternateContent>
+        <mc:Choice Requires="wps">
+          <w:drawing>
+            <wp:anchor distT="0" distB="0" distL="0" distR="0" simplePos="0" relativeHeight="251660288" behindDoc="0" locked="0" layoutInCell="1" allowOverlap="1">
+              <wp:simplePos x="0" y="0"/>
+              <wp:positionH relativeFrom="margin">
+                <wp:align>center</wp:align>
+              </wp:positionH>
+              <wp:positionV relativeFrom="paragraph">
+                <wp:posOffset>635</wp:posOffset>
+              </wp:positionV>
+              <wp:extent cx="138430" cy="201295"/>
+              <wp:effectExtent l="0" t="635" r="4445" b="0"/>
+              <wp:wrapSquare wrapText="largest"/>
+              <wp:docPr id="2" name="Text Box 2"/>
+              <wp:cNvGraphicFramePr>
+                <a:graphicFrameLocks xmlns:a="http://schemas.openxmlformats.org/drawingml/2006/main"/>
+              </wp:cNvGraphicFramePr>
+              <a:graphic xmlns:a="http://schemas.openxmlformats.org/drawingml/2006/main">
+                <a:graphicData uri="http://schemas.microsoft.com/office/word/2010/wordprocessingShape">
+                  <wps:wsp>
+                    <wps:cNvSpPr txBox="1">
+                      <a:spLocks noChangeArrowheads="1"/>
+                    </wps:cNvSpPr>
+                    <wps:spPr bwMode="auto">
+                      <a:xfrm>
+                        <a:off x="0" y="0"/>
+                        <a:ext cx="138430" cy="201295"/>
+                      </a:xfrm>
+                      <a:prstGeom prst="rect">
+                        <a:avLst/>
+                      </a:prstGeom>
+                      <a:solidFill>
+                        <a:srgbClr val="FFFFFF"/>
+                      </a:solidFill>
+                      <a:ln>
+                        <a:noFill/>
+                      </a:ln>
+                      <a:extLst>
+                        <a:ext uri="{91240B29-F687-4F45-9708-019B960494DF}">
+                          <a14:hiddenLine xmlns:a14="http://schemas.microsoft.com/office/drawing/2010/main" w="9525">
+                            <a:solidFill>
+                              <a:srgbClr val="000000"/>
+                            </a:solidFill>
+                            <a:miter lim="800000"/>
+                            <a:headEnd/>
+                            <a:tailEnd/>
+                          </a14:hiddenLine>
+                        </a:ext>
+                      </a:extLst>
+                    </wps:spPr>
+                    <wps:txbx>
+                      <w:txbxContent>
+                        <w:p>
+                          <w:pPr>
+                            <w:pStyle w:val="Fuzeile"/>
+                            <w:rPr>
+                              <w:ins w:id="1" w:author="Tobias Pilz" w:date="2017-04-25T09:02:00Z"/>
+                            </w:rPr>
+                          </w:pPr>
+                          <w:ins w:id="2" w:author="Tobias Pilz" w:date="2017-04-25T09:02:00Z">
+                            <w:r>
+                              <w:rPr>
+                                <w:rStyle w:val="Seitenzahl"/>
+                              </w:rPr>
+                              <w:fldChar w:fldCharType="begin"/>
+                            </w:r>
+                            <w:r>
+                              <w:rPr>
+                                <w:rStyle w:val="Seitenzahl"/>
+                              </w:rPr>
+                              <w:instrText xml:space="preserve"> PAGE </w:instrText>
+                            </w:r>
+                            <w:r>
+                              <w:rPr>
+                                <w:rStyle w:val="Seitenzahl"/>
+                              </w:rPr>
+                              <w:fldChar w:fldCharType="separate"/>
+                            </w:r>
+                          </w:ins>
+                          <w:r>
+                            <w:rPr>
+                              <w:rStyle w:val="Seitenzahl"/>
+                              <w:noProof/>
+                            </w:rPr>
+                            <w:t>1</w:t>
+                          </w:r>
+                          <w:ins w:id="3" w:author="Tobias Pilz" w:date="2017-04-25T09:02:00Z">
+                            <w:r>
+                              <w:rPr>
+                                <w:rStyle w:val="Seitenzahl"/>
+                              </w:rPr>
+                              <w:fldChar w:fldCharType="end"/>
+                            </w:r>
+                          </w:ins>
+                        </w:p>
+                      </w:txbxContent>
+                    </wps:txbx>
+                    <wps:bodyPr rot="0" vert="horz" wrap="square" lIns="0" tIns="0" rIns="0" bIns="0" anchor="t" anchorCtr="0" upright="1">
+                      <a:noAutofit/>
+                    </wps:bodyPr>
+                  </wps:wsp>
+                </a:graphicData>
+              </a:graphic>
+              <wp14:sizeRelH relativeFrom="page">
+                <wp14:pctWidth>0</wp14:pctWidth>
+              </wp14:sizeRelH>
+              <wp14:sizeRelV relativeFrom="page">
+                <wp14:pctHeight>0</wp14:pctHeight>
+              </wp14:sizeRelV>
+            </wp:anchor>
+          </w:drawing>
+        </mc:Choice>
+        <mc:Fallback>
+          <w:pict>
+            <v:shapetype id="_x0000_t202" coordsize="21600,21600" o:spt="202" path="m,l,21600r21600,l21600,xe">
+              <v:stroke joinstyle="miter"/>
+              <v:path gradientshapeok="t" o:connecttype="rect"/>
+            </v:shapetype>
+            <v:shape id="_x0000_s1027" type="#_x0000_t202" style="position:absolute;left:0;text-align:left;margin-left:0;margin-top:.05pt;width:10.9pt;height:15.85pt;z-index:251660288;visibility:visible;mso-wrap-style:square;mso-width-percent:0;mso-height-percent:0;mso-wrap-distance-left:0;mso-wrap-distance-top:0;mso-wrap-distance-right:0;mso-wrap-distance-bottom:0;mso-position-horizontal:center;mso-position-horizontal-relative:margin;mso-position-vertical:absolute;mso-position-vertical-relative:text;mso-width-percent:0;mso-height-percent:0;mso-width-relative:page;mso-height-relative:page;v-text-anchor:top" o:gfxdata="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" stroked="f">
+              <v:textbox inset="0,0,0,0">
+                <w:txbxContent>
+                  <w:p>
+                    <w:pPr>
+                      <w:pStyle w:val="Fuzeile"/>
                       <w:rPr>
-                        <w:rStyle w:val="Seitenzahl"/>
+                        <w:ins w:id="4" w:author="Tobias Pilz" w:date="2017-04-25T09:02:00Z"/>
                       </w:rPr>
-                      <w:fldChar w:fldCharType="begin"/>
-                    </w:r>
-                    <w:r>
-                      <w:rPr>
-                        <w:rStyle w:val="Seitenzahl"/>
-                      </w:rPr>
-                      <w:delInstrText xml:space="preserve"> PAGE </w:delInstrText>
-                    </w:r>
-                    <w:r>
-                      <w:rPr>
-                        <w:rStyle w:val="Seitenzahl"/>
-                      </w:rPr>
-                      <w:fldChar w:fldCharType="separate"/>
-                    </w:r>
+                    </w:pPr>
+                    <w:ins w:id="5" w:author="Tobias Pilz" w:date="2017-04-25T09:02:00Z">
+                      <w:r>
+                        <w:rPr>
+                          <w:rStyle w:val="Seitenzahl"/>
+                        </w:rPr>
+                        <w:fldChar w:fldCharType="begin"/>
+                      </w:r>
+                      <w:r>
+                        <w:rPr>
+                          <w:rStyle w:val="Seitenzahl"/>
+                        </w:rPr>
+                        <w:instrText xml:space="preserve"> PAGE </w:instrText>
+                      </w:r>
+                      <w:r>
+                        <w:rPr>
+                          <w:rStyle w:val="Seitenzahl"/>
+                        </w:rPr>
+                        <w:fldChar w:fldCharType="separate"/>
+                      </w:r>
+                    </w:ins>
                     <w:r>
                       <w:rPr>
                         <w:rStyle w:val="Seitenzahl"/>
                         <w:noProof/>
                       </w:rPr>
-                      <w:delText>3</w:delText>
+                      <w:t>1</w:t>
                     </w:r>
-                    <w:r>
-                      <w:rPr>
-                        <w:rStyle w:val="Seitenzahl"/>
-                      </w:rPr>
-                      <w:fldChar w:fldCharType="end"/>
-                    </w:r>
-                  </w:del>
-                </w:p>
-              </w:txbxContent>
-            </v:textbox>
-            <w10:wrap type="square" side="largest" anchorx="margin"/>
-          </v:shape>
-        </w:pict>
+                    <w:ins w:id="6" w:author="Tobias Pilz" w:date="2017-04-25T09:02:00Z">
+                      <w:r>
+                        <w:rPr>
+                          <w:rStyle w:val="Seitenzahl"/>
+                        </w:rPr>
+                        <w:fldChar w:fldCharType="end"/>
+                      </w:r>
+                    </w:ins>
+                  </w:p>
+                </w:txbxContent>
+              </v:textbox>
+              <w10:wrap type="square" side="largest" anchorx="margin"/>
+            </v:shape>
+          </w:pict>
+        </mc:Fallback>
+      </mc:AlternateContent>
+    </w:r>
+    <w:del w:id="7" w:author="Tobias Pilz" w:date="2017-04-25T09:02:00Z">
+      <w:r>
+        <w:rPr>
+          <w:noProof/>
+          <w:lang w:val="de-DE" w:eastAsia="de-DE"/>
+        </w:rPr>
+        <mc:AlternateContent>
+          <mc:Choice Requires="wps">
+            <w:drawing>
+              <wp:anchor distT="0" distB="0" distL="0" distR="0" simplePos="0" relativeHeight="251657728" behindDoc="0" locked="0" layoutInCell="1" allowOverlap="1">
+                <wp:simplePos x="0" y="0"/>
+                <wp:positionH relativeFrom="margin">
+                  <wp:align>center</wp:align>
+                </wp:positionH>
+                <wp:positionV relativeFrom="paragraph">
+                  <wp:posOffset>635</wp:posOffset>
+                </wp:positionV>
+                <wp:extent cx="139065" cy="201930"/>
+                <wp:effectExtent l="0" t="635" r="3810" b="6985"/>
+                <wp:wrapSquare wrapText="largest"/>
+                <wp:docPr id="1" name="Text Box 1"/>
+                <wp:cNvGraphicFramePr>
+                  <a:graphicFrameLocks xmlns:a="http://schemas.openxmlformats.org/drawingml/2006/main"/>
+                </wp:cNvGraphicFramePr>
+                <a:graphic xmlns:a="http://schemas.openxmlformats.org/drawingml/2006/main">
+                  <a:graphicData uri="http://schemas.microsoft.com/office/word/2010/wordprocessingShape">
+                    <wps:wsp>
+                      <wps:cNvSpPr txBox="1">
+                        <a:spLocks noChangeArrowheads="1"/>
+                      </wps:cNvSpPr>
+                      <wps:spPr bwMode="auto">
+                        <a:xfrm>
+                          <a:off x="0" y="0"/>
+                          <a:ext cx="139065" cy="201930"/>
+                        </a:xfrm>
+                        <a:prstGeom prst="rect">
+                          <a:avLst/>
+                        </a:prstGeom>
+                        <a:solidFill>
+                          <a:srgbClr val="FFFFFF">
+                            <a:alpha val="0"/>
+                          </a:srgbClr>
+                        </a:solidFill>
+                        <a:ln>
+                          <a:noFill/>
+                        </a:ln>
+                        <a:extLst>
+                          <a:ext uri="{91240B29-F687-4F45-9708-019B960494DF}">
+                            <a14:hiddenLine xmlns:a14="http://schemas.microsoft.com/office/drawing/2010/main" w="9525">
+                              <a:solidFill>
+                                <a:srgbClr val="000000"/>
+                              </a:solidFill>
+                              <a:miter lim="800000"/>
+                              <a:headEnd/>
+                              <a:tailEnd/>
+                            </a14:hiddenLine>
+                          </a:ext>
+                        </a:extLst>
+                      </wps:spPr>
+                      <wps:txbx>
+                        <w:txbxContent>
+                          <w:p>
+                            <w:pPr>
+                              <w:pStyle w:val="Fuzeile"/>
+                              <w:rPr>
+                                <w:del w:id="8" w:author="Tobias Pilz" w:date="2017-04-25T09:02:00Z"/>
+                              </w:rPr>
+                            </w:pPr>
+                            <w:del w:id="9" w:author="Tobias Pilz" w:date="2017-04-25T09:02:00Z">
+                              <w:r>
+                                <w:rPr>
+                                  <w:rStyle w:val="Seitenzahl"/>
+                                </w:rPr>
+                                <w:fldChar w:fldCharType="begin"/>
+                              </w:r>
+                              <w:r>
+                                <w:rPr>
+                                  <w:rStyle w:val="Seitenzahl"/>
+                                </w:rPr>
+                                <w:delInstrText xml:space="preserve"> PAGE </w:delInstrText>
+                              </w:r>
+                              <w:r>
+                                <w:rPr>
+                                  <w:rStyle w:val="Seitenzahl"/>
+                                </w:rPr>
+                                <w:fldChar w:fldCharType="separate"/>
+                              </w:r>
+                              <w:r>
+                                <w:rPr>
+                                  <w:rStyle w:val="Seitenzahl"/>
+                                  <w:noProof/>
+                                </w:rPr>
+                                <w:delText>3</w:delText>
+                              </w:r>
+                              <w:r>
+                                <w:rPr>
+                                  <w:rStyle w:val="Seitenzahl"/>
+                                </w:rPr>
+                                <w:fldChar w:fldCharType="end"/>
+                              </w:r>
+                            </w:del>
+                          </w:p>
+                        </w:txbxContent>
+                      </wps:txbx>
+                      <wps:bodyPr rot="0" vert="horz" wrap="square" lIns="0" tIns="0" rIns="0" bIns="0" anchor="t" anchorCtr="0" upright="1">
+                        <a:noAutofit/>
+                      </wps:bodyPr>
+                    </wps:wsp>
+                  </a:graphicData>
+                </a:graphic>
+                <wp14:sizeRelH relativeFrom="page">
+                  <wp14:pctWidth>0</wp14:pctWidth>
+                </wp14:sizeRelH>
+                <wp14:sizeRelV relativeFrom="page">
+                  <wp14:pctHeight>0</wp14:pctHeight>
+                </wp14:sizeRelV>
+              </wp:anchor>
+            </w:drawing>
+          </mc:Choice>
+          <mc:Fallback>
+            <w:pict>
+              <v:shape id="Text Box 1" o:spid="_x0000_s1028" type="#_x0000_t202" style="position:absolute;left:0;text-align:left;margin-left:0;margin-top:.05pt;width:10.95pt;height:15.9pt;z-index:251657728;visibility:visible;mso-wrap-style:square;mso-width-percent:0;mso-height-percent:0;mso-wrap-distance-left:0;mso-wrap-distance-top:0;mso-wrap-distance-right:0;mso-wrap-distance-bottom:0;mso-position-horizontal:center;mso-position-horizontal-relative:margin;mso-position-vertical:absolute;mso-position-vertical-relative:text;mso-width-percent:0;mso-height-percent:0;mso-width-relative:page;mso-height-relative:page;v-text-anchor:top" o:gfxdata="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" stroked="f">
+                <v:fill opacity="0"/>
+                <v:textbox inset="0,0,0,0">
+                  <w:txbxContent>
+                    <w:p>
+                      <w:pPr>
+                        <w:pStyle w:val="Fuzeile"/>
+                        <w:rPr>
+                          <w:del w:id="9" w:author="Tobias Pilz" w:date="2017-04-25T09:02:00Z"/>
+                        </w:rPr>
+                      </w:pPr>
+                      <w:del w:id="10" w:author="Tobias Pilz" w:date="2017-04-25T09:02:00Z">
+                        <w:r>
+                          <w:rPr>
+                            <w:rStyle w:val="Seitenzahl"/>
+                          </w:rPr>
+                          <w:fldChar w:fldCharType="begin"/>
+                        </w:r>
+                        <w:r>
+                          <w:rPr>
+                            <w:rStyle w:val="Seitenzahl"/>
+                          </w:rPr>
+                          <w:delInstrText xml:space="preserve"> PAGE </w:delInstrText>
+                        </w:r>
+                        <w:r>
+                          <w:rPr>
+                            <w:rStyle w:val="Seitenzahl"/>
+                          </w:rPr>
+                          <w:fldChar w:fldCharType="separate"/>
+                        </w:r>
+                        <w:r>
+                          <w:rPr>
+                            <w:rStyle w:val="Seitenzahl"/>
+                            <w:noProof/>
+                          </w:rPr>
+                          <w:delText>3</w:delText>
+                        </w:r>
+                        <w:r>
+                          <w:rPr>
+                            <w:rStyle w:val="Seitenzahl"/>
+                          </w:rPr>
+                          <w:fldChar w:fldCharType="end"/>
+                        </w:r>
+                      </w:del>
+                    </w:p>
+                  </w:txbxContent>
+                </v:textbox>
+                <w10:wrap type="square" side="largest" anchorx="margin"/>
+              </v:shape>
+            </w:pict>
+          </mc:Fallback>
+        </mc:AlternateContent>
       </w:r>
     </w:del>
   </w:p>
@@ -43817,7 +44479,7 @@
 </file>
 
 <file path=word/footnotes.xml><?xml version="1.0" encoding="utf-8"?>
-<w:footnotes xmlns:ve="http://schemas.openxmlformats.org/markup-compatibility/2006" xmlns:o="urn:schemas-microsoft-com:office:office" xmlns:r="http://schemas.openxmlformats.org/officeDocument/2006/relationships" xmlns:m="http://schemas.openxmlformats.org/officeDocument/2006/math" xmlns:v="urn:schemas-microsoft-com:vml" xmlns:wp="http://schemas.openxmlformats.org/drawingml/2006/wordprocessingDrawing" xmlns:w10="urn:schemas-microsoft-com:office:word" xmlns:w="http://schemas.openxmlformats.org/wordprocessingml/2006/main" xmlns:wne="http://schemas.microsoft.com/office/word/2006/wordml">
+<w:footnotes xmlns:wpc="http://schemas.microsoft.com/office/word/2010/wordprocessingCanvas" xmlns:mc="http://schemas.openxmlformats.org/markup-compatibility/2006" xmlns:o="urn:schemas-microsoft-com:office:office" xmlns:r="http://schemas.openxmlformats.org/officeDocument/2006/relationships" xmlns:m="http://schemas.openxmlformats.org/officeDocument/2006/math" xmlns:v="urn:schemas-microsoft-com:vml" xmlns:wp14="http://schemas.microsoft.com/office/word/2010/wordprocessingDrawing" xmlns:wp="http://schemas.openxmlformats.org/drawingml/2006/wordprocessingDrawing" xmlns:w10="urn:schemas-microsoft-com:office:word" xmlns:w="http://schemas.openxmlformats.org/wordprocessingml/2006/main" xmlns:w14="http://schemas.microsoft.com/office/word/2010/wordml" xmlns:wpg="http://schemas.microsoft.com/office/word/2010/wordprocessingGroup" xmlns:wpi="http://schemas.microsoft.com/office/word/2010/wordprocessingInk" xmlns:wne="http://schemas.microsoft.com/office/word/2006/wordml" xmlns:wps="http://schemas.microsoft.com/office/word/2010/wordprocessingShape" mc:Ignorable="w14 wp14">
   <w:footnote w:type="separator" w:id="-1">
     <w:p>
       <w:pPr>
@@ -43842,7 +44504,7 @@
 </file>
 
 <file path=word/numbering.xml><?xml version="1.0" encoding="utf-8"?>
-<w:numbering xmlns:ve="http://schemas.openxmlformats.org/markup-compatibility/2006" xmlns:o="urn:schemas-microsoft-com:office:office" xmlns:r="http://schemas.openxmlformats.org/officeDocument/2006/relationships" xmlns:m="http://schemas.openxmlformats.org/officeDocument/2006/math" xmlns:v="urn:schemas-microsoft-com:vml" xmlns:wp="http://schemas.openxmlformats.org/drawingml/2006/wordprocessingDrawing" xmlns:w10="urn:schemas-microsoft-com:office:word" xmlns:w="http://schemas.openxmlformats.org/wordprocessingml/2006/main" xmlns:wne="http://schemas.microsoft.com/office/word/2006/wordml">
+<w:numbering xmlns:wpc="http://schemas.microsoft.com/office/word/2010/wordprocessingCanvas" xmlns:mc="http://schemas.openxmlformats.org/markup-compatibility/2006" xmlns:o="urn:schemas-microsoft-com:office:office" xmlns:r="http://schemas.openxmlformats.org/officeDocument/2006/relationships" xmlns:m="http://schemas.openxmlformats.org/officeDocument/2006/math" xmlns:v="urn:schemas-microsoft-com:vml" xmlns:wp14="http://schemas.microsoft.com/office/word/2010/wordprocessingDrawing" xmlns:wp="http://schemas.openxmlformats.org/drawingml/2006/wordprocessingDrawing" xmlns:w10="urn:schemas-microsoft-com:office:word" xmlns:w="http://schemas.openxmlformats.org/wordprocessingml/2006/main" xmlns:w14="http://schemas.microsoft.com/office/word/2010/wordml" xmlns:wpg="http://schemas.microsoft.com/office/word/2010/wordprocessingGroup" xmlns:wpi="http://schemas.microsoft.com/office/word/2010/wordprocessingInk" xmlns:wne="http://schemas.microsoft.com/office/word/2006/wordml" xmlns:wps="http://schemas.microsoft.com/office/word/2010/wordprocessingShape" mc:Ignorable="w14 wp14">
   <w:abstractNum w:abstractNumId="0">
     <w:nsid w:val="00000001"/>
     <w:multiLevelType w:val="multilevel"/>
@@ -44387,7 +45049,7 @@
 </file>
 
 <file path=word/styles.xml><?xml version="1.0" encoding="utf-8"?>
-<w:styles xmlns:r="http://schemas.openxmlformats.org/officeDocument/2006/relationships" xmlns:w="http://schemas.openxmlformats.org/wordprocessingml/2006/main">
+<w:styles xmlns:mc="http://schemas.openxmlformats.org/markup-compatibility/2006" xmlns:r="http://schemas.openxmlformats.org/officeDocument/2006/relationships" xmlns:w="http://schemas.openxmlformats.org/wordprocessingml/2006/main" xmlns:w14="http://schemas.microsoft.com/office/word/2010/wordml" mc:Ignorable="w14">
   <w:docDefaults>
     <w:rPrDefault>
       <w:rPr>
@@ -44764,7 +45426,6 @@
     <w:uiPriority w:val="99"/>
     <w:semiHidden/>
     <w:unhideWhenUsed/>
-    <w:qFormat/>
     <w:tblPr>
       <w:tblInd w:w="0" w:type="dxa"/>
       <w:tblCellMar>
@@ -45806,6 +46467,9 @@
     <w:rsid w:val="0038377D"/>
     <w:rPr>
       <w:rFonts w:ascii="Arial" w:hAnsi="Arial" w:cs="Arial"/>
+      <w:b/>
+      <w:bCs/>
+      <w:lang w:val="en-GB" w:bidi="ar-SA"/>
     </w:rPr>
   </w:style>
   <w:style w:type="character" w:customStyle="1" w:styleId="FormatvorlageBeschriftungNichtFettChar">
@@ -45814,6 +46478,9 @@
     <w:rsid w:val="0038377D"/>
     <w:rPr>
       <w:rFonts w:ascii="Arial" w:hAnsi="Arial" w:cs="Arial"/>
+      <w:b/>
+      <w:bCs/>
+      <w:lang w:val="en-GB" w:bidi="ar-SA"/>
     </w:rPr>
   </w:style>
   <w:style w:type="character" w:styleId="Seitenzahl">
@@ -45826,8 +46493,12 @@
     <w:basedOn w:val="FormatvorlageBeschriftungNichtFettChar"/>
     <w:rsid w:val="0038377D"/>
     <w:rPr>
+      <w:rFonts w:ascii="Arial" w:hAnsi="Arial" w:cs="Arial"/>
+      <w:b/>
+      <w:bCs/>
       <w:sz w:val="22"/>
       <w:szCs w:val="24"/>
+      <w:lang w:val="en-GB" w:bidi="ar-SA"/>
     </w:rPr>
   </w:style>
   <w:style w:type="character" w:styleId="Hyperlink">
@@ -45845,6 +46516,2028 @@
     <w:rsid w:val="0038377D"/>
     <w:rPr>
       <w:rFonts w:ascii="Arial" w:hAnsi="Arial" w:cs="Arial"/>
+      <w:b/>
+      <w:bCs/>
+      <w:lang w:val="en-GB" w:bidi="ar-SA"/>
+    </w:rPr>
+  </w:style>
+  <w:style w:type="character" w:customStyle="1" w:styleId="Formatvorlage12ptFett">
+    <w:name w:val="Formatvorlage 12 pt Fett"/>
+    <w:basedOn w:val="Absatz-Standardschriftart1"/>
+    <w:rsid w:val="0038377D"/>
+    <w:rPr>
+      <w:b/>
+      <w:bCs/>
+      <w:sz w:val="22"/>
+    </w:rPr>
+  </w:style>
+  <w:style w:type="character" w:styleId="BesuchterHyperlink">
+    <w:name w:val="FollowedHyperlink"/>
+    <w:basedOn w:val="Absatz-Standardschriftart1"/>
+    <w:rsid w:val="0038377D"/>
+    <w:rPr>
+      <w:color w:val="800080"/>
+      <w:u w:val="single"/>
+    </w:rPr>
+  </w:style>
+  <w:style w:type="character" w:customStyle="1" w:styleId="Verzeichnissprung">
+    <w:name w:val="Verzeichnissprung"/>
+    <w:rsid w:val="0038377D"/>
+  </w:style>
+  <w:style w:type="paragraph" w:customStyle="1" w:styleId="berschrift">
+    <w:name w:val="Überschrift"/>
+    <w:basedOn w:val="Standard"/>
+    <w:next w:val="Textkrper"/>
+    <w:rsid w:val="0038377D"/>
+    <w:pPr>
+      <w:spacing w:before="240" w:after="60"/>
+      <w:jc w:val="center"/>
+    </w:pPr>
+    <w:rPr>
+      <w:rFonts w:ascii="Arial" w:hAnsi="Arial" w:cs="Arial"/>
+      <w:b/>
+      <w:bCs/>
+      <w:kern w:val="1"/>
+      <w:sz w:val="32"/>
+      <w:szCs w:val="32"/>
+    </w:rPr>
+  </w:style>
+  <w:style w:type="paragraph" w:styleId="Textkrper">
+    <w:name w:val="Body Text"/>
+    <w:basedOn w:val="Standard"/>
+    <w:rsid w:val="0038377D"/>
+    <w:pPr>
+      <w:autoSpaceDE w:val="0"/>
+      <w:spacing w:line="240" w:lineRule="auto"/>
+      <w:ind w:firstLine="567"/>
+    </w:pPr>
+    <w:rPr>
+      <w:sz w:val="24"/>
+      <w:szCs w:val="20"/>
+    </w:rPr>
+  </w:style>
+  <w:style w:type="paragraph" w:styleId="Liste">
+    <w:name w:val="List"/>
+    <w:basedOn w:val="Textkrper"/>
+    <w:rsid w:val="0038377D"/>
+    <w:rPr>
+      <w:rFonts w:cs="Lohit Hindi"/>
+    </w:rPr>
+  </w:style>
+  <w:style w:type="paragraph" w:styleId="Beschriftung">
+    <w:name w:val="caption"/>
+    <w:basedOn w:val="Standard"/>
+    <w:next w:val="Standard"/>
+    <w:qFormat/>
+    <w:rsid w:val="0038377D"/>
+    <w:pPr>
+      <w:spacing w:before="120" w:after="120"/>
+    </w:pPr>
+    <w:rPr>
+      <w:rFonts w:ascii="Arial" w:hAnsi="Arial" w:cs="Arial"/>
+      <w:b/>
+      <w:bCs/>
+      <w:sz w:val="20"/>
+      <w:szCs w:val="20"/>
+    </w:rPr>
+  </w:style>
+  <w:style w:type="paragraph" w:customStyle="1" w:styleId="Verzeichnis">
+    <w:name w:val="Verzeichnis"/>
+    <w:basedOn w:val="Standard"/>
+    <w:rsid w:val="0038377D"/>
+    <w:pPr>
+      <w:suppressLineNumbers/>
+    </w:pPr>
+    <w:rPr>
+      <w:rFonts w:cs="Lohit Hindi"/>
+    </w:rPr>
+  </w:style>
+  <w:style w:type="paragraph" w:customStyle="1" w:styleId="Kommentartext1">
+    <w:name w:val="Kommentartext1"/>
+    <w:basedOn w:val="Standard"/>
+    <w:rsid w:val="0038377D"/>
+    <w:rPr>
+      <w:sz w:val="20"/>
+      <w:szCs w:val="20"/>
+    </w:rPr>
+  </w:style>
+  <w:style w:type="paragraph" w:styleId="Kommentarthema">
+    <w:name w:val="annotation subject"/>
+    <w:basedOn w:val="Kommentartext1"/>
+    <w:next w:val="Kommentartext1"/>
+    <w:rsid w:val="0038377D"/>
+    <w:rPr>
+      <w:b/>
+      <w:bCs/>
+    </w:rPr>
+  </w:style>
+  <w:style w:type="paragraph" w:styleId="Sprechblasentext">
+    <w:name w:val="Balloon Text"/>
+    <w:basedOn w:val="Standard"/>
+    <w:rsid w:val="0038377D"/>
+    <w:rPr>
+      <w:rFonts w:ascii="Tahoma" w:hAnsi="Tahoma" w:cs="Tahoma"/>
+      <w:sz w:val="16"/>
+      <w:szCs w:val="16"/>
+    </w:rPr>
+  </w:style>
+  <w:style w:type="paragraph" w:customStyle="1" w:styleId="Formatvorlage1">
+    <w:name w:val="Formatvorlage1"/>
+    <w:basedOn w:val="berschrift1"/>
+    <w:rsid w:val="0038377D"/>
+    <w:pPr>
+      <w:numPr>
+        <w:numId w:val="0"/>
+      </w:numPr>
+    </w:pPr>
+    <w:rPr>
+      <w:color w:val="008000"/>
+      <w:sz w:val="28"/>
+    </w:rPr>
+  </w:style>
+  <w:style w:type="paragraph" w:styleId="StandardWeb">
+    <w:name w:val="Normal (Web)"/>
+    <w:basedOn w:val="Standard"/>
+    <w:rsid w:val="0038377D"/>
+    <w:pPr>
+      <w:spacing w:before="280" w:after="280"/>
+    </w:pPr>
+    <w:rPr>
+      <w:sz w:val="24"/>
+      <w:lang w:val="de-DE"/>
+    </w:rPr>
+  </w:style>
+  <w:style w:type="paragraph" w:customStyle="1" w:styleId="FormatvorlageBeschriftungArialNichtFett">
+    <w:name w:val="Formatvorlage Beschriftung + Arial Nicht Fett"/>
+    <w:basedOn w:val="Beschriftung"/>
+    <w:rsid w:val="0038377D"/>
+    <w:rPr>
+      <w:b w:val="0"/>
+      <w:bCs w:val="0"/>
+    </w:rPr>
+  </w:style>
+  <w:style w:type="paragraph" w:customStyle="1" w:styleId="FormatvorlageBeschriftungNichtFett">
+    <w:name w:val="Formatvorlage Beschriftung + Nicht Fett"/>
+    <w:basedOn w:val="Beschriftung"/>
+    <w:rsid w:val="0038377D"/>
+    <w:rPr>
+      <w:b w:val="0"/>
+      <w:bCs w:val="0"/>
+    </w:rPr>
+  </w:style>
+  <w:style w:type="paragraph" w:customStyle="1" w:styleId="NurText1">
+    <w:name w:val="Nur Text1"/>
+    <w:basedOn w:val="Standard"/>
+    <w:rsid w:val="0038377D"/>
+    <w:rPr>
+      <w:rFonts w:ascii="Courier New" w:hAnsi="Courier New" w:cs="Courier New"/>
+      <w:sz w:val="20"/>
+      <w:szCs w:val="20"/>
+    </w:rPr>
+  </w:style>
+  <w:style w:type="paragraph" w:customStyle="1" w:styleId="KleinerAbstand">
+    <w:name w:val="Kleiner Abstand"/>
+    <w:basedOn w:val="NurText1"/>
+    <w:rsid w:val="0038377D"/>
+    <w:pPr>
+      <w:spacing w:line="240" w:lineRule="auto"/>
+      <w:ind w:left="1582" w:hanging="1582"/>
+    </w:pPr>
+    <w:rPr>
+      <w:sz w:val="10"/>
+      <w:szCs w:val="10"/>
+    </w:rPr>
+  </w:style>
+  <w:style w:type="paragraph" w:styleId="Fuzeile">
+    <w:name w:val="footer"/>
+    <w:basedOn w:val="Standard"/>
+    <w:rsid w:val="0038377D"/>
+    <w:pPr>
+      <w:tabs>
+        <w:tab w:val="center" w:pos="4536"/>
+        <w:tab w:val="right" w:pos="9072"/>
+      </w:tabs>
+    </w:pPr>
+  </w:style>
+  <w:style w:type="paragraph" w:customStyle="1" w:styleId="FormatvorlageFormatvorlageBeschriftungNichtFett">
+    <w:name w:val="Formatvorlage Formatvorlage Beschriftung + Nicht Fett +"/>
+    <w:basedOn w:val="FormatvorlageBeschriftungNichtFett"/>
+    <w:rsid w:val="0038377D"/>
+    <w:rPr>
+      <w:b/>
+      <w:bCs/>
+      <w:sz w:val="22"/>
+      <w:szCs w:val="24"/>
+    </w:rPr>
+  </w:style>
+  <w:style w:type="paragraph" w:styleId="Verzeichnis1">
+    <w:name w:val="toc 1"/>
+    <w:basedOn w:val="Standard"/>
+    <w:next w:val="Standard"/>
+    <w:rsid w:val="0038377D"/>
+  </w:style>
+  <w:style w:type="paragraph" w:styleId="Verzeichnis2">
+    <w:name w:val="toc 2"/>
+    <w:basedOn w:val="Standard"/>
+    <w:next w:val="Standard"/>
+    <w:rsid w:val="0038377D"/>
+    <w:pPr>
+      <w:ind w:left="220"/>
+    </w:pPr>
+  </w:style>
+  <w:style w:type="paragraph" w:customStyle="1" w:styleId="Referencetext">
+    <w:name w:val="Reference text"/>
+    <w:basedOn w:val="Standard"/>
+    <w:rsid w:val="0038377D"/>
+    <w:pPr>
+      <w:overflowPunct w:val="0"/>
+      <w:autoSpaceDE w:val="0"/>
+      <w:spacing w:line="220" w:lineRule="exact"/>
+      <w:ind w:left="284" w:hanging="284"/>
+      <w:textAlignment w:val="baseline"/>
+    </w:pPr>
+    <w:rPr>
+      <w:sz w:val="20"/>
+      <w:szCs w:val="20"/>
+      <w:lang w:val="en-US"/>
+    </w:rPr>
+  </w:style>
+  <w:style w:type="paragraph" w:customStyle="1" w:styleId="FormatvorlageFormatvorlage1Automatisch">
+    <w:name w:val="Formatvorlage Formatvorlage1 + Automatisch"/>
+    <w:basedOn w:val="Formatvorlage1"/>
+    <w:rsid w:val="0038377D"/>
+    <w:rPr>
+      <w:rFonts w:ascii="Times New Roman" w:hAnsi="Times New Roman" w:cs="Times New Roman"/>
+      <w:color w:val="auto"/>
+    </w:rPr>
+  </w:style>
+  <w:style w:type="paragraph" w:customStyle="1" w:styleId="Formatvorlageberschrift212ptNichtKursiv">
+    <w:name w:val="Formatvorlage Überschrift 2 + 12 pt Nicht Kursiv"/>
+    <w:basedOn w:val="berschrift2"/>
+    <w:rsid w:val="0038377D"/>
+    <w:pPr>
+      <w:numPr>
+        <w:ilvl w:val="0"/>
+        <w:numId w:val="0"/>
+      </w:numPr>
+      <w:spacing w:before="600"/>
+    </w:pPr>
+    <w:rPr>
+      <w:rFonts w:ascii="Times New Roman" w:hAnsi="Times New Roman" w:cs="Times New Roman"/>
+      <w:i w:val="0"/>
+      <w:iCs w:val="0"/>
+      <w:sz w:val="24"/>
+    </w:rPr>
+  </w:style>
+  <w:style w:type="paragraph" w:customStyle="1" w:styleId="Formatvorlageberschrift212ptNichtKursivNach6pt">
+    <w:name w:val="Formatvorlage Überschrift 2 + 12 pt Nicht Kursiv Nach:  6 pt"/>
+    <w:basedOn w:val="berschrift2"/>
+    <w:rsid w:val="0038377D"/>
+    <w:pPr>
+      <w:numPr>
+        <w:ilvl w:val="0"/>
+        <w:numId w:val="0"/>
+      </w:numPr>
+      <w:spacing w:before="500" w:after="120"/>
+      <w:ind w:left="578" w:hanging="578"/>
+    </w:pPr>
+    <w:rPr>
+      <w:rFonts w:cs="Times New Roman"/>
+      <w:i w:val="0"/>
+      <w:iCs w:val="0"/>
+      <w:sz w:val="24"/>
+      <w:szCs w:val="20"/>
+    </w:rPr>
+  </w:style>
+  <w:style w:type="paragraph" w:customStyle="1" w:styleId="Formatvorlage12ptFettNach3pt">
+    <w:name w:val="Formatvorlage 12 pt Fett Nach:  3 pt"/>
+    <w:basedOn w:val="Standard"/>
+    <w:rsid w:val="0038377D"/>
+    <w:pPr>
+      <w:spacing w:after="60"/>
+    </w:pPr>
+    <w:rPr>
+      <w:b/>
+      <w:bCs/>
+      <w:szCs w:val="20"/>
+    </w:rPr>
+  </w:style>
+  <w:style w:type="paragraph" w:customStyle="1" w:styleId="Textkrper21">
+    <w:name w:val="Textkörper 21"/>
+    <w:basedOn w:val="Standard"/>
+    <w:rsid w:val="0038377D"/>
+    <w:pPr>
+      <w:spacing w:after="120" w:line="480" w:lineRule="auto"/>
+    </w:pPr>
+  </w:style>
+  <w:style w:type="paragraph" w:styleId="Verzeichnis3">
+    <w:name w:val="toc 3"/>
+    <w:basedOn w:val="Verzeichnis"/>
+    <w:rsid w:val="0038377D"/>
+    <w:pPr>
+      <w:tabs>
+        <w:tab w:val="right" w:leader="dot" w:pos="9072"/>
+      </w:tabs>
+      <w:ind w:left="566"/>
+    </w:pPr>
+  </w:style>
+  <w:style w:type="paragraph" w:styleId="Verzeichnis4">
+    <w:name w:val="toc 4"/>
+    <w:basedOn w:val="Verzeichnis"/>
+    <w:rsid w:val="0038377D"/>
+    <w:pPr>
+      <w:tabs>
+        <w:tab w:val="right" w:leader="dot" w:pos="8789"/>
+      </w:tabs>
+      <w:ind w:left="849"/>
+    </w:pPr>
+  </w:style>
+  <w:style w:type="paragraph" w:styleId="Verzeichnis5">
+    <w:name w:val="toc 5"/>
+    <w:basedOn w:val="Verzeichnis"/>
+    <w:rsid w:val="0038377D"/>
+    <w:pPr>
+      <w:tabs>
+        <w:tab w:val="right" w:leader="dot" w:pos="8506"/>
+      </w:tabs>
+      <w:ind w:left="1132"/>
+    </w:pPr>
+  </w:style>
+  <w:style w:type="paragraph" w:styleId="Verzeichnis6">
+    <w:name w:val="toc 6"/>
+    <w:basedOn w:val="Verzeichnis"/>
+    <w:rsid w:val="0038377D"/>
+    <w:pPr>
+      <w:tabs>
+        <w:tab w:val="right" w:leader="dot" w:pos="8223"/>
+      </w:tabs>
+      <w:ind w:left="1415"/>
+    </w:pPr>
+  </w:style>
+  <w:style w:type="paragraph" w:styleId="Verzeichnis7">
+    <w:name w:val="toc 7"/>
+    <w:basedOn w:val="Verzeichnis"/>
+    <w:rsid w:val="0038377D"/>
+    <w:pPr>
+      <w:tabs>
+        <w:tab w:val="right" w:leader="dot" w:pos="7940"/>
+      </w:tabs>
+      <w:ind w:left="1698"/>
+    </w:pPr>
+  </w:style>
+  <w:style w:type="paragraph" w:styleId="Verzeichnis8">
+    <w:name w:val="toc 8"/>
+    <w:basedOn w:val="Verzeichnis"/>
+    <w:rsid w:val="0038377D"/>
+    <w:pPr>
+      <w:tabs>
+        <w:tab w:val="right" w:leader="dot" w:pos="7657"/>
+      </w:tabs>
+      <w:ind w:left="1981"/>
+    </w:pPr>
+  </w:style>
+  <w:style w:type="paragraph" w:styleId="Verzeichnis9">
+    <w:name w:val="toc 9"/>
+    <w:basedOn w:val="Verzeichnis"/>
+    <w:rsid w:val="0038377D"/>
+    <w:pPr>
+      <w:tabs>
+        <w:tab w:val="right" w:leader="dot" w:pos="7374"/>
+      </w:tabs>
+      <w:ind w:left="2264"/>
+    </w:pPr>
+  </w:style>
+  <w:style w:type="paragraph" w:customStyle="1" w:styleId="Inhaltsverzeichnis10">
+    <w:name w:val="Inhaltsverzeichnis 10"/>
+    <w:basedOn w:val="Verzeichnis"/>
+    <w:rsid w:val="0038377D"/>
+    <w:pPr>
+      <w:tabs>
+        <w:tab w:val="right" w:leader="dot" w:pos="7091"/>
+      </w:tabs>
+      <w:ind w:left="2547"/>
+    </w:pPr>
+  </w:style>
+  <w:style w:type="paragraph" w:customStyle="1" w:styleId="TabellenInhalt">
+    <w:name w:val="Tabellen Inhalt"/>
+    <w:basedOn w:val="Standard"/>
+    <w:rsid w:val="0038377D"/>
+    <w:pPr>
+      <w:suppressLineNumbers/>
+    </w:pPr>
+  </w:style>
+  <w:style w:type="paragraph" w:customStyle="1" w:styleId="Tabellenberschrift">
+    <w:name w:val="Tabellen Überschrift"/>
+    <w:basedOn w:val="TabellenInhalt"/>
+    <w:rsid w:val="0038377D"/>
+    <w:pPr>
+      <w:jc w:val="center"/>
+    </w:pPr>
+    <w:rPr>
+      <w:b/>
+      <w:bCs/>
+    </w:rPr>
+  </w:style>
+  <w:style w:type="paragraph" w:customStyle="1" w:styleId="Rahmeninhalt">
+    <w:name w:val="Rahmeninhalt"/>
+    <w:basedOn w:val="Standard"/>
+    <w:rsid w:val="0038377D"/>
+  </w:style>
+  <w:style w:type="paragraph" w:styleId="Dokumentstruktur">
+    <w:name w:val="Document Map"/>
+    <w:basedOn w:val="Standard"/>
+    <w:link w:val="DokumentstrukturZchn"/>
+    <w:uiPriority w:val="99"/>
+    <w:semiHidden/>
+    <w:unhideWhenUsed/>
+    <w:rsid w:val="00406C69"/>
+    <w:rPr>
+      <w:rFonts w:ascii="Tahoma" w:hAnsi="Tahoma" w:cs="Tahoma"/>
+      <w:sz w:val="16"/>
+      <w:szCs w:val="16"/>
+    </w:rPr>
+  </w:style>
+  <w:style w:type="character" w:customStyle="1" w:styleId="DokumentstrukturZchn">
+    <w:name w:val="Dokumentstruktur Zchn"/>
+    <w:basedOn w:val="Absatz-Standardschriftart"/>
+    <w:link w:val="Dokumentstruktur"/>
+    <w:rsid w:val="00406C69"/>
+    <w:rPr>
+      <w:rFonts w:ascii="Tahoma" w:hAnsi="Tahoma" w:cs="Tahoma"/>
+      <w:sz w:val="16"/>
+      <w:szCs w:val="16"/>
+      <w:lang w:val="en-GB" w:eastAsia="zh-CN"/>
+    </w:rPr>
+  </w:style>
+  <w:style w:type="character" w:styleId="Kommentarzeichen">
+    <w:name w:val="annotation reference"/>
+    <w:basedOn w:val="Absatz-Standardschriftart"/>
+    <w:uiPriority w:val="99"/>
+    <w:semiHidden/>
+    <w:unhideWhenUsed/>
+    <w:rsid w:val="00FC3A60"/>
+    <w:rPr>
+      <w:sz w:val="16"/>
+      <w:szCs w:val="16"/>
+    </w:rPr>
+  </w:style>
+  <w:style w:type="paragraph" w:styleId="Kommentartext">
+    <w:name w:val="annotation text"/>
+    <w:basedOn w:val="Standard"/>
+    <w:link w:val="KommentartextZchn"/>
+    <w:uiPriority w:val="99"/>
+    <w:semiHidden/>
+    <w:unhideWhenUsed/>
+    <w:rsid w:val="00FC3A60"/>
+    <w:rPr>
+      <w:sz w:val="20"/>
+      <w:szCs w:val="20"/>
+    </w:rPr>
+  </w:style>
+  <w:style w:type="character" w:customStyle="1" w:styleId="KommentartextZchn">
+    <w:name w:val="Kommentartext Zchn"/>
+    <w:basedOn w:val="Absatz-Standardschriftart"/>
+    <w:link w:val="Kommentartext"/>
+    <w:rsid w:val="00FC3A60"/>
+    <w:rPr>
+      <w:lang w:val="en-GB" w:eastAsia="zh-CN"/>
+    </w:rPr>
+  </w:style>
+  <w:style w:type="character" w:customStyle="1" w:styleId="Absatz-Standardschriftart3">
+    <w:name w:val="Absatz-Standardschriftart3"/>
+    <w:rsid w:val="009146C8"/>
+  </w:style>
+  <w:style w:type="character" w:customStyle="1" w:styleId="Kommentarzeichen2">
+    <w:name w:val="Kommentarzeichen2"/>
+    <w:basedOn w:val="Absatz-Standardschriftart3"/>
+    <w:rsid w:val="009146C8"/>
+    <w:rPr>
+      <w:sz w:val="16"/>
+      <w:szCs w:val="16"/>
+    </w:rPr>
+  </w:style>
+  <w:style w:type="paragraph" w:customStyle="1" w:styleId="Dokumentstruktur1">
+    <w:name w:val="Dokumentstruktur1"/>
+    <w:basedOn w:val="Standard"/>
+    <w:rsid w:val="009146C8"/>
+    <w:rPr>
+      <w:rFonts w:ascii="Tahoma" w:hAnsi="Tahoma" w:cs="Tahoma"/>
+      <w:sz w:val="16"/>
+      <w:szCs w:val="16"/>
+    </w:rPr>
+  </w:style>
+  <w:style w:type="paragraph" w:customStyle="1" w:styleId="Kommentartext2">
+    <w:name w:val="Kommentartext2"/>
+    <w:basedOn w:val="Standard"/>
+    <w:rsid w:val="009146C8"/>
+    <w:rPr>
+      <w:sz w:val="20"/>
+      <w:szCs w:val="20"/>
+    </w:rPr>
+  </w:style>
+  <w:style w:type="paragraph" w:styleId="Kopfzeile">
+    <w:name w:val="header"/>
+    <w:basedOn w:val="Standard"/>
+    <w:link w:val="KopfzeileZchn"/>
+    <w:uiPriority w:val="99"/>
+    <w:semiHidden/>
+    <w:unhideWhenUsed/>
+    <w:rsid w:val="009146C8"/>
+    <w:pPr>
+      <w:tabs>
+        <w:tab w:val="center" w:pos="4536"/>
+        <w:tab w:val="right" w:pos="9072"/>
+      </w:tabs>
+      <w:spacing w:line="240" w:lineRule="auto"/>
+    </w:pPr>
+  </w:style>
+  <w:style w:type="character" w:customStyle="1" w:styleId="KopfzeileZchn">
+    <w:name w:val="Kopfzeile Zchn"/>
+    <w:basedOn w:val="Absatz-Standardschriftart"/>
+    <w:link w:val="Kopfzeile"/>
+    <w:uiPriority w:val="99"/>
+    <w:semiHidden/>
+    <w:rsid w:val="009146C8"/>
+    <w:rPr>
+      <w:sz w:val="22"/>
+      <w:szCs w:val="24"/>
+      <w:lang w:val="en-GB" w:eastAsia="zh-CN"/>
+    </w:rPr>
+  </w:style>
+</w:styles>
+</file>
+
+<file path=word/stylesWithEffects.xml><?xml version="1.0" encoding="utf-8"?>
+<w:styles xmlns:wpc="http://schemas.microsoft.com/office/word/2010/wordprocessingCanvas" xmlns:mc="http://schemas.openxmlformats.org/markup-compatibility/2006" xmlns:o="urn:schemas-microsoft-com:office:office" xmlns:r="http://schemas.openxmlformats.org/officeDocument/2006/relationships" xmlns:m="http://schemas.openxmlformats.org/officeDocument/2006/math" xmlns:v="urn:schemas-microsoft-com:vml" xmlns:wp14="http://schemas.microsoft.com/office/word/2010/wordprocessingDrawing" xmlns:wp="http://schemas.openxmlformats.org/drawingml/2006/wordprocessingDrawing" xmlns:w10="urn:schemas-microsoft-com:office:word" xmlns:w="http://schemas.openxmlformats.org/wordprocessingml/2006/main" xmlns:w14="http://schemas.microsoft.com/office/word/2010/wordml" xmlns:wpg="http://schemas.microsoft.com/office/word/2010/wordprocessingGroup" xmlns:wpi="http://schemas.microsoft.com/office/word/2010/wordprocessingInk" xmlns:wne="http://schemas.microsoft.com/office/word/2006/wordml" xmlns:wps="http://schemas.microsoft.com/office/word/2010/wordprocessingShape" mc:Ignorable="w14 wp14">
+  <w:docDefaults>
+    <w:rPrDefault>
+      <w:rPr>
+        <w:rFonts w:ascii="Times New Roman" w:eastAsia="Times New Roman" w:hAnsi="Times New Roman" w:cs="Times New Roman"/>
+        <w:lang w:val="de-DE" w:eastAsia="de-DE" w:bidi="ar-SA"/>
+      </w:rPr>
+    </w:rPrDefault>
+    <w:pPrDefault/>
+  </w:docDefaults>
+  <w:latentStyles w:defLockedState="0" w:defUIPriority="99" w:defSemiHidden="1" w:defUnhideWhenUsed="1" w:defQFormat="0" w:count="267">
+    <w:lsdException w:name="Normal" w:semiHidden="0" w:uiPriority="0" w:unhideWhenUsed="0" w:qFormat="1"/>
+    <w:lsdException w:name="heading 1" w:semiHidden="0" w:uiPriority="0" w:unhideWhenUsed="0" w:qFormat="1"/>
+    <w:lsdException w:name="heading 2" w:semiHidden="0" w:uiPriority="0" w:unhideWhenUsed="0" w:qFormat="1"/>
+    <w:lsdException w:name="heading 3" w:semiHidden="0" w:uiPriority="0" w:unhideWhenUsed="0" w:qFormat="1"/>
+    <w:lsdException w:name="heading 4" w:semiHidden="0" w:uiPriority="0" w:unhideWhenUsed="0" w:qFormat="1"/>
+    <w:lsdException w:name="heading 5" w:semiHidden="0" w:uiPriority="0" w:unhideWhenUsed="0" w:qFormat="1"/>
+    <w:lsdException w:name="heading 6" w:semiHidden="0" w:uiPriority="0" w:unhideWhenUsed="0" w:qFormat="1"/>
+    <w:lsdException w:name="heading 7" w:semiHidden="0" w:uiPriority="0" w:unhideWhenUsed="0" w:qFormat="1"/>
+    <w:lsdException w:name="heading 8" w:semiHidden="0" w:uiPriority="0" w:unhideWhenUsed="0" w:qFormat="1"/>
+    <w:lsdException w:name="heading 9" w:semiHidden="0" w:uiPriority="0" w:unhideWhenUsed="0" w:qFormat="1"/>
+    <w:lsdException w:name="toc 1" w:uiPriority="0"/>
+    <w:lsdException w:name="toc 2" w:uiPriority="0"/>
+    <w:lsdException w:name="toc 3" w:uiPriority="0"/>
+    <w:lsdException w:name="toc 4" w:uiPriority="0"/>
+    <w:lsdException w:name="toc 5" w:uiPriority="0"/>
+    <w:lsdException w:name="toc 6" w:uiPriority="0"/>
+    <w:lsdException w:name="toc 7" w:uiPriority="0"/>
+    <w:lsdException w:name="toc 8" w:uiPriority="0"/>
+    <w:lsdException w:name="toc 9" w:uiPriority="0"/>
+    <w:lsdException w:name="footer" w:uiPriority="0"/>
+    <w:lsdException w:name="caption" w:semiHidden="0" w:uiPriority="0" w:unhideWhenUsed="0" w:qFormat="1"/>
+    <w:lsdException w:name="page number" w:uiPriority="0"/>
+    <w:lsdException w:name="List" w:uiPriority="0"/>
+    <w:lsdException w:name="Title" w:semiHidden="0" w:uiPriority="10" w:unhideWhenUsed="0" w:qFormat="1"/>
+    <w:lsdException w:name="Default Paragraph Font" w:uiPriority="1"/>
+    <w:lsdException w:name="Body Text" w:uiPriority="0"/>
+    <w:lsdException w:name="Subtitle" w:semiHidden="0" w:uiPriority="11" w:unhideWhenUsed="0" w:qFormat="1"/>
+    <w:lsdException w:name="Hyperlink" w:uiPriority="0"/>
+    <w:lsdException w:name="FollowedHyperlink" w:uiPriority="0"/>
+    <w:lsdException w:name="Strong" w:semiHidden="0" w:uiPriority="22" w:unhideWhenUsed="0" w:qFormat="1"/>
+    <w:lsdException w:name="Emphasis" w:semiHidden="0" w:uiPriority="20" w:unhideWhenUsed="0" w:qFormat="1"/>
+    <w:lsdException w:name="Normal (Web)" w:uiPriority="0"/>
+    <w:lsdException w:name="annotation subject" w:uiPriority="0"/>
+    <w:lsdException w:name="Balloon Text" w:uiPriority="0"/>
+    <w:lsdException w:name="Table Grid" w:semiHidden="0" w:uiPriority="59" w:unhideWhenUsed="0"/>
+    <w:lsdException w:name="Placeholder Text" w:unhideWhenUsed="0"/>
+    <w:lsdException w:name="No Spacing" w:semiHidden="0" w:uiPriority="1" w:unhideWhenUsed="0" w:qFormat="1"/>
+    <w:lsdException w:name="Light Shading" w:semiHidden="0" w:uiPriority="60" w:unhideWhenUsed="0"/>
+    <w:lsdException w:name="Light List" w:semiHidden="0" w:uiPriority="61" w:unhideWhenUsed="0"/>
+    <w:lsdException w:name="Light Grid" w:semiHidden="0" w:uiPriority="62" w:unhideWhenUsed="0"/>
+    <w:lsdException w:name="Medium Shading 1" w:semiHidden="0" w:uiPriority="63" w:unhideWhenUsed="0"/>
+    <w:lsdException w:name="Medium Shading 2" w:semiHidden="0" w:uiPriority="64" w:unhideWhenUsed="0"/>
+    <w:lsdException w:name="Medium List 1" w:semiHidden="0" w:uiPriority="65" w:unhideWhenUsed="0"/>
+    <w:lsdException w:name="Medium List 2" w:semiHidden="0" w:uiPriority="66" w:unhideWhenUsed="0"/>
+    <w:lsdException w:name="Medium Grid 1" w:semiHidden="0" w:uiPriority="67" w:unhideWhenUsed="0"/>
+    <w:lsdException w:name="Medium Grid 2" w:semiHidden="0" w:uiPriority="68" w:unhideWhenUsed="0"/>
+    <w:lsdException w:name="Medium Grid 3" w:semiHidden="0" w:uiPriority="69" w:unhideWhenUsed="0"/>
+    <w:lsdException w:name="Dark List" w:semiHidden="0" w:uiPriority="70" w:unhideWhenUsed="0"/>
+    <w:lsdException w:name="Colorful Shading" w:semiHidden="0" w:uiPriority="71" w:unhideWhenUsed="0"/>
+    <w:lsdException w:name="Colorful List" w:semiHidden="0" w:uiPriority="72" w:unhideWhenUsed="0"/>
+    <w:lsdException w:name="Colorful Grid" w:semiHidden="0" w:uiPriority="73" w:unhideWhenUsed="0"/>
+    <w:lsdException w:name="Light Shading Accent 1" w:semiHidden="0" w:uiPriority="60" w:unhideWhenUsed="0"/>
+    <w:lsdException w:name="Light List Accent 1" w:semiHidden="0" w:uiPriority="61" w:unhideWhenUsed="0"/>
+    <w:lsdException w:name="Light Grid Accent 1" w:semiHidden="0" w:uiPriority="62" w:unhideWhenUsed="0"/>
+    <w:lsdException w:name="Medium Shading 1 Accent 1" w:semiHidden="0" w:uiPriority="63" w:unhideWhenUsed="0"/>
+    <w:lsdException w:name="Medium Shading 2 Accent 1" w:semiHidden="0" w:uiPriority="64" w:unhideWhenUsed="0"/>
+    <w:lsdException w:name="Medium List 1 Accent 1" w:semiHidden="0" w:uiPriority="65" w:unhideWhenUsed="0"/>
+    <w:lsdException w:name="Revision" w:unhideWhenUsed="0"/>
+    <w:lsdException w:name="List Paragraph" w:semiHidden="0" w:uiPriority="34" w:unhideWhenUsed="0" w:qFormat="1"/>
+    <w:lsdException w:name="Quote" w:semiHidden="0" w:uiPriority="29" w:unhideWhenUsed="0" w:qFormat="1"/>
+    <w:lsdException w:name="Intense Quote" w:semiHidden="0" w:uiPriority="30" w:unhideWhenUsed="0" w:qFormat="1"/>
+    <w:lsdException w:name="Medium List 2 Accent 1" w:semiHidden="0" w:uiPriority="66" w:unhideWhenUsed="0"/>
+    <w:lsdException w:name="Medium Grid 1 Accent 1" w:semiHidden="0" w:uiPriority="67" w:unhideWhenUsed="0"/>
+    <w:lsdException w:name="Medium Grid 2 Accent 1" w:semiHidden="0" w:uiPriority="68" w:unhideWhenUsed="0"/>
+    <w:lsdException w:name="Medium Grid 3 Accent 1" w:semiHidden="0" w:uiPriority="69" w:unhideWhenUsed="0"/>
+    <w:lsdException w:name="Dark List Accent 1" w:semiHidden="0" w:uiPriority="70" w:unhideWhenUsed="0"/>
+    <w:lsdException w:name="Colorful Shading Accent 1" w:semiHidden="0" w:uiPriority="71" w:unhideWhenUsed="0"/>
+    <w:lsdException w:name="Colorful List Accent 1" w:semiHidden="0" w:uiPriority="72" w:unhideWhenUsed="0"/>
+    <w:lsdException w:name="Colorful Grid Accent 1" w:semiHidden="0" w:uiPriority="73" w:unhideWhenUsed="0"/>
+    <w:lsdException w:name="Light Shading Accent 2" w:semiHidden="0" w:uiPriority="60" w:unhideWhenUsed="0"/>
+    <w:lsdException w:name="Light List Accent 2" w:semiHidden="0" w:uiPriority="61" w:unhideWhenUsed="0"/>
+    <w:lsdException w:name="Light Grid Accent 2" w:semiHidden="0" w:uiPriority="62" w:unhideWhenUsed="0"/>
+    <w:lsdException w:name="Medium Shading 1 Accent 2" w:semiHidden="0" w:uiPriority="63" w:unhideWhenUsed="0"/>
+    <w:lsdException w:name="Medium Shading 2 Accent 2" w:semiHidden="0" w:uiPriority="64" w:unhideWhenUsed="0"/>
+    <w:lsdException w:name="Medium List 1 Accent 2" w:semiHidden="0" w:uiPriority="65" w:unhideWhenUsed="0"/>
+    <w:lsdException w:name="Medium List 2 Accent 2" w:semiHidden="0" w:uiPriority="66" w:unhideWhenUsed="0"/>
+    <w:lsdException w:name="Medium Grid 1 Accent 2" w:semiHidden="0" w:uiPriority="67" w:unhideWhenUsed="0"/>
+    <w:lsdException w:name="Medium Grid 2 Accent 2" w:semiHidden="0" w:uiPriority="68" w:unhideWhenUsed="0"/>
+    <w:lsdException w:name="Medium Grid 3 Accent 2" w:semiHidden="0" w:uiPriority="69" w:unhideWhenUsed="0"/>
+    <w:lsdException w:name="Dark List Accent 2" w:semiHidden="0" w:uiPriority="70" w:unhideWhenUsed="0"/>
+    <w:lsdException w:name="Colorful Shading Accent 2" w:semiHidden="0" w:uiPriority="71" w:unhideWhenUsed="0"/>
+    <w:lsdException w:name="Colorful List Accent 2" w:semiHidden="0" w:uiPriority="72" w:unhideWhenUsed="0"/>
+    <w:lsdException w:name="Colorful Grid Accent 2" w:semiHidden="0" w:uiPriority="73" w:unhideWhenUsed="0"/>
+    <w:lsdException w:name="Light Shading Accent 3" w:semiHidden="0" w:uiPriority="60" w:unhideWhenUsed="0"/>
+    <w:lsdException w:name="Light List Accent 3" w:semiHidden="0" w:uiPriority="61" w:unhideWhenUsed="0"/>
+    <w:lsdException w:name="Light Grid Accent 3" w:semiHidden="0" w:uiPriority="62" w:unhideWhenUsed="0"/>
+    <w:lsdException w:name="Medium Shading 1 Accent 3" w:semiHidden="0" w:uiPriority="63" w:unhideWhenUsed="0"/>
+    <w:lsdException w:name="Medium Shading 2 Accent 3" w:semiHidden="0" w:uiPriority="64" w:unhideWhenUsed="0"/>
+    <w:lsdException w:name="Medium List 1 Accent 3" w:semiHidden="0" w:uiPriority="65" w:unhideWhenUsed="0"/>
+    <w:lsdException w:name="Medium List 2 Accent 3" w:semiHidden="0" w:uiPriority="66" w:unhideWhenUsed="0"/>
+    <w:lsdException w:name="Medium Grid 1 Accent 3" w:semiHidden="0" w:uiPriority="67" w:unhideWhenUsed="0"/>
+    <w:lsdException w:name="Medium Grid 2 Accent 3" w:semiHidden="0" w:uiPriority="68" w:unhideWhenUsed="0"/>
+    <w:lsdException w:name="Medium Grid 3 Accent 3" w:semiHidden="0" w:uiPriority="69" w:unhideWhenUsed="0"/>
+    <w:lsdException w:name="Dark List Accent 3" w:semiHidden="0" w:uiPriority="70" w:unhideWhenUsed="0"/>
+    <w:lsdException w:name="Colorful Shading Accent 3" w:semiHidden="0" w:uiPriority="71" w:unhideWhenUsed="0"/>
+    <w:lsdException w:name="Colorful List Accent 3" w:semiHidden="0" w:uiPriority="72" w:unhideWhenUsed="0"/>
+    <w:lsdException w:name="Colorful Grid Accent 3" w:semiHidden="0" w:uiPriority="73" w:unhideWhenUsed="0"/>
+    <w:lsdException w:name="Light Shading Accent 4" w:semiHidden="0" w:uiPriority="60" w:unhideWhenUsed="0"/>
+    <w:lsdException w:name="Light List Accent 4" w:semiHidden="0" w:uiPriority="61" w:unhideWhenUsed="0"/>
+    <w:lsdException w:name="Light Grid Accent 4" w:semiHidden="0" w:uiPriority="62" w:unhideWhenUsed="0"/>
+    <w:lsdException w:name="Medium Shading 1 Accent 4" w:semiHidden="0" w:uiPriority="63" w:unhideWhenUsed="0"/>
+    <w:lsdException w:name="Medium Shading 2 Accent 4" w:semiHidden="0" w:uiPriority="64" w:unhideWhenUsed="0"/>
+    <w:lsdException w:name="Medium List 1 Accent 4" w:semiHidden="0" w:uiPriority="65" w:unhideWhenUsed="0"/>
+    <w:lsdException w:name="Medium List 2 Accent 4" w:semiHidden="0" w:uiPriority="66" w:unhideWhenUsed="0"/>
+    <w:lsdException w:name="Medium Grid 1 Accent 4" w:semiHidden="0" w:uiPriority="67" w:unhideWhenUsed="0"/>
+    <w:lsdException w:name="Medium Grid 2 Accent 4" w:semiHidden="0" w:uiPriority="68" w:unhideWhenUsed="0"/>
+    <w:lsdException w:name="Medium Grid 3 Accent 4" w:semiHidden="0" w:uiPriority="69" w:unhideWhenUsed="0"/>
+    <w:lsdException w:name="Dark List Accent 4" w:semiHidden="0" w:uiPriority="70" w:unhideWhenUsed="0"/>
+    <w:lsdException w:name="Colorful Shading Accent 4" w:semiHidden="0" w:uiPriority="71" w:unhideWhenUsed="0"/>
+    <w:lsdException w:name="Colorful List Accent 4" w:semiHidden="0" w:uiPriority="72" w:unhideWhenUsed="0"/>
+    <w:lsdException w:name="Colorful Grid Accent 4" w:semiHidden="0" w:uiPriority="73" w:unhideWhenUsed="0"/>
+    <w:lsdException w:name="Light Shading Accent 5" w:semiHidden="0" w:uiPriority="60" w:unhideWhenUsed="0"/>
+    <w:lsdException w:name="Light List Accent 5" w:semiHidden="0" w:uiPriority="61" w:unhideWhenUsed="0"/>
+    <w:lsdException w:name="Light Grid Accent 5" w:semiHidden="0" w:uiPriority="62" w:unhideWhenUsed="0"/>
+    <w:lsdException w:name="Medium Shading 1 Accent 5" w:semiHidden="0" w:uiPriority="63" w:unhideWhenUsed="0"/>
+    <w:lsdException w:name="Medium Shading 2 Accent 5" w:semiHidden="0" w:uiPriority="64" w:unhideWhenUsed="0"/>
+    <w:lsdException w:name="Medium List 1 Accent 5" w:semiHidden="0" w:uiPriority="65" w:unhideWhenUsed="0"/>
+    <w:lsdException w:name="Medium List 2 Accent 5" w:semiHidden="0" w:uiPriority="66" w:unhideWhenUsed="0"/>
+    <w:lsdException w:name="Medium Grid 1 Accent 5" w:semiHidden="0" w:uiPriority="67" w:unhideWhenUsed="0"/>
+    <w:lsdException w:name="Medium Grid 2 Accent 5" w:semiHidden="0" w:uiPriority="68" w:unhideWhenUsed="0"/>
+    <w:lsdException w:name="Medium Grid 3 Accent 5" w:semiHidden="0" w:uiPriority="69" w:unhideWhenUsed="0"/>
+    <w:lsdException w:name="Dark List Accent 5" w:semiHidden="0" w:uiPriority="70" w:unhideWhenUsed="0"/>
+    <w:lsdException w:name="Colorful Shading Accent 5" w:semiHidden="0" w:uiPriority="71" w:unhideWhenUsed="0"/>
+    <w:lsdException w:name="Colorful List Accent 5" w:semiHidden="0" w:uiPriority="72" w:unhideWhenUsed="0"/>
+    <w:lsdException w:name="Colorful Grid Accent 5" w:semiHidden="0" w:uiPriority="73" w:unhideWhenUsed="0"/>
+    <w:lsdException w:name="Light Shading Accent 6" w:semiHidden="0" w:uiPriority="60" w:unhideWhenUsed="0"/>
+    <w:lsdException w:name="Light List Accent 6" w:semiHidden="0" w:uiPriority="61" w:unhideWhenUsed="0"/>
+    <w:lsdException w:name="Light Grid Accent 6" w:semiHidden="0" w:uiPriority="62" w:unhideWhenUsed="0"/>
+    <w:lsdException w:name="Medium Shading 1 Accent 6" w:semiHidden="0" w:uiPriority="63" w:unhideWhenUsed="0"/>
+    <w:lsdException w:name="Medium Shading 2 Accent 6" w:semiHidden="0" w:uiPriority="64" w:unhideWhenUsed="0"/>
+    <w:lsdException w:name="Medium List 1 Accent 6" w:semiHidden="0" w:uiPriority="65" w:unhideWhenUsed="0"/>
+    <w:lsdException w:name="Medium List 2 Accent 6" w:semiHidden="0" w:uiPriority="66" w:unhideWhenUsed="0"/>
+    <w:lsdException w:name="Medium Grid 1 Accent 6" w:semiHidden="0" w:uiPriority="67" w:unhideWhenUsed="0"/>
+    <w:lsdException w:name="Medium Grid 2 Accent 6" w:semiHidden="0" w:uiPriority="68" w:unhideWhenUsed="0"/>
+    <w:lsdException w:name="Medium Grid 3 Accent 6" w:semiHidden="0" w:uiPriority="69" w:unhideWhenUsed="0"/>
+    <w:lsdException w:name="Dark List Accent 6" w:semiHidden="0" w:uiPriority="70" w:unhideWhenUsed="0"/>
+    <w:lsdException w:name="Colorful Shading Accent 6" w:semiHidden="0" w:uiPriority="71" w:unhideWhenUsed="0"/>
+    <w:lsdException w:name="Colorful List Accent 6" w:semiHidden="0" w:uiPriority="72" w:unhideWhenUsed="0"/>
+    <w:lsdException w:name="Colorful Grid Accent 6" w:semiHidden="0" w:uiPriority="73" w:unhideWhenUsed="0"/>
+    <w:lsdException w:name="Subtle Emphasis" w:semiHidden="0" w:uiPriority="19" w:unhideWhenUsed="0" w:qFormat="1"/>
+    <w:lsdException w:name="Intense Emphasis" w:semiHidden="0" w:uiPriority="21" w:unhideWhenUsed="0" w:qFormat="1"/>
+    <w:lsdException w:name="Subtle Reference" w:semiHidden="0" w:uiPriority="31" w:unhideWhenUsed="0" w:qFormat="1"/>
+    <w:lsdException w:name="Intense Reference" w:semiHidden="0" w:uiPriority="32" w:unhideWhenUsed="0" w:qFormat="1"/>
+    <w:lsdException w:name="Book Title" w:semiHidden="0" w:uiPriority="33" w:unhideWhenUsed="0" w:qFormat="1"/>
+    <w:lsdException w:name="Bibliography" w:uiPriority="37"/>
+    <w:lsdException w:name="TOC Heading" w:uiPriority="39" w:qFormat="1"/>
+  </w:latentStyles>
+  <w:style w:type="paragraph" w:default="1" w:styleId="Standard">
+    <w:name w:val="Normal"/>
+    <w:qFormat/>
+    <w:rsid w:val="0038377D"/>
+    <w:pPr>
+      <w:suppressAutoHyphens/>
+      <w:spacing w:line="320" w:lineRule="atLeast"/>
+      <w:jc w:val="both"/>
+    </w:pPr>
+    <w:rPr>
+      <w:sz w:val="22"/>
+      <w:szCs w:val="24"/>
+      <w:lang w:val="en-GB" w:eastAsia="zh-CN"/>
+    </w:rPr>
+  </w:style>
+  <w:style w:type="paragraph" w:styleId="berschrift1">
+    <w:name w:val="heading 1"/>
+    <w:basedOn w:val="Standard"/>
+    <w:next w:val="Standard"/>
+    <w:qFormat/>
+    <w:rsid w:val="0038377D"/>
+    <w:pPr>
+      <w:keepNext/>
+      <w:numPr>
+        <w:numId w:val="1"/>
+      </w:numPr>
+      <w:spacing w:before="240" w:after="60"/>
+      <w:outlineLvl w:val="0"/>
+    </w:pPr>
+    <w:rPr>
+      <w:rFonts w:ascii="Arial" w:hAnsi="Arial" w:cs="Arial"/>
+      <w:b/>
+      <w:bCs/>
+      <w:kern w:val="1"/>
+      <w:sz w:val="24"/>
+      <w:szCs w:val="32"/>
+    </w:rPr>
+  </w:style>
+  <w:style w:type="paragraph" w:styleId="berschrift2">
+    <w:name w:val="heading 2"/>
+    <w:basedOn w:val="Standard"/>
+    <w:next w:val="Standard"/>
+    <w:qFormat/>
+    <w:rsid w:val="0038377D"/>
+    <w:pPr>
+      <w:keepNext/>
+      <w:numPr>
+        <w:ilvl w:val="1"/>
+        <w:numId w:val="1"/>
+      </w:numPr>
+      <w:spacing w:before="240" w:after="60"/>
+      <w:outlineLvl w:val="1"/>
+    </w:pPr>
+    <w:rPr>
+      <w:rFonts w:ascii="Arial" w:hAnsi="Arial" w:cs="Arial"/>
+      <w:b/>
+      <w:bCs/>
+      <w:i/>
+      <w:iCs/>
+      <w:sz w:val="28"/>
+      <w:szCs w:val="28"/>
+    </w:rPr>
+  </w:style>
+  <w:style w:type="paragraph" w:styleId="berschrift3">
+    <w:name w:val="heading 3"/>
+    <w:basedOn w:val="Standard"/>
+    <w:next w:val="Standard"/>
+    <w:qFormat/>
+    <w:rsid w:val="0038377D"/>
+    <w:pPr>
+      <w:keepNext/>
+      <w:numPr>
+        <w:ilvl w:val="2"/>
+        <w:numId w:val="1"/>
+      </w:numPr>
+      <w:spacing w:before="240" w:after="60"/>
+      <w:outlineLvl w:val="2"/>
+    </w:pPr>
+    <w:rPr>
+      <w:rFonts w:ascii="Arial" w:hAnsi="Arial" w:cs="Arial"/>
+      <w:b/>
+      <w:bCs/>
+      <w:sz w:val="26"/>
+      <w:szCs w:val="26"/>
+    </w:rPr>
+  </w:style>
+  <w:style w:type="paragraph" w:styleId="berschrift4">
+    <w:name w:val="heading 4"/>
+    <w:basedOn w:val="Standard"/>
+    <w:next w:val="Standard"/>
+    <w:qFormat/>
+    <w:rsid w:val="0038377D"/>
+    <w:pPr>
+      <w:keepNext/>
+      <w:numPr>
+        <w:ilvl w:val="3"/>
+        <w:numId w:val="1"/>
+      </w:numPr>
+      <w:spacing w:before="240" w:after="60"/>
+      <w:outlineLvl w:val="3"/>
+    </w:pPr>
+    <w:rPr>
+      <w:b/>
+      <w:bCs/>
+      <w:sz w:val="28"/>
+      <w:szCs w:val="28"/>
+    </w:rPr>
+  </w:style>
+  <w:style w:type="paragraph" w:styleId="berschrift5">
+    <w:name w:val="heading 5"/>
+    <w:basedOn w:val="Standard"/>
+    <w:next w:val="Standard"/>
+    <w:qFormat/>
+    <w:rsid w:val="0038377D"/>
+    <w:pPr>
+      <w:numPr>
+        <w:ilvl w:val="4"/>
+        <w:numId w:val="1"/>
+      </w:numPr>
+      <w:spacing w:before="240" w:after="60"/>
+      <w:outlineLvl w:val="4"/>
+    </w:pPr>
+    <w:rPr>
+      <w:b/>
+      <w:bCs/>
+      <w:i/>
+      <w:iCs/>
+      <w:sz w:val="26"/>
+      <w:szCs w:val="26"/>
+    </w:rPr>
+  </w:style>
+  <w:style w:type="paragraph" w:styleId="berschrift6">
+    <w:name w:val="heading 6"/>
+    <w:basedOn w:val="Standard"/>
+    <w:next w:val="Standard"/>
+    <w:qFormat/>
+    <w:rsid w:val="0038377D"/>
+    <w:pPr>
+      <w:numPr>
+        <w:ilvl w:val="5"/>
+        <w:numId w:val="1"/>
+      </w:numPr>
+      <w:spacing w:before="240" w:after="60"/>
+      <w:outlineLvl w:val="5"/>
+    </w:pPr>
+    <w:rPr>
+      <w:b/>
+      <w:bCs/>
+      <w:szCs w:val="22"/>
+    </w:rPr>
+  </w:style>
+  <w:style w:type="paragraph" w:styleId="berschrift7">
+    <w:name w:val="heading 7"/>
+    <w:basedOn w:val="Standard"/>
+    <w:next w:val="Standard"/>
+    <w:qFormat/>
+    <w:rsid w:val="0038377D"/>
+    <w:pPr>
+      <w:numPr>
+        <w:ilvl w:val="6"/>
+        <w:numId w:val="1"/>
+      </w:numPr>
+      <w:spacing w:before="240" w:after="60"/>
+      <w:outlineLvl w:val="6"/>
+    </w:pPr>
+    <w:rPr>
+      <w:sz w:val="24"/>
+    </w:rPr>
+  </w:style>
+  <w:style w:type="paragraph" w:styleId="berschrift8">
+    <w:name w:val="heading 8"/>
+    <w:basedOn w:val="Standard"/>
+    <w:next w:val="Standard"/>
+    <w:qFormat/>
+    <w:rsid w:val="0038377D"/>
+    <w:pPr>
+      <w:numPr>
+        <w:ilvl w:val="7"/>
+        <w:numId w:val="1"/>
+      </w:numPr>
+      <w:spacing w:before="240" w:after="60"/>
+      <w:outlineLvl w:val="7"/>
+    </w:pPr>
+    <w:rPr>
+      <w:i/>
+      <w:iCs/>
+      <w:sz w:val="24"/>
+    </w:rPr>
+  </w:style>
+  <w:style w:type="paragraph" w:styleId="berschrift9">
+    <w:name w:val="heading 9"/>
+    <w:basedOn w:val="Standard"/>
+    <w:next w:val="Standard"/>
+    <w:qFormat/>
+    <w:rsid w:val="0038377D"/>
+    <w:pPr>
+      <w:numPr>
+        <w:ilvl w:val="8"/>
+        <w:numId w:val="1"/>
+      </w:numPr>
+      <w:spacing w:before="240" w:after="60"/>
+      <w:outlineLvl w:val="8"/>
+    </w:pPr>
+    <w:rPr>
+      <w:rFonts w:ascii="Arial" w:hAnsi="Arial" w:cs="Arial"/>
+      <w:szCs w:val="22"/>
+    </w:rPr>
+  </w:style>
+  <w:style w:type="character" w:default="1" w:styleId="Absatz-Standardschriftart">
+    <w:name w:val="Default Paragraph Font"/>
+    <w:uiPriority w:val="1"/>
+    <w:semiHidden/>
+    <w:unhideWhenUsed/>
+  </w:style>
+  <w:style w:type="table" w:default="1" w:styleId="NormaleTabelle">
+    <w:name w:val="Normal Table"/>
+    <w:uiPriority w:val="99"/>
+    <w:semiHidden/>
+    <w:unhideWhenUsed/>
+    <w:tblPr>
+      <w:tblInd w:w="0" w:type="dxa"/>
+      <w:tblCellMar>
+        <w:top w:w="0" w:type="dxa"/>
+        <w:left w:w="108" w:type="dxa"/>
+        <w:bottom w:w="0" w:type="dxa"/>
+        <w:right w:w="108" w:type="dxa"/>
+      </w:tblCellMar>
+    </w:tblPr>
+  </w:style>
+  <w:style w:type="numbering" w:default="1" w:styleId="KeineListe">
+    <w:name w:val="No List"/>
+    <w:uiPriority w:val="99"/>
+    <w:semiHidden/>
+    <w:unhideWhenUsed/>
+  </w:style>
+  <w:style w:type="character" w:customStyle="1" w:styleId="WW8Num1z0">
+    <w:name w:val="WW8Num1z0"/>
+    <w:rsid w:val="0038377D"/>
+  </w:style>
+  <w:style w:type="character" w:customStyle="1" w:styleId="WW8Num1z1">
+    <w:name w:val="WW8Num1z1"/>
+    <w:rsid w:val="0038377D"/>
+  </w:style>
+  <w:style w:type="character" w:customStyle="1" w:styleId="WW8Num1z2">
+    <w:name w:val="WW8Num1z2"/>
+    <w:rsid w:val="0038377D"/>
+  </w:style>
+  <w:style w:type="character" w:customStyle="1" w:styleId="WW8Num1z3">
+    <w:name w:val="WW8Num1z3"/>
+    <w:rsid w:val="0038377D"/>
+  </w:style>
+  <w:style w:type="character" w:customStyle="1" w:styleId="WW8Num1z4">
+    <w:name w:val="WW8Num1z4"/>
+    <w:rsid w:val="0038377D"/>
+  </w:style>
+  <w:style w:type="character" w:customStyle="1" w:styleId="WW8Num1z5">
+    <w:name w:val="WW8Num1z5"/>
+    <w:rsid w:val="0038377D"/>
+  </w:style>
+  <w:style w:type="character" w:customStyle="1" w:styleId="WW8Num1z6">
+    <w:name w:val="WW8Num1z6"/>
+    <w:rsid w:val="0038377D"/>
+  </w:style>
+  <w:style w:type="character" w:customStyle="1" w:styleId="WW8Num1z7">
+    <w:name w:val="WW8Num1z7"/>
+    <w:rsid w:val="0038377D"/>
+  </w:style>
+  <w:style w:type="character" w:customStyle="1" w:styleId="WW8Num1z8">
+    <w:name w:val="WW8Num1z8"/>
+    <w:rsid w:val="0038377D"/>
+  </w:style>
+  <w:style w:type="character" w:customStyle="1" w:styleId="WW8Num2z0">
+    <w:name w:val="WW8Num2z0"/>
+    <w:rsid w:val="0038377D"/>
+    <w:rPr>
+      <w:sz w:val="20"/>
+      <w:szCs w:val="20"/>
+    </w:rPr>
+  </w:style>
+  <w:style w:type="character" w:customStyle="1" w:styleId="WW8Num3z0">
+    <w:name w:val="WW8Num3z0"/>
+    <w:rsid w:val="0038377D"/>
+    <w:rPr>
+      <w:rFonts w:ascii="Wingdings" w:hAnsi="Wingdings" w:cs="Wingdings"/>
+      <w:sz w:val="20"/>
+      <w:szCs w:val="20"/>
+    </w:rPr>
+  </w:style>
+  <w:style w:type="character" w:customStyle="1" w:styleId="WW8Num4z0">
+    <w:name w:val="WW8Num4z0"/>
+    <w:rsid w:val="0038377D"/>
+    <w:rPr>
+      <w:rFonts w:ascii="Times New Roman" w:hAnsi="Times New Roman" w:cs="Times New Roman"/>
+      <w:sz w:val="20"/>
+      <w:szCs w:val="20"/>
+    </w:rPr>
+  </w:style>
+  <w:style w:type="character" w:customStyle="1" w:styleId="WW8Num5z0">
+    <w:name w:val="WW8Num5z0"/>
+    <w:rsid w:val="0038377D"/>
+    <w:rPr>
+      <w:rFonts w:ascii="Wingdings" w:hAnsi="Wingdings" w:cs="Wingdings"/>
+    </w:rPr>
+  </w:style>
+  <w:style w:type="character" w:customStyle="1" w:styleId="WW8Num6z0">
+    <w:name w:val="WW8Num6z0"/>
+    <w:rsid w:val="0038377D"/>
+    <w:rPr>
+      <w:rFonts w:ascii="Times New Roman" w:hAnsi="Times New Roman" w:cs="Times New Roman"/>
+    </w:rPr>
+  </w:style>
+  <w:style w:type="character" w:customStyle="1" w:styleId="WW8Num6z1">
+    <w:name w:val="WW8Num6z1"/>
+    <w:rsid w:val="0038377D"/>
+    <w:rPr>
+      <w:sz w:val="20"/>
+      <w:szCs w:val="20"/>
+    </w:rPr>
+  </w:style>
+  <w:style w:type="character" w:customStyle="1" w:styleId="WW8Num6z2">
+    <w:name w:val="WW8Num6z2"/>
+    <w:rsid w:val="0038377D"/>
+    <w:rPr>
+      <w:rFonts w:ascii="Wingdings" w:hAnsi="Wingdings" w:cs="Wingdings"/>
+    </w:rPr>
+  </w:style>
+  <w:style w:type="character" w:customStyle="1" w:styleId="WW8Num6z3">
+    <w:name w:val="WW8Num6z3"/>
+    <w:rsid w:val="0038377D"/>
+    <w:rPr>
+      <w:rFonts w:ascii="Symbol" w:hAnsi="Symbol" w:cs="Symbol"/>
+    </w:rPr>
+  </w:style>
+  <w:style w:type="character" w:customStyle="1" w:styleId="WW8Num6z4">
+    <w:name w:val="WW8Num6z4"/>
+    <w:rsid w:val="0038377D"/>
+    <w:rPr>
+      <w:rFonts w:ascii="Courier New" w:hAnsi="Courier New" w:cs="Courier New"/>
+    </w:rPr>
+  </w:style>
+  <w:style w:type="character" w:customStyle="1" w:styleId="WW8Num7z0">
+    <w:name w:val="WW8Num7z0"/>
+    <w:rsid w:val="0038377D"/>
+    <w:rPr>
+      <w:rFonts w:ascii="Times New Roman" w:hAnsi="Times New Roman" w:cs="Times New Roman"/>
+      <w:sz w:val="20"/>
+      <w:szCs w:val="20"/>
+    </w:rPr>
+  </w:style>
+  <w:style w:type="character" w:customStyle="1" w:styleId="WW8Num7z1">
+    <w:name w:val="WW8Num7z1"/>
+    <w:rsid w:val="0038377D"/>
+    <w:rPr>
+      <w:sz w:val="20"/>
+      <w:szCs w:val="20"/>
+    </w:rPr>
+  </w:style>
+  <w:style w:type="character" w:customStyle="1" w:styleId="WW8Num7z2">
+    <w:name w:val="WW8Num7z2"/>
+    <w:rsid w:val="0038377D"/>
+    <w:rPr>
+      <w:rFonts w:ascii="Wingdings" w:hAnsi="Wingdings" w:cs="Wingdings"/>
+    </w:rPr>
+  </w:style>
+  <w:style w:type="character" w:customStyle="1" w:styleId="WW8Num7z3">
+    <w:name w:val="WW8Num7z3"/>
+    <w:rsid w:val="0038377D"/>
+    <w:rPr>
+      <w:rFonts w:ascii="Symbol" w:hAnsi="Symbol" w:cs="Symbol"/>
+    </w:rPr>
+  </w:style>
+  <w:style w:type="character" w:customStyle="1" w:styleId="WW8Num7z4">
+    <w:name w:val="WW8Num7z4"/>
+    <w:rsid w:val="0038377D"/>
+    <w:rPr>
+      <w:rFonts w:ascii="Courier New" w:hAnsi="Courier New" w:cs="Courier New"/>
+    </w:rPr>
+  </w:style>
+  <w:style w:type="character" w:customStyle="1" w:styleId="WW8Num8z0">
+    <w:name w:val="WW8Num8z0"/>
+    <w:rsid w:val="0038377D"/>
+    <w:rPr>
+      <w:sz w:val="20"/>
+      <w:szCs w:val="20"/>
+    </w:rPr>
+  </w:style>
+  <w:style w:type="character" w:customStyle="1" w:styleId="Absatz-Standardschriftart2">
+    <w:name w:val="Absatz-Standardschriftart2"/>
+    <w:rsid w:val="0038377D"/>
+  </w:style>
+  <w:style w:type="character" w:customStyle="1" w:styleId="WW8Num9z0">
+    <w:name w:val="WW8Num9z0"/>
+    <w:rsid w:val="0038377D"/>
+  </w:style>
+  <w:style w:type="character" w:customStyle="1" w:styleId="WW8Num10z0">
+    <w:name w:val="WW8Num10z0"/>
+    <w:rsid w:val="0038377D"/>
+    <w:rPr>
+      <w:rFonts w:ascii="Symbol" w:hAnsi="Symbol" w:cs="Symbol"/>
+    </w:rPr>
+  </w:style>
+  <w:style w:type="character" w:customStyle="1" w:styleId="WW8Num11z0">
+    <w:name w:val="WW8Num11z0"/>
+    <w:rsid w:val="0038377D"/>
+    <w:rPr>
+      <w:rFonts w:ascii="Times New Roman" w:eastAsia="Times New Roman" w:hAnsi="Times New Roman" w:cs="Times New Roman"/>
+    </w:rPr>
+  </w:style>
+  <w:style w:type="character" w:customStyle="1" w:styleId="WW8Num11z1">
+    <w:name w:val="WW8Num11z1"/>
+    <w:rsid w:val="0038377D"/>
+    <w:rPr>
+      <w:rFonts w:ascii="Courier New" w:hAnsi="Courier New" w:cs="Courier New"/>
+    </w:rPr>
+  </w:style>
+  <w:style w:type="character" w:customStyle="1" w:styleId="WW8Num11z2">
+    <w:name w:val="WW8Num11z2"/>
+    <w:rsid w:val="0038377D"/>
+    <w:rPr>
+      <w:rFonts w:ascii="Wingdings" w:hAnsi="Wingdings" w:cs="Wingdings"/>
+    </w:rPr>
+  </w:style>
+  <w:style w:type="character" w:customStyle="1" w:styleId="WW8Num11z3">
+    <w:name w:val="WW8Num11z3"/>
+    <w:rsid w:val="0038377D"/>
+    <w:rPr>
+      <w:rFonts w:ascii="Symbol" w:hAnsi="Symbol" w:cs="Symbol"/>
+    </w:rPr>
+  </w:style>
+  <w:style w:type="character" w:customStyle="1" w:styleId="WW8Num12z0">
+    <w:name w:val="WW8Num12z0"/>
+    <w:rsid w:val="0038377D"/>
+    <w:rPr>
+      <w:sz w:val="20"/>
+      <w:szCs w:val="20"/>
+    </w:rPr>
+  </w:style>
+  <w:style w:type="character" w:customStyle="1" w:styleId="WW8Num12z1">
+    <w:name w:val="WW8Num12z1"/>
+    <w:rsid w:val="0038377D"/>
+  </w:style>
+  <w:style w:type="character" w:customStyle="1" w:styleId="WW8Num12z2">
+    <w:name w:val="WW8Num12z2"/>
+    <w:rsid w:val="0038377D"/>
+  </w:style>
+  <w:style w:type="character" w:customStyle="1" w:styleId="WW8Num12z3">
+    <w:name w:val="WW8Num12z3"/>
+    <w:rsid w:val="0038377D"/>
+  </w:style>
+  <w:style w:type="character" w:customStyle="1" w:styleId="WW8Num12z4">
+    <w:name w:val="WW8Num12z4"/>
+    <w:rsid w:val="0038377D"/>
+  </w:style>
+  <w:style w:type="character" w:customStyle="1" w:styleId="WW8Num12z5">
+    <w:name w:val="WW8Num12z5"/>
+    <w:rsid w:val="0038377D"/>
+  </w:style>
+  <w:style w:type="character" w:customStyle="1" w:styleId="WW8Num12z6">
+    <w:name w:val="WW8Num12z6"/>
+    <w:rsid w:val="0038377D"/>
+  </w:style>
+  <w:style w:type="character" w:customStyle="1" w:styleId="WW8Num12z7">
+    <w:name w:val="WW8Num12z7"/>
+    <w:rsid w:val="0038377D"/>
+  </w:style>
+  <w:style w:type="character" w:customStyle="1" w:styleId="WW8Num12z8">
+    <w:name w:val="WW8Num12z8"/>
+    <w:rsid w:val="0038377D"/>
+  </w:style>
+  <w:style w:type="character" w:customStyle="1" w:styleId="WW8Num13z0">
+    <w:name w:val="WW8Num13z0"/>
+    <w:rsid w:val="0038377D"/>
+    <w:rPr>
+      <w:rFonts w:ascii="Wingdings" w:hAnsi="Wingdings" w:cs="Wingdings"/>
+    </w:rPr>
+  </w:style>
+  <w:style w:type="character" w:customStyle="1" w:styleId="WW8Num13z1">
+    <w:name w:val="WW8Num13z1"/>
+    <w:rsid w:val="0038377D"/>
+    <w:rPr>
+      <w:rFonts w:ascii="Symbol" w:hAnsi="Symbol" w:cs="Symbol"/>
+    </w:rPr>
+  </w:style>
+  <w:style w:type="character" w:customStyle="1" w:styleId="WW8Num13z4">
+    <w:name w:val="WW8Num13z4"/>
+    <w:rsid w:val="0038377D"/>
+    <w:rPr>
+      <w:rFonts w:ascii="Courier New" w:hAnsi="Courier New" w:cs="Courier New"/>
+    </w:rPr>
+  </w:style>
+  <w:style w:type="character" w:customStyle="1" w:styleId="WW8Num14z0">
+    <w:name w:val="WW8Num14z0"/>
+    <w:rsid w:val="0038377D"/>
+    <w:rPr>
+      <w:rFonts w:ascii="Times New Roman" w:eastAsia="Times New Roman" w:hAnsi="Times New Roman" w:cs="Times New Roman"/>
+      <w:sz w:val="20"/>
+      <w:szCs w:val="20"/>
+    </w:rPr>
+  </w:style>
+  <w:style w:type="character" w:customStyle="1" w:styleId="WW8Num14z1">
+    <w:name w:val="WW8Num14z1"/>
+    <w:rsid w:val="0038377D"/>
+    <w:rPr>
+      <w:rFonts w:ascii="Courier New" w:hAnsi="Courier New" w:cs="Courier New"/>
+    </w:rPr>
+  </w:style>
+  <w:style w:type="character" w:customStyle="1" w:styleId="WW8Num14z2">
+    <w:name w:val="WW8Num14z2"/>
+    <w:rsid w:val="0038377D"/>
+    <w:rPr>
+      <w:rFonts w:ascii="Wingdings" w:hAnsi="Wingdings" w:cs="Wingdings"/>
+    </w:rPr>
+  </w:style>
+  <w:style w:type="character" w:customStyle="1" w:styleId="WW8Num14z3">
+    <w:name w:val="WW8Num14z3"/>
+    <w:rsid w:val="0038377D"/>
+    <w:rPr>
+      <w:rFonts w:ascii="Symbol" w:hAnsi="Symbol" w:cs="Symbol"/>
+    </w:rPr>
+  </w:style>
+  <w:style w:type="character" w:customStyle="1" w:styleId="WW8Num15z0">
+    <w:name w:val="WW8Num15z0"/>
+    <w:rsid w:val="0038377D"/>
+    <w:rPr>
+      <w:rFonts w:ascii="Wingdings" w:hAnsi="Wingdings" w:cs="Wingdings"/>
+    </w:rPr>
+  </w:style>
+  <w:style w:type="character" w:customStyle="1" w:styleId="WW8Num15z1">
+    <w:name w:val="WW8Num15z1"/>
+    <w:rsid w:val="0038377D"/>
+    <w:rPr>
+      <w:rFonts w:ascii="Courier New" w:hAnsi="Courier New" w:cs="Courier New"/>
+    </w:rPr>
+  </w:style>
+  <w:style w:type="character" w:customStyle="1" w:styleId="WW8Num15z3">
+    <w:name w:val="WW8Num15z3"/>
+    <w:rsid w:val="0038377D"/>
+    <w:rPr>
+      <w:rFonts w:ascii="Symbol" w:hAnsi="Symbol" w:cs="Symbol"/>
+    </w:rPr>
+  </w:style>
+  <w:style w:type="character" w:customStyle="1" w:styleId="WW8Num16z0">
+    <w:name w:val="WW8Num16z0"/>
+    <w:rsid w:val="0038377D"/>
+  </w:style>
+  <w:style w:type="character" w:customStyle="1" w:styleId="WW8Num16z1">
+    <w:name w:val="WW8Num16z1"/>
+    <w:rsid w:val="0038377D"/>
+  </w:style>
+  <w:style w:type="character" w:customStyle="1" w:styleId="WW8Num16z2">
+    <w:name w:val="WW8Num16z2"/>
+    <w:rsid w:val="0038377D"/>
+  </w:style>
+  <w:style w:type="character" w:customStyle="1" w:styleId="WW8Num16z3">
+    <w:name w:val="WW8Num16z3"/>
+    <w:rsid w:val="0038377D"/>
+  </w:style>
+  <w:style w:type="character" w:customStyle="1" w:styleId="WW8Num16z4">
+    <w:name w:val="WW8Num16z4"/>
+    <w:rsid w:val="0038377D"/>
+  </w:style>
+  <w:style w:type="character" w:customStyle="1" w:styleId="WW8Num16z5">
+    <w:name w:val="WW8Num16z5"/>
+    <w:rsid w:val="0038377D"/>
+  </w:style>
+  <w:style w:type="character" w:customStyle="1" w:styleId="WW8Num16z6">
+    <w:name w:val="WW8Num16z6"/>
+    <w:rsid w:val="0038377D"/>
+  </w:style>
+  <w:style w:type="character" w:customStyle="1" w:styleId="WW8Num16z7">
+    <w:name w:val="WW8Num16z7"/>
+    <w:rsid w:val="0038377D"/>
+  </w:style>
+  <w:style w:type="character" w:customStyle="1" w:styleId="WW8Num16z8">
+    <w:name w:val="WW8Num16z8"/>
+    <w:rsid w:val="0038377D"/>
+  </w:style>
+  <w:style w:type="character" w:customStyle="1" w:styleId="WW8Num17z0">
+    <w:name w:val="WW8Num17z0"/>
+    <w:rsid w:val="0038377D"/>
+    <w:rPr>
+      <w:rFonts w:ascii="Times New Roman" w:eastAsia="Times New Roman" w:hAnsi="Times New Roman" w:cs="Times New Roman"/>
+    </w:rPr>
+  </w:style>
+  <w:style w:type="character" w:customStyle="1" w:styleId="WW8Num17z1">
+    <w:name w:val="WW8Num17z1"/>
+    <w:rsid w:val="0038377D"/>
+    <w:rPr>
+      <w:sz w:val="20"/>
+      <w:szCs w:val="20"/>
+    </w:rPr>
+  </w:style>
+  <w:style w:type="character" w:customStyle="1" w:styleId="WW8Num17z2">
+    <w:name w:val="WW8Num17z2"/>
+    <w:rsid w:val="0038377D"/>
+    <w:rPr>
+      <w:rFonts w:ascii="Wingdings" w:hAnsi="Wingdings" w:cs="Wingdings"/>
+    </w:rPr>
+  </w:style>
+  <w:style w:type="character" w:customStyle="1" w:styleId="WW8Num17z3">
+    <w:name w:val="WW8Num17z3"/>
+    <w:rsid w:val="0038377D"/>
+    <w:rPr>
+      <w:rFonts w:ascii="Symbol" w:hAnsi="Symbol" w:cs="Symbol"/>
+    </w:rPr>
+  </w:style>
+  <w:style w:type="character" w:customStyle="1" w:styleId="WW8Num17z4">
+    <w:name w:val="WW8Num17z4"/>
+    <w:rsid w:val="0038377D"/>
+    <w:rPr>
+      <w:rFonts w:ascii="Courier New" w:hAnsi="Courier New" w:cs="Courier New"/>
+    </w:rPr>
+  </w:style>
+  <w:style w:type="character" w:customStyle="1" w:styleId="WW8Num18z0">
+    <w:name w:val="WW8Num18z0"/>
+    <w:rsid w:val="0038377D"/>
+    <w:rPr>
+      <w:rFonts w:ascii="Times New Roman" w:eastAsia="Times New Roman" w:hAnsi="Times New Roman" w:cs="Times New Roman"/>
+      <w:sz w:val="20"/>
+      <w:szCs w:val="20"/>
+    </w:rPr>
+  </w:style>
+  <w:style w:type="character" w:customStyle="1" w:styleId="WW8Num18z1">
+    <w:name w:val="WW8Num18z1"/>
+    <w:rsid w:val="0038377D"/>
+    <w:rPr>
+      <w:sz w:val="20"/>
+      <w:szCs w:val="20"/>
+    </w:rPr>
+  </w:style>
+  <w:style w:type="character" w:customStyle="1" w:styleId="WW8Num18z2">
+    <w:name w:val="WW8Num18z2"/>
+    <w:rsid w:val="0038377D"/>
+    <w:rPr>
+      <w:rFonts w:ascii="Wingdings" w:hAnsi="Wingdings" w:cs="Wingdings"/>
+    </w:rPr>
+  </w:style>
+  <w:style w:type="character" w:customStyle="1" w:styleId="WW8Num18z3">
+    <w:name w:val="WW8Num18z3"/>
+    <w:rsid w:val="0038377D"/>
+    <w:rPr>
+      <w:rFonts w:ascii="Symbol" w:hAnsi="Symbol" w:cs="Symbol"/>
+    </w:rPr>
+  </w:style>
+  <w:style w:type="character" w:customStyle="1" w:styleId="WW8Num18z4">
+    <w:name w:val="WW8Num18z4"/>
+    <w:rsid w:val="0038377D"/>
+    <w:rPr>
+      <w:rFonts w:ascii="Courier New" w:hAnsi="Courier New" w:cs="Courier New"/>
+    </w:rPr>
+  </w:style>
+  <w:style w:type="character" w:customStyle="1" w:styleId="WW8Num19z0">
+    <w:name w:val="WW8Num19z0"/>
+    <w:rsid w:val="0038377D"/>
+  </w:style>
+  <w:style w:type="character" w:customStyle="1" w:styleId="WW8Num19z1">
+    <w:name w:val="WW8Num19z1"/>
+    <w:rsid w:val="0038377D"/>
+  </w:style>
+  <w:style w:type="character" w:customStyle="1" w:styleId="WW8Num19z2">
+    <w:name w:val="WW8Num19z2"/>
+    <w:rsid w:val="0038377D"/>
+  </w:style>
+  <w:style w:type="character" w:customStyle="1" w:styleId="WW8Num19z3">
+    <w:name w:val="WW8Num19z3"/>
+    <w:rsid w:val="0038377D"/>
+  </w:style>
+  <w:style w:type="character" w:customStyle="1" w:styleId="WW8Num19z4">
+    <w:name w:val="WW8Num19z4"/>
+    <w:rsid w:val="0038377D"/>
+  </w:style>
+  <w:style w:type="character" w:customStyle="1" w:styleId="WW8Num19z5">
+    <w:name w:val="WW8Num19z5"/>
+    <w:rsid w:val="0038377D"/>
+  </w:style>
+  <w:style w:type="character" w:customStyle="1" w:styleId="WW8Num19z6">
+    <w:name w:val="WW8Num19z6"/>
+    <w:rsid w:val="0038377D"/>
+  </w:style>
+  <w:style w:type="character" w:customStyle="1" w:styleId="WW8Num19z7">
+    <w:name w:val="WW8Num19z7"/>
+    <w:rsid w:val="0038377D"/>
+  </w:style>
+  <w:style w:type="character" w:customStyle="1" w:styleId="WW8Num19z8">
+    <w:name w:val="WW8Num19z8"/>
+    <w:rsid w:val="0038377D"/>
+  </w:style>
+  <w:style w:type="character" w:customStyle="1" w:styleId="WW8Num20z0">
+    <w:name w:val="WW8Num20z0"/>
+    <w:rsid w:val="0038377D"/>
+  </w:style>
+  <w:style w:type="character" w:customStyle="1" w:styleId="WW8Num20z1">
+    <w:name w:val="WW8Num20z1"/>
+    <w:rsid w:val="0038377D"/>
+  </w:style>
+  <w:style w:type="character" w:customStyle="1" w:styleId="WW8Num20z2">
+    <w:name w:val="WW8Num20z2"/>
+    <w:rsid w:val="0038377D"/>
+  </w:style>
+  <w:style w:type="character" w:customStyle="1" w:styleId="WW8Num20z3">
+    <w:name w:val="WW8Num20z3"/>
+    <w:rsid w:val="0038377D"/>
+  </w:style>
+  <w:style w:type="character" w:customStyle="1" w:styleId="WW8Num20z4">
+    <w:name w:val="WW8Num20z4"/>
+    <w:rsid w:val="0038377D"/>
+  </w:style>
+  <w:style w:type="character" w:customStyle="1" w:styleId="WW8Num20z5">
+    <w:name w:val="WW8Num20z5"/>
+    <w:rsid w:val="0038377D"/>
+  </w:style>
+  <w:style w:type="character" w:customStyle="1" w:styleId="WW8Num20z6">
+    <w:name w:val="WW8Num20z6"/>
+    <w:rsid w:val="0038377D"/>
+  </w:style>
+  <w:style w:type="character" w:customStyle="1" w:styleId="WW8Num20z7">
+    <w:name w:val="WW8Num20z7"/>
+    <w:rsid w:val="0038377D"/>
+  </w:style>
+  <w:style w:type="character" w:customStyle="1" w:styleId="WW8Num20z8">
+    <w:name w:val="WW8Num20z8"/>
+    <w:rsid w:val="0038377D"/>
+  </w:style>
+  <w:style w:type="character" w:customStyle="1" w:styleId="WW8Num21z0">
+    <w:name w:val="WW8Num21z0"/>
+    <w:rsid w:val="0038377D"/>
+    <w:rPr>
+      <w:rFonts w:ascii="Times New Roman" w:eastAsia="Times New Roman" w:hAnsi="Times New Roman" w:cs="Times New Roman"/>
+    </w:rPr>
+  </w:style>
+  <w:style w:type="character" w:customStyle="1" w:styleId="WW8Num21z1">
+    <w:name w:val="WW8Num21z1"/>
+    <w:rsid w:val="0038377D"/>
+  </w:style>
+  <w:style w:type="character" w:customStyle="1" w:styleId="WW8Num21z2">
+    <w:name w:val="WW8Num21z2"/>
+    <w:rsid w:val="0038377D"/>
+    <w:rPr>
+      <w:rFonts w:ascii="Wingdings" w:hAnsi="Wingdings" w:cs="Wingdings"/>
+    </w:rPr>
+  </w:style>
+  <w:style w:type="character" w:customStyle="1" w:styleId="WW8Num21z3">
+    <w:name w:val="WW8Num21z3"/>
+    <w:rsid w:val="0038377D"/>
+    <w:rPr>
+      <w:rFonts w:ascii="Symbol" w:hAnsi="Symbol" w:cs="Symbol"/>
+    </w:rPr>
+  </w:style>
+  <w:style w:type="character" w:customStyle="1" w:styleId="WW8Num21z4">
+    <w:name w:val="WW8Num21z4"/>
+    <w:rsid w:val="0038377D"/>
+    <w:rPr>
+      <w:rFonts w:ascii="Courier New" w:hAnsi="Courier New" w:cs="Courier New"/>
+    </w:rPr>
+  </w:style>
+  <w:style w:type="character" w:customStyle="1" w:styleId="WW8Num22z0">
+    <w:name w:val="WW8Num22z0"/>
+    <w:rsid w:val="0038377D"/>
+  </w:style>
+  <w:style w:type="character" w:customStyle="1" w:styleId="WW8Num22z1">
+    <w:name w:val="WW8Num22z1"/>
+    <w:rsid w:val="0038377D"/>
+    <w:rPr>
+      <w:rFonts w:ascii="Courier New" w:hAnsi="Courier New" w:cs="Courier New"/>
+    </w:rPr>
+  </w:style>
+  <w:style w:type="character" w:customStyle="1" w:styleId="WW8Num22z2">
+    <w:name w:val="WW8Num22z2"/>
+    <w:rsid w:val="0038377D"/>
+    <w:rPr>
+      <w:rFonts w:ascii="Wingdings" w:hAnsi="Wingdings" w:cs="Wingdings"/>
+    </w:rPr>
+  </w:style>
+  <w:style w:type="character" w:customStyle="1" w:styleId="WW8Num22z3">
+    <w:name w:val="WW8Num22z3"/>
+    <w:rsid w:val="0038377D"/>
+    <w:rPr>
+      <w:rFonts w:ascii="Symbol" w:hAnsi="Symbol" w:cs="Symbol"/>
+    </w:rPr>
+  </w:style>
+  <w:style w:type="character" w:customStyle="1" w:styleId="WW8Num23z0">
+    <w:name w:val="WW8Num23z0"/>
+    <w:rsid w:val="0038377D"/>
+  </w:style>
+  <w:style w:type="character" w:customStyle="1" w:styleId="WW8Num23z1">
+    <w:name w:val="WW8Num23z1"/>
+    <w:rsid w:val="0038377D"/>
+  </w:style>
+  <w:style w:type="character" w:customStyle="1" w:styleId="WW8Num23z2">
+    <w:name w:val="WW8Num23z2"/>
+    <w:rsid w:val="0038377D"/>
+  </w:style>
+  <w:style w:type="character" w:customStyle="1" w:styleId="WW8Num23z3">
+    <w:name w:val="WW8Num23z3"/>
+    <w:rsid w:val="0038377D"/>
+  </w:style>
+  <w:style w:type="character" w:customStyle="1" w:styleId="WW8Num23z4">
+    <w:name w:val="WW8Num23z4"/>
+    <w:rsid w:val="0038377D"/>
+  </w:style>
+  <w:style w:type="character" w:customStyle="1" w:styleId="WW8Num23z5">
+    <w:name w:val="WW8Num23z5"/>
+    <w:rsid w:val="0038377D"/>
+  </w:style>
+  <w:style w:type="character" w:customStyle="1" w:styleId="WW8Num23z6">
+    <w:name w:val="WW8Num23z6"/>
+    <w:rsid w:val="0038377D"/>
+  </w:style>
+  <w:style w:type="character" w:customStyle="1" w:styleId="WW8Num23z7">
+    <w:name w:val="WW8Num23z7"/>
+    <w:rsid w:val="0038377D"/>
+  </w:style>
+  <w:style w:type="character" w:customStyle="1" w:styleId="WW8Num23z8">
+    <w:name w:val="WW8Num23z8"/>
+    <w:rsid w:val="0038377D"/>
+  </w:style>
+  <w:style w:type="character" w:customStyle="1" w:styleId="WW8Num24z0">
+    <w:name w:val="WW8Num24z0"/>
+    <w:rsid w:val="0038377D"/>
+    <w:rPr>
+      <w:rFonts w:ascii="Times New Roman" w:eastAsia="Times New Roman" w:hAnsi="Times New Roman" w:cs="Times New Roman"/>
+    </w:rPr>
+  </w:style>
+  <w:style w:type="character" w:customStyle="1" w:styleId="WW8Num24z1">
+    <w:name w:val="WW8Num24z1"/>
+    <w:rsid w:val="0038377D"/>
+  </w:style>
+  <w:style w:type="character" w:customStyle="1" w:styleId="WW8Num24z2">
+    <w:name w:val="WW8Num24z2"/>
+    <w:rsid w:val="0038377D"/>
+    <w:rPr>
+      <w:rFonts w:ascii="Wingdings" w:hAnsi="Wingdings" w:cs="Wingdings"/>
+    </w:rPr>
+  </w:style>
+  <w:style w:type="character" w:customStyle="1" w:styleId="WW8Num24z3">
+    <w:name w:val="WW8Num24z3"/>
+    <w:rsid w:val="0038377D"/>
+    <w:rPr>
+      <w:rFonts w:ascii="Symbol" w:hAnsi="Symbol" w:cs="Symbol"/>
+    </w:rPr>
+  </w:style>
+  <w:style w:type="character" w:customStyle="1" w:styleId="WW8Num24z4">
+    <w:name w:val="WW8Num24z4"/>
+    <w:rsid w:val="0038377D"/>
+    <w:rPr>
+      <w:rFonts w:ascii="Courier New" w:hAnsi="Courier New" w:cs="Courier New"/>
+    </w:rPr>
+  </w:style>
+  <w:style w:type="character" w:customStyle="1" w:styleId="WW8Num25z0">
+    <w:name w:val="WW8Num25z0"/>
+    <w:rsid w:val="0038377D"/>
+  </w:style>
+  <w:style w:type="character" w:customStyle="1" w:styleId="WW8Num25z1">
+    <w:name w:val="WW8Num25z1"/>
+    <w:rsid w:val="0038377D"/>
+  </w:style>
+  <w:style w:type="character" w:customStyle="1" w:styleId="WW8Num25z2">
+    <w:name w:val="WW8Num25z2"/>
+    <w:rsid w:val="0038377D"/>
+  </w:style>
+  <w:style w:type="character" w:customStyle="1" w:styleId="WW8Num25z3">
+    <w:name w:val="WW8Num25z3"/>
+    <w:rsid w:val="0038377D"/>
+  </w:style>
+  <w:style w:type="character" w:customStyle="1" w:styleId="WW8Num25z4">
+    <w:name w:val="WW8Num25z4"/>
+    <w:rsid w:val="0038377D"/>
+  </w:style>
+  <w:style w:type="character" w:customStyle="1" w:styleId="WW8Num25z5">
+    <w:name w:val="WW8Num25z5"/>
+    <w:rsid w:val="0038377D"/>
+  </w:style>
+  <w:style w:type="character" w:customStyle="1" w:styleId="WW8Num25z6">
+    <w:name w:val="WW8Num25z6"/>
+    <w:rsid w:val="0038377D"/>
+  </w:style>
+  <w:style w:type="character" w:customStyle="1" w:styleId="WW8Num25z7">
+    <w:name w:val="WW8Num25z7"/>
+    <w:rsid w:val="0038377D"/>
+  </w:style>
+  <w:style w:type="character" w:customStyle="1" w:styleId="WW8Num25z8">
+    <w:name w:val="WW8Num25z8"/>
+    <w:rsid w:val="0038377D"/>
+  </w:style>
+  <w:style w:type="character" w:customStyle="1" w:styleId="WW8Num26z0">
+    <w:name w:val="WW8Num26z0"/>
+    <w:rsid w:val="0038377D"/>
+  </w:style>
+  <w:style w:type="character" w:customStyle="1" w:styleId="WW8Num26z1">
+    <w:name w:val="WW8Num26z1"/>
+    <w:rsid w:val="0038377D"/>
+  </w:style>
+  <w:style w:type="character" w:customStyle="1" w:styleId="WW8Num26z2">
+    <w:name w:val="WW8Num26z2"/>
+    <w:rsid w:val="0038377D"/>
+  </w:style>
+  <w:style w:type="character" w:customStyle="1" w:styleId="WW8Num26z3">
+    <w:name w:val="WW8Num26z3"/>
+    <w:rsid w:val="0038377D"/>
+  </w:style>
+  <w:style w:type="character" w:customStyle="1" w:styleId="WW8Num26z4">
+    <w:name w:val="WW8Num26z4"/>
+    <w:rsid w:val="0038377D"/>
+  </w:style>
+  <w:style w:type="character" w:customStyle="1" w:styleId="WW8Num26z5">
+    <w:name w:val="WW8Num26z5"/>
+    <w:rsid w:val="0038377D"/>
+  </w:style>
+  <w:style w:type="character" w:customStyle="1" w:styleId="WW8Num26z6">
+    <w:name w:val="WW8Num26z6"/>
+    <w:rsid w:val="0038377D"/>
+  </w:style>
+  <w:style w:type="character" w:customStyle="1" w:styleId="WW8Num26z7">
+    <w:name w:val="WW8Num26z7"/>
+    <w:rsid w:val="0038377D"/>
+  </w:style>
+  <w:style w:type="character" w:customStyle="1" w:styleId="WW8Num26z8">
+    <w:name w:val="WW8Num26z8"/>
+    <w:rsid w:val="0038377D"/>
+  </w:style>
+  <w:style w:type="character" w:customStyle="1" w:styleId="WW8Num27z0">
+    <w:name w:val="WW8Num27z0"/>
+    <w:rsid w:val="0038377D"/>
+    <w:rPr>
+      <w:rFonts w:ascii="Times New Roman" w:eastAsia="Times New Roman" w:hAnsi="Times New Roman" w:cs="Times New Roman"/>
+    </w:rPr>
+  </w:style>
+  <w:style w:type="character" w:customStyle="1" w:styleId="WW8Num27z1">
+    <w:name w:val="WW8Num27z1"/>
+    <w:rsid w:val="0038377D"/>
+    <w:rPr>
+      <w:rFonts w:ascii="Courier New" w:hAnsi="Courier New" w:cs="Courier New"/>
+    </w:rPr>
+  </w:style>
+  <w:style w:type="character" w:customStyle="1" w:styleId="WW8Num27z2">
+    <w:name w:val="WW8Num27z2"/>
+    <w:rsid w:val="0038377D"/>
+    <w:rPr>
+      <w:rFonts w:ascii="Wingdings" w:hAnsi="Wingdings" w:cs="Wingdings"/>
+    </w:rPr>
+  </w:style>
+  <w:style w:type="character" w:customStyle="1" w:styleId="WW8Num27z3">
+    <w:name w:val="WW8Num27z3"/>
+    <w:rsid w:val="0038377D"/>
+    <w:rPr>
+      <w:rFonts w:ascii="Symbol" w:hAnsi="Symbol" w:cs="Symbol"/>
+    </w:rPr>
+  </w:style>
+  <w:style w:type="character" w:customStyle="1" w:styleId="WW8Num28z0">
+    <w:name w:val="WW8Num28z0"/>
+    <w:rsid w:val="0038377D"/>
+    <w:rPr>
+      <w:rFonts w:ascii="Wingdings" w:hAnsi="Wingdings" w:cs="Wingdings"/>
+    </w:rPr>
+  </w:style>
+  <w:style w:type="character" w:customStyle="1" w:styleId="WW8Num28z1">
+    <w:name w:val="WW8Num28z1"/>
+    <w:rsid w:val="0038377D"/>
+    <w:rPr>
+      <w:rFonts w:ascii="Courier New" w:hAnsi="Courier New" w:cs="Courier New"/>
+    </w:rPr>
+  </w:style>
+  <w:style w:type="character" w:customStyle="1" w:styleId="WW8Num28z3">
+    <w:name w:val="WW8Num28z3"/>
+    <w:rsid w:val="0038377D"/>
+    <w:rPr>
+      <w:rFonts w:ascii="Symbol" w:hAnsi="Symbol" w:cs="Symbol"/>
+    </w:rPr>
+  </w:style>
+  <w:style w:type="character" w:customStyle="1" w:styleId="WW8Num29z0">
+    <w:name w:val="WW8Num29z0"/>
+    <w:rsid w:val="0038377D"/>
+    <w:rPr>
+      <w:rFonts w:ascii="Times New Roman" w:eastAsia="Times New Roman" w:hAnsi="Times New Roman" w:cs="Times New Roman"/>
+    </w:rPr>
+  </w:style>
+  <w:style w:type="character" w:customStyle="1" w:styleId="WW8Num29z1">
+    <w:name w:val="WW8Num29z1"/>
+    <w:rsid w:val="0038377D"/>
+    <w:rPr>
+      <w:rFonts w:ascii="Courier New" w:hAnsi="Courier New" w:cs="Courier New"/>
+    </w:rPr>
+  </w:style>
+  <w:style w:type="character" w:customStyle="1" w:styleId="WW8Num29z2">
+    <w:name w:val="WW8Num29z2"/>
+    <w:rsid w:val="0038377D"/>
+    <w:rPr>
+      <w:rFonts w:ascii="Wingdings" w:hAnsi="Wingdings" w:cs="Wingdings"/>
+    </w:rPr>
+  </w:style>
+  <w:style w:type="character" w:customStyle="1" w:styleId="WW8Num29z3">
+    <w:name w:val="WW8Num29z3"/>
+    <w:rsid w:val="0038377D"/>
+    <w:rPr>
+      <w:rFonts w:ascii="Symbol" w:hAnsi="Symbol" w:cs="Symbol"/>
+    </w:rPr>
+  </w:style>
+  <w:style w:type="character" w:customStyle="1" w:styleId="WW8Num30z0">
+    <w:name w:val="WW8Num30z0"/>
+    <w:rsid w:val="0038377D"/>
+    <w:rPr>
+      <w:sz w:val="20"/>
+      <w:szCs w:val="20"/>
+    </w:rPr>
+  </w:style>
+  <w:style w:type="character" w:customStyle="1" w:styleId="WW8Num30z1">
+    <w:name w:val="WW8Num30z1"/>
+    <w:rsid w:val="0038377D"/>
+  </w:style>
+  <w:style w:type="character" w:customStyle="1" w:styleId="WW8Num30z2">
+    <w:name w:val="WW8Num30z2"/>
+    <w:rsid w:val="0038377D"/>
+  </w:style>
+  <w:style w:type="character" w:customStyle="1" w:styleId="WW8Num30z3">
+    <w:name w:val="WW8Num30z3"/>
+    <w:rsid w:val="0038377D"/>
+  </w:style>
+  <w:style w:type="character" w:customStyle="1" w:styleId="WW8Num30z4">
+    <w:name w:val="WW8Num30z4"/>
+    <w:rsid w:val="0038377D"/>
+  </w:style>
+  <w:style w:type="character" w:customStyle="1" w:styleId="WW8Num30z5">
+    <w:name w:val="WW8Num30z5"/>
+    <w:rsid w:val="0038377D"/>
+  </w:style>
+  <w:style w:type="character" w:customStyle="1" w:styleId="WW8Num30z6">
+    <w:name w:val="WW8Num30z6"/>
+    <w:rsid w:val="0038377D"/>
+  </w:style>
+  <w:style w:type="character" w:customStyle="1" w:styleId="WW8Num30z7">
+    <w:name w:val="WW8Num30z7"/>
+    <w:rsid w:val="0038377D"/>
+  </w:style>
+  <w:style w:type="character" w:customStyle="1" w:styleId="WW8Num30z8">
+    <w:name w:val="WW8Num30z8"/>
+    <w:rsid w:val="0038377D"/>
+  </w:style>
+  <w:style w:type="character" w:customStyle="1" w:styleId="WW8Num31z0">
+    <w:name w:val="WW8Num31z0"/>
+    <w:rsid w:val="0038377D"/>
+    <w:rPr>
+      <w:rFonts w:ascii="Wingdings" w:hAnsi="Wingdings" w:cs="Wingdings"/>
+    </w:rPr>
+  </w:style>
+  <w:style w:type="character" w:customStyle="1" w:styleId="WW8Num31z1">
+    <w:name w:val="WW8Num31z1"/>
+    <w:rsid w:val="0038377D"/>
+    <w:rPr>
+      <w:rFonts w:ascii="Courier New" w:hAnsi="Courier New" w:cs="Courier New"/>
+    </w:rPr>
+  </w:style>
+  <w:style w:type="character" w:customStyle="1" w:styleId="WW8Num31z3">
+    <w:name w:val="WW8Num31z3"/>
+    <w:rsid w:val="0038377D"/>
+    <w:rPr>
+      <w:rFonts w:ascii="Symbol" w:hAnsi="Symbol" w:cs="Symbol"/>
+    </w:rPr>
+  </w:style>
+  <w:style w:type="character" w:customStyle="1" w:styleId="WW8Num32z0">
+    <w:name w:val="WW8Num32z0"/>
+    <w:rsid w:val="0038377D"/>
+    <w:rPr>
+      <w:rFonts w:ascii="Times New Roman" w:eastAsia="Times New Roman" w:hAnsi="Times New Roman" w:cs="Times New Roman"/>
+    </w:rPr>
+  </w:style>
+  <w:style w:type="character" w:customStyle="1" w:styleId="WW8Num32z1">
+    <w:name w:val="WW8Num32z1"/>
+    <w:rsid w:val="0038377D"/>
+    <w:rPr>
+      <w:rFonts w:ascii="Courier New" w:hAnsi="Courier New" w:cs="Courier New"/>
+    </w:rPr>
+  </w:style>
+  <w:style w:type="character" w:customStyle="1" w:styleId="WW8Num32z2">
+    <w:name w:val="WW8Num32z2"/>
+    <w:rsid w:val="0038377D"/>
+    <w:rPr>
+      <w:rFonts w:ascii="Wingdings" w:hAnsi="Wingdings" w:cs="Wingdings"/>
+    </w:rPr>
+  </w:style>
+  <w:style w:type="character" w:customStyle="1" w:styleId="WW8Num32z3">
+    <w:name w:val="WW8Num32z3"/>
+    <w:rsid w:val="0038377D"/>
+    <w:rPr>
+      <w:rFonts w:ascii="Symbol" w:hAnsi="Symbol" w:cs="Symbol"/>
+    </w:rPr>
+  </w:style>
+  <w:style w:type="character" w:customStyle="1" w:styleId="WW8Num33z0">
+    <w:name w:val="WW8Num33z0"/>
+    <w:rsid w:val="0038377D"/>
+  </w:style>
+  <w:style w:type="character" w:customStyle="1" w:styleId="WW8Num33z1">
+    <w:name w:val="WW8Num33z1"/>
+    <w:rsid w:val="0038377D"/>
+  </w:style>
+  <w:style w:type="character" w:customStyle="1" w:styleId="WW8Num33z2">
+    <w:name w:val="WW8Num33z2"/>
+    <w:rsid w:val="0038377D"/>
+  </w:style>
+  <w:style w:type="character" w:customStyle="1" w:styleId="WW8Num33z3">
+    <w:name w:val="WW8Num33z3"/>
+    <w:rsid w:val="0038377D"/>
+  </w:style>
+  <w:style w:type="character" w:customStyle="1" w:styleId="WW8Num33z4">
+    <w:name w:val="WW8Num33z4"/>
+    <w:rsid w:val="0038377D"/>
+  </w:style>
+  <w:style w:type="character" w:customStyle="1" w:styleId="WW8Num33z5">
+    <w:name w:val="WW8Num33z5"/>
+    <w:rsid w:val="0038377D"/>
+  </w:style>
+  <w:style w:type="character" w:customStyle="1" w:styleId="WW8Num33z6">
+    <w:name w:val="WW8Num33z6"/>
+    <w:rsid w:val="0038377D"/>
+  </w:style>
+  <w:style w:type="character" w:customStyle="1" w:styleId="WW8Num33z7">
+    <w:name w:val="WW8Num33z7"/>
+    <w:rsid w:val="0038377D"/>
+  </w:style>
+  <w:style w:type="character" w:customStyle="1" w:styleId="WW8Num33z8">
+    <w:name w:val="WW8Num33z8"/>
+    <w:rsid w:val="0038377D"/>
+  </w:style>
+  <w:style w:type="character" w:customStyle="1" w:styleId="WW8Num34z0">
+    <w:name w:val="WW8Num34z0"/>
+    <w:rsid w:val="0038377D"/>
+  </w:style>
+  <w:style w:type="character" w:customStyle="1" w:styleId="WW8Num34z1">
+    <w:name w:val="WW8Num34z1"/>
+    <w:rsid w:val="0038377D"/>
+  </w:style>
+  <w:style w:type="character" w:customStyle="1" w:styleId="WW8Num34z2">
+    <w:name w:val="WW8Num34z2"/>
+    <w:rsid w:val="0038377D"/>
+  </w:style>
+  <w:style w:type="character" w:customStyle="1" w:styleId="WW8Num34z3">
+    <w:name w:val="WW8Num34z3"/>
+    <w:rsid w:val="0038377D"/>
+  </w:style>
+  <w:style w:type="character" w:customStyle="1" w:styleId="WW8Num34z4">
+    <w:name w:val="WW8Num34z4"/>
+    <w:rsid w:val="0038377D"/>
+  </w:style>
+  <w:style w:type="character" w:customStyle="1" w:styleId="WW8Num34z5">
+    <w:name w:val="WW8Num34z5"/>
+    <w:rsid w:val="0038377D"/>
+  </w:style>
+  <w:style w:type="character" w:customStyle="1" w:styleId="WW8Num34z6">
+    <w:name w:val="WW8Num34z6"/>
+    <w:rsid w:val="0038377D"/>
+  </w:style>
+  <w:style w:type="character" w:customStyle="1" w:styleId="WW8Num34z7">
+    <w:name w:val="WW8Num34z7"/>
+    <w:rsid w:val="0038377D"/>
+  </w:style>
+  <w:style w:type="character" w:customStyle="1" w:styleId="WW8Num34z8">
+    <w:name w:val="WW8Num34z8"/>
+    <w:rsid w:val="0038377D"/>
+  </w:style>
+  <w:style w:type="character" w:customStyle="1" w:styleId="WW8Num35z0">
+    <w:name w:val="WW8Num35z0"/>
+    <w:rsid w:val="0038377D"/>
+  </w:style>
+  <w:style w:type="character" w:customStyle="1" w:styleId="WW8Num35z1">
+    <w:name w:val="WW8Num35z1"/>
+    <w:rsid w:val="0038377D"/>
+  </w:style>
+  <w:style w:type="character" w:customStyle="1" w:styleId="WW8Num35z2">
+    <w:name w:val="WW8Num35z2"/>
+    <w:rsid w:val="0038377D"/>
+  </w:style>
+  <w:style w:type="character" w:customStyle="1" w:styleId="WW8Num35z3">
+    <w:name w:val="WW8Num35z3"/>
+    <w:rsid w:val="0038377D"/>
+  </w:style>
+  <w:style w:type="character" w:customStyle="1" w:styleId="WW8Num35z4">
+    <w:name w:val="WW8Num35z4"/>
+    <w:rsid w:val="0038377D"/>
+  </w:style>
+  <w:style w:type="character" w:customStyle="1" w:styleId="WW8Num35z5">
+    <w:name w:val="WW8Num35z5"/>
+    <w:rsid w:val="0038377D"/>
+  </w:style>
+  <w:style w:type="character" w:customStyle="1" w:styleId="WW8Num35z6">
+    <w:name w:val="WW8Num35z6"/>
+    <w:rsid w:val="0038377D"/>
+  </w:style>
+  <w:style w:type="character" w:customStyle="1" w:styleId="WW8Num35z7">
+    <w:name w:val="WW8Num35z7"/>
+    <w:rsid w:val="0038377D"/>
+  </w:style>
+  <w:style w:type="character" w:customStyle="1" w:styleId="WW8Num35z8">
+    <w:name w:val="WW8Num35z8"/>
+    <w:rsid w:val="0038377D"/>
+  </w:style>
+  <w:style w:type="character" w:customStyle="1" w:styleId="WW8Num36z0">
+    <w:name w:val="WW8Num36z0"/>
+    <w:rsid w:val="0038377D"/>
+  </w:style>
+  <w:style w:type="character" w:customStyle="1" w:styleId="WW8Num36z1">
+    <w:name w:val="WW8Num36z1"/>
+    <w:rsid w:val="0038377D"/>
+  </w:style>
+  <w:style w:type="character" w:customStyle="1" w:styleId="WW8Num36z2">
+    <w:name w:val="WW8Num36z2"/>
+    <w:rsid w:val="0038377D"/>
+  </w:style>
+  <w:style w:type="character" w:customStyle="1" w:styleId="WW8Num36z3">
+    <w:name w:val="WW8Num36z3"/>
+    <w:rsid w:val="0038377D"/>
+  </w:style>
+  <w:style w:type="character" w:customStyle="1" w:styleId="WW8Num36z4">
+    <w:name w:val="WW8Num36z4"/>
+    <w:rsid w:val="0038377D"/>
+  </w:style>
+  <w:style w:type="character" w:customStyle="1" w:styleId="WW8Num36z5">
+    <w:name w:val="WW8Num36z5"/>
+    <w:rsid w:val="0038377D"/>
+  </w:style>
+  <w:style w:type="character" w:customStyle="1" w:styleId="WW8Num36z6">
+    <w:name w:val="WW8Num36z6"/>
+    <w:rsid w:val="0038377D"/>
+  </w:style>
+  <w:style w:type="character" w:customStyle="1" w:styleId="WW8Num36z7">
+    <w:name w:val="WW8Num36z7"/>
+    <w:rsid w:val="0038377D"/>
+  </w:style>
+  <w:style w:type="character" w:customStyle="1" w:styleId="WW8Num36z8">
+    <w:name w:val="WW8Num36z8"/>
+    <w:rsid w:val="0038377D"/>
+  </w:style>
+  <w:style w:type="character" w:customStyle="1" w:styleId="Absatz-Standardschriftart1">
+    <w:name w:val="Absatz-Standardschriftart1"/>
+    <w:rsid w:val="0038377D"/>
+  </w:style>
+  <w:style w:type="character" w:customStyle="1" w:styleId="Kommentarzeichen1">
+    <w:name w:val="Kommentarzeichen1"/>
+    <w:basedOn w:val="Absatz-Standardschriftart1"/>
+    <w:rsid w:val="0038377D"/>
+    <w:rPr>
+      <w:sz w:val="16"/>
+      <w:szCs w:val="16"/>
+    </w:rPr>
+  </w:style>
+  <w:style w:type="character" w:customStyle="1" w:styleId="BeschriftungZchn">
+    <w:name w:val="Beschriftung Zchn"/>
+    <w:basedOn w:val="Absatz-Standardschriftart1"/>
+    <w:rsid w:val="0038377D"/>
+    <w:rPr>
+      <w:rFonts w:ascii="Arial" w:hAnsi="Arial" w:cs="Arial"/>
+      <w:b/>
+      <w:bCs/>
+      <w:lang w:val="en-GB" w:bidi="ar-SA"/>
+    </w:rPr>
+  </w:style>
+  <w:style w:type="character" w:customStyle="1" w:styleId="FormatvorlageBeschriftungArialNichtFettChar">
+    <w:name w:val="Formatvorlage Beschriftung + Arial Nicht Fett Char"/>
+    <w:basedOn w:val="BeschriftungZchn"/>
+    <w:rsid w:val="0038377D"/>
+    <w:rPr>
+      <w:rFonts w:ascii="Arial" w:hAnsi="Arial" w:cs="Arial"/>
+      <w:b/>
+      <w:bCs/>
+      <w:lang w:val="en-GB" w:bidi="ar-SA"/>
+    </w:rPr>
+  </w:style>
+  <w:style w:type="character" w:customStyle="1" w:styleId="FormatvorlageBeschriftungNichtFettChar">
+    <w:name w:val="Formatvorlage Beschriftung + Nicht Fett Char"/>
+    <w:basedOn w:val="BeschriftungZchn"/>
+    <w:rsid w:val="0038377D"/>
+    <w:rPr>
+      <w:rFonts w:ascii="Arial" w:hAnsi="Arial" w:cs="Arial"/>
+      <w:b/>
+      <w:bCs/>
+      <w:lang w:val="en-GB" w:bidi="ar-SA"/>
+    </w:rPr>
+  </w:style>
+  <w:style w:type="character" w:styleId="Seitenzahl">
+    <w:name w:val="page number"/>
+    <w:basedOn w:val="Absatz-Standardschriftart1"/>
+    <w:rsid w:val="0038377D"/>
+  </w:style>
+  <w:style w:type="character" w:customStyle="1" w:styleId="FormatvorlageFormatvorlageBeschriftungNichtFettChar">
+    <w:name w:val="Formatvorlage Formatvorlage Beschriftung + Nicht Fett + Char"/>
+    <w:basedOn w:val="FormatvorlageBeschriftungNichtFettChar"/>
+    <w:rsid w:val="0038377D"/>
+    <w:rPr>
+      <w:rFonts w:ascii="Arial" w:hAnsi="Arial" w:cs="Arial"/>
+      <w:b/>
+      <w:bCs/>
+      <w:sz w:val="22"/>
+      <w:szCs w:val="24"/>
+      <w:lang w:val="en-GB" w:bidi="ar-SA"/>
+    </w:rPr>
+  </w:style>
+  <w:style w:type="character" w:styleId="Hyperlink">
+    <w:name w:val="Hyperlink"/>
+    <w:basedOn w:val="Absatz-Standardschriftart1"/>
+    <w:rsid w:val="0038377D"/>
+    <w:rPr>
+      <w:color w:val="0000FF"/>
+      <w:u w:val="single"/>
+    </w:rPr>
+  </w:style>
+  <w:style w:type="character" w:customStyle="1" w:styleId="FormatvorlageBeschriftungArialNichtFettCharChar">
+    <w:name w:val="Formatvorlage Beschriftung + Arial Nicht Fett Char Char"/>
+    <w:basedOn w:val="BeschriftungZchn"/>
+    <w:rsid w:val="0038377D"/>
+    <w:rPr>
+      <w:rFonts w:ascii="Arial" w:hAnsi="Arial" w:cs="Arial"/>
+      <w:b/>
+      <w:bCs/>
+      <w:lang w:val="en-GB" w:bidi="ar-SA"/>
     </w:rPr>
   </w:style>
   <w:style w:type="character" w:customStyle="1" w:styleId="Formatvorlage12ptFett">
@@ -46674,4 +49367,16 @@
   <a:objectDefaults/>
   <a:extraClrSchemeLst/>
 </a:theme>
+</file>
+
+<file path=customXml/item1.xml><?xml version="1.0" encoding="utf-8"?>
+<b:Sources xmlns:b="http://schemas.openxmlformats.org/officeDocument/2006/bibliography" xmlns="http://schemas.openxmlformats.org/officeDocument/2006/bibliography" SelectedStyle="\APA.XSL" StyleName="APA"/>
+</file>
+
+<file path=customXml/itemProps1.xml><?xml version="1.0" encoding="utf-8"?>
+<ds:datastoreItem xmlns:ds="http://schemas.openxmlformats.org/officeDocument/2006/customXml" ds:itemID="{5730BD18-C5ED-40B6-B4BE-3FA66EEE89C5}">
+  <ds:schemaRefs>
+    <ds:schemaRef ds:uri="http://schemas.openxmlformats.org/officeDocument/2006/bibliography"/>
+  </ds:schemaRefs>
+</ds:datastoreItem>
 </file>
</xml_diff>